<commit_message>
edited how to docs
</commit_message>
<xml_diff>
--- a/Assets/Documents/Gitflow with Sourcetree.docx
+++ b/Assets/Documents/Gitflow with Sourcetree.docx
@@ -2423,8 +2423,6 @@
         </w:rPr>
         <w:t>.</w:t>
       </w:r>
-      <w:bookmarkStart w:id="0" w:name="_GoBack"/>
-      <w:bookmarkEnd w:id="0"/>
     </w:p>
     <w:p>
       <w:pPr>
@@ -3975,7 +3973,15 @@
         <w:rPr>
           <w:rFonts w:ascii="Arial" w:hAnsi="Arial" w:cs="Arial"/>
         </w:rPr>
-        <w:t>indicated</w:t>
+        <w:t>indica</w:t>
+      </w:r>
+      <w:bookmarkStart w:id="0" w:name="_GoBack"/>
+      <w:bookmarkEnd w:id="0"/>
+      <w:r>
+        <w:rPr>
+          <w:rFonts w:ascii="Arial" w:hAnsi="Arial" w:cs="Arial"/>
+        </w:rPr>
+        <w:t>ted</w:t>
       </w:r>
       <w:proofErr w:type="spellEnd"/>
       <w:r>
@@ -4092,6 +4098,7 @@
           <w:ilvl w:val="0"/>
           <w:numId w:val="2"/>
         </w:numPr>
+        <w:spacing w:after="0"/>
         <w:rPr>
           <w:rFonts w:ascii="Arial" w:hAnsi="Arial" w:cs="Arial"/>
         </w:rPr>
@@ -4105,788 +4112,16 @@
         <mc:AlternateContent>
           <mc:Choice Requires="wps">
             <w:drawing>
-              <wp:anchor distT="0" distB="0" distL="114300" distR="114300" simplePos="0" relativeHeight="251664384" behindDoc="0" locked="0" layoutInCell="1" allowOverlap="1" wp14:anchorId="4575E2E8" wp14:editId="568EC17C">
+              <wp:anchor distT="0" distB="0" distL="114300" distR="114300" simplePos="0" relativeHeight="251662336" behindDoc="0" locked="0" layoutInCell="1" allowOverlap="1" wp14:anchorId="3BC03FCF" wp14:editId="595CC40F">
                 <wp:simplePos x="0" y="0"/>
                 <wp:positionH relativeFrom="column">
-                  <wp:posOffset>689610</wp:posOffset>
+                  <wp:posOffset>1242695</wp:posOffset>
                 </wp:positionH>
                 <wp:positionV relativeFrom="paragraph">
-                  <wp:posOffset>1147445</wp:posOffset>
+                  <wp:posOffset>438785</wp:posOffset>
                 </wp:positionV>
-                <wp:extent cx="4276725" cy="1038225"/>
-                <wp:effectExtent l="0" t="0" r="28575" b="28575"/>
-                <wp:wrapTopAndBottom/>
-                <wp:docPr id="3" name="Textfeld 2"/>
-                <wp:cNvGraphicFramePr>
-                  <a:graphicFrameLocks xmlns:a="http://schemas.openxmlformats.org/drawingml/2006/main"/>
-                </wp:cNvGraphicFramePr>
-                <a:graphic xmlns:a="http://schemas.openxmlformats.org/drawingml/2006/main">
-                  <a:graphicData uri="http://schemas.microsoft.com/office/word/2010/wordprocessingShape">
-                    <wps:wsp>
-                      <wps:cNvSpPr txBox="1">
-                        <a:spLocks noChangeArrowheads="1"/>
-                      </wps:cNvSpPr>
-                      <wps:spPr bwMode="auto">
-                        <a:xfrm>
-                          <a:off x="0" y="0"/>
-                          <a:ext cx="4276725" cy="1038225"/>
-                        </a:xfrm>
-                        <a:prstGeom prst="rect">
-                          <a:avLst/>
-                        </a:prstGeom>
-                        <a:solidFill>
-                          <a:schemeClr val="accent3"/>
-                        </a:solidFill>
-                        <a:ln w="9525">
-                          <a:solidFill>
-                            <a:schemeClr val="bg1"/>
-                          </a:solidFill>
-                          <a:miter lim="800000"/>
-                          <a:headEnd/>
-                          <a:tailEnd/>
-                        </a:ln>
-                      </wps:spPr>
-                      <wps:txbx>
-                        <w:txbxContent>
-                          <w:p>
-                            <w:pPr>
-                              <w:spacing w:after="120"/>
-                              <w:jc w:val="center"/>
-                              <w:rPr>
-                                <w:rFonts w:ascii="Script MT Bold" w:hAnsi="Script MT Bold"/>
-                                <w:color w:val="FFFFFF" w:themeColor="background1"/>
-                                <w:sz w:val="30"/>
-                                <w:szCs w:val="30"/>
-                              </w:rPr>
-                            </w:pPr>
-                            <w:r>
-                              <w:rPr>
-                                <w:rFonts w:ascii="Script MT Bold" w:hAnsi="Script MT Bold"/>
-                                <w:color w:val="FFFFFF" w:themeColor="background1"/>
-                                <w:sz w:val="30"/>
-                                <w:szCs w:val="30"/>
-                              </w:rPr>
-                              <w:t xml:space="preserve">Pull </w:t>
-                            </w:r>
-                            <w:proofErr w:type="spellStart"/>
-                            <w:r>
-                              <w:rPr>
-                                <w:rFonts w:ascii="Script MT Bold" w:hAnsi="Script MT Bold"/>
-                                <w:color w:val="FFFFFF" w:themeColor="background1"/>
-                                <w:sz w:val="30"/>
-                                <w:szCs w:val="30"/>
-                              </w:rPr>
-                              <w:t>every</w:t>
-                            </w:r>
-                            <w:proofErr w:type="spellEnd"/>
-                            <w:r>
-                              <w:rPr>
-                                <w:rFonts w:ascii="Script MT Bold" w:hAnsi="Script MT Bold"/>
-                                <w:color w:val="FFFFFF" w:themeColor="background1"/>
-                                <w:sz w:val="30"/>
-                                <w:szCs w:val="30"/>
-                              </w:rPr>
-                              <w:t xml:space="preserve"> </w:t>
-                            </w:r>
-                            <w:proofErr w:type="spellStart"/>
-                            <w:r>
-                              <w:rPr>
-                                <w:rFonts w:ascii="Script MT Bold" w:hAnsi="Script MT Bold"/>
-                                <w:color w:val="FFFFFF" w:themeColor="background1"/>
-                                <w:sz w:val="30"/>
-                                <w:szCs w:val="30"/>
-                              </w:rPr>
-                              <w:t>day</w:t>
-                            </w:r>
-                            <w:proofErr w:type="spellEnd"/>
-                            <w:r>
-                              <w:rPr>
-                                <w:rFonts w:ascii="Script MT Bold" w:hAnsi="Script MT Bold"/>
-                                <w:color w:val="FFFFFF" w:themeColor="background1"/>
-                                <w:sz w:val="30"/>
-                                <w:szCs w:val="30"/>
-                              </w:rPr>
-                              <w:t xml:space="preserve"> so </w:t>
-                            </w:r>
-                            <w:proofErr w:type="spellStart"/>
-                            <w:r>
-                              <w:rPr>
-                                <w:rFonts w:ascii="Script MT Bold" w:hAnsi="Script MT Bold"/>
-                                <w:color w:val="FFFFFF" w:themeColor="background1"/>
-                                <w:sz w:val="30"/>
-                                <w:szCs w:val="30"/>
-                              </w:rPr>
-                              <w:t>tears</w:t>
-                            </w:r>
-                            <w:proofErr w:type="spellEnd"/>
-                            <w:r>
-                              <w:rPr>
-                                <w:rFonts w:ascii="Script MT Bold" w:hAnsi="Script MT Bold"/>
-                                <w:color w:val="FFFFFF" w:themeColor="background1"/>
-                                <w:sz w:val="30"/>
-                                <w:szCs w:val="30"/>
-                              </w:rPr>
-                              <w:t xml:space="preserve"> </w:t>
-                            </w:r>
-                            <w:proofErr w:type="spellStart"/>
-                            <w:r>
-                              <w:rPr>
-                                <w:rFonts w:ascii="Script MT Bold" w:hAnsi="Script MT Bold"/>
-                                <w:color w:val="FFFFFF" w:themeColor="background1"/>
-                                <w:sz w:val="30"/>
-                                <w:szCs w:val="30"/>
-                              </w:rPr>
-                              <w:t>stay</w:t>
-                            </w:r>
-                            <w:proofErr w:type="spellEnd"/>
-                            <w:r>
-                              <w:rPr>
-                                <w:rFonts w:ascii="Script MT Bold" w:hAnsi="Script MT Bold"/>
-                                <w:color w:val="FFFFFF" w:themeColor="background1"/>
-                                <w:sz w:val="30"/>
-                                <w:szCs w:val="30"/>
-                              </w:rPr>
-                              <w:t xml:space="preserve"> </w:t>
-                            </w:r>
-                            <w:proofErr w:type="spellStart"/>
-                            <w:r>
-                              <w:rPr>
-                                <w:rFonts w:ascii="Script MT Bold" w:hAnsi="Script MT Bold"/>
-                                <w:color w:val="FFFFFF" w:themeColor="background1"/>
-                                <w:sz w:val="30"/>
-                                <w:szCs w:val="30"/>
-                              </w:rPr>
-                              <w:t>away</w:t>
-                            </w:r>
-                            <w:proofErr w:type="spellEnd"/>
-                            <w:r>
-                              <w:rPr>
-                                <w:rFonts w:ascii="Script MT Bold" w:hAnsi="Script MT Bold"/>
-                                <w:color w:val="FFFFFF" w:themeColor="background1"/>
-                                <w:sz w:val="30"/>
-                                <w:szCs w:val="30"/>
-                              </w:rPr>
-                              <w:t>.</w:t>
-                            </w:r>
-                          </w:p>
-                          <w:p>
-                            <w:pPr>
-                              <w:spacing w:after="120"/>
-                              <w:jc w:val="center"/>
-                              <w:rPr>
-                                <w:rFonts w:ascii="Script MT Bold" w:hAnsi="Script MT Bold"/>
-                                <w:color w:val="FFFFFF" w:themeColor="background1"/>
-                                <w:sz w:val="30"/>
-                                <w:szCs w:val="30"/>
-                              </w:rPr>
-                            </w:pPr>
-                            <w:proofErr w:type="spellStart"/>
-                            <w:r>
-                              <w:rPr>
-                                <w:rFonts w:ascii="Script MT Bold" w:hAnsi="Script MT Bold"/>
-                                <w:color w:val="FFFFFF" w:themeColor="background1"/>
-                                <w:sz w:val="30"/>
-                                <w:szCs w:val="30"/>
-                              </w:rPr>
-                              <w:t>Communicate</w:t>
-                            </w:r>
-                            <w:proofErr w:type="spellEnd"/>
-                            <w:r>
-                              <w:rPr>
-                                <w:rFonts w:ascii="Script MT Bold" w:hAnsi="Script MT Bold"/>
-                                <w:color w:val="FFFFFF" w:themeColor="background1"/>
-                                <w:sz w:val="30"/>
-                                <w:szCs w:val="30"/>
-                              </w:rPr>
-                              <w:t xml:space="preserve"> so </w:t>
-                            </w:r>
-                            <w:proofErr w:type="spellStart"/>
-                            <w:r>
-                              <w:rPr>
-                                <w:rFonts w:ascii="Script MT Bold" w:hAnsi="Script MT Bold"/>
-                                <w:color w:val="FFFFFF" w:themeColor="background1"/>
-                                <w:sz w:val="30"/>
-                                <w:szCs w:val="30"/>
-                              </w:rPr>
-                              <w:t>you</w:t>
-                            </w:r>
-                            <w:proofErr w:type="spellEnd"/>
-                            <w:r>
-                              <w:rPr>
-                                <w:rFonts w:ascii="Script MT Bold" w:hAnsi="Script MT Bold"/>
-                                <w:color w:val="FFFFFF" w:themeColor="background1"/>
-                                <w:sz w:val="30"/>
-                                <w:szCs w:val="30"/>
-                              </w:rPr>
-                              <w:t xml:space="preserve"> </w:t>
-                            </w:r>
-                            <w:proofErr w:type="spellStart"/>
-                            <w:r>
-                              <w:rPr>
-                                <w:rFonts w:ascii="Script MT Bold" w:hAnsi="Script MT Bold"/>
-                                <w:color w:val="FFFFFF" w:themeColor="background1"/>
-                                <w:sz w:val="30"/>
-                                <w:szCs w:val="30"/>
-                              </w:rPr>
-                              <w:t>dont</w:t>
-                            </w:r>
-                            <w:proofErr w:type="spellEnd"/>
-                            <w:r>
-                              <w:rPr>
-                                <w:rFonts w:ascii="Script MT Bold" w:hAnsi="Script MT Bold"/>
-                                <w:color w:val="FFFFFF" w:themeColor="background1"/>
-                                <w:sz w:val="30"/>
-                                <w:szCs w:val="30"/>
-                              </w:rPr>
-                              <w:t xml:space="preserve"> </w:t>
-                            </w:r>
-                            <w:proofErr w:type="spellStart"/>
-                            <w:r>
-                              <w:rPr>
-                                <w:rFonts w:ascii="Script MT Bold" w:hAnsi="Script MT Bold"/>
-                                <w:color w:val="FFFFFF" w:themeColor="background1"/>
-                                <w:sz w:val="30"/>
-                                <w:szCs w:val="30"/>
-                              </w:rPr>
-                              <w:t>hate</w:t>
-                            </w:r>
-                            <w:proofErr w:type="spellEnd"/>
-                            <w:r>
-                              <w:rPr>
-                                <w:rFonts w:ascii="Script MT Bold" w:hAnsi="Script MT Bold"/>
-                                <w:color w:val="FFFFFF" w:themeColor="background1"/>
-                                <w:sz w:val="30"/>
-                                <w:szCs w:val="30"/>
-                              </w:rPr>
-                              <w:t>.</w:t>
-                            </w:r>
-                          </w:p>
-                          <w:p>
-                            <w:pPr>
-                              <w:spacing w:after="120"/>
-                              <w:jc w:val="center"/>
-                              <w:rPr>
-                                <w:rFonts w:ascii="Script MT Bold" w:hAnsi="Script MT Bold"/>
-                                <w:color w:val="FFFFFF" w:themeColor="background1"/>
-                                <w:sz w:val="30"/>
-                                <w:szCs w:val="30"/>
-                              </w:rPr>
-                            </w:pPr>
-                            <w:proofErr w:type="spellStart"/>
-                            <w:r>
-                              <w:rPr>
-                                <w:rFonts w:ascii="Script MT Bold" w:hAnsi="Script MT Bold"/>
-                                <w:color w:val="FFFFFF" w:themeColor="background1"/>
-                                <w:sz w:val="30"/>
-                                <w:szCs w:val="30"/>
-                              </w:rPr>
-                              <w:t>Don’t</w:t>
-                            </w:r>
-                            <w:proofErr w:type="spellEnd"/>
-                            <w:r>
-                              <w:rPr>
-                                <w:rFonts w:ascii="Script MT Bold" w:hAnsi="Script MT Bold"/>
-                                <w:color w:val="FFFFFF" w:themeColor="background1"/>
-                                <w:sz w:val="30"/>
-                                <w:szCs w:val="30"/>
-                              </w:rPr>
-                              <w:t xml:space="preserve"> </w:t>
-                            </w:r>
-                            <w:proofErr w:type="spellStart"/>
-                            <w:r>
-                              <w:rPr>
-                                <w:rFonts w:ascii="Script MT Bold" w:hAnsi="Script MT Bold"/>
-                                <w:color w:val="FFFFFF" w:themeColor="background1"/>
-                                <w:sz w:val="30"/>
-                                <w:szCs w:val="30"/>
-                              </w:rPr>
-                              <w:t>try</w:t>
-                            </w:r>
-                            <w:proofErr w:type="spellEnd"/>
-                            <w:r>
-                              <w:rPr>
-                                <w:rFonts w:ascii="Script MT Bold" w:hAnsi="Script MT Bold"/>
-                                <w:color w:val="FFFFFF" w:themeColor="background1"/>
-                                <w:sz w:val="30"/>
-                                <w:szCs w:val="30"/>
-                              </w:rPr>
-                              <w:t xml:space="preserve"> </w:t>
-                            </w:r>
-                            <w:proofErr w:type="spellStart"/>
-                            <w:r>
-                              <w:rPr>
-                                <w:rFonts w:ascii="Script MT Bold" w:hAnsi="Script MT Bold"/>
-                                <w:color w:val="FFFFFF" w:themeColor="background1"/>
-                                <w:sz w:val="30"/>
-                                <w:szCs w:val="30"/>
-                              </w:rPr>
-                              <w:t>to</w:t>
-                            </w:r>
-                            <w:proofErr w:type="spellEnd"/>
-                            <w:r>
-                              <w:rPr>
-                                <w:rFonts w:ascii="Script MT Bold" w:hAnsi="Script MT Bold"/>
-                                <w:color w:val="FFFFFF" w:themeColor="background1"/>
-                                <w:sz w:val="30"/>
-                                <w:szCs w:val="30"/>
-                              </w:rPr>
-                              <w:t xml:space="preserve"> fix </w:t>
-                            </w:r>
-                            <w:proofErr w:type="spellStart"/>
-                            <w:r>
-                              <w:rPr>
-                                <w:rFonts w:ascii="Script MT Bold" w:hAnsi="Script MT Bold"/>
-                                <w:color w:val="FFFFFF" w:themeColor="background1"/>
-                                <w:sz w:val="30"/>
-                                <w:szCs w:val="30"/>
-                              </w:rPr>
-                              <w:t>what</w:t>
-                            </w:r>
-                            <w:proofErr w:type="spellEnd"/>
-                            <w:r>
-                              <w:rPr>
-                                <w:rFonts w:ascii="Script MT Bold" w:hAnsi="Script MT Bold"/>
-                                <w:color w:val="FFFFFF" w:themeColor="background1"/>
-                                <w:sz w:val="30"/>
-                                <w:szCs w:val="30"/>
-                              </w:rPr>
-                              <w:t xml:space="preserve"> </w:t>
-                            </w:r>
-                            <w:proofErr w:type="spellStart"/>
-                            <w:r>
-                              <w:rPr>
-                                <w:rFonts w:ascii="Script MT Bold" w:hAnsi="Script MT Bold"/>
-                                <w:color w:val="FFFFFF" w:themeColor="background1"/>
-                                <w:sz w:val="30"/>
-                                <w:szCs w:val="30"/>
-                              </w:rPr>
-                              <w:t>you</w:t>
-                            </w:r>
-                            <w:proofErr w:type="spellEnd"/>
-                            <w:r>
-                              <w:rPr>
-                                <w:rFonts w:ascii="Script MT Bold" w:hAnsi="Script MT Bold"/>
-                                <w:color w:val="FFFFFF" w:themeColor="background1"/>
-                                <w:sz w:val="30"/>
-                                <w:szCs w:val="30"/>
-                              </w:rPr>
-                              <w:t xml:space="preserve"> </w:t>
-                            </w:r>
-                            <w:proofErr w:type="spellStart"/>
-                            <w:r>
-                              <w:rPr>
-                                <w:rFonts w:ascii="Script MT Bold" w:hAnsi="Script MT Bold"/>
-                                <w:color w:val="FFFFFF" w:themeColor="background1"/>
-                                <w:sz w:val="30"/>
-                                <w:szCs w:val="30"/>
-                              </w:rPr>
-                              <w:t>did</w:t>
-                            </w:r>
-                            <w:proofErr w:type="spellEnd"/>
-                            <w:r>
-                              <w:rPr>
-                                <w:rFonts w:ascii="Script MT Bold" w:hAnsi="Script MT Bold"/>
-                                <w:color w:val="FFFFFF" w:themeColor="background1"/>
-                                <w:sz w:val="30"/>
-                                <w:szCs w:val="30"/>
-                              </w:rPr>
-                              <w:t xml:space="preserve"> break.</w:t>
-                            </w:r>
-                          </w:p>
-                        </w:txbxContent>
-                      </wps:txbx>
-                      <wps:bodyPr rot="0" vert="horz" wrap="square" lIns="91440" tIns="45720" rIns="91440" bIns="45720" anchor="t" anchorCtr="0">
-                        <a:noAutofit/>
-                      </wps:bodyPr>
-                    </wps:wsp>
-                  </a:graphicData>
-                </a:graphic>
-                <wp14:sizeRelH relativeFrom="margin">
-                  <wp14:pctWidth>0</wp14:pctWidth>
-                </wp14:sizeRelH>
-                <wp14:sizeRelV relativeFrom="margin">
-                  <wp14:pctHeight>0</wp14:pctHeight>
-                </wp14:sizeRelV>
-              </wp:anchor>
-            </w:drawing>
-          </mc:Choice>
-          <mc:Fallback>
-            <w:pict>
-              <v:shape id="_x0000_s1027" type="#_x0000_t202" style="position:absolute;left:0;text-align:left;margin-left:54.3pt;margin-top:90.35pt;width:336.75pt;height:81.75pt;z-index:251664384;visibility:visible;mso-wrap-style:square;mso-width-percent:0;mso-height-percent:0;mso-wrap-distance-left:9pt;mso-wrap-distance-top:0;mso-wrap-distance-right:9pt;mso-wrap-distance-bottom:0;mso-position-horizontal:absolute;mso-position-horizontal-relative:text;mso-position-vertical:absolute;mso-position-vertical-relative:text;mso-width-percent:0;mso-height-percent:0;mso-width-relative:margin;mso-height-relative:margin;v-text-anchor:top" o:gfxdata="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" fillcolor="#9bbb59 [3206]" strokecolor="white [3212]">
-                <v:textbox>
-                  <w:txbxContent>
-                    <w:p>
-                      <w:pPr>
-                        <w:spacing w:after="120"/>
-                        <w:jc w:val="center"/>
-                        <w:rPr>
-                          <w:rFonts w:ascii="Script MT Bold" w:hAnsi="Script MT Bold"/>
-                          <w:color w:val="FFFFFF" w:themeColor="background1"/>
-                          <w:sz w:val="30"/>
-                          <w:szCs w:val="30"/>
-                        </w:rPr>
-                      </w:pPr>
-                      <w:r>
-                        <w:rPr>
-                          <w:rFonts w:ascii="Script MT Bold" w:hAnsi="Script MT Bold"/>
-                          <w:color w:val="FFFFFF" w:themeColor="background1"/>
-                          <w:sz w:val="30"/>
-                          <w:szCs w:val="30"/>
-                        </w:rPr>
-                        <w:t xml:space="preserve">Pull </w:t>
-                      </w:r>
-                      <w:proofErr w:type="spellStart"/>
-                      <w:r>
-                        <w:rPr>
-                          <w:rFonts w:ascii="Script MT Bold" w:hAnsi="Script MT Bold"/>
-                          <w:color w:val="FFFFFF" w:themeColor="background1"/>
-                          <w:sz w:val="30"/>
-                          <w:szCs w:val="30"/>
-                        </w:rPr>
-                        <w:t>every</w:t>
-                      </w:r>
-                      <w:proofErr w:type="spellEnd"/>
-                      <w:r>
-                        <w:rPr>
-                          <w:rFonts w:ascii="Script MT Bold" w:hAnsi="Script MT Bold"/>
-                          <w:color w:val="FFFFFF" w:themeColor="background1"/>
-                          <w:sz w:val="30"/>
-                          <w:szCs w:val="30"/>
-                        </w:rPr>
-                        <w:t xml:space="preserve"> </w:t>
-                      </w:r>
-                      <w:proofErr w:type="spellStart"/>
-                      <w:r>
-                        <w:rPr>
-                          <w:rFonts w:ascii="Script MT Bold" w:hAnsi="Script MT Bold"/>
-                          <w:color w:val="FFFFFF" w:themeColor="background1"/>
-                          <w:sz w:val="30"/>
-                          <w:szCs w:val="30"/>
-                        </w:rPr>
-                        <w:t>day</w:t>
-                      </w:r>
-                      <w:proofErr w:type="spellEnd"/>
-                      <w:r>
-                        <w:rPr>
-                          <w:rFonts w:ascii="Script MT Bold" w:hAnsi="Script MT Bold"/>
-                          <w:color w:val="FFFFFF" w:themeColor="background1"/>
-                          <w:sz w:val="30"/>
-                          <w:szCs w:val="30"/>
-                        </w:rPr>
-                        <w:t xml:space="preserve"> so </w:t>
-                      </w:r>
-                      <w:proofErr w:type="spellStart"/>
-                      <w:r>
-                        <w:rPr>
-                          <w:rFonts w:ascii="Script MT Bold" w:hAnsi="Script MT Bold"/>
-                          <w:color w:val="FFFFFF" w:themeColor="background1"/>
-                          <w:sz w:val="30"/>
-                          <w:szCs w:val="30"/>
-                        </w:rPr>
-                        <w:t>tears</w:t>
-                      </w:r>
-                      <w:proofErr w:type="spellEnd"/>
-                      <w:r>
-                        <w:rPr>
-                          <w:rFonts w:ascii="Script MT Bold" w:hAnsi="Script MT Bold"/>
-                          <w:color w:val="FFFFFF" w:themeColor="background1"/>
-                          <w:sz w:val="30"/>
-                          <w:szCs w:val="30"/>
-                        </w:rPr>
-                        <w:t xml:space="preserve"> </w:t>
-                      </w:r>
-                      <w:proofErr w:type="spellStart"/>
-                      <w:r>
-                        <w:rPr>
-                          <w:rFonts w:ascii="Script MT Bold" w:hAnsi="Script MT Bold"/>
-                          <w:color w:val="FFFFFF" w:themeColor="background1"/>
-                          <w:sz w:val="30"/>
-                          <w:szCs w:val="30"/>
-                        </w:rPr>
-                        <w:t>stay</w:t>
-                      </w:r>
-                      <w:proofErr w:type="spellEnd"/>
-                      <w:r>
-                        <w:rPr>
-                          <w:rFonts w:ascii="Script MT Bold" w:hAnsi="Script MT Bold"/>
-                          <w:color w:val="FFFFFF" w:themeColor="background1"/>
-                          <w:sz w:val="30"/>
-                          <w:szCs w:val="30"/>
-                        </w:rPr>
-                        <w:t xml:space="preserve"> </w:t>
-                      </w:r>
-                      <w:proofErr w:type="spellStart"/>
-                      <w:r>
-                        <w:rPr>
-                          <w:rFonts w:ascii="Script MT Bold" w:hAnsi="Script MT Bold"/>
-                          <w:color w:val="FFFFFF" w:themeColor="background1"/>
-                          <w:sz w:val="30"/>
-                          <w:szCs w:val="30"/>
-                        </w:rPr>
-                        <w:t>away</w:t>
-                      </w:r>
-                      <w:proofErr w:type="spellEnd"/>
-                      <w:r>
-                        <w:rPr>
-                          <w:rFonts w:ascii="Script MT Bold" w:hAnsi="Script MT Bold"/>
-                          <w:color w:val="FFFFFF" w:themeColor="background1"/>
-                          <w:sz w:val="30"/>
-                          <w:szCs w:val="30"/>
-                        </w:rPr>
-                        <w:t>.</w:t>
-                      </w:r>
-                    </w:p>
-                    <w:p>
-                      <w:pPr>
-                        <w:spacing w:after="120"/>
-                        <w:jc w:val="center"/>
-                        <w:rPr>
-                          <w:rFonts w:ascii="Script MT Bold" w:hAnsi="Script MT Bold"/>
-                          <w:color w:val="FFFFFF" w:themeColor="background1"/>
-                          <w:sz w:val="30"/>
-                          <w:szCs w:val="30"/>
-                        </w:rPr>
-                      </w:pPr>
-                      <w:proofErr w:type="spellStart"/>
-                      <w:r>
-                        <w:rPr>
-                          <w:rFonts w:ascii="Script MT Bold" w:hAnsi="Script MT Bold"/>
-                          <w:color w:val="FFFFFF" w:themeColor="background1"/>
-                          <w:sz w:val="30"/>
-                          <w:szCs w:val="30"/>
-                        </w:rPr>
-                        <w:t>Communicate</w:t>
-                      </w:r>
-                      <w:proofErr w:type="spellEnd"/>
-                      <w:r>
-                        <w:rPr>
-                          <w:rFonts w:ascii="Script MT Bold" w:hAnsi="Script MT Bold"/>
-                          <w:color w:val="FFFFFF" w:themeColor="background1"/>
-                          <w:sz w:val="30"/>
-                          <w:szCs w:val="30"/>
-                        </w:rPr>
-                        <w:t xml:space="preserve"> so </w:t>
-                      </w:r>
-                      <w:proofErr w:type="spellStart"/>
-                      <w:r>
-                        <w:rPr>
-                          <w:rFonts w:ascii="Script MT Bold" w:hAnsi="Script MT Bold"/>
-                          <w:color w:val="FFFFFF" w:themeColor="background1"/>
-                          <w:sz w:val="30"/>
-                          <w:szCs w:val="30"/>
-                        </w:rPr>
-                        <w:t>you</w:t>
-                      </w:r>
-                      <w:proofErr w:type="spellEnd"/>
-                      <w:r>
-                        <w:rPr>
-                          <w:rFonts w:ascii="Script MT Bold" w:hAnsi="Script MT Bold"/>
-                          <w:color w:val="FFFFFF" w:themeColor="background1"/>
-                          <w:sz w:val="30"/>
-                          <w:szCs w:val="30"/>
-                        </w:rPr>
-                        <w:t xml:space="preserve"> </w:t>
-                      </w:r>
-                      <w:proofErr w:type="spellStart"/>
-                      <w:r>
-                        <w:rPr>
-                          <w:rFonts w:ascii="Script MT Bold" w:hAnsi="Script MT Bold"/>
-                          <w:color w:val="FFFFFF" w:themeColor="background1"/>
-                          <w:sz w:val="30"/>
-                          <w:szCs w:val="30"/>
-                        </w:rPr>
-                        <w:t>dont</w:t>
-                      </w:r>
-                      <w:proofErr w:type="spellEnd"/>
-                      <w:r>
-                        <w:rPr>
-                          <w:rFonts w:ascii="Script MT Bold" w:hAnsi="Script MT Bold"/>
-                          <w:color w:val="FFFFFF" w:themeColor="background1"/>
-                          <w:sz w:val="30"/>
-                          <w:szCs w:val="30"/>
-                        </w:rPr>
-                        <w:t xml:space="preserve"> </w:t>
-                      </w:r>
-                      <w:proofErr w:type="spellStart"/>
-                      <w:r>
-                        <w:rPr>
-                          <w:rFonts w:ascii="Script MT Bold" w:hAnsi="Script MT Bold"/>
-                          <w:color w:val="FFFFFF" w:themeColor="background1"/>
-                          <w:sz w:val="30"/>
-                          <w:szCs w:val="30"/>
-                        </w:rPr>
-                        <w:t>hate</w:t>
-                      </w:r>
-                      <w:proofErr w:type="spellEnd"/>
-                      <w:r>
-                        <w:rPr>
-                          <w:rFonts w:ascii="Script MT Bold" w:hAnsi="Script MT Bold"/>
-                          <w:color w:val="FFFFFF" w:themeColor="background1"/>
-                          <w:sz w:val="30"/>
-                          <w:szCs w:val="30"/>
-                        </w:rPr>
-                        <w:t>.</w:t>
-                      </w:r>
-                    </w:p>
-                    <w:p>
-                      <w:pPr>
-                        <w:spacing w:after="120"/>
-                        <w:jc w:val="center"/>
-                        <w:rPr>
-                          <w:rFonts w:ascii="Script MT Bold" w:hAnsi="Script MT Bold"/>
-                          <w:color w:val="FFFFFF" w:themeColor="background1"/>
-                          <w:sz w:val="30"/>
-                          <w:szCs w:val="30"/>
-                        </w:rPr>
-                      </w:pPr>
-                      <w:proofErr w:type="spellStart"/>
-                      <w:r>
-                        <w:rPr>
-                          <w:rFonts w:ascii="Script MT Bold" w:hAnsi="Script MT Bold"/>
-                          <w:color w:val="FFFFFF" w:themeColor="background1"/>
-                          <w:sz w:val="30"/>
-                          <w:szCs w:val="30"/>
-                        </w:rPr>
-                        <w:t>Don’t</w:t>
-                      </w:r>
-                      <w:proofErr w:type="spellEnd"/>
-                      <w:r>
-                        <w:rPr>
-                          <w:rFonts w:ascii="Script MT Bold" w:hAnsi="Script MT Bold"/>
-                          <w:color w:val="FFFFFF" w:themeColor="background1"/>
-                          <w:sz w:val="30"/>
-                          <w:szCs w:val="30"/>
-                        </w:rPr>
-                        <w:t xml:space="preserve"> </w:t>
-                      </w:r>
-                      <w:proofErr w:type="spellStart"/>
-                      <w:r>
-                        <w:rPr>
-                          <w:rFonts w:ascii="Script MT Bold" w:hAnsi="Script MT Bold"/>
-                          <w:color w:val="FFFFFF" w:themeColor="background1"/>
-                          <w:sz w:val="30"/>
-                          <w:szCs w:val="30"/>
-                        </w:rPr>
-                        <w:t>try</w:t>
-                      </w:r>
-                      <w:proofErr w:type="spellEnd"/>
-                      <w:r>
-                        <w:rPr>
-                          <w:rFonts w:ascii="Script MT Bold" w:hAnsi="Script MT Bold"/>
-                          <w:color w:val="FFFFFF" w:themeColor="background1"/>
-                          <w:sz w:val="30"/>
-                          <w:szCs w:val="30"/>
-                        </w:rPr>
-                        <w:t xml:space="preserve"> </w:t>
-                      </w:r>
-                      <w:proofErr w:type="spellStart"/>
-                      <w:r>
-                        <w:rPr>
-                          <w:rFonts w:ascii="Script MT Bold" w:hAnsi="Script MT Bold"/>
-                          <w:color w:val="FFFFFF" w:themeColor="background1"/>
-                          <w:sz w:val="30"/>
-                          <w:szCs w:val="30"/>
-                        </w:rPr>
-                        <w:t>to</w:t>
-                      </w:r>
-                      <w:proofErr w:type="spellEnd"/>
-                      <w:r>
-                        <w:rPr>
-                          <w:rFonts w:ascii="Script MT Bold" w:hAnsi="Script MT Bold"/>
-                          <w:color w:val="FFFFFF" w:themeColor="background1"/>
-                          <w:sz w:val="30"/>
-                          <w:szCs w:val="30"/>
-                        </w:rPr>
-                        <w:t xml:space="preserve"> fix </w:t>
-                      </w:r>
-                      <w:proofErr w:type="spellStart"/>
-                      <w:r>
-                        <w:rPr>
-                          <w:rFonts w:ascii="Script MT Bold" w:hAnsi="Script MT Bold"/>
-                          <w:color w:val="FFFFFF" w:themeColor="background1"/>
-                          <w:sz w:val="30"/>
-                          <w:szCs w:val="30"/>
-                        </w:rPr>
-                        <w:t>what</w:t>
-                      </w:r>
-                      <w:proofErr w:type="spellEnd"/>
-                      <w:r>
-                        <w:rPr>
-                          <w:rFonts w:ascii="Script MT Bold" w:hAnsi="Script MT Bold"/>
-                          <w:color w:val="FFFFFF" w:themeColor="background1"/>
-                          <w:sz w:val="30"/>
-                          <w:szCs w:val="30"/>
-                        </w:rPr>
-                        <w:t xml:space="preserve"> </w:t>
-                      </w:r>
-                      <w:proofErr w:type="spellStart"/>
-                      <w:r>
-                        <w:rPr>
-                          <w:rFonts w:ascii="Script MT Bold" w:hAnsi="Script MT Bold"/>
-                          <w:color w:val="FFFFFF" w:themeColor="background1"/>
-                          <w:sz w:val="30"/>
-                          <w:szCs w:val="30"/>
-                        </w:rPr>
-                        <w:t>you</w:t>
-                      </w:r>
-                      <w:proofErr w:type="spellEnd"/>
-                      <w:r>
-                        <w:rPr>
-                          <w:rFonts w:ascii="Script MT Bold" w:hAnsi="Script MT Bold"/>
-                          <w:color w:val="FFFFFF" w:themeColor="background1"/>
-                          <w:sz w:val="30"/>
-                          <w:szCs w:val="30"/>
-                        </w:rPr>
-                        <w:t xml:space="preserve"> </w:t>
-                      </w:r>
-                      <w:proofErr w:type="spellStart"/>
-                      <w:r>
-                        <w:rPr>
-                          <w:rFonts w:ascii="Script MT Bold" w:hAnsi="Script MT Bold"/>
-                          <w:color w:val="FFFFFF" w:themeColor="background1"/>
-                          <w:sz w:val="30"/>
-                          <w:szCs w:val="30"/>
-                        </w:rPr>
-                        <w:t>did</w:t>
-                      </w:r>
-                      <w:proofErr w:type="spellEnd"/>
-                      <w:r>
-                        <w:rPr>
-                          <w:rFonts w:ascii="Script MT Bold" w:hAnsi="Script MT Bold"/>
-                          <w:color w:val="FFFFFF" w:themeColor="background1"/>
-                          <w:sz w:val="30"/>
-                          <w:szCs w:val="30"/>
-                        </w:rPr>
-                        <w:t xml:space="preserve"> break.</w:t>
-                      </w:r>
-                    </w:p>
-                  </w:txbxContent>
-                </v:textbox>
-                <w10:wrap type="topAndBottom"/>
-              </v:shape>
-            </w:pict>
-          </mc:Fallback>
-        </mc:AlternateContent>
-      </w:r>
-      <w:r>
-        <w:rPr>
-          <w:rFonts w:ascii="Arial" w:hAnsi="Arial" w:cs="Arial"/>
-          <w:noProof/>
-          <w:lang w:eastAsia="de-DE"/>
-        </w:rPr>
-        <mc:AlternateContent>
-          <mc:Choice Requires="wps">
-            <w:drawing>
-              <wp:anchor distT="0" distB="0" distL="114300" distR="114300" simplePos="0" relativeHeight="251662336" behindDoc="0" locked="0" layoutInCell="1" allowOverlap="1" wp14:anchorId="7D19D22A" wp14:editId="62A094B6">
-                <wp:simplePos x="0" y="0"/>
-                <wp:positionH relativeFrom="column">
-                  <wp:posOffset>1452245</wp:posOffset>
-                </wp:positionH>
-                <wp:positionV relativeFrom="paragraph">
-                  <wp:posOffset>308610</wp:posOffset>
-                </wp:positionV>
-                <wp:extent cx="2374265" cy="1403985"/>
-                <wp:effectExtent l="0" t="0" r="19685" b="18415"/>
+                <wp:extent cx="2374265" cy="704850"/>
+                <wp:effectExtent l="0" t="0" r="20320" b="19050"/>
                 <wp:wrapTopAndBottom/>
                 <wp:docPr id="2" name="Textfeld 2"/>
                 <wp:cNvGraphicFramePr>
@@ -4901,7 +4136,7 @@
                       <wps:spPr bwMode="auto">
                         <a:xfrm>
                           <a:off x="0" y="0"/>
-                          <a:ext cx="2374265" cy="1403985"/>
+                          <a:ext cx="2374265" cy="704850"/>
                         </a:xfrm>
                         <a:prstGeom prst="rect">
                           <a:avLst/>
@@ -5116,7 +4351,7 @@
                         </w:txbxContent>
                       </wps:txbx>
                       <wps:bodyPr rot="0" vert="horz" wrap="square" lIns="91440" tIns="45720" rIns="91440" bIns="45720" anchor="t" anchorCtr="0">
-                        <a:spAutoFit/>
+                        <a:noAutofit/>
                       </wps:bodyPr>
                     </wps:wsp>
                   </a:graphicData>
@@ -5125,15 +4360,19 @@
                   <wp14:pctWidth>40000</wp14:pctWidth>
                 </wp14:sizeRelH>
                 <wp14:sizeRelV relativeFrom="margin">
-                  <wp14:pctHeight>20000</wp14:pctHeight>
+                  <wp14:pctHeight>0</wp14:pctHeight>
                 </wp14:sizeRelV>
               </wp:anchor>
             </w:drawing>
           </mc:Choice>
           <mc:Fallback>
             <w:pict>
-              <v:shape id="_x0000_s1028" type="#_x0000_t202" style="position:absolute;left:0;text-align:left;margin-left:114.35pt;margin-top:24.3pt;width:186.95pt;height:110.55pt;z-index:251662336;visibility:visible;mso-wrap-style:square;mso-width-percent:400;mso-height-percent:200;mso-wrap-distance-left:9pt;mso-wrap-distance-top:0;mso-wrap-distance-right:9pt;mso-wrap-distance-bottom:0;mso-position-horizontal:absolute;mso-position-horizontal-relative:text;mso-position-vertical:absolute;mso-position-vertical-relative:text;mso-width-percent:400;mso-height-percent:200;mso-width-relative:margin;mso-height-relative:margin;v-text-anchor:top" o:gfxdata="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" fillcolor="#fabf8f [1945]" strokecolor="white [3212]">
-                <v:textbox style="mso-fit-shape-to-text:t">
+              <v:shapetype id="_x0000_t202" coordsize="21600,21600" o:spt="202" path="m,l,21600r21600,l21600,xe">
+                <v:stroke joinstyle="miter"/>
+                <v:path gradientshapeok="t" o:connecttype="rect"/>
+              </v:shapetype>
+              <v:shape id="_x0000_s1027" type="#_x0000_t202" style="position:absolute;left:0;text-align:left;margin-left:97.85pt;margin-top:34.55pt;width:186.95pt;height:55.5pt;z-index:251662336;visibility:visible;mso-wrap-style:square;mso-width-percent:400;mso-height-percent:0;mso-wrap-distance-left:9pt;mso-wrap-distance-top:0;mso-wrap-distance-right:9pt;mso-wrap-distance-bottom:0;mso-position-horizontal:absolute;mso-position-horizontal-relative:text;mso-position-vertical:absolute;mso-position-vertical-relative:text;mso-width-percent:400;mso-height-percent:0;mso-width-relative:margin;mso-height-relative:margin;v-text-anchor:top" o:gfxdata="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" fillcolor="#fabf8f [1945]" strokecolor="white [3212]">
+                <v:textbox>
                   <w:txbxContent>
                     <w:p>
                       <w:pPr>
@@ -5336,6 +4575,778 @@
       <w:r>
         <w:rPr>
           <w:rFonts w:ascii="Arial" w:hAnsi="Arial" w:cs="Arial"/>
+          <w:noProof/>
+          <w:lang w:eastAsia="de-DE"/>
+        </w:rPr>
+        <mc:AlternateContent>
+          <mc:Choice Requires="wps">
+            <w:drawing>
+              <wp:anchor distT="0" distB="0" distL="114300" distR="114300" simplePos="0" relativeHeight="251664384" behindDoc="0" locked="0" layoutInCell="1" allowOverlap="1" wp14:anchorId="7AF08C6E" wp14:editId="79485D2E">
+                <wp:simplePos x="0" y="0"/>
+                <wp:positionH relativeFrom="column">
+                  <wp:posOffset>347345</wp:posOffset>
+                </wp:positionH>
+                <wp:positionV relativeFrom="paragraph">
+                  <wp:posOffset>1286510</wp:posOffset>
+                </wp:positionV>
+                <wp:extent cx="4276725" cy="923925"/>
+                <wp:effectExtent l="0" t="0" r="28575" b="28575"/>
+                <wp:wrapTopAndBottom/>
+                <wp:docPr id="3" name="Textfeld 2"/>
+                <wp:cNvGraphicFramePr>
+                  <a:graphicFrameLocks xmlns:a="http://schemas.openxmlformats.org/drawingml/2006/main"/>
+                </wp:cNvGraphicFramePr>
+                <a:graphic xmlns:a="http://schemas.openxmlformats.org/drawingml/2006/main">
+                  <a:graphicData uri="http://schemas.microsoft.com/office/word/2010/wordprocessingShape">
+                    <wps:wsp>
+                      <wps:cNvSpPr txBox="1">
+                        <a:spLocks noChangeArrowheads="1"/>
+                      </wps:cNvSpPr>
+                      <wps:spPr bwMode="auto">
+                        <a:xfrm>
+                          <a:off x="0" y="0"/>
+                          <a:ext cx="4276725" cy="923925"/>
+                        </a:xfrm>
+                        <a:prstGeom prst="rect">
+                          <a:avLst/>
+                        </a:prstGeom>
+                        <a:solidFill>
+                          <a:schemeClr val="accent3"/>
+                        </a:solidFill>
+                        <a:ln w="9525">
+                          <a:solidFill>
+                            <a:schemeClr val="bg1"/>
+                          </a:solidFill>
+                          <a:miter lim="800000"/>
+                          <a:headEnd/>
+                          <a:tailEnd/>
+                        </a:ln>
+                      </wps:spPr>
+                      <wps:txbx>
+                        <w:txbxContent>
+                          <w:p>
+                            <w:pPr>
+                              <w:spacing w:after="0"/>
+                              <w:jc w:val="center"/>
+                              <w:rPr>
+                                <w:rFonts w:ascii="Script MT Bold" w:hAnsi="Script MT Bold"/>
+                                <w:color w:val="FFFFFF" w:themeColor="background1"/>
+                                <w:sz w:val="30"/>
+                                <w:szCs w:val="30"/>
+                              </w:rPr>
+                            </w:pPr>
+                            <w:r>
+                              <w:rPr>
+                                <w:rFonts w:ascii="Script MT Bold" w:hAnsi="Script MT Bold"/>
+                                <w:color w:val="FFFFFF" w:themeColor="background1"/>
+                                <w:sz w:val="30"/>
+                                <w:szCs w:val="30"/>
+                              </w:rPr>
+                              <w:t xml:space="preserve">Pull </w:t>
+                            </w:r>
+                            <w:proofErr w:type="spellStart"/>
+                            <w:r>
+                              <w:rPr>
+                                <w:rFonts w:ascii="Script MT Bold" w:hAnsi="Script MT Bold"/>
+                                <w:color w:val="FFFFFF" w:themeColor="background1"/>
+                                <w:sz w:val="30"/>
+                                <w:szCs w:val="30"/>
+                              </w:rPr>
+                              <w:t>every</w:t>
+                            </w:r>
+                            <w:proofErr w:type="spellEnd"/>
+                            <w:r>
+                              <w:rPr>
+                                <w:rFonts w:ascii="Script MT Bold" w:hAnsi="Script MT Bold"/>
+                                <w:color w:val="FFFFFF" w:themeColor="background1"/>
+                                <w:sz w:val="30"/>
+                                <w:szCs w:val="30"/>
+                              </w:rPr>
+                              <w:t xml:space="preserve"> </w:t>
+                            </w:r>
+                            <w:proofErr w:type="spellStart"/>
+                            <w:r>
+                              <w:rPr>
+                                <w:rFonts w:ascii="Script MT Bold" w:hAnsi="Script MT Bold"/>
+                                <w:color w:val="FFFFFF" w:themeColor="background1"/>
+                                <w:sz w:val="30"/>
+                                <w:szCs w:val="30"/>
+                              </w:rPr>
+                              <w:t>day</w:t>
+                            </w:r>
+                            <w:proofErr w:type="spellEnd"/>
+                            <w:r>
+                              <w:rPr>
+                                <w:rFonts w:ascii="Script MT Bold" w:hAnsi="Script MT Bold"/>
+                                <w:color w:val="FFFFFF" w:themeColor="background1"/>
+                                <w:sz w:val="30"/>
+                                <w:szCs w:val="30"/>
+                              </w:rPr>
+                              <w:t xml:space="preserve"> so </w:t>
+                            </w:r>
+                            <w:proofErr w:type="spellStart"/>
+                            <w:r>
+                              <w:rPr>
+                                <w:rFonts w:ascii="Script MT Bold" w:hAnsi="Script MT Bold"/>
+                                <w:color w:val="FFFFFF" w:themeColor="background1"/>
+                                <w:sz w:val="30"/>
+                                <w:szCs w:val="30"/>
+                              </w:rPr>
+                              <w:t>tears</w:t>
+                            </w:r>
+                            <w:proofErr w:type="spellEnd"/>
+                            <w:r>
+                              <w:rPr>
+                                <w:rFonts w:ascii="Script MT Bold" w:hAnsi="Script MT Bold"/>
+                                <w:color w:val="FFFFFF" w:themeColor="background1"/>
+                                <w:sz w:val="30"/>
+                                <w:szCs w:val="30"/>
+                              </w:rPr>
+                              <w:t xml:space="preserve"> </w:t>
+                            </w:r>
+                            <w:proofErr w:type="spellStart"/>
+                            <w:r>
+                              <w:rPr>
+                                <w:rFonts w:ascii="Script MT Bold" w:hAnsi="Script MT Bold"/>
+                                <w:color w:val="FFFFFF" w:themeColor="background1"/>
+                                <w:sz w:val="30"/>
+                                <w:szCs w:val="30"/>
+                              </w:rPr>
+                              <w:t>stay</w:t>
+                            </w:r>
+                            <w:proofErr w:type="spellEnd"/>
+                            <w:r>
+                              <w:rPr>
+                                <w:rFonts w:ascii="Script MT Bold" w:hAnsi="Script MT Bold"/>
+                                <w:color w:val="FFFFFF" w:themeColor="background1"/>
+                                <w:sz w:val="30"/>
+                                <w:szCs w:val="30"/>
+                              </w:rPr>
+                              <w:t xml:space="preserve"> </w:t>
+                            </w:r>
+                            <w:proofErr w:type="spellStart"/>
+                            <w:r>
+                              <w:rPr>
+                                <w:rFonts w:ascii="Script MT Bold" w:hAnsi="Script MT Bold"/>
+                                <w:color w:val="FFFFFF" w:themeColor="background1"/>
+                                <w:sz w:val="30"/>
+                                <w:szCs w:val="30"/>
+                              </w:rPr>
+                              <w:t>away</w:t>
+                            </w:r>
+                            <w:proofErr w:type="spellEnd"/>
+                            <w:r>
+                              <w:rPr>
+                                <w:rFonts w:ascii="Script MT Bold" w:hAnsi="Script MT Bold"/>
+                                <w:color w:val="FFFFFF" w:themeColor="background1"/>
+                                <w:sz w:val="30"/>
+                                <w:szCs w:val="30"/>
+                              </w:rPr>
+                              <w:t>.</w:t>
+                            </w:r>
+                          </w:p>
+                          <w:p>
+                            <w:pPr>
+                              <w:spacing w:after="0"/>
+                              <w:jc w:val="center"/>
+                              <w:rPr>
+                                <w:rFonts w:ascii="Script MT Bold" w:hAnsi="Script MT Bold"/>
+                                <w:color w:val="FFFFFF" w:themeColor="background1"/>
+                                <w:sz w:val="30"/>
+                                <w:szCs w:val="30"/>
+                              </w:rPr>
+                            </w:pPr>
+                            <w:proofErr w:type="spellStart"/>
+                            <w:r>
+                              <w:rPr>
+                                <w:rFonts w:ascii="Script MT Bold" w:hAnsi="Script MT Bold"/>
+                                <w:color w:val="FFFFFF" w:themeColor="background1"/>
+                                <w:sz w:val="30"/>
+                                <w:szCs w:val="30"/>
+                              </w:rPr>
+                              <w:t>Communicate</w:t>
+                            </w:r>
+                            <w:proofErr w:type="spellEnd"/>
+                            <w:r>
+                              <w:rPr>
+                                <w:rFonts w:ascii="Script MT Bold" w:hAnsi="Script MT Bold"/>
+                                <w:color w:val="FFFFFF" w:themeColor="background1"/>
+                                <w:sz w:val="30"/>
+                                <w:szCs w:val="30"/>
+                              </w:rPr>
+                              <w:t xml:space="preserve"> so </w:t>
+                            </w:r>
+                            <w:proofErr w:type="spellStart"/>
+                            <w:r>
+                              <w:rPr>
+                                <w:rFonts w:ascii="Script MT Bold" w:hAnsi="Script MT Bold"/>
+                                <w:color w:val="FFFFFF" w:themeColor="background1"/>
+                                <w:sz w:val="30"/>
+                                <w:szCs w:val="30"/>
+                              </w:rPr>
+                              <w:t>you</w:t>
+                            </w:r>
+                            <w:proofErr w:type="spellEnd"/>
+                            <w:r>
+                              <w:rPr>
+                                <w:rFonts w:ascii="Script MT Bold" w:hAnsi="Script MT Bold"/>
+                                <w:color w:val="FFFFFF" w:themeColor="background1"/>
+                                <w:sz w:val="30"/>
+                                <w:szCs w:val="30"/>
+                              </w:rPr>
+                              <w:t xml:space="preserve"> </w:t>
+                            </w:r>
+                            <w:proofErr w:type="spellStart"/>
+                            <w:r>
+                              <w:rPr>
+                                <w:rFonts w:ascii="Script MT Bold" w:hAnsi="Script MT Bold"/>
+                                <w:color w:val="FFFFFF" w:themeColor="background1"/>
+                                <w:sz w:val="30"/>
+                                <w:szCs w:val="30"/>
+                              </w:rPr>
+                              <w:t>dont</w:t>
+                            </w:r>
+                            <w:proofErr w:type="spellEnd"/>
+                            <w:r>
+                              <w:rPr>
+                                <w:rFonts w:ascii="Script MT Bold" w:hAnsi="Script MT Bold"/>
+                                <w:color w:val="FFFFFF" w:themeColor="background1"/>
+                                <w:sz w:val="30"/>
+                                <w:szCs w:val="30"/>
+                              </w:rPr>
+                              <w:t xml:space="preserve"> </w:t>
+                            </w:r>
+                            <w:proofErr w:type="spellStart"/>
+                            <w:r>
+                              <w:rPr>
+                                <w:rFonts w:ascii="Script MT Bold" w:hAnsi="Script MT Bold"/>
+                                <w:color w:val="FFFFFF" w:themeColor="background1"/>
+                                <w:sz w:val="30"/>
+                                <w:szCs w:val="30"/>
+                              </w:rPr>
+                              <w:t>hate</w:t>
+                            </w:r>
+                            <w:proofErr w:type="spellEnd"/>
+                            <w:r>
+                              <w:rPr>
+                                <w:rFonts w:ascii="Script MT Bold" w:hAnsi="Script MT Bold"/>
+                                <w:color w:val="FFFFFF" w:themeColor="background1"/>
+                                <w:sz w:val="30"/>
+                                <w:szCs w:val="30"/>
+                              </w:rPr>
+                              <w:t>.</w:t>
+                            </w:r>
+                          </w:p>
+                          <w:p>
+                            <w:pPr>
+                              <w:spacing w:after="0"/>
+                              <w:jc w:val="center"/>
+                              <w:rPr>
+                                <w:rFonts w:ascii="Script MT Bold" w:hAnsi="Script MT Bold"/>
+                                <w:color w:val="FFFFFF" w:themeColor="background1"/>
+                                <w:sz w:val="30"/>
+                                <w:szCs w:val="30"/>
+                              </w:rPr>
+                            </w:pPr>
+                            <w:proofErr w:type="spellStart"/>
+                            <w:r>
+                              <w:rPr>
+                                <w:rFonts w:ascii="Script MT Bold" w:hAnsi="Script MT Bold"/>
+                                <w:color w:val="FFFFFF" w:themeColor="background1"/>
+                                <w:sz w:val="30"/>
+                                <w:szCs w:val="30"/>
+                              </w:rPr>
+                              <w:t>Don’t</w:t>
+                            </w:r>
+                            <w:proofErr w:type="spellEnd"/>
+                            <w:r>
+                              <w:rPr>
+                                <w:rFonts w:ascii="Script MT Bold" w:hAnsi="Script MT Bold"/>
+                                <w:color w:val="FFFFFF" w:themeColor="background1"/>
+                                <w:sz w:val="30"/>
+                                <w:szCs w:val="30"/>
+                              </w:rPr>
+                              <w:t xml:space="preserve"> </w:t>
+                            </w:r>
+                            <w:proofErr w:type="spellStart"/>
+                            <w:r>
+                              <w:rPr>
+                                <w:rFonts w:ascii="Script MT Bold" w:hAnsi="Script MT Bold"/>
+                                <w:color w:val="FFFFFF" w:themeColor="background1"/>
+                                <w:sz w:val="30"/>
+                                <w:szCs w:val="30"/>
+                              </w:rPr>
+                              <w:t>try</w:t>
+                            </w:r>
+                            <w:proofErr w:type="spellEnd"/>
+                            <w:r>
+                              <w:rPr>
+                                <w:rFonts w:ascii="Script MT Bold" w:hAnsi="Script MT Bold"/>
+                                <w:color w:val="FFFFFF" w:themeColor="background1"/>
+                                <w:sz w:val="30"/>
+                                <w:szCs w:val="30"/>
+                              </w:rPr>
+                              <w:t xml:space="preserve"> </w:t>
+                            </w:r>
+                            <w:proofErr w:type="spellStart"/>
+                            <w:r>
+                              <w:rPr>
+                                <w:rFonts w:ascii="Script MT Bold" w:hAnsi="Script MT Bold"/>
+                                <w:color w:val="FFFFFF" w:themeColor="background1"/>
+                                <w:sz w:val="30"/>
+                                <w:szCs w:val="30"/>
+                              </w:rPr>
+                              <w:t>to</w:t>
+                            </w:r>
+                            <w:proofErr w:type="spellEnd"/>
+                            <w:r>
+                              <w:rPr>
+                                <w:rFonts w:ascii="Script MT Bold" w:hAnsi="Script MT Bold"/>
+                                <w:color w:val="FFFFFF" w:themeColor="background1"/>
+                                <w:sz w:val="30"/>
+                                <w:szCs w:val="30"/>
+                              </w:rPr>
+                              <w:t xml:space="preserve"> fix </w:t>
+                            </w:r>
+                            <w:proofErr w:type="spellStart"/>
+                            <w:r>
+                              <w:rPr>
+                                <w:rFonts w:ascii="Script MT Bold" w:hAnsi="Script MT Bold"/>
+                                <w:color w:val="FFFFFF" w:themeColor="background1"/>
+                                <w:sz w:val="30"/>
+                                <w:szCs w:val="30"/>
+                              </w:rPr>
+                              <w:t>what</w:t>
+                            </w:r>
+                            <w:proofErr w:type="spellEnd"/>
+                            <w:r>
+                              <w:rPr>
+                                <w:rFonts w:ascii="Script MT Bold" w:hAnsi="Script MT Bold"/>
+                                <w:color w:val="FFFFFF" w:themeColor="background1"/>
+                                <w:sz w:val="30"/>
+                                <w:szCs w:val="30"/>
+                              </w:rPr>
+                              <w:t xml:space="preserve"> </w:t>
+                            </w:r>
+                            <w:proofErr w:type="spellStart"/>
+                            <w:r>
+                              <w:rPr>
+                                <w:rFonts w:ascii="Script MT Bold" w:hAnsi="Script MT Bold"/>
+                                <w:color w:val="FFFFFF" w:themeColor="background1"/>
+                                <w:sz w:val="30"/>
+                                <w:szCs w:val="30"/>
+                              </w:rPr>
+                              <w:t>you</w:t>
+                            </w:r>
+                            <w:proofErr w:type="spellEnd"/>
+                            <w:r>
+                              <w:rPr>
+                                <w:rFonts w:ascii="Script MT Bold" w:hAnsi="Script MT Bold"/>
+                                <w:color w:val="FFFFFF" w:themeColor="background1"/>
+                                <w:sz w:val="30"/>
+                                <w:szCs w:val="30"/>
+                              </w:rPr>
+                              <w:t xml:space="preserve"> </w:t>
+                            </w:r>
+                            <w:proofErr w:type="spellStart"/>
+                            <w:r>
+                              <w:rPr>
+                                <w:rFonts w:ascii="Script MT Bold" w:hAnsi="Script MT Bold"/>
+                                <w:color w:val="FFFFFF" w:themeColor="background1"/>
+                                <w:sz w:val="30"/>
+                                <w:szCs w:val="30"/>
+                              </w:rPr>
+                              <w:t>did</w:t>
+                            </w:r>
+                            <w:proofErr w:type="spellEnd"/>
+                            <w:r>
+                              <w:rPr>
+                                <w:rFonts w:ascii="Script MT Bold" w:hAnsi="Script MT Bold"/>
+                                <w:color w:val="FFFFFF" w:themeColor="background1"/>
+                                <w:sz w:val="30"/>
+                                <w:szCs w:val="30"/>
+                              </w:rPr>
+                              <w:t xml:space="preserve"> break.</w:t>
+                            </w:r>
+                          </w:p>
+                        </w:txbxContent>
+                      </wps:txbx>
+                      <wps:bodyPr rot="0" vert="horz" wrap="square" lIns="91440" tIns="45720" rIns="91440" bIns="45720" anchor="t" anchorCtr="0">
+                        <a:noAutofit/>
+                      </wps:bodyPr>
+                    </wps:wsp>
+                  </a:graphicData>
+                </a:graphic>
+                <wp14:sizeRelH relativeFrom="margin">
+                  <wp14:pctWidth>0</wp14:pctWidth>
+                </wp14:sizeRelH>
+                <wp14:sizeRelV relativeFrom="margin">
+                  <wp14:pctHeight>0</wp14:pctHeight>
+                </wp14:sizeRelV>
+              </wp:anchor>
+            </w:drawing>
+          </mc:Choice>
+          <mc:Fallback>
+            <w:pict>
+              <v:shape id="_x0000_s1028" type="#_x0000_t202" style="position:absolute;left:0;text-align:left;margin-left:27.35pt;margin-top:101.3pt;width:336.75pt;height:72.75pt;z-index:251664384;visibility:visible;mso-wrap-style:square;mso-width-percent:0;mso-height-percent:0;mso-wrap-distance-left:9pt;mso-wrap-distance-top:0;mso-wrap-distance-right:9pt;mso-wrap-distance-bottom:0;mso-position-horizontal:absolute;mso-position-horizontal-relative:text;mso-position-vertical:absolute;mso-position-vertical-relative:text;mso-width-percent:0;mso-height-percent:0;mso-width-relative:margin;mso-height-relative:margin;v-text-anchor:top" o:gfxdata="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" fillcolor="#9bbb59 [3206]" strokecolor="white [3212]">
+                <v:textbox>
+                  <w:txbxContent>
+                    <w:p>
+                      <w:pPr>
+                        <w:spacing w:after="0"/>
+                        <w:jc w:val="center"/>
+                        <w:rPr>
+                          <w:rFonts w:ascii="Script MT Bold" w:hAnsi="Script MT Bold"/>
+                          <w:color w:val="FFFFFF" w:themeColor="background1"/>
+                          <w:sz w:val="30"/>
+                          <w:szCs w:val="30"/>
+                        </w:rPr>
+                      </w:pPr>
+                      <w:r>
+                        <w:rPr>
+                          <w:rFonts w:ascii="Script MT Bold" w:hAnsi="Script MT Bold"/>
+                          <w:color w:val="FFFFFF" w:themeColor="background1"/>
+                          <w:sz w:val="30"/>
+                          <w:szCs w:val="30"/>
+                        </w:rPr>
+                        <w:t xml:space="preserve">Pull </w:t>
+                      </w:r>
+                      <w:proofErr w:type="spellStart"/>
+                      <w:r>
+                        <w:rPr>
+                          <w:rFonts w:ascii="Script MT Bold" w:hAnsi="Script MT Bold"/>
+                          <w:color w:val="FFFFFF" w:themeColor="background1"/>
+                          <w:sz w:val="30"/>
+                          <w:szCs w:val="30"/>
+                        </w:rPr>
+                        <w:t>every</w:t>
+                      </w:r>
+                      <w:proofErr w:type="spellEnd"/>
+                      <w:r>
+                        <w:rPr>
+                          <w:rFonts w:ascii="Script MT Bold" w:hAnsi="Script MT Bold"/>
+                          <w:color w:val="FFFFFF" w:themeColor="background1"/>
+                          <w:sz w:val="30"/>
+                          <w:szCs w:val="30"/>
+                        </w:rPr>
+                        <w:t xml:space="preserve"> </w:t>
+                      </w:r>
+                      <w:proofErr w:type="spellStart"/>
+                      <w:r>
+                        <w:rPr>
+                          <w:rFonts w:ascii="Script MT Bold" w:hAnsi="Script MT Bold"/>
+                          <w:color w:val="FFFFFF" w:themeColor="background1"/>
+                          <w:sz w:val="30"/>
+                          <w:szCs w:val="30"/>
+                        </w:rPr>
+                        <w:t>day</w:t>
+                      </w:r>
+                      <w:proofErr w:type="spellEnd"/>
+                      <w:r>
+                        <w:rPr>
+                          <w:rFonts w:ascii="Script MT Bold" w:hAnsi="Script MT Bold"/>
+                          <w:color w:val="FFFFFF" w:themeColor="background1"/>
+                          <w:sz w:val="30"/>
+                          <w:szCs w:val="30"/>
+                        </w:rPr>
+                        <w:t xml:space="preserve"> so </w:t>
+                      </w:r>
+                      <w:proofErr w:type="spellStart"/>
+                      <w:r>
+                        <w:rPr>
+                          <w:rFonts w:ascii="Script MT Bold" w:hAnsi="Script MT Bold"/>
+                          <w:color w:val="FFFFFF" w:themeColor="background1"/>
+                          <w:sz w:val="30"/>
+                          <w:szCs w:val="30"/>
+                        </w:rPr>
+                        <w:t>tears</w:t>
+                      </w:r>
+                      <w:proofErr w:type="spellEnd"/>
+                      <w:r>
+                        <w:rPr>
+                          <w:rFonts w:ascii="Script MT Bold" w:hAnsi="Script MT Bold"/>
+                          <w:color w:val="FFFFFF" w:themeColor="background1"/>
+                          <w:sz w:val="30"/>
+                          <w:szCs w:val="30"/>
+                        </w:rPr>
+                        <w:t xml:space="preserve"> </w:t>
+                      </w:r>
+                      <w:proofErr w:type="spellStart"/>
+                      <w:r>
+                        <w:rPr>
+                          <w:rFonts w:ascii="Script MT Bold" w:hAnsi="Script MT Bold"/>
+                          <w:color w:val="FFFFFF" w:themeColor="background1"/>
+                          <w:sz w:val="30"/>
+                          <w:szCs w:val="30"/>
+                        </w:rPr>
+                        <w:t>stay</w:t>
+                      </w:r>
+                      <w:proofErr w:type="spellEnd"/>
+                      <w:r>
+                        <w:rPr>
+                          <w:rFonts w:ascii="Script MT Bold" w:hAnsi="Script MT Bold"/>
+                          <w:color w:val="FFFFFF" w:themeColor="background1"/>
+                          <w:sz w:val="30"/>
+                          <w:szCs w:val="30"/>
+                        </w:rPr>
+                        <w:t xml:space="preserve"> </w:t>
+                      </w:r>
+                      <w:proofErr w:type="spellStart"/>
+                      <w:r>
+                        <w:rPr>
+                          <w:rFonts w:ascii="Script MT Bold" w:hAnsi="Script MT Bold"/>
+                          <w:color w:val="FFFFFF" w:themeColor="background1"/>
+                          <w:sz w:val="30"/>
+                          <w:szCs w:val="30"/>
+                        </w:rPr>
+                        <w:t>away</w:t>
+                      </w:r>
+                      <w:proofErr w:type="spellEnd"/>
+                      <w:r>
+                        <w:rPr>
+                          <w:rFonts w:ascii="Script MT Bold" w:hAnsi="Script MT Bold"/>
+                          <w:color w:val="FFFFFF" w:themeColor="background1"/>
+                          <w:sz w:val="30"/>
+                          <w:szCs w:val="30"/>
+                        </w:rPr>
+                        <w:t>.</w:t>
+                      </w:r>
+                    </w:p>
+                    <w:p>
+                      <w:pPr>
+                        <w:spacing w:after="0"/>
+                        <w:jc w:val="center"/>
+                        <w:rPr>
+                          <w:rFonts w:ascii="Script MT Bold" w:hAnsi="Script MT Bold"/>
+                          <w:color w:val="FFFFFF" w:themeColor="background1"/>
+                          <w:sz w:val="30"/>
+                          <w:szCs w:val="30"/>
+                        </w:rPr>
+                      </w:pPr>
+                      <w:proofErr w:type="spellStart"/>
+                      <w:r>
+                        <w:rPr>
+                          <w:rFonts w:ascii="Script MT Bold" w:hAnsi="Script MT Bold"/>
+                          <w:color w:val="FFFFFF" w:themeColor="background1"/>
+                          <w:sz w:val="30"/>
+                          <w:szCs w:val="30"/>
+                        </w:rPr>
+                        <w:t>Communicate</w:t>
+                      </w:r>
+                      <w:proofErr w:type="spellEnd"/>
+                      <w:r>
+                        <w:rPr>
+                          <w:rFonts w:ascii="Script MT Bold" w:hAnsi="Script MT Bold"/>
+                          <w:color w:val="FFFFFF" w:themeColor="background1"/>
+                          <w:sz w:val="30"/>
+                          <w:szCs w:val="30"/>
+                        </w:rPr>
+                        <w:t xml:space="preserve"> so </w:t>
+                      </w:r>
+                      <w:proofErr w:type="spellStart"/>
+                      <w:r>
+                        <w:rPr>
+                          <w:rFonts w:ascii="Script MT Bold" w:hAnsi="Script MT Bold"/>
+                          <w:color w:val="FFFFFF" w:themeColor="background1"/>
+                          <w:sz w:val="30"/>
+                          <w:szCs w:val="30"/>
+                        </w:rPr>
+                        <w:t>you</w:t>
+                      </w:r>
+                      <w:proofErr w:type="spellEnd"/>
+                      <w:r>
+                        <w:rPr>
+                          <w:rFonts w:ascii="Script MT Bold" w:hAnsi="Script MT Bold"/>
+                          <w:color w:val="FFFFFF" w:themeColor="background1"/>
+                          <w:sz w:val="30"/>
+                          <w:szCs w:val="30"/>
+                        </w:rPr>
+                        <w:t xml:space="preserve"> </w:t>
+                      </w:r>
+                      <w:proofErr w:type="spellStart"/>
+                      <w:r>
+                        <w:rPr>
+                          <w:rFonts w:ascii="Script MT Bold" w:hAnsi="Script MT Bold"/>
+                          <w:color w:val="FFFFFF" w:themeColor="background1"/>
+                          <w:sz w:val="30"/>
+                          <w:szCs w:val="30"/>
+                        </w:rPr>
+                        <w:t>dont</w:t>
+                      </w:r>
+                      <w:proofErr w:type="spellEnd"/>
+                      <w:r>
+                        <w:rPr>
+                          <w:rFonts w:ascii="Script MT Bold" w:hAnsi="Script MT Bold"/>
+                          <w:color w:val="FFFFFF" w:themeColor="background1"/>
+                          <w:sz w:val="30"/>
+                          <w:szCs w:val="30"/>
+                        </w:rPr>
+                        <w:t xml:space="preserve"> </w:t>
+                      </w:r>
+                      <w:proofErr w:type="spellStart"/>
+                      <w:r>
+                        <w:rPr>
+                          <w:rFonts w:ascii="Script MT Bold" w:hAnsi="Script MT Bold"/>
+                          <w:color w:val="FFFFFF" w:themeColor="background1"/>
+                          <w:sz w:val="30"/>
+                          <w:szCs w:val="30"/>
+                        </w:rPr>
+                        <w:t>hate</w:t>
+                      </w:r>
+                      <w:proofErr w:type="spellEnd"/>
+                      <w:r>
+                        <w:rPr>
+                          <w:rFonts w:ascii="Script MT Bold" w:hAnsi="Script MT Bold"/>
+                          <w:color w:val="FFFFFF" w:themeColor="background1"/>
+                          <w:sz w:val="30"/>
+                          <w:szCs w:val="30"/>
+                        </w:rPr>
+                        <w:t>.</w:t>
+                      </w:r>
+                    </w:p>
+                    <w:p>
+                      <w:pPr>
+                        <w:spacing w:after="0"/>
+                        <w:jc w:val="center"/>
+                        <w:rPr>
+                          <w:rFonts w:ascii="Script MT Bold" w:hAnsi="Script MT Bold"/>
+                          <w:color w:val="FFFFFF" w:themeColor="background1"/>
+                          <w:sz w:val="30"/>
+                          <w:szCs w:val="30"/>
+                        </w:rPr>
+                      </w:pPr>
+                      <w:proofErr w:type="spellStart"/>
+                      <w:r>
+                        <w:rPr>
+                          <w:rFonts w:ascii="Script MT Bold" w:hAnsi="Script MT Bold"/>
+                          <w:color w:val="FFFFFF" w:themeColor="background1"/>
+                          <w:sz w:val="30"/>
+                          <w:szCs w:val="30"/>
+                        </w:rPr>
+                        <w:t>Don’t</w:t>
+                      </w:r>
+                      <w:proofErr w:type="spellEnd"/>
+                      <w:r>
+                        <w:rPr>
+                          <w:rFonts w:ascii="Script MT Bold" w:hAnsi="Script MT Bold"/>
+                          <w:color w:val="FFFFFF" w:themeColor="background1"/>
+                          <w:sz w:val="30"/>
+                          <w:szCs w:val="30"/>
+                        </w:rPr>
+                        <w:t xml:space="preserve"> </w:t>
+                      </w:r>
+                      <w:proofErr w:type="spellStart"/>
+                      <w:r>
+                        <w:rPr>
+                          <w:rFonts w:ascii="Script MT Bold" w:hAnsi="Script MT Bold"/>
+                          <w:color w:val="FFFFFF" w:themeColor="background1"/>
+                          <w:sz w:val="30"/>
+                          <w:szCs w:val="30"/>
+                        </w:rPr>
+                        <w:t>try</w:t>
+                      </w:r>
+                      <w:proofErr w:type="spellEnd"/>
+                      <w:r>
+                        <w:rPr>
+                          <w:rFonts w:ascii="Script MT Bold" w:hAnsi="Script MT Bold"/>
+                          <w:color w:val="FFFFFF" w:themeColor="background1"/>
+                          <w:sz w:val="30"/>
+                          <w:szCs w:val="30"/>
+                        </w:rPr>
+                        <w:t xml:space="preserve"> </w:t>
+                      </w:r>
+                      <w:proofErr w:type="spellStart"/>
+                      <w:r>
+                        <w:rPr>
+                          <w:rFonts w:ascii="Script MT Bold" w:hAnsi="Script MT Bold"/>
+                          <w:color w:val="FFFFFF" w:themeColor="background1"/>
+                          <w:sz w:val="30"/>
+                          <w:szCs w:val="30"/>
+                        </w:rPr>
+                        <w:t>to</w:t>
+                      </w:r>
+                      <w:proofErr w:type="spellEnd"/>
+                      <w:r>
+                        <w:rPr>
+                          <w:rFonts w:ascii="Script MT Bold" w:hAnsi="Script MT Bold"/>
+                          <w:color w:val="FFFFFF" w:themeColor="background1"/>
+                          <w:sz w:val="30"/>
+                          <w:szCs w:val="30"/>
+                        </w:rPr>
+                        <w:t xml:space="preserve"> fix </w:t>
+                      </w:r>
+                      <w:proofErr w:type="spellStart"/>
+                      <w:r>
+                        <w:rPr>
+                          <w:rFonts w:ascii="Script MT Bold" w:hAnsi="Script MT Bold"/>
+                          <w:color w:val="FFFFFF" w:themeColor="background1"/>
+                          <w:sz w:val="30"/>
+                          <w:szCs w:val="30"/>
+                        </w:rPr>
+                        <w:t>what</w:t>
+                      </w:r>
+                      <w:proofErr w:type="spellEnd"/>
+                      <w:r>
+                        <w:rPr>
+                          <w:rFonts w:ascii="Script MT Bold" w:hAnsi="Script MT Bold"/>
+                          <w:color w:val="FFFFFF" w:themeColor="background1"/>
+                          <w:sz w:val="30"/>
+                          <w:szCs w:val="30"/>
+                        </w:rPr>
+                        <w:t xml:space="preserve"> </w:t>
+                      </w:r>
+                      <w:proofErr w:type="spellStart"/>
+                      <w:r>
+                        <w:rPr>
+                          <w:rFonts w:ascii="Script MT Bold" w:hAnsi="Script MT Bold"/>
+                          <w:color w:val="FFFFFF" w:themeColor="background1"/>
+                          <w:sz w:val="30"/>
+                          <w:szCs w:val="30"/>
+                        </w:rPr>
+                        <w:t>you</w:t>
+                      </w:r>
+                      <w:proofErr w:type="spellEnd"/>
+                      <w:r>
+                        <w:rPr>
+                          <w:rFonts w:ascii="Script MT Bold" w:hAnsi="Script MT Bold"/>
+                          <w:color w:val="FFFFFF" w:themeColor="background1"/>
+                          <w:sz w:val="30"/>
+                          <w:szCs w:val="30"/>
+                        </w:rPr>
+                        <w:t xml:space="preserve"> </w:t>
+                      </w:r>
+                      <w:proofErr w:type="spellStart"/>
+                      <w:r>
+                        <w:rPr>
+                          <w:rFonts w:ascii="Script MT Bold" w:hAnsi="Script MT Bold"/>
+                          <w:color w:val="FFFFFF" w:themeColor="background1"/>
+                          <w:sz w:val="30"/>
+                          <w:szCs w:val="30"/>
+                        </w:rPr>
+                        <w:t>did</w:t>
+                      </w:r>
+                      <w:proofErr w:type="spellEnd"/>
+                      <w:r>
+                        <w:rPr>
+                          <w:rFonts w:ascii="Script MT Bold" w:hAnsi="Script MT Bold"/>
+                          <w:color w:val="FFFFFF" w:themeColor="background1"/>
+                          <w:sz w:val="30"/>
+                          <w:szCs w:val="30"/>
+                        </w:rPr>
+                        <w:t xml:space="preserve"> break.</w:t>
+                      </w:r>
+                    </w:p>
+                  </w:txbxContent>
+                </v:textbox>
+                <w10:wrap type="topAndBottom"/>
+              </v:shape>
+            </w:pict>
+          </mc:Fallback>
+        </mc:AlternateContent>
+      </w:r>
+      <w:r>
+        <w:rPr>
+          <w:rFonts w:ascii="Arial" w:hAnsi="Arial" w:cs="Arial"/>
         </w:rPr>
         <w:t xml:space="preserve">Click </w:t>
       </w:r>
@@ -5353,22 +5364,6 @@
         </w:rPr>
         <w:t>.</w:t>
       </w:r>
-    </w:p>
-    <w:p>
-      <w:pPr>
-        <w:pStyle w:val="Listenabsatz"/>
-        <w:rPr>
-          <w:rFonts w:ascii="Arial" w:hAnsi="Arial" w:cs="Arial"/>
-        </w:rPr>
-      </w:pPr>
-    </w:p>
-    <w:p>
-      <w:pPr>
-        <w:ind w:left="360"/>
-        <w:rPr>
-          <w:rFonts w:ascii="Arial" w:hAnsi="Arial" w:cs="Arial"/>
-        </w:rPr>
-      </w:pPr>
     </w:p>
     <w:sectPr>
       <w:pgSz w:w="11906" w:h="16838"/>
@@ -6315,7 +6310,7 @@
 </file>
 
 <file path=customXml/itemProps1.xml><?xml version="1.0" encoding="utf-8"?>
-<ds:datastoreItem xmlns:ds="http://schemas.openxmlformats.org/officeDocument/2006/customXml" ds:itemID="{C1E278CE-D3DF-48BD-BB84-1872BC56058C}">
+<ds:datastoreItem xmlns:ds="http://schemas.openxmlformats.org/officeDocument/2006/customXml" ds:itemID="{71C89641-09A6-480B-94EE-B2450775F6E5}">
   <ds:schemaRefs>
     <ds:schemaRef ds:uri="http://schemas.openxmlformats.org/officeDocument/2006/bibliography"/>
   </ds:schemaRefs>

</xml_diff>

<commit_message>
Changed git how to docs
</commit_message>
<xml_diff>
--- a/Assets/Documents/Gitflow with Sourcetree.docx
+++ b/Assets/Documents/Gitflow with Sourcetree.docx
@@ -936,7 +936,7 @@
               <wp:anchor distT="0" distB="0" distL="114300" distR="114300" simplePos="0" relativeHeight="251659264" behindDoc="0" locked="0" layoutInCell="1" allowOverlap="1" wp14:anchorId="5560A52C" wp14:editId="77AD7DCB">
                 <wp:simplePos x="0" y="0"/>
                 <wp:positionH relativeFrom="column">
-                  <wp:posOffset>938530</wp:posOffset>
+                  <wp:posOffset>690880</wp:posOffset>
                 </wp:positionH>
                 <wp:positionV relativeFrom="paragraph">
                   <wp:posOffset>361315</wp:posOffset>
@@ -1386,7 +1386,7 @@
                 <v:stroke joinstyle="miter"/>
                 <v:path gradientshapeok="t" o:connecttype="rect"/>
               </v:shapetype>
-              <v:shape id="Textfeld 2" o:spid="_x0000_s1026" type="#_x0000_t202" style="position:absolute;left:0;text-align:left;margin-left:73.9pt;margin-top:28.45pt;width:299.25pt;height:54.75pt;z-index:251659264;visibility:visible;mso-wrap-style:square;mso-width-percent:0;mso-height-percent:0;mso-wrap-distance-left:9pt;mso-wrap-distance-top:0;mso-wrap-distance-right:9pt;mso-wrap-distance-bottom:0;mso-position-horizontal:absolute;mso-position-horizontal-relative:text;mso-position-vertical:absolute;mso-position-vertical-relative:text;mso-width-percent:0;mso-height-percent:0;mso-width-relative:margin;mso-height-relative:margin;v-text-anchor:top" o:gfxdata="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" fillcolor="#fbd4b4 [1305]" strokecolor="white [3212]">
+              <v:shape id="Textfeld 2" o:spid="_x0000_s1026" type="#_x0000_t202" style="position:absolute;left:0;text-align:left;margin-left:54.4pt;margin-top:28.45pt;width:299.25pt;height:54.75pt;z-index:251659264;visibility:visible;mso-wrap-style:square;mso-width-percent:0;mso-height-percent:0;mso-wrap-distance-left:9pt;mso-wrap-distance-top:0;mso-wrap-distance-right:9pt;mso-wrap-distance-bottom:0;mso-position-horizontal:absolute;mso-position-horizontal-relative:text;mso-position-vertical:absolute;mso-position-vertical-relative:text;mso-width-percent:0;mso-height-percent:0;mso-width-relative:margin;mso-height-relative:margin;v-text-anchor:top" o:gfxdata="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" fillcolor="#fbd4b4 [1305]" strokecolor="white [3212]">
                 <v:textbox>
                   <w:txbxContent>
                     <w:p>
@@ -2445,85 +2445,19 @@
           <w:rFonts w:ascii="Arial" w:hAnsi="Arial" w:cs="Arial"/>
         </w:rPr>
       </w:pPr>
-      <w:proofErr w:type="spellStart"/>
-      <w:r>
-        <w:rPr>
-          <w:rFonts w:ascii="Arial" w:hAnsi="Arial" w:cs="Arial"/>
-          <w:b/>
-          <w:color w:val="E36C0A" w:themeColor="accent6" w:themeShade="BF"/>
-        </w:rPr>
-        <w:t>Make</w:t>
-      </w:r>
-      <w:proofErr w:type="spellEnd"/>
-      <w:r>
-        <w:rPr>
-          <w:rFonts w:ascii="Arial" w:hAnsi="Arial" w:cs="Arial"/>
-          <w:b/>
-          <w:color w:val="E36C0A" w:themeColor="accent6" w:themeShade="BF"/>
-        </w:rPr>
-        <w:t xml:space="preserve"> </w:t>
-      </w:r>
-      <w:proofErr w:type="spellStart"/>
-      <w:r>
-        <w:rPr>
-          <w:rFonts w:ascii="Arial" w:hAnsi="Arial" w:cs="Arial"/>
-          <w:b/>
-          <w:color w:val="E36C0A" w:themeColor="accent6" w:themeShade="BF"/>
-        </w:rPr>
-        <w:t>develop</w:t>
-      </w:r>
-      <w:proofErr w:type="spellEnd"/>
-      <w:r>
-        <w:rPr>
-          <w:rFonts w:ascii="Arial" w:hAnsi="Arial" w:cs="Arial"/>
-          <w:b/>
-          <w:color w:val="E36C0A" w:themeColor="accent6" w:themeShade="BF"/>
-        </w:rPr>
-        <w:t xml:space="preserve"> </w:t>
-      </w:r>
-      <w:proofErr w:type="spellStart"/>
-      <w:r>
-        <w:rPr>
-          <w:rFonts w:ascii="Arial" w:hAnsi="Arial" w:cs="Arial"/>
-          <w:b/>
-          <w:color w:val="E36C0A" w:themeColor="accent6" w:themeShade="BF"/>
-        </w:rPr>
-        <w:t>active</w:t>
-      </w:r>
-      <w:proofErr w:type="spellEnd"/>
-      <w:r>
-        <w:rPr>
-          <w:rFonts w:ascii="Arial" w:hAnsi="Arial" w:cs="Arial"/>
-        </w:rPr>
-        <w:t xml:space="preserve"> </w:t>
-      </w:r>
-      <w:proofErr w:type="spellStart"/>
-      <w:r>
-        <w:rPr>
-          <w:rFonts w:ascii="Arial" w:hAnsi="Arial" w:cs="Arial"/>
-        </w:rPr>
-        <w:t>by</w:t>
-      </w:r>
-      <w:proofErr w:type="spellEnd"/>
-      <w:r>
-        <w:rPr>
-          <w:rFonts w:ascii="Arial" w:hAnsi="Arial" w:cs="Arial"/>
-        </w:rPr>
-        <w:t xml:space="preserve"> double </w:t>
-      </w:r>
-      <w:proofErr w:type="spellStart"/>
-      <w:r>
-        <w:rPr>
-          <w:rFonts w:ascii="Arial" w:hAnsi="Arial" w:cs="Arial"/>
-        </w:rPr>
-        <w:t>clicking</w:t>
-      </w:r>
-      <w:proofErr w:type="spellEnd"/>
-      <w:r>
-        <w:rPr>
-          <w:rFonts w:ascii="Arial" w:hAnsi="Arial" w:cs="Arial"/>
-        </w:rPr>
-        <w:t xml:space="preserve"> it</w:t>
+      <w:r>
+        <w:rPr>
+          <w:rFonts w:ascii="Arial" w:hAnsi="Arial" w:cs="Arial"/>
+        </w:rPr>
+        <w:t xml:space="preserve">Click </w:t>
+      </w:r>
+      <w:r>
+        <w:rPr>
+          <w:rFonts w:ascii="Arial" w:hAnsi="Arial" w:cs="Arial"/>
+          <w:b/>
+          <w:color w:val="E36C0A" w:themeColor="accent6" w:themeShade="BF"/>
+        </w:rPr>
+        <w:t>„Commit“</w:t>
       </w:r>
       <w:r>
         <w:rPr>
@@ -2531,53 +2465,96 @@
         </w:rPr>
         <w:t xml:space="preserve">. </w:t>
       </w:r>
-      <w:r>
-        <w:rPr>
-          <w:rFonts w:ascii="Arial" w:hAnsi="Arial" w:cs="Arial"/>
-        </w:rPr>
-        <w:br/>
-        <w:t>(</w:t>
-      </w:r>
-      <w:r>
-        <w:rPr>
-          <w:rFonts w:ascii="Arial" w:hAnsi="Arial" w:cs="Arial"/>
-        </w:rPr>
-        <w:t xml:space="preserve">The </w:t>
-      </w:r>
-      <w:proofErr w:type="spellStart"/>
-      <w:r>
-        <w:rPr>
-          <w:rFonts w:ascii="Arial" w:hAnsi="Arial" w:cs="Arial"/>
-        </w:rPr>
-        <w:t>text</w:t>
-      </w:r>
-      <w:proofErr w:type="spellEnd"/>
-      <w:r>
-        <w:rPr>
-          <w:rFonts w:ascii="Arial" w:hAnsi="Arial" w:cs="Arial"/>
-        </w:rPr>
-        <w:t xml:space="preserve"> „</w:t>
-      </w:r>
-      <w:proofErr w:type="spellStart"/>
-      <w:r>
-        <w:rPr>
-          <w:rFonts w:ascii="Arial" w:hAnsi="Arial" w:cs="Arial"/>
-        </w:rPr>
-        <w:t>develop</w:t>
-      </w:r>
-      <w:proofErr w:type="spellEnd"/>
-      <w:r>
-        <w:rPr>
-          <w:rFonts w:ascii="Arial" w:hAnsi="Arial" w:cs="Arial"/>
-        </w:rPr>
-        <w:t xml:space="preserve">“ </w:t>
-      </w:r>
-      <w:proofErr w:type="spellStart"/>
-      <w:r>
-        <w:rPr>
-          <w:rFonts w:ascii="Arial" w:hAnsi="Arial" w:cs="Arial"/>
-        </w:rPr>
-        <w:t>should</w:t>
+      <w:proofErr w:type="spellStart"/>
+      <w:r>
+        <w:rPr>
+          <w:rFonts w:ascii="Arial" w:hAnsi="Arial" w:cs="Arial"/>
+        </w:rPr>
+        <w:t>Only</w:t>
+      </w:r>
+      <w:proofErr w:type="spellEnd"/>
+      <w:r>
+        <w:rPr>
+          <w:rFonts w:ascii="Arial" w:hAnsi="Arial" w:cs="Arial"/>
+        </w:rPr>
+        <w:t xml:space="preserve"> </w:t>
+      </w:r>
+      <w:proofErr w:type="spellStart"/>
+      <w:r>
+        <w:rPr>
+          <w:rFonts w:ascii="Arial" w:hAnsi="Arial" w:cs="Arial"/>
+        </w:rPr>
+        <w:t>stage</w:t>
+      </w:r>
+      <w:proofErr w:type="spellEnd"/>
+      <w:r>
+        <w:rPr>
+          <w:rFonts w:ascii="Arial" w:hAnsi="Arial" w:cs="Arial"/>
+        </w:rPr>
+        <w:t xml:space="preserve"> </w:t>
+      </w:r>
+      <w:proofErr w:type="spellStart"/>
+      <w:r>
+        <w:rPr>
+          <w:rFonts w:ascii="Arial" w:hAnsi="Arial" w:cs="Arial"/>
+        </w:rPr>
+        <w:t>files</w:t>
+      </w:r>
+      <w:proofErr w:type="spellEnd"/>
+      <w:r>
+        <w:rPr>
+          <w:rFonts w:ascii="Arial" w:hAnsi="Arial" w:cs="Arial"/>
+        </w:rPr>
+        <w:t xml:space="preserve"> </w:t>
+      </w:r>
+      <w:proofErr w:type="spellStart"/>
+      <w:r>
+        <w:rPr>
+          <w:rFonts w:ascii="Arial" w:hAnsi="Arial" w:cs="Arial"/>
+        </w:rPr>
+        <w:t>that</w:t>
+      </w:r>
+      <w:proofErr w:type="spellEnd"/>
+      <w:r>
+        <w:rPr>
+          <w:rFonts w:ascii="Arial" w:hAnsi="Arial" w:cs="Arial"/>
+        </w:rPr>
+        <w:t xml:space="preserve"> </w:t>
+      </w:r>
+      <w:proofErr w:type="spellStart"/>
+      <w:r>
+        <w:rPr>
+          <w:rFonts w:ascii="Arial" w:hAnsi="Arial" w:cs="Arial"/>
+        </w:rPr>
+        <w:t>are</w:t>
+      </w:r>
+      <w:proofErr w:type="spellEnd"/>
+      <w:r>
+        <w:rPr>
+          <w:rFonts w:ascii="Arial" w:hAnsi="Arial" w:cs="Arial"/>
+        </w:rPr>
+        <w:t xml:space="preserve"> </w:t>
+      </w:r>
+      <w:proofErr w:type="spellStart"/>
+      <w:r>
+        <w:rPr>
+          <w:rFonts w:ascii="Arial" w:hAnsi="Arial" w:cs="Arial"/>
+        </w:rPr>
+        <w:t>meant</w:t>
+      </w:r>
+      <w:proofErr w:type="spellEnd"/>
+      <w:r>
+        <w:rPr>
+          <w:rFonts w:ascii="Arial" w:hAnsi="Arial" w:cs="Arial"/>
+        </w:rPr>
+        <w:t xml:space="preserve"> </w:t>
+      </w:r>
+      <w:proofErr w:type="spellStart"/>
+      <w:r>
+        <w:rPr>
+          <w:rFonts w:ascii="Arial" w:hAnsi="Arial" w:cs="Arial"/>
+        </w:rPr>
+        <w:t>to</w:t>
       </w:r>
       <w:proofErr w:type="spellEnd"/>
       <w:r>
@@ -2598,83 +2575,7 @@
         <w:rPr>
           <w:rFonts w:ascii="Arial" w:hAnsi="Arial" w:cs="Arial"/>
         </w:rPr>
-        <w:t xml:space="preserve"> </w:t>
-      </w:r>
-      <w:proofErr w:type="spellStart"/>
-      <w:r>
-        <w:rPr>
-          <w:rFonts w:ascii="Arial" w:hAnsi="Arial" w:cs="Arial"/>
-        </w:rPr>
-        <w:t>bold</w:t>
-      </w:r>
-      <w:proofErr w:type="spellEnd"/>
-      <w:r>
-        <w:rPr>
-          <w:rFonts w:ascii="Arial" w:hAnsi="Arial" w:cs="Arial"/>
-        </w:rPr>
-        <w:t xml:space="preserve"> </w:t>
-      </w:r>
-      <w:proofErr w:type="spellStart"/>
-      <w:r>
-        <w:rPr>
-          <w:rFonts w:ascii="Arial" w:hAnsi="Arial" w:cs="Arial"/>
-        </w:rPr>
-        <w:t>and</w:t>
-      </w:r>
-      <w:proofErr w:type="spellEnd"/>
-      <w:r>
-        <w:rPr>
-          <w:rFonts w:ascii="Arial" w:hAnsi="Arial" w:cs="Arial"/>
-        </w:rPr>
-        <w:t xml:space="preserve"> </w:t>
-      </w:r>
-      <w:proofErr w:type="spellStart"/>
-      <w:r>
-        <w:rPr>
-          <w:rFonts w:ascii="Arial" w:hAnsi="Arial" w:cs="Arial"/>
-        </w:rPr>
-        <w:t>preceded</w:t>
-      </w:r>
-      <w:proofErr w:type="spellEnd"/>
-      <w:r>
-        <w:rPr>
-          <w:rFonts w:ascii="Arial" w:hAnsi="Arial" w:cs="Arial"/>
-        </w:rPr>
-        <w:t xml:space="preserve"> </w:t>
-      </w:r>
-      <w:proofErr w:type="spellStart"/>
-      <w:r>
-        <w:rPr>
-          <w:rFonts w:ascii="Arial" w:hAnsi="Arial" w:cs="Arial"/>
-        </w:rPr>
-        <w:t>by</w:t>
-      </w:r>
-      <w:proofErr w:type="spellEnd"/>
-      <w:r>
-        <w:rPr>
-          <w:rFonts w:ascii="Arial" w:hAnsi="Arial" w:cs="Arial"/>
-        </w:rPr>
-        <w:t xml:space="preserve"> a </w:t>
-      </w:r>
-      <w:proofErr w:type="spellStart"/>
-      <w:r>
-        <w:rPr>
-          <w:rFonts w:ascii="Arial" w:hAnsi="Arial" w:cs="Arial"/>
-        </w:rPr>
-        <w:t>circle</w:t>
-      </w:r>
-      <w:proofErr w:type="spellEnd"/>
-      <w:r>
-        <w:rPr>
-          <w:rFonts w:ascii="Arial" w:hAnsi="Arial" w:cs="Arial"/>
-        </w:rPr>
-        <w:t>)</w:t>
-      </w:r>
-      <w:r>
-        <w:rPr>
-          <w:rFonts w:ascii="Arial" w:hAnsi="Arial" w:cs="Arial"/>
-        </w:rPr>
-        <w:t>.</w:t>
+        <w:t xml:space="preserve"> so.</w:t>
       </w:r>
     </w:p>
     <w:p>
@@ -2696,67 +2597,119 @@
         </w:numPr>
         <w:rPr>
           <w:rFonts w:ascii="Arial" w:hAnsi="Arial" w:cs="Arial"/>
+          <w:b/>
         </w:rPr>
       </w:pPr>
       <w:r>
         <w:rPr>
           <w:rFonts w:ascii="Arial" w:hAnsi="Arial" w:cs="Arial"/>
-        </w:rPr>
-        <w:t xml:space="preserve">Click </w:t>
-      </w:r>
-      <w:r>
-        <w:rPr>
-          <w:rFonts w:ascii="Arial" w:hAnsi="Arial" w:cs="Arial"/>
-          <w:b/>
-          <w:color w:val="E36C0A" w:themeColor="accent6" w:themeShade="BF"/>
-        </w:rPr>
-        <w:t>„</w:t>
-      </w:r>
-      <w:proofErr w:type="spellStart"/>
-      <w:r>
-        <w:rPr>
-          <w:rFonts w:ascii="Arial" w:hAnsi="Arial" w:cs="Arial"/>
-          <w:b/>
-          <w:color w:val="E36C0A" w:themeColor="accent6" w:themeShade="BF"/>
-        </w:rPr>
-        <w:t>Fetch</w:t>
-      </w:r>
-      <w:proofErr w:type="spellEnd"/>
-      <w:r>
-        <w:rPr>
-          <w:rFonts w:ascii="Arial" w:hAnsi="Arial" w:cs="Arial"/>
-          <w:b/>
-          <w:color w:val="E36C0A" w:themeColor="accent6" w:themeShade="BF"/>
-        </w:rPr>
-        <w:t>“</w:t>
-      </w:r>
-      <w:r>
-        <w:rPr>
-          <w:rFonts w:ascii="Arial" w:hAnsi="Arial" w:cs="Arial"/>
-          <w:color w:val="E36C0A" w:themeColor="accent6" w:themeShade="BF"/>
-        </w:rPr>
-        <w:t xml:space="preserve"> </w:t>
-      </w:r>
-      <w:proofErr w:type="spellStart"/>
-      <w:r>
-        <w:rPr>
-          <w:rFonts w:ascii="Arial" w:hAnsi="Arial" w:cs="Arial"/>
-        </w:rPr>
-        <w:t>and</w:t>
-      </w:r>
-      <w:proofErr w:type="spellEnd"/>
-      <w:r>
-        <w:rPr>
-          <w:rFonts w:ascii="Arial" w:hAnsi="Arial" w:cs="Arial"/>
-        </w:rPr>
-        <w:t xml:space="preserve"> </w:t>
-      </w:r>
-      <w:proofErr w:type="spellStart"/>
-      <w:r>
-        <w:rPr>
-          <w:rFonts w:ascii="Arial" w:hAnsi="Arial" w:cs="Arial"/>
-        </w:rPr>
-        <w:t>confirm</w:t>
+          <w:b/>
+          <w:color w:val="E36C0A" w:themeColor="accent6" w:themeShade="BF"/>
+        </w:rPr>
+        <w:t xml:space="preserve"> </w:t>
+      </w:r>
+      <w:r>
+        <w:rPr>
+          <w:rFonts w:ascii="Arial" w:hAnsi="Arial" w:cs="Arial"/>
+          <w:b/>
+          <w:color w:val="E36C0A" w:themeColor="accent6" w:themeShade="BF"/>
+        </w:rPr>
+        <w:t xml:space="preserve">Enter a </w:t>
+      </w:r>
+      <w:proofErr w:type="spellStart"/>
+      <w:r>
+        <w:rPr>
+          <w:rFonts w:ascii="Arial" w:hAnsi="Arial" w:cs="Arial"/>
+          <w:b/>
+          <w:color w:val="E36C0A" w:themeColor="accent6" w:themeShade="BF"/>
+        </w:rPr>
+        <w:t>descriptive</w:t>
+      </w:r>
+      <w:proofErr w:type="spellEnd"/>
+      <w:r>
+        <w:rPr>
+          <w:rFonts w:ascii="Arial" w:hAnsi="Arial" w:cs="Arial"/>
+          <w:b/>
+          <w:color w:val="E36C0A" w:themeColor="accent6" w:themeShade="BF"/>
+        </w:rPr>
+        <w:t xml:space="preserve"> </w:t>
+      </w:r>
+      <w:proofErr w:type="spellStart"/>
+      <w:r>
+        <w:rPr>
+          <w:rFonts w:ascii="Arial" w:hAnsi="Arial" w:cs="Arial"/>
+          <w:b/>
+          <w:color w:val="E36C0A" w:themeColor="accent6" w:themeShade="BF"/>
+        </w:rPr>
+        <w:t>commit</w:t>
+      </w:r>
+      <w:proofErr w:type="spellEnd"/>
+      <w:r>
+        <w:rPr>
+          <w:rFonts w:ascii="Arial" w:hAnsi="Arial" w:cs="Arial"/>
+          <w:b/>
+          <w:color w:val="E36C0A" w:themeColor="accent6" w:themeShade="BF"/>
+        </w:rPr>
+        <w:t xml:space="preserve"> </w:t>
+      </w:r>
+      <w:proofErr w:type="spellStart"/>
+      <w:r>
+        <w:rPr>
+          <w:rFonts w:ascii="Arial" w:hAnsi="Arial" w:cs="Arial"/>
+          <w:b/>
+          <w:color w:val="E36C0A" w:themeColor="accent6" w:themeShade="BF"/>
+        </w:rPr>
+        <w:t>message</w:t>
+      </w:r>
+      <w:proofErr w:type="spellEnd"/>
+      <w:r>
+        <w:rPr>
+          <w:rFonts w:ascii="Arial" w:hAnsi="Arial" w:cs="Arial"/>
+          <w:b/>
+          <w:color w:val="E36C0A" w:themeColor="accent6" w:themeShade="BF"/>
+        </w:rPr>
+        <w:t xml:space="preserve"> </w:t>
+      </w:r>
+      <w:r>
+        <w:rPr>
+          <w:rFonts w:ascii="Arial" w:hAnsi="Arial" w:cs="Arial"/>
+        </w:rPr>
+        <w:t xml:space="preserve">after </w:t>
+      </w:r>
+      <w:proofErr w:type="spellStart"/>
+      <w:r>
+        <w:rPr>
+          <w:rFonts w:ascii="Arial" w:hAnsi="Arial" w:cs="Arial"/>
+        </w:rPr>
+        <w:t>thinking</w:t>
+      </w:r>
+      <w:proofErr w:type="spellEnd"/>
+      <w:r>
+        <w:rPr>
+          <w:rFonts w:ascii="Arial" w:hAnsi="Arial" w:cs="Arial"/>
+        </w:rPr>
+        <w:t xml:space="preserve"> </w:t>
+      </w:r>
+      <w:proofErr w:type="spellStart"/>
+      <w:r>
+        <w:rPr>
+          <w:rFonts w:ascii="Arial" w:hAnsi="Arial" w:cs="Arial"/>
+        </w:rPr>
+        <w:t>one</w:t>
+      </w:r>
+      <w:proofErr w:type="spellEnd"/>
+      <w:r>
+        <w:rPr>
+          <w:rFonts w:ascii="Arial" w:hAnsi="Arial" w:cs="Arial"/>
+        </w:rPr>
+        <w:t xml:space="preserve"> </w:t>
+      </w:r>
+      <w:proofErr w:type="spellStart"/>
+      <w:r>
+        <w:rPr>
+          <w:rFonts w:ascii="Arial" w:hAnsi="Arial" w:cs="Arial"/>
+        </w:rPr>
+        <w:t>minute</w:t>
       </w:r>
       <w:proofErr w:type="spellEnd"/>
       <w:r>
@@ -2799,35 +2752,62 @@
           <w:b/>
           <w:color w:val="E36C0A" w:themeColor="accent6" w:themeShade="BF"/>
         </w:rPr>
-        <w:t>„Pull“</w:t>
-      </w:r>
-      <w:r>
-        <w:rPr>
-          <w:rFonts w:ascii="Arial" w:hAnsi="Arial" w:cs="Arial"/>
-          <w:color w:val="E36C0A" w:themeColor="accent6" w:themeShade="BF"/>
-        </w:rPr>
-        <w:t xml:space="preserve"> </w:t>
-      </w:r>
-      <w:proofErr w:type="spellStart"/>
-      <w:r>
-        <w:rPr>
-          <w:rFonts w:ascii="Arial" w:hAnsi="Arial" w:cs="Arial"/>
-        </w:rPr>
-        <w:t>and</w:t>
-      </w:r>
-      <w:proofErr w:type="spellEnd"/>
-      <w:r>
-        <w:rPr>
-          <w:rFonts w:ascii="Arial" w:hAnsi="Arial" w:cs="Arial"/>
-        </w:rPr>
-        <w:t xml:space="preserve"> </w:t>
-      </w:r>
-      <w:proofErr w:type="spellStart"/>
-      <w:r>
-        <w:rPr>
-          <w:rFonts w:ascii="Arial" w:hAnsi="Arial" w:cs="Arial"/>
-        </w:rPr>
-        <w:t>confirm</w:t>
+        <w:t>„Commit“</w:t>
+      </w:r>
+      <w:r>
+        <w:rPr>
+          <w:rFonts w:ascii="Arial" w:hAnsi="Arial" w:cs="Arial"/>
+        </w:rPr>
+        <w:t xml:space="preserve"> </w:t>
+      </w:r>
+      <w:proofErr w:type="spellStart"/>
+      <w:r>
+        <w:rPr>
+          <w:rFonts w:ascii="Arial" w:hAnsi="Arial" w:cs="Arial"/>
+        </w:rPr>
+        <w:t>next</w:t>
+      </w:r>
+      <w:proofErr w:type="spellEnd"/>
+      <w:r>
+        <w:rPr>
+          <w:rFonts w:ascii="Arial" w:hAnsi="Arial" w:cs="Arial"/>
+        </w:rPr>
+        <w:t xml:space="preserve"> </w:t>
+      </w:r>
+      <w:proofErr w:type="spellStart"/>
+      <w:r>
+        <w:rPr>
+          <w:rFonts w:ascii="Arial" w:hAnsi="Arial" w:cs="Arial"/>
+        </w:rPr>
+        <w:t>to</w:t>
+      </w:r>
+      <w:proofErr w:type="spellEnd"/>
+      <w:r>
+        <w:rPr>
+          <w:rFonts w:ascii="Arial" w:hAnsi="Arial" w:cs="Arial"/>
+        </w:rPr>
+        <w:t xml:space="preserve"> </w:t>
+      </w:r>
+      <w:proofErr w:type="spellStart"/>
+      <w:r>
+        <w:rPr>
+          <w:rFonts w:ascii="Arial" w:hAnsi="Arial" w:cs="Arial"/>
+        </w:rPr>
+        <w:t>the</w:t>
+      </w:r>
+      <w:proofErr w:type="spellEnd"/>
+      <w:r>
+        <w:rPr>
+          <w:rFonts w:ascii="Arial" w:hAnsi="Arial" w:cs="Arial"/>
+        </w:rPr>
+        <w:t xml:space="preserve"> </w:t>
+      </w:r>
+      <w:proofErr w:type="spellStart"/>
+      <w:r>
+        <w:rPr>
+          <w:rFonts w:ascii="Arial" w:hAnsi="Arial" w:cs="Arial"/>
+        </w:rPr>
+        <w:t>textbox</w:t>
       </w:r>
       <w:proofErr w:type="spellEnd"/>
       <w:r>
@@ -2861,16 +2841,284 @@
       <w:r>
         <w:rPr>
           <w:rFonts w:ascii="Arial" w:hAnsi="Arial" w:cs="Arial"/>
-        </w:rPr>
-        <w:t xml:space="preserve">Click </w:t>
-      </w:r>
-      <w:r>
-        <w:rPr>
-          <w:rFonts w:ascii="Arial" w:hAnsi="Arial" w:cs="Arial"/>
-          <w:b/>
-          <w:color w:val="E36C0A" w:themeColor="accent6" w:themeShade="BF"/>
-        </w:rPr>
-        <w:t>„Commit“</w:t>
+          <w:b/>
+          <w:color w:val="E36C0A" w:themeColor="accent6" w:themeShade="BF"/>
+        </w:rPr>
+        <w:t xml:space="preserve">End </w:t>
+      </w:r>
+      <w:proofErr w:type="spellStart"/>
+      <w:r>
+        <w:rPr>
+          <w:rFonts w:ascii="Arial" w:hAnsi="Arial" w:cs="Arial"/>
+          <w:b/>
+          <w:color w:val="E36C0A" w:themeColor="accent6" w:themeShade="BF"/>
+        </w:rPr>
+        <w:t>the</w:t>
+      </w:r>
+      <w:proofErr w:type="spellEnd"/>
+      <w:r>
+        <w:rPr>
+          <w:rFonts w:ascii="Arial" w:hAnsi="Arial" w:cs="Arial"/>
+          <w:b/>
+          <w:color w:val="E36C0A" w:themeColor="accent6" w:themeShade="BF"/>
+        </w:rPr>
+        <w:t xml:space="preserve"> </w:t>
+      </w:r>
+      <w:proofErr w:type="spellStart"/>
+      <w:r>
+        <w:rPr>
+          <w:rFonts w:ascii="Arial" w:hAnsi="Arial" w:cs="Arial"/>
+          <w:b/>
+          <w:color w:val="E36C0A" w:themeColor="accent6" w:themeShade="BF"/>
+        </w:rPr>
+        <w:t>feature</w:t>
+      </w:r>
+      <w:proofErr w:type="spellEnd"/>
+      <w:r>
+        <w:rPr>
+          <w:rFonts w:ascii="Arial" w:hAnsi="Arial" w:cs="Arial"/>
+          <w:b/>
+          <w:color w:val="E36C0A" w:themeColor="accent6" w:themeShade="BF"/>
+        </w:rPr>
+        <w:t xml:space="preserve"> </w:t>
+      </w:r>
+      <w:proofErr w:type="spellStart"/>
+      <w:r>
+        <w:rPr>
+          <w:rFonts w:ascii="Arial" w:hAnsi="Arial" w:cs="Arial"/>
+        </w:rPr>
+        <w:t>by</w:t>
+      </w:r>
+      <w:proofErr w:type="spellEnd"/>
+      <w:r>
+        <w:rPr>
+          <w:rFonts w:ascii="Arial" w:hAnsi="Arial" w:cs="Arial"/>
+        </w:rPr>
+        <w:t xml:space="preserve"> </w:t>
+      </w:r>
+      <w:proofErr w:type="spellStart"/>
+      <w:r>
+        <w:rPr>
+          <w:rFonts w:ascii="Arial" w:hAnsi="Arial" w:cs="Arial"/>
+        </w:rPr>
+        <w:t>c</w:t>
+      </w:r>
+      <w:r>
+        <w:rPr>
+          <w:rFonts w:ascii="Arial" w:hAnsi="Arial" w:cs="Arial"/>
+        </w:rPr>
+        <w:t>l</w:t>
+      </w:r>
+      <w:r>
+        <w:rPr>
+          <w:rFonts w:ascii="Arial" w:hAnsi="Arial" w:cs="Arial"/>
+        </w:rPr>
+        <w:t>i</w:t>
+      </w:r>
+      <w:r>
+        <w:rPr>
+          <w:rFonts w:ascii="Arial" w:hAnsi="Arial" w:cs="Arial"/>
+        </w:rPr>
+        <w:t>ck</w:t>
+      </w:r>
+      <w:r>
+        <w:rPr>
+          <w:rFonts w:ascii="Arial" w:hAnsi="Arial" w:cs="Arial"/>
+        </w:rPr>
+        <w:t>ing</w:t>
+      </w:r>
+      <w:proofErr w:type="spellEnd"/>
+      <w:r>
+        <w:rPr>
+          <w:rFonts w:ascii="Arial" w:hAnsi="Arial" w:cs="Arial"/>
+        </w:rPr>
+        <w:t xml:space="preserve"> </w:t>
+      </w:r>
+      <w:proofErr w:type="spellStart"/>
+      <w:r>
+        <w:rPr>
+          <w:rFonts w:ascii="Arial" w:hAnsi="Arial" w:cs="Arial"/>
+        </w:rPr>
+        <w:t>the</w:t>
+      </w:r>
+      <w:proofErr w:type="spellEnd"/>
+      <w:r>
+        <w:rPr>
+          <w:rFonts w:ascii="Arial" w:hAnsi="Arial" w:cs="Arial"/>
+        </w:rPr>
+        <w:t xml:space="preserve"> </w:t>
+      </w:r>
+      <w:proofErr w:type="spellStart"/>
+      <w:r>
+        <w:rPr>
+          <w:rFonts w:ascii="Arial" w:hAnsi="Arial" w:cs="Arial"/>
+        </w:rPr>
+        <w:t>Git-flow</w:t>
+      </w:r>
+      <w:proofErr w:type="spellEnd"/>
+      <w:r>
+        <w:rPr>
+          <w:rFonts w:ascii="Arial" w:hAnsi="Arial" w:cs="Arial"/>
+        </w:rPr>
+        <w:t xml:space="preserve"> </w:t>
+      </w:r>
+      <w:proofErr w:type="spellStart"/>
+      <w:r>
+        <w:rPr>
+          <w:rFonts w:ascii="Arial" w:hAnsi="Arial" w:cs="Arial"/>
+        </w:rPr>
+        <w:t>icon</w:t>
+      </w:r>
+      <w:proofErr w:type="spellEnd"/>
+      <w:r>
+        <w:rPr>
+          <w:rFonts w:ascii="Arial" w:hAnsi="Arial" w:cs="Arial"/>
+        </w:rPr>
+        <w:t xml:space="preserve"> </w:t>
+      </w:r>
+      <w:proofErr w:type="spellStart"/>
+      <w:r>
+        <w:rPr>
+          <w:rFonts w:ascii="Arial" w:hAnsi="Arial" w:cs="Arial"/>
+        </w:rPr>
+        <w:t>and</w:t>
+      </w:r>
+      <w:proofErr w:type="spellEnd"/>
+      <w:r>
+        <w:rPr>
+          <w:rFonts w:ascii="Arial" w:hAnsi="Arial" w:cs="Arial"/>
+        </w:rPr>
+        <w:t xml:space="preserve"> </w:t>
+      </w:r>
+      <w:r>
+        <w:rPr>
+          <w:rFonts w:ascii="Arial" w:hAnsi="Arial" w:cs="Arial"/>
+        </w:rPr>
+        <w:t xml:space="preserve">„end </w:t>
+      </w:r>
+      <w:proofErr w:type="spellStart"/>
+      <w:r>
+        <w:rPr>
+          <w:rFonts w:ascii="Arial" w:hAnsi="Arial" w:cs="Arial"/>
+        </w:rPr>
+        <w:t>feature</w:t>
+      </w:r>
+      <w:proofErr w:type="spellEnd"/>
+      <w:r>
+        <w:rPr>
+          <w:rFonts w:ascii="Arial" w:hAnsi="Arial" w:cs="Arial"/>
+        </w:rPr>
+        <w:t>“</w:t>
+      </w:r>
+      <w:r>
+        <w:rPr>
+          <w:rFonts w:ascii="Arial" w:hAnsi="Arial" w:cs="Arial"/>
+        </w:rPr>
+        <w:t>.</w:t>
+      </w:r>
+    </w:p>
+    <w:p>
+      <w:pPr>
+        <w:pStyle w:val="Listenabsatz"/>
+        <w:rPr>
+          <w:rFonts w:ascii="Arial" w:hAnsi="Arial" w:cs="Arial"/>
+          <w:sz w:val="10"/>
+          <w:szCs w:val="10"/>
+        </w:rPr>
+      </w:pPr>
+      <w:bookmarkStart w:id="0" w:name="_GoBack"/>
+    </w:p>
+    <w:bookmarkEnd w:id="0"/>
+    <w:p>
+      <w:pPr>
+        <w:pStyle w:val="Listenabsatz"/>
+        <w:numPr>
+          <w:ilvl w:val="0"/>
+          <w:numId w:val="2"/>
+        </w:numPr>
+        <w:rPr>
+          <w:rFonts w:ascii="Arial" w:hAnsi="Arial" w:cs="Arial"/>
+        </w:rPr>
+      </w:pPr>
+      <w:proofErr w:type="spellStart"/>
+      <w:r>
+        <w:rPr>
+          <w:rFonts w:ascii="Arial" w:hAnsi="Arial" w:cs="Arial"/>
+          <w:b/>
+          <w:color w:val="E36C0A" w:themeColor="accent6" w:themeShade="BF"/>
+        </w:rPr>
+        <w:t>Make</w:t>
+      </w:r>
+      <w:proofErr w:type="spellEnd"/>
+      <w:r>
+        <w:rPr>
+          <w:rFonts w:ascii="Arial" w:hAnsi="Arial" w:cs="Arial"/>
+          <w:b/>
+          <w:color w:val="E36C0A" w:themeColor="accent6" w:themeShade="BF"/>
+        </w:rPr>
+        <w:t xml:space="preserve"> </w:t>
+      </w:r>
+      <w:proofErr w:type="spellStart"/>
+      <w:r>
+        <w:rPr>
+          <w:rFonts w:ascii="Arial" w:hAnsi="Arial" w:cs="Arial"/>
+          <w:b/>
+          <w:color w:val="E36C0A" w:themeColor="accent6" w:themeShade="BF"/>
+        </w:rPr>
+        <w:t>develop</w:t>
+      </w:r>
+      <w:proofErr w:type="spellEnd"/>
+      <w:r>
+        <w:rPr>
+          <w:rFonts w:ascii="Arial" w:hAnsi="Arial" w:cs="Arial"/>
+          <w:b/>
+          <w:color w:val="E36C0A" w:themeColor="accent6" w:themeShade="BF"/>
+        </w:rPr>
+        <w:t xml:space="preserve"> </w:t>
+      </w:r>
+      <w:proofErr w:type="spellStart"/>
+      <w:r>
+        <w:rPr>
+          <w:rFonts w:ascii="Arial" w:hAnsi="Arial" w:cs="Arial"/>
+          <w:b/>
+          <w:color w:val="E36C0A" w:themeColor="accent6" w:themeShade="BF"/>
+        </w:rPr>
+        <w:t>active</w:t>
+      </w:r>
+      <w:proofErr w:type="spellEnd"/>
+      <w:r>
+        <w:rPr>
+          <w:rFonts w:ascii="Arial" w:hAnsi="Arial" w:cs="Arial"/>
+        </w:rPr>
+        <w:t xml:space="preserve"> </w:t>
+      </w:r>
+      <w:proofErr w:type="spellStart"/>
+      <w:r>
+        <w:rPr>
+          <w:rFonts w:ascii="Arial" w:hAnsi="Arial" w:cs="Arial"/>
+        </w:rPr>
+        <w:t>by</w:t>
+      </w:r>
+      <w:proofErr w:type="spellEnd"/>
+      <w:r>
+        <w:rPr>
+          <w:rFonts w:ascii="Arial" w:hAnsi="Arial" w:cs="Arial"/>
+        </w:rPr>
+        <w:t xml:space="preserve"> double </w:t>
+      </w:r>
+      <w:proofErr w:type="spellStart"/>
+      <w:r>
+        <w:rPr>
+          <w:rFonts w:ascii="Arial" w:hAnsi="Arial" w:cs="Arial"/>
+        </w:rPr>
+        <w:t>clicking</w:t>
+      </w:r>
+      <w:proofErr w:type="spellEnd"/>
+      <w:r>
+        <w:rPr>
+          <w:rFonts w:ascii="Arial" w:hAnsi="Arial" w:cs="Arial"/>
+        </w:rPr>
+        <w:t xml:space="preserve"> it</w:t>
       </w:r>
       <w:r>
         <w:rPr>
@@ -2878,96 +3126,53 @@
         </w:rPr>
         <w:t xml:space="preserve">. </w:t>
       </w:r>
-      <w:proofErr w:type="spellStart"/>
-      <w:r>
-        <w:rPr>
-          <w:rFonts w:ascii="Arial" w:hAnsi="Arial" w:cs="Arial"/>
-        </w:rPr>
-        <w:t>Only</w:t>
-      </w:r>
-      <w:proofErr w:type="spellEnd"/>
-      <w:r>
-        <w:rPr>
-          <w:rFonts w:ascii="Arial" w:hAnsi="Arial" w:cs="Arial"/>
-        </w:rPr>
-        <w:t xml:space="preserve"> </w:t>
-      </w:r>
-      <w:proofErr w:type="spellStart"/>
-      <w:r>
-        <w:rPr>
-          <w:rFonts w:ascii="Arial" w:hAnsi="Arial" w:cs="Arial"/>
-        </w:rPr>
-        <w:t>stage</w:t>
-      </w:r>
-      <w:proofErr w:type="spellEnd"/>
-      <w:r>
-        <w:rPr>
-          <w:rFonts w:ascii="Arial" w:hAnsi="Arial" w:cs="Arial"/>
-        </w:rPr>
-        <w:t xml:space="preserve"> </w:t>
-      </w:r>
-      <w:proofErr w:type="spellStart"/>
-      <w:r>
-        <w:rPr>
-          <w:rFonts w:ascii="Arial" w:hAnsi="Arial" w:cs="Arial"/>
-        </w:rPr>
-        <w:t>files</w:t>
-      </w:r>
-      <w:proofErr w:type="spellEnd"/>
-      <w:r>
-        <w:rPr>
-          <w:rFonts w:ascii="Arial" w:hAnsi="Arial" w:cs="Arial"/>
-        </w:rPr>
-        <w:t xml:space="preserve"> </w:t>
-      </w:r>
-      <w:proofErr w:type="spellStart"/>
-      <w:r>
-        <w:rPr>
-          <w:rFonts w:ascii="Arial" w:hAnsi="Arial" w:cs="Arial"/>
-        </w:rPr>
-        <w:t>that</w:t>
-      </w:r>
-      <w:proofErr w:type="spellEnd"/>
-      <w:r>
-        <w:rPr>
-          <w:rFonts w:ascii="Arial" w:hAnsi="Arial" w:cs="Arial"/>
-        </w:rPr>
-        <w:t xml:space="preserve"> </w:t>
-      </w:r>
-      <w:proofErr w:type="spellStart"/>
-      <w:r>
-        <w:rPr>
-          <w:rFonts w:ascii="Arial" w:hAnsi="Arial" w:cs="Arial"/>
-        </w:rPr>
-        <w:t>are</w:t>
-      </w:r>
-      <w:proofErr w:type="spellEnd"/>
-      <w:r>
-        <w:rPr>
-          <w:rFonts w:ascii="Arial" w:hAnsi="Arial" w:cs="Arial"/>
-        </w:rPr>
-        <w:t xml:space="preserve"> </w:t>
-      </w:r>
-      <w:proofErr w:type="spellStart"/>
-      <w:r>
-        <w:rPr>
-          <w:rFonts w:ascii="Arial" w:hAnsi="Arial" w:cs="Arial"/>
-        </w:rPr>
-        <w:t>meant</w:t>
-      </w:r>
-      <w:proofErr w:type="spellEnd"/>
-      <w:r>
-        <w:rPr>
-          <w:rFonts w:ascii="Arial" w:hAnsi="Arial" w:cs="Arial"/>
-        </w:rPr>
-        <w:t xml:space="preserve"> </w:t>
-      </w:r>
-      <w:proofErr w:type="spellStart"/>
-      <w:r>
-        <w:rPr>
-          <w:rFonts w:ascii="Arial" w:hAnsi="Arial" w:cs="Arial"/>
-        </w:rPr>
-        <w:t>to</w:t>
+      <w:r>
+        <w:rPr>
+          <w:rFonts w:ascii="Arial" w:hAnsi="Arial" w:cs="Arial"/>
+        </w:rPr>
+        <w:br/>
+        <w:t>(</w:t>
+      </w:r>
+      <w:r>
+        <w:rPr>
+          <w:rFonts w:ascii="Arial" w:hAnsi="Arial" w:cs="Arial"/>
+        </w:rPr>
+        <w:t xml:space="preserve">The </w:t>
+      </w:r>
+      <w:proofErr w:type="spellStart"/>
+      <w:r>
+        <w:rPr>
+          <w:rFonts w:ascii="Arial" w:hAnsi="Arial" w:cs="Arial"/>
+        </w:rPr>
+        <w:t>text</w:t>
+      </w:r>
+      <w:proofErr w:type="spellEnd"/>
+      <w:r>
+        <w:rPr>
+          <w:rFonts w:ascii="Arial" w:hAnsi="Arial" w:cs="Arial"/>
+        </w:rPr>
+        <w:t xml:space="preserve"> „</w:t>
+      </w:r>
+      <w:proofErr w:type="spellStart"/>
+      <w:r>
+        <w:rPr>
+          <w:rFonts w:ascii="Arial" w:hAnsi="Arial" w:cs="Arial"/>
+        </w:rPr>
+        <w:t>develop</w:t>
+      </w:r>
+      <w:proofErr w:type="spellEnd"/>
+      <w:r>
+        <w:rPr>
+          <w:rFonts w:ascii="Arial" w:hAnsi="Arial" w:cs="Arial"/>
+        </w:rPr>
+        <w:t xml:space="preserve">“ </w:t>
+      </w:r>
+      <w:proofErr w:type="spellStart"/>
+      <w:r>
+        <w:rPr>
+          <w:rFonts w:ascii="Arial" w:hAnsi="Arial" w:cs="Arial"/>
+        </w:rPr>
+        <w:t>should</w:t>
       </w:r>
       <w:proofErr w:type="spellEnd"/>
       <w:r>
@@ -2988,7 +3193,83 @@
         <w:rPr>
           <w:rFonts w:ascii="Arial" w:hAnsi="Arial" w:cs="Arial"/>
         </w:rPr>
-        <w:t xml:space="preserve"> so.</w:t>
+        <w:t xml:space="preserve"> </w:t>
+      </w:r>
+      <w:proofErr w:type="spellStart"/>
+      <w:r>
+        <w:rPr>
+          <w:rFonts w:ascii="Arial" w:hAnsi="Arial" w:cs="Arial"/>
+        </w:rPr>
+        <w:t>bold</w:t>
+      </w:r>
+      <w:proofErr w:type="spellEnd"/>
+      <w:r>
+        <w:rPr>
+          <w:rFonts w:ascii="Arial" w:hAnsi="Arial" w:cs="Arial"/>
+        </w:rPr>
+        <w:t xml:space="preserve"> </w:t>
+      </w:r>
+      <w:proofErr w:type="spellStart"/>
+      <w:r>
+        <w:rPr>
+          <w:rFonts w:ascii="Arial" w:hAnsi="Arial" w:cs="Arial"/>
+        </w:rPr>
+        <w:t>and</w:t>
+      </w:r>
+      <w:proofErr w:type="spellEnd"/>
+      <w:r>
+        <w:rPr>
+          <w:rFonts w:ascii="Arial" w:hAnsi="Arial" w:cs="Arial"/>
+        </w:rPr>
+        <w:t xml:space="preserve"> </w:t>
+      </w:r>
+      <w:proofErr w:type="spellStart"/>
+      <w:r>
+        <w:rPr>
+          <w:rFonts w:ascii="Arial" w:hAnsi="Arial" w:cs="Arial"/>
+        </w:rPr>
+        <w:t>preceded</w:t>
+      </w:r>
+      <w:proofErr w:type="spellEnd"/>
+      <w:r>
+        <w:rPr>
+          <w:rFonts w:ascii="Arial" w:hAnsi="Arial" w:cs="Arial"/>
+        </w:rPr>
+        <w:t xml:space="preserve"> </w:t>
+      </w:r>
+      <w:proofErr w:type="spellStart"/>
+      <w:r>
+        <w:rPr>
+          <w:rFonts w:ascii="Arial" w:hAnsi="Arial" w:cs="Arial"/>
+        </w:rPr>
+        <w:t>by</w:t>
+      </w:r>
+      <w:proofErr w:type="spellEnd"/>
+      <w:r>
+        <w:rPr>
+          <w:rFonts w:ascii="Arial" w:hAnsi="Arial" w:cs="Arial"/>
+        </w:rPr>
+        <w:t xml:space="preserve"> a </w:t>
+      </w:r>
+      <w:proofErr w:type="spellStart"/>
+      <w:r>
+        <w:rPr>
+          <w:rFonts w:ascii="Arial" w:hAnsi="Arial" w:cs="Arial"/>
+        </w:rPr>
+        <w:t>circle</w:t>
+      </w:r>
+      <w:proofErr w:type="spellEnd"/>
+      <w:r>
+        <w:rPr>
+          <w:rFonts w:ascii="Arial" w:hAnsi="Arial" w:cs="Arial"/>
+        </w:rPr>
+        <w:t>)</w:t>
+      </w:r>
+      <w:r>
+        <w:rPr>
+          <w:rFonts w:ascii="Arial" w:hAnsi="Arial" w:cs="Arial"/>
+        </w:rPr>
+        <w:t>.</w:t>
       </w:r>
     </w:p>
     <w:p>
@@ -3010,119 +3291,67 @@
         </w:numPr>
         <w:rPr>
           <w:rFonts w:ascii="Arial" w:hAnsi="Arial" w:cs="Arial"/>
-          <w:b/>
         </w:rPr>
       </w:pPr>
       <w:r>
         <w:rPr>
           <w:rFonts w:ascii="Arial" w:hAnsi="Arial" w:cs="Arial"/>
-          <w:b/>
-          <w:color w:val="E36C0A" w:themeColor="accent6" w:themeShade="BF"/>
-        </w:rPr>
-        <w:t>E</w:t>
-      </w:r>
-      <w:r>
-        <w:rPr>
-          <w:rFonts w:ascii="Arial" w:hAnsi="Arial" w:cs="Arial"/>
-          <w:b/>
-          <w:color w:val="E36C0A" w:themeColor="accent6" w:themeShade="BF"/>
-        </w:rPr>
-        <w:t xml:space="preserve">nter a </w:t>
-      </w:r>
-      <w:proofErr w:type="spellStart"/>
-      <w:r>
-        <w:rPr>
-          <w:rFonts w:ascii="Arial" w:hAnsi="Arial" w:cs="Arial"/>
-          <w:b/>
-          <w:color w:val="E36C0A" w:themeColor="accent6" w:themeShade="BF"/>
-        </w:rPr>
-        <w:t>descriptive</w:t>
-      </w:r>
-      <w:proofErr w:type="spellEnd"/>
-      <w:r>
-        <w:rPr>
-          <w:rFonts w:ascii="Arial" w:hAnsi="Arial" w:cs="Arial"/>
-          <w:b/>
-          <w:color w:val="E36C0A" w:themeColor="accent6" w:themeShade="BF"/>
-        </w:rPr>
-        <w:t xml:space="preserve"> </w:t>
-      </w:r>
-      <w:proofErr w:type="spellStart"/>
-      <w:r>
-        <w:rPr>
-          <w:rFonts w:ascii="Arial" w:hAnsi="Arial" w:cs="Arial"/>
-          <w:b/>
-          <w:color w:val="E36C0A" w:themeColor="accent6" w:themeShade="BF"/>
-        </w:rPr>
-        <w:t>commit</w:t>
-      </w:r>
-      <w:proofErr w:type="spellEnd"/>
-      <w:r>
-        <w:rPr>
-          <w:rFonts w:ascii="Arial" w:hAnsi="Arial" w:cs="Arial"/>
-          <w:b/>
-          <w:color w:val="E36C0A" w:themeColor="accent6" w:themeShade="BF"/>
-        </w:rPr>
-        <w:t xml:space="preserve"> </w:t>
-      </w:r>
-      <w:proofErr w:type="spellStart"/>
-      <w:r>
-        <w:rPr>
-          <w:rFonts w:ascii="Arial" w:hAnsi="Arial" w:cs="Arial"/>
-          <w:b/>
-          <w:color w:val="E36C0A" w:themeColor="accent6" w:themeShade="BF"/>
-        </w:rPr>
-        <w:t>message</w:t>
-      </w:r>
-      <w:proofErr w:type="spellEnd"/>
-      <w:r>
-        <w:rPr>
-          <w:rFonts w:ascii="Arial" w:hAnsi="Arial" w:cs="Arial"/>
-          <w:b/>
-          <w:color w:val="E36C0A" w:themeColor="accent6" w:themeShade="BF"/>
-        </w:rPr>
-        <w:t xml:space="preserve"> </w:t>
-      </w:r>
-      <w:r>
-        <w:rPr>
-          <w:rFonts w:ascii="Arial" w:hAnsi="Arial" w:cs="Arial"/>
-        </w:rPr>
-        <w:t xml:space="preserve">after </w:t>
-      </w:r>
-      <w:proofErr w:type="spellStart"/>
-      <w:r>
-        <w:rPr>
-          <w:rFonts w:ascii="Arial" w:hAnsi="Arial" w:cs="Arial"/>
-        </w:rPr>
-        <w:t>thinking</w:t>
-      </w:r>
-      <w:proofErr w:type="spellEnd"/>
-      <w:r>
-        <w:rPr>
-          <w:rFonts w:ascii="Arial" w:hAnsi="Arial" w:cs="Arial"/>
-        </w:rPr>
-        <w:t xml:space="preserve"> </w:t>
-      </w:r>
-      <w:proofErr w:type="spellStart"/>
-      <w:r>
-        <w:rPr>
-          <w:rFonts w:ascii="Arial" w:hAnsi="Arial" w:cs="Arial"/>
-        </w:rPr>
-        <w:t>one</w:t>
-      </w:r>
-      <w:proofErr w:type="spellEnd"/>
-      <w:r>
-        <w:rPr>
-          <w:rFonts w:ascii="Arial" w:hAnsi="Arial" w:cs="Arial"/>
-        </w:rPr>
-        <w:t xml:space="preserve"> </w:t>
-      </w:r>
-      <w:proofErr w:type="spellStart"/>
-      <w:r>
-        <w:rPr>
-          <w:rFonts w:ascii="Arial" w:hAnsi="Arial" w:cs="Arial"/>
-        </w:rPr>
-        <w:t>minute</w:t>
+        </w:rPr>
+        <w:t xml:space="preserve">Click </w:t>
+      </w:r>
+      <w:r>
+        <w:rPr>
+          <w:rFonts w:ascii="Arial" w:hAnsi="Arial" w:cs="Arial"/>
+          <w:b/>
+          <w:color w:val="E36C0A" w:themeColor="accent6" w:themeShade="BF"/>
+        </w:rPr>
+        <w:t>„</w:t>
+      </w:r>
+      <w:proofErr w:type="spellStart"/>
+      <w:r>
+        <w:rPr>
+          <w:rFonts w:ascii="Arial" w:hAnsi="Arial" w:cs="Arial"/>
+          <w:b/>
+          <w:color w:val="E36C0A" w:themeColor="accent6" w:themeShade="BF"/>
+        </w:rPr>
+        <w:t>Fetch</w:t>
+      </w:r>
+      <w:proofErr w:type="spellEnd"/>
+      <w:r>
+        <w:rPr>
+          <w:rFonts w:ascii="Arial" w:hAnsi="Arial" w:cs="Arial"/>
+          <w:b/>
+          <w:color w:val="E36C0A" w:themeColor="accent6" w:themeShade="BF"/>
+        </w:rPr>
+        <w:t>“</w:t>
+      </w:r>
+      <w:r>
+        <w:rPr>
+          <w:rFonts w:ascii="Arial" w:hAnsi="Arial" w:cs="Arial"/>
+          <w:color w:val="E36C0A" w:themeColor="accent6" w:themeShade="BF"/>
+        </w:rPr>
+        <w:t xml:space="preserve"> </w:t>
+      </w:r>
+      <w:proofErr w:type="spellStart"/>
+      <w:r>
+        <w:rPr>
+          <w:rFonts w:ascii="Arial" w:hAnsi="Arial" w:cs="Arial"/>
+        </w:rPr>
+        <w:t>and</w:t>
+      </w:r>
+      <w:proofErr w:type="spellEnd"/>
+      <w:r>
+        <w:rPr>
+          <w:rFonts w:ascii="Arial" w:hAnsi="Arial" w:cs="Arial"/>
+        </w:rPr>
+        <w:t xml:space="preserve"> </w:t>
+      </w:r>
+      <w:proofErr w:type="spellStart"/>
+      <w:r>
+        <w:rPr>
+          <w:rFonts w:ascii="Arial" w:hAnsi="Arial" w:cs="Arial"/>
+        </w:rPr>
+        <w:t>confirm</w:t>
       </w:r>
       <w:proofErr w:type="spellEnd"/>
       <w:r>
@@ -3165,360 +3394,12 @@
           <w:b/>
           <w:color w:val="E36C0A" w:themeColor="accent6" w:themeShade="BF"/>
         </w:rPr>
-        <w:t>„Commit“</w:t>
-      </w:r>
-      <w:r>
-        <w:rPr>
-          <w:rFonts w:ascii="Arial" w:hAnsi="Arial" w:cs="Arial"/>
-        </w:rPr>
-        <w:t xml:space="preserve"> </w:t>
-      </w:r>
-      <w:proofErr w:type="spellStart"/>
-      <w:r>
-        <w:rPr>
-          <w:rFonts w:ascii="Arial" w:hAnsi="Arial" w:cs="Arial"/>
-        </w:rPr>
-        <w:t>next</w:t>
-      </w:r>
-      <w:proofErr w:type="spellEnd"/>
-      <w:r>
-        <w:rPr>
-          <w:rFonts w:ascii="Arial" w:hAnsi="Arial" w:cs="Arial"/>
-        </w:rPr>
-        <w:t xml:space="preserve"> </w:t>
-      </w:r>
-      <w:proofErr w:type="spellStart"/>
-      <w:r>
-        <w:rPr>
-          <w:rFonts w:ascii="Arial" w:hAnsi="Arial" w:cs="Arial"/>
-        </w:rPr>
-        <w:t>to</w:t>
-      </w:r>
-      <w:proofErr w:type="spellEnd"/>
-      <w:r>
-        <w:rPr>
-          <w:rFonts w:ascii="Arial" w:hAnsi="Arial" w:cs="Arial"/>
-        </w:rPr>
-        <w:t xml:space="preserve"> </w:t>
-      </w:r>
-      <w:proofErr w:type="spellStart"/>
-      <w:r>
-        <w:rPr>
-          <w:rFonts w:ascii="Arial" w:hAnsi="Arial" w:cs="Arial"/>
-        </w:rPr>
-        <w:t>the</w:t>
-      </w:r>
-      <w:proofErr w:type="spellEnd"/>
-      <w:r>
-        <w:rPr>
-          <w:rFonts w:ascii="Arial" w:hAnsi="Arial" w:cs="Arial"/>
-        </w:rPr>
-        <w:t xml:space="preserve"> </w:t>
-      </w:r>
-      <w:proofErr w:type="spellStart"/>
-      <w:r>
-        <w:rPr>
-          <w:rFonts w:ascii="Arial" w:hAnsi="Arial" w:cs="Arial"/>
-        </w:rPr>
-        <w:t>textbox</w:t>
-      </w:r>
-      <w:proofErr w:type="spellEnd"/>
-      <w:r>
-        <w:rPr>
-          <w:rFonts w:ascii="Arial" w:hAnsi="Arial" w:cs="Arial"/>
-        </w:rPr>
-        <w:t>.</w:t>
-      </w:r>
-    </w:p>
-    <w:p>
-      <w:pPr>
-        <w:pStyle w:val="Listenabsatz"/>
-        <w:rPr>
-          <w:rFonts w:ascii="Arial" w:hAnsi="Arial" w:cs="Arial"/>
-          <w:sz w:val="10"/>
-          <w:szCs w:val="10"/>
-        </w:rPr>
-      </w:pPr>
-    </w:p>
-    <w:p>
-      <w:pPr>
-        <w:pStyle w:val="Listenabsatz"/>
-        <w:numPr>
-          <w:ilvl w:val="0"/>
-          <w:numId w:val="2"/>
-        </w:numPr>
-        <w:rPr>
-          <w:rFonts w:ascii="Arial" w:hAnsi="Arial" w:cs="Arial"/>
-        </w:rPr>
-      </w:pPr>
-      <w:proofErr w:type="spellStart"/>
-      <w:r>
-        <w:rPr>
-          <w:rFonts w:ascii="Arial" w:hAnsi="Arial" w:cs="Arial"/>
-          <w:b/>
-          <w:color w:val="E36C0A" w:themeColor="accent6" w:themeShade="BF"/>
-        </w:rPr>
-        <w:t>Make</w:t>
-      </w:r>
-      <w:proofErr w:type="spellEnd"/>
-      <w:r>
-        <w:rPr>
-          <w:rFonts w:ascii="Arial" w:hAnsi="Arial" w:cs="Arial"/>
-          <w:b/>
-          <w:color w:val="F79646" w:themeColor="accent6"/>
-        </w:rPr>
-        <w:t xml:space="preserve"> </w:t>
-      </w:r>
-      <w:r>
-        <w:rPr>
-          <w:rFonts w:ascii="Arial" w:hAnsi="Arial" w:cs="Arial"/>
-          <w:b/>
-          <w:i/>
-          <w:color w:val="E36C0A" w:themeColor="accent6" w:themeShade="BF"/>
-        </w:rPr>
-        <w:t>&lt;</w:t>
-      </w:r>
-      <w:proofErr w:type="spellStart"/>
-      <w:r>
-        <w:rPr>
-          <w:rFonts w:ascii="Arial" w:hAnsi="Arial" w:cs="Arial"/>
-          <w:b/>
-          <w:i/>
-          <w:color w:val="E36C0A" w:themeColor="accent6" w:themeShade="BF"/>
-        </w:rPr>
-        <w:t>feature</w:t>
-      </w:r>
-      <w:proofErr w:type="spellEnd"/>
-      <w:r>
-        <w:rPr>
-          <w:rFonts w:ascii="Arial" w:hAnsi="Arial" w:cs="Arial"/>
-          <w:b/>
-          <w:i/>
-          <w:color w:val="E36C0A" w:themeColor="accent6" w:themeShade="BF"/>
-        </w:rPr>
-        <w:t xml:space="preserve"> </w:t>
-      </w:r>
-      <w:proofErr w:type="spellStart"/>
-      <w:r>
-        <w:rPr>
-          <w:rFonts w:ascii="Arial" w:hAnsi="Arial" w:cs="Arial"/>
-          <w:b/>
-          <w:i/>
-          <w:color w:val="E36C0A" w:themeColor="accent6" w:themeShade="BF"/>
-        </w:rPr>
-        <w:t>name</w:t>
-      </w:r>
-      <w:proofErr w:type="spellEnd"/>
-      <w:r>
-        <w:rPr>
-          <w:rFonts w:ascii="Arial" w:hAnsi="Arial" w:cs="Arial"/>
-          <w:b/>
-          <w:i/>
-          <w:color w:val="E36C0A" w:themeColor="accent6" w:themeShade="BF"/>
-        </w:rPr>
-        <w:t>&gt;</w:t>
-      </w:r>
-      <w:r>
-        <w:rPr>
-          <w:rFonts w:ascii="Arial" w:hAnsi="Arial" w:cs="Arial"/>
-          <w:b/>
-          <w:color w:val="E36C0A" w:themeColor="accent6" w:themeShade="BF"/>
-        </w:rPr>
-        <w:t xml:space="preserve"> </w:t>
-      </w:r>
-      <w:proofErr w:type="spellStart"/>
-      <w:r>
-        <w:rPr>
-          <w:rFonts w:ascii="Arial" w:hAnsi="Arial" w:cs="Arial"/>
-          <w:b/>
-          <w:color w:val="E36C0A" w:themeColor="accent6" w:themeShade="BF"/>
-        </w:rPr>
-        <w:t>branch</w:t>
-      </w:r>
-      <w:proofErr w:type="spellEnd"/>
-      <w:r>
-        <w:rPr>
-          <w:rFonts w:ascii="Arial" w:hAnsi="Arial" w:cs="Arial"/>
-          <w:b/>
-          <w:color w:val="E36C0A" w:themeColor="accent6" w:themeShade="BF"/>
-        </w:rPr>
-        <w:t xml:space="preserve"> </w:t>
-      </w:r>
-      <w:proofErr w:type="spellStart"/>
-      <w:r>
-        <w:rPr>
-          <w:rFonts w:ascii="Arial" w:hAnsi="Arial" w:cs="Arial"/>
-          <w:b/>
-          <w:color w:val="E36C0A" w:themeColor="accent6" w:themeShade="BF"/>
-        </w:rPr>
-        <w:t>active</w:t>
-      </w:r>
-      <w:proofErr w:type="spellEnd"/>
-      <w:r>
-        <w:rPr>
-          <w:rFonts w:ascii="Arial" w:hAnsi="Arial" w:cs="Arial"/>
-          <w:color w:val="E36C0A" w:themeColor="accent6" w:themeShade="BF"/>
-        </w:rPr>
-        <w:t xml:space="preserve"> </w:t>
-      </w:r>
-      <w:proofErr w:type="spellStart"/>
-      <w:r>
-        <w:rPr>
-          <w:rFonts w:ascii="Arial" w:hAnsi="Arial" w:cs="Arial"/>
-        </w:rPr>
-        <w:t>by</w:t>
-      </w:r>
-      <w:proofErr w:type="spellEnd"/>
-      <w:r>
-        <w:rPr>
-          <w:rFonts w:ascii="Arial" w:hAnsi="Arial" w:cs="Arial"/>
-        </w:rPr>
-        <w:t xml:space="preserve"> double </w:t>
-      </w:r>
-      <w:proofErr w:type="spellStart"/>
-      <w:r>
-        <w:rPr>
-          <w:rFonts w:ascii="Arial" w:hAnsi="Arial" w:cs="Arial"/>
-        </w:rPr>
-        <w:t>clicking</w:t>
-      </w:r>
-      <w:proofErr w:type="spellEnd"/>
-      <w:r>
-        <w:rPr>
-          <w:rFonts w:ascii="Arial" w:hAnsi="Arial" w:cs="Arial"/>
-        </w:rPr>
-        <w:t xml:space="preserve"> </w:t>
-      </w:r>
-      <w:r>
-        <w:rPr>
-          <w:rFonts w:ascii="Arial" w:hAnsi="Arial" w:cs="Arial"/>
-        </w:rPr>
-        <w:t>it</w:t>
-      </w:r>
-      <w:r>
-        <w:rPr>
-          <w:rFonts w:ascii="Arial" w:hAnsi="Arial" w:cs="Arial"/>
-        </w:rPr>
-        <w:t xml:space="preserve">. </w:t>
-      </w:r>
-    </w:p>
-    <w:p>
-      <w:pPr>
-        <w:pStyle w:val="Listenabsatz"/>
-        <w:rPr>
-          <w:rFonts w:ascii="Arial" w:hAnsi="Arial" w:cs="Arial"/>
-        </w:rPr>
-      </w:pPr>
-      <w:r>
-        <w:rPr>
-          <w:rFonts w:ascii="Arial" w:hAnsi="Arial" w:cs="Arial"/>
-        </w:rPr>
-        <w:t>(</w:t>
-      </w:r>
-      <w:r>
-        <w:rPr>
-          <w:rFonts w:ascii="Arial" w:hAnsi="Arial" w:cs="Arial"/>
-        </w:rPr>
-        <w:t xml:space="preserve">The </w:t>
-      </w:r>
-      <w:r>
-        <w:rPr>
-          <w:rFonts w:ascii="Arial" w:hAnsi="Arial" w:cs="Arial"/>
-          <w:i/>
-        </w:rPr>
-        <w:t>&lt;</w:t>
-      </w:r>
-      <w:proofErr w:type="spellStart"/>
-      <w:r>
-        <w:rPr>
-          <w:rFonts w:ascii="Arial" w:hAnsi="Arial" w:cs="Arial"/>
-          <w:i/>
-        </w:rPr>
-        <w:t>feature</w:t>
-      </w:r>
-      <w:proofErr w:type="spellEnd"/>
-      <w:r>
-        <w:rPr>
-          <w:rFonts w:ascii="Arial" w:hAnsi="Arial" w:cs="Arial"/>
-          <w:i/>
-        </w:rPr>
-        <w:t xml:space="preserve"> </w:t>
-      </w:r>
-      <w:proofErr w:type="spellStart"/>
-      <w:r>
-        <w:rPr>
-          <w:rFonts w:ascii="Arial" w:hAnsi="Arial" w:cs="Arial"/>
-          <w:i/>
-        </w:rPr>
-        <w:t>name</w:t>
-      </w:r>
-      <w:proofErr w:type="spellEnd"/>
-      <w:r>
-        <w:rPr>
-          <w:rFonts w:ascii="Arial" w:hAnsi="Arial" w:cs="Arial"/>
-          <w:i/>
-        </w:rPr>
-        <w:t>&gt;</w:t>
-      </w:r>
-      <w:r>
-        <w:rPr>
-          <w:rFonts w:ascii="Arial" w:hAnsi="Arial" w:cs="Arial"/>
-        </w:rPr>
-        <w:t xml:space="preserve"> </w:t>
-      </w:r>
-      <w:proofErr w:type="spellStart"/>
-      <w:r>
-        <w:rPr>
-          <w:rFonts w:ascii="Arial" w:hAnsi="Arial" w:cs="Arial"/>
-        </w:rPr>
-        <w:t>branch</w:t>
-      </w:r>
-      <w:proofErr w:type="spellEnd"/>
-      <w:r>
-        <w:rPr>
-          <w:rFonts w:ascii="Arial" w:hAnsi="Arial" w:cs="Arial"/>
-        </w:rPr>
-        <w:t xml:space="preserve"> </w:t>
-      </w:r>
-      <w:proofErr w:type="spellStart"/>
-      <w:r>
-        <w:rPr>
-          <w:rFonts w:ascii="Arial" w:hAnsi="Arial" w:cs="Arial"/>
-        </w:rPr>
-        <w:t>should</w:t>
-      </w:r>
-      <w:proofErr w:type="spellEnd"/>
-      <w:r>
-        <w:rPr>
-          <w:rFonts w:ascii="Arial" w:hAnsi="Arial" w:cs="Arial"/>
-        </w:rPr>
-        <w:t xml:space="preserve"> </w:t>
-      </w:r>
-      <w:proofErr w:type="spellStart"/>
-      <w:r>
-        <w:rPr>
-          <w:rFonts w:ascii="Arial" w:hAnsi="Arial" w:cs="Arial"/>
-        </w:rPr>
-        <w:t>be</w:t>
-      </w:r>
-      <w:proofErr w:type="spellEnd"/>
-      <w:r>
-        <w:rPr>
-          <w:rFonts w:ascii="Arial" w:hAnsi="Arial" w:cs="Arial"/>
-        </w:rPr>
-        <w:t xml:space="preserve"> </w:t>
-      </w:r>
-      <w:proofErr w:type="spellStart"/>
-      <w:r>
-        <w:rPr>
-          <w:rFonts w:ascii="Arial" w:hAnsi="Arial" w:cs="Arial"/>
-        </w:rPr>
-        <w:t>bold</w:t>
-      </w:r>
-      <w:proofErr w:type="spellEnd"/>
-      <w:r>
-        <w:rPr>
-          <w:rFonts w:ascii="Arial" w:hAnsi="Arial" w:cs="Arial"/>
+        <w:t>„Pull“</w:t>
+      </w:r>
+      <w:r>
+        <w:rPr>
+          <w:rFonts w:ascii="Arial" w:hAnsi="Arial" w:cs="Arial"/>
+          <w:color w:val="E36C0A" w:themeColor="accent6" w:themeShade="BF"/>
         </w:rPr>
         <w:t xml:space="preserve"> </w:t>
       </w:r>
@@ -3541,539 +3422,9 @@
         <w:rPr>
           <w:rFonts w:ascii="Arial" w:hAnsi="Arial" w:cs="Arial"/>
         </w:rPr>
-        <w:t>preceded</w:t>
-      </w:r>
-      <w:proofErr w:type="spellEnd"/>
-      <w:r>
-        <w:rPr>
-          <w:rFonts w:ascii="Arial" w:hAnsi="Arial" w:cs="Arial"/>
-        </w:rPr>
-        <w:t xml:space="preserve"> </w:t>
-      </w:r>
-      <w:proofErr w:type="spellStart"/>
-      <w:r>
-        <w:rPr>
-          <w:rFonts w:ascii="Arial" w:hAnsi="Arial" w:cs="Arial"/>
-        </w:rPr>
-        <w:t>by</w:t>
-      </w:r>
-      <w:proofErr w:type="spellEnd"/>
-      <w:r>
-        <w:rPr>
-          <w:rFonts w:ascii="Arial" w:hAnsi="Arial" w:cs="Arial"/>
-        </w:rPr>
-        <w:t xml:space="preserve"> a </w:t>
-      </w:r>
-      <w:proofErr w:type="spellStart"/>
-      <w:r>
-        <w:rPr>
-          <w:rFonts w:ascii="Arial" w:hAnsi="Arial" w:cs="Arial"/>
-        </w:rPr>
-        <w:t>circle</w:t>
-      </w:r>
-      <w:proofErr w:type="spellEnd"/>
-      <w:r>
-        <w:rPr>
-          <w:rFonts w:ascii="Arial" w:hAnsi="Arial" w:cs="Arial"/>
-        </w:rPr>
-        <w:t>)</w:t>
-      </w:r>
-      <w:r>
-        <w:rPr>
-          <w:rFonts w:ascii="Arial" w:hAnsi="Arial" w:cs="Arial"/>
-        </w:rPr>
-        <w:t>.</w:t>
-      </w:r>
-    </w:p>
-    <w:p>
-      <w:pPr>
-        <w:pStyle w:val="Listenabsatz"/>
-        <w:rPr>
-          <w:rFonts w:ascii="Arial" w:hAnsi="Arial" w:cs="Arial"/>
-          <w:sz w:val="10"/>
-          <w:szCs w:val="10"/>
-        </w:rPr>
-      </w:pPr>
-    </w:p>
-    <w:p>
-      <w:pPr>
-        <w:pStyle w:val="Listenabsatz"/>
-        <w:numPr>
-          <w:ilvl w:val="0"/>
-          <w:numId w:val="2"/>
-        </w:numPr>
-        <w:rPr>
-          <w:rFonts w:ascii="Arial" w:hAnsi="Arial" w:cs="Arial"/>
-        </w:rPr>
-      </w:pPr>
-      <w:r>
-        <w:rPr>
-          <w:rFonts w:ascii="Arial" w:hAnsi="Arial" w:cs="Arial"/>
-          <w:b/>
-          <w:color w:val="E36C0A" w:themeColor="accent6" w:themeShade="BF"/>
-        </w:rPr>
-        <w:t xml:space="preserve">End </w:t>
-      </w:r>
-      <w:proofErr w:type="spellStart"/>
-      <w:r>
-        <w:rPr>
-          <w:rFonts w:ascii="Arial" w:hAnsi="Arial" w:cs="Arial"/>
-          <w:b/>
-          <w:color w:val="E36C0A" w:themeColor="accent6" w:themeShade="BF"/>
-        </w:rPr>
-        <w:t>the</w:t>
-      </w:r>
-      <w:proofErr w:type="spellEnd"/>
-      <w:r>
-        <w:rPr>
-          <w:rFonts w:ascii="Arial" w:hAnsi="Arial" w:cs="Arial"/>
-          <w:b/>
-          <w:color w:val="E36C0A" w:themeColor="accent6" w:themeShade="BF"/>
-        </w:rPr>
-        <w:t xml:space="preserve"> </w:t>
-      </w:r>
-      <w:proofErr w:type="spellStart"/>
-      <w:r>
-        <w:rPr>
-          <w:rFonts w:ascii="Arial" w:hAnsi="Arial" w:cs="Arial"/>
-          <w:b/>
-          <w:color w:val="E36C0A" w:themeColor="accent6" w:themeShade="BF"/>
-        </w:rPr>
-        <w:t>feature</w:t>
-      </w:r>
-      <w:proofErr w:type="spellEnd"/>
-      <w:r>
-        <w:rPr>
-          <w:rFonts w:ascii="Arial" w:hAnsi="Arial" w:cs="Arial"/>
-          <w:b/>
-          <w:color w:val="E36C0A" w:themeColor="accent6" w:themeShade="BF"/>
-        </w:rPr>
-        <w:t xml:space="preserve"> </w:t>
-      </w:r>
-      <w:proofErr w:type="spellStart"/>
-      <w:r>
-        <w:rPr>
-          <w:rFonts w:ascii="Arial" w:hAnsi="Arial" w:cs="Arial"/>
-        </w:rPr>
-        <w:t>by</w:t>
-      </w:r>
-      <w:proofErr w:type="spellEnd"/>
-      <w:r>
-        <w:rPr>
-          <w:rFonts w:ascii="Arial" w:hAnsi="Arial" w:cs="Arial"/>
-        </w:rPr>
-        <w:t xml:space="preserve"> </w:t>
-      </w:r>
-      <w:proofErr w:type="spellStart"/>
-      <w:r>
-        <w:rPr>
-          <w:rFonts w:ascii="Arial" w:hAnsi="Arial" w:cs="Arial"/>
-        </w:rPr>
-        <w:t>c</w:t>
-      </w:r>
-      <w:r>
-        <w:rPr>
-          <w:rFonts w:ascii="Arial" w:hAnsi="Arial" w:cs="Arial"/>
-        </w:rPr>
-        <w:t>l</w:t>
-      </w:r>
-      <w:r>
-        <w:rPr>
-          <w:rFonts w:ascii="Arial" w:hAnsi="Arial" w:cs="Arial"/>
-        </w:rPr>
-        <w:t>i</w:t>
-      </w:r>
-      <w:r>
-        <w:rPr>
-          <w:rFonts w:ascii="Arial" w:hAnsi="Arial" w:cs="Arial"/>
-        </w:rPr>
-        <w:t>ck</w:t>
-      </w:r>
-      <w:r>
-        <w:rPr>
-          <w:rFonts w:ascii="Arial" w:hAnsi="Arial" w:cs="Arial"/>
-        </w:rPr>
-        <w:t>ing</w:t>
-      </w:r>
-      <w:proofErr w:type="spellEnd"/>
-      <w:r>
-        <w:rPr>
-          <w:rFonts w:ascii="Arial" w:hAnsi="Arial" w:cs="Arial"/>
-        </w:rPr>
-        <w:t xml:space="preserve"> </w:t>
-      </w:r>
-      <w:proofErr w:type="spellStart"/>
-      <w:r>
-        <w:rPr>
-          <w:rFonts w:ascii="Arial" w:hAnsi="Arial" w:cs="Arial"/>
-        </w:rPr>
-        <w:t>the</w:t>
-      </w:r>
-      <w:proofErr w:type="spellEnd"/>
-      <w:r>
-        <w:rPr>
-          <w:rFonts w:ascii="Arial" w:hAnsi="Arial" w:cs="Arial"/>
-        </w:rPr>
-        <w:t xml:space="preserve"> </w:t>
-      </w:r>
-      <w:proofErr w:type="spellStart"/>
-      <w:r>
-        <w:rPr>
-          <w:rFonts w:ascii="Arial" w:hAnsi="Arial" w:cs="Arial"/>
-        </w:rPr>
-        <w:t>Git-flow</w:t>
-      </w:r>
-      <w:proofErr w:type="spellEnd"/>
-      <w:r>
-        <w:rPr>
-          <w:rFonts w:ascii="Arial" w:hAnsi="Arial" w:cs="Arial"/>
-        </w:rPr>
-        <w:t xml:space="preserve"> </w:t>
-      </w:r>
-      <w:proofErr w:type="spellStart"/>
-      <w:r>
-        <w:rPr>
-          <w:rFonts w:ascii="Arial" w:hAnsi="Arial" w:cs="Arial"/>
-        </w:rPr>
-        <w:t>icon</w:t>
-      </w:r>
-      <w:proofErr w:type="spellEnd"/>
-      <w:r>
-        <w:rPr>
-          <w:rFonts w:ascii="Arial" w:hAnsi="Arial" w:cs="Arial"/>
-        </w:rPr>
-        <w:t xml:space="preserve"> </w:t>
-      </w:r>
-      <w:proofErr w:type="spellStart"/>
-      <w:r>
-        <w:rPr>
-          <w:rFonts w:ascii="Arial" w:hAnsi="Arial" w:cs="Arial"/>
-        </w:rPr>
-        <w:t>and</w:t>
-      </w:r>
-      <w:proofErr w:type="spellEnd"/>
-      <w:r>
-        <w:rPr>
-          <w:rFonts w:ascii="Arial" w:hAnsi="Arial" w:cs="Arial"/>
-        </w:rPr>
-        <w:t xml:space="preserve"> </w:t>
-      </w:r>
-      <w:r>
-        <w:rPr>
-          <w:rFonts w:ascii="Arial" w:hAnsi="Arial" w:cs="Arial"/>
-        </w:rPr>
-        <w:t xml:space="preserve">„end </w:t>
-      </w:r>
-      <w:proofErr w:type="spellStart"/>
-      <w:r>
-        <w:rPr>
-          <w:rFonts w:ascii="Arial" w:hAnsi="Arial" w:cs="Arial"/>
-        </w:rPr>
-        <w:t>feature</w:t>
-      </w:r>
-      <w:proofErr w:type="spellEnd"/>
-      <w:r>
-        <w:rPr>
-          <w:rFonts w:ascii="Arial" w:hAnsi="Arial" w:cs="Arial"/>
-        </w:rPr>
-        <w:t>“</w:t>
-      </w:r>
-      <w:r>
-        <w:rPr>
-          <w:rFonts w:ascii="Arial" w:hAnsi="Arial" w:cs="Arial"/>
-        </w:rPr>
-        <w:t>.</w:t>
-      </w:r>
-    </w:p>
-    <w:p>
-      <w:pPr>
-        <w:pStyle w:val="Listenabsatz"/>
-        <w:rPr>
-          <w:rFonts w:ascii="Arial" w:hAnsi="Arial" w:cs="Arial"/>
-          <w:sz w:val="10"/>
-          <w:szCs w:val="10"/>
-        </w:rPr>
-      </w:pPr>
-    </w:p>
-    <w:p>
-      <w:pPr>
-        <w:pStyle w:val="Listenabsatz"/>
-        <w:numPr>
-          <w:ilvl w:val="0"/>
-          <w:numId w:val="2"/>
-        </w:numPr>
-        <w:rPr>
-          <w:rFonts w:ascii="Arial" w:hAnsi="Arial" w:cs="Arial"/>
-        </w:rPr>
-      </w:pPr>
-      <w:proofErr w:type="spellStart"/>
-      <w:r>
-        <w:rPr>
-          <w:rFonts w:ascii="Arial" w:hAnsi="Arial" w:cs="Arial"/>
-          <w:b/>
-          <w:color w:val="E36C0A" w:themeColor="accent6" w:themeShade="BF"/>
-        </w:rPr>
-        <w:t>Make</w:t>
-      </w:r>
-      <w:proofErr w:type="spellEnd"/>
-      <w:r>
-        <w:rPr>
-          <w:rFonts w:ascii="Arial" w:hAnsi="Arial" w:cs="Arial"/>
-          <w:b/>
-          <w:color w:val="E36C0A" w:themeColor="accent6" w:themeShade="BF"/>
-        </w:rPr>
-        <w:t xml:space="preserve"> </w:t>
-      </w:r>
-      <w:proofErr w:type="spellStart"/>
-      <w:r>
-        <w:rPr>
-          <w:rFonts w:ascii="Arial" w:hAnsi="Arial" w:cs="Arial"/>
-          <w:b/>
-          <w:color w:val="E36C0A" w:themeColor="accent6" w:themeShade="BF"/>
-        </w:rPr>
-        <w:t>develop</w:t>
-      </w:r>
-      <w:proofErr w:type="spellEnd"/>
-      <w:r>
-        <w:rPr>
-          <w:rFonts w:ascii="Arial" w:hAnsi="Arial" w:cs="Arial"/>
-          <w:b/>
-          <w:color w:val="E36C0A" w:themeColor="accent6" w:themeShade="BF"/>
-        </w:rPr>
-        <w:t xml:space="preserve"> </w:t>
-      </w:r>
-      <w:proofErr w:type="spellStart"/>
-      <w:r>
-        <w:rPr>
-          <w:rFonts w:ascii="Arial" w:hAnsi="Arial" w:cs="Arial"/>
-          <w:b/>
-          <w:color w:val="E36C0A" w:themeColor="accent6" w:themeShade="BF"/>
-        </w:rPr>
-        <w:t>active</w:t>
-      </w:r>
-      <w:proofErr w:type="spellEnd"/>
-      <w:r>
-        <w:rPr>
-          <w:rFonts w:ascii="Arial" w:hAnsi="Arial" w:cs="Arial"/>
-        </w:rPr>
-        <w:t xml:space="preserve"> </w:t>
-      </w:r>
-    </w:p>
-    <w:p>
-      <w:pPr>
-        <w:pStyle w:val="Listenabsatz"/>
-        <w:rPr>
-          <w:rFonts w:ascii="Arial" w:hAnsi="Arial" w:cs="Arial"/>
-        </w:rPr>
-      </w:pPr>
-      <w:r>
-        <w:rPr>
-          <w:rFonts w:ascii="Arial" w:hAnsi="Arial" w:cs="Arial"/>
-        </w:rPr>
-        <w:t>(</w:t>
-      </w:r>
-      <w:r>
-        <w:rPr>
-          <w:rFonts w:ascii="Arial" w:hAnsi="Arial" w:cs="Arial"/>
-        </w:rPr>
-        <w:t xml:space="preserve">double </w:t>
-      </w:r>
-      <w:proofErr w:type="spellStart"/>
-      <w:r>
-        <w:rPr>
-          <w:rFonts w:ascii="Arial" w:hAnsi="Arial" w:cs="Arial"/>
-        </w:rPr>
-        <w:t>click</w:t>
-      </w:r>
-      <w:proofErr w:type="spellEnd"/>
-      <w:r>
-        <w:rPr>
-          <w:rFonts w:ascii="Arial" w:hAnsi="Arial" w:cs="Arial"/>
-        </w:rPr>
-        <w:t xml:space="preserve"> </w:t>
-      </w:r>
-      <w:proofErr w:type="spellStart"/>
-      <w:r>
-        <w:rPr>
-          <w:rFonts w:ascii="Arial" w:hAnsi="Arial" w:cs="Arial"/>
-        </w:rPr>
-        <w:t>it</w:t>
-      </w:r>
-      <w:proofErr w:type="spellEnd"/>
-      <w:r>
-        <w:rPr>
-          <w:rFonts w:ascii="Arial" w:hAnsi="Arial" w:cs="Arial"/>
-        </w:rPr>
-        <w:t xml:space="preserve"> </w:t>
-      </w:r>
-      <w:proofErr w:type="spellStart"/>
-      <w:r>
-        <w:rPr>
-          <w:rFonts w:ascii="Arial" w:hAnsi="Arial" w:cs="Arial"/>
-        </w:rPr>
-        <w:t>to</w:t>
-      </w:r>
-      <w:proofErr w:type="spellEnd"/>
-      <w:r>
-        <w:rPr>
-          <w:rFonts w:ascii="Arial" w:hAnsi="Arial" w:cs="Arial"/>
-        </w:rPr>
-        <w:t xml:space="preserve"> </w:t>
-      </w:r>
-      <w:proofErr w:type="spellStart"/>
-      <w:r>
-        <w:rPr>
-          <w:rFonts w:ascii="Arial" w:hAnsi="Arial" w:cs="Arial"/>
-        </w:rPr>
-        <w:t>make</w:t>
-      </w:r>
-      <w:proofErr w:type="spellEnd"/>
-      <w:r>
-        <w:rPr>
-          <w:rFonts w:ascii="Arial" w:hAnsi="Arial" w:cs="Arial"/>
-        </w:rPr>
-        <w:t xml:space="preserve"> </w:t>
-      </w:r>
-      <w:proofErr w:type="spellStart"/>
-      <w:r>
-        <w:rPr>
-          <w:rFonts w:ascii="Arial" w:hAnsi="Arial" w:cs="Arial"/>
-        </w:rPr>
-        <w:t>it</w:t>
-      </w:r>
-      <w:proofErr w:type="spellEnd"/>
-      <w:r>
-        <w:rPr>
-          <w:rFonts w:ascii="Arial" w:hAnsi="Arial" w:cs="Arial"/>
-        </w:rPr>
-        <w:t xml:space="preserve"> </w:t>
-      </w:r>
-      <w:proofErr w:type="spellStart"/>
-      <w:r>
-        <w:rPr>
-          <w:rFonts w:ascii="Arial" w:hAnsi="Arial" w:cs="Arial"/>
-        </w:rPr>
-        <w:t>activ</w:t>
-      </w:r>
-      <w:r>
-        <w:rPr>
-          <w:rFonts w:ascii="Arial" w:hAnsi="Arial" w:cs="Arial"/>
-        </w:rPr>
-        <w:t>e</w:t>
-      </w:r>
-      <w:proofErr w:type="spellEnd"/>
-      <w:r>
-        <w:rPr>
-          <w:rFonts w:ascii="Arial" w:hAnsi="Arial" w:cs="Arial"/>
-        </w:rPr>
-        <w:t xml:space="preserve">, </w:t>
-      </w:r>
-      <w:proofErr w:type="spellStart"/>
-      <w:r>
-        <w:rPr>
-          <w:rFonts w:ascii="Arial" w:hAnsi="Arial" w:cs="Arial"/>
-        </w:rPr>
-        <w:t>indica</w:t>
-      </w:r>
-      <w:bookmarkStart w:id="0" w:name="_GoBack"/>
-      <w:bookmarkEnd w:id="0"/>
-      <w:r>
-        <w:rPr>
-          <w:rFonts w:ascii="Arial" w:hAnsi="Arial" w:cs="Arial"/>
-        </w:rPr>
-        <w:t>ted</w:t>
-      </w:r>
-      <w:proofErr w:type="spellEnd"/>
-      <w:r>
-        <w:rPr>
-          <w:rFonts w:ascii="Arial" w:hAnsi="Arial" w:cs="Arial"/>
-        </w:rPr>
-        <w:t xml:space="preserve"> </w:t>
-      </w:r>
-      <w:proofErr w:type="spellStart"/>
-      <w:r>
-        <w:rPr>
-          <w:rFonts w:ascii="Arial" w:hAnsi="Arial" w:cs="Arial"/>
-        </w:rPr>
-        <w:t>by</w:t>
-      </w:r>
-      <w:proofErr w:type="spellEnd"/>
-      <w:r>
-        <w:rPr>
-          <w:rFonts w:ascii="Arial" w:hAnsi="Arial" w:cs="Arial"/>
-        </w:rPr>
-        <w:t xml:space="preserve"> a </w:t>
-      </w:r>
-      <w:proofErr w:type="spellStart"/>
-      <w:r>
-        <w:rPr>
-          <w:rFonts w:ascii="Arial" w:hAnsi="Arial" w:cs="Arial"/>
-        </w:rPr>
-        <w:t>small</w:t>
-      </w:r>
-      <w:proofErr w:type="spellEnd"/>
-      <w:r>
-        <w:rPr>
-          <w:rFonts w:ascii="Arial" w:hAnsi="Arial" w:cs="Arial"/>
-        </w:rPr>
-        <w:t xml:space="preserve"> </w:t>
-      </w:r>
-      <w:proofErr w:type="spellStart"/>
-      <w:r>
-        <w:rPr>
-          <w:rFonts w:ascii="Arial" w:hAnsi="Arial" w:cs="Arial"/>
-        </w:rPr>
-        <w:t>circle</w:t>
-      </w:r>
-      <w:proofErr w:type="spellEnd"/>
-      <w:r>
-        <w:rPr>
-          <w:rFonts w:ascii="Arial" w:hAnsi="Arial" w:cs="Arial"/>
-        </w:rPr>
-        <w:t xml:space="preserve"> </w:t>
-      </w:r>
-      <w:proofErr w:type="spellStart"/>
-      <w:r>
-        <w:rPr>
-          <w:rFonts w:ascii="Arial" w:hAnsi="Arial" w:cs="Arial"/>
-        </w:rPr>
-        <w:t>and</w:t>
-      </w:r>
-      <w:proofErr w:type="spellEnd"/>
-      <w:r>
-        <w:rPr>
-          <w:rFonts w:ascii="Arial" w:hAnsi="Arial" w:cs="Arial"/>
-        </w:rPr>
-        <w:t xml:space="preserve"> </w:t>
-      </w:r>
-      <w:proofErr w:type="spellStart"/>
-      <w:r>
-        <w:rPr>
-          <w:rFonts w:ascii="Arial" w:hAnsi="Arial" w:cs="Arial"/>
-        </w:rPr>
-        <w:t>bold</w:t>
-      </w:r>
-      <w:proofErr w:type="spellEnd"/>
-      <w:r>
-        <w:rPr>
-          <w:rFonts w:ascii="Arial" w:hAnsi="Arial" w:cs="Arial"/>
-        </w:rPr>
-        <w:t xml:space="preserve"> </w:t>
-      </w:r>
-      <w:proofErr w:type="spellStart"/>
-      <w:r>
-        <w:rPr>
-          <w:rFonts w:ascii="Arial" w:hAnsi="Arial" w:cs="Arial"/>
-        </w:rPr>
-        <w:t>font</w:t>
-      </w:r>
-      <w:proofErr w:type="spellEnd"/>
-      <w:r>
-        <w:rPr>
-          <w:rFonts w:ascii="Arial" w:hAnsi="Arial" w:cs="Arial"/>
-        </w:rPr>
-        <w:t>)</w:t>
-      </w:r>
+        <w:t>confirm</w:t>
+      </w:r>
+      <w:proofErr w:type="spellEnd"/>
       <w:r>
         <w:rPr>
           <w:rFonts w:ascii="Arial" w:hAnsi="Arial" w:cs="Arial"/>
@@ -4112,10 +3463,782 @@
         <mc:AlternateContent>
           <mc:Choice Requires="wps">
             <w:drawing>
-              <wp:anchor distT="0" distB="0" distL="114300" distR="114300" simplePos="0" relativeHeight="251662336" behindDoc="0" locked="0" layoutInCell="1" allowOverlap="1" wp14:anchorId="3BC03FCF" wp14:editId="595CC40F">
+              <wp:anchor distT="0" distB="0" distL="114300" distR="114300" simplePos="0" relativeHeight="251664384" behindDoc="0" locked="0" layoutInCell="1" allowOverlap="1" wp14:anchorId="441D5947" wp14:editId="34F6C346">
                 <wp:simplePos x="0" y="0"/>
                 <wp:positionH relativeFrom="column">
-                  <wp:posOffset>1242695</wp:posOffset>
+                  <wp:posOffset>414020</wp:posOffset>
+                </wp:positionH>
+                <wp:positionV relativeFrom="paragraph">
+                  <wp:posOffset>1286510</wp:posOffset>
+                </wp:positionV>
+                <wp:extent cx="4276725" cy="923925"/>
+                <wp:effectExtent l="0" t="0" r="28575" b="28575"/>
+                <wp:wrapTopAndBottom/>
+                <wp:docPr id="3" name="Textfeld 2"/>
+                <wp:cNvGraphicFramePr>
+                  <a:graphicFrameLocks xmlns:a="http://schemas.openxmlformats.org/drawingml/2006/main"/>
+                </wp:cNvGraphicFramePr>
+                <a:graphic xmlns:a="http://schemas.openxmlformats.org/drawingml/2006/main">
+                  <a:graphicData uri="http://schemas.microsoft.com/office/word/2010/wordprocessingShape">
+                    <wps:wsp>
+                      <wps:cNvSpPr txBox="1">
+                        <a:spLocks noChangeArrowheads="1"/>
+                      </wps:cNvSpPr>
+                      <wps:spPr bwMode="auto">
+                        <a:xfrm>
+                          <a:off x="0" y="0"/>
+                          <a:ext cx="4276725" cy="923925"/>
+                        </a:xfrm>
+                        <a:prstGeom prst="rect">
+                          <a:avLst/>
+                        </a:prstGeom>
+                        <a:solidFill>
+                          <a:schemeClr val="accent3"/>
+                        </a:solidFill>
+                        <a:ln w="9525">
+                          <a:solidFill>
+                            <a:schemeClr val="bg1"/>
+                          </a:solidFill>
+                          <a:miter lim="800000"/>
+                          <a:headEnd/>
+                          <a:tailEnd/>
+                        </a:ln>
+                      </wps:spPr>
+                      <wps:txbx>
+                        <w:txbxContent>
+                          <w:p>
+                            <w:pPr>
+                              <w:spacing w:after="0"/>
+                              <w:jc w:val="center"/>
+                              <w:rPr>
+                                <w:rFonts w:ascii="Script MT Bold" w:hAnsi="Script MT Bold"/>
+                                <w:color w:val="FFFFFF" w:themeColor="background1"/>
+                                <w:sz w:val="30"/>
+                                <w:szCs w:val="30"/>
+                              </w:rPr>
+                            </w:pPr>
+                            <w:r>
+                              <w:rPr>
+                                <w:rFonts w:ascii="Script MT Bold" w:hAnsi="Script MT Bold"/>
+                                <w:color w:val="FFFFFF" w:themeColor="background1"/>
+                                <w:sz w:val="30"/>
+                                <w:szCs w:val="30"/>
+                              </w:rPr>
+                              <w:t xml:space="preserve">Pull </w:t>
+                            </w:r>
+                            <w:proofErr w:type="spellStart"/>
+                            <w:r>
+                              <w:rPr>
+                                <w:rFonts w:ascii="Script MT Bold" w:hAnsi="Script MT Bold"/>
+                                <w:color w:val="FFFFFF" w:themeColor="background1"/>
+                                <w:sz w:val="30"/>
+                                <w:szCs w:val="30"/>
+                              </w:rPr>
+                              <w:t>every</w:t>
+                            </w:r>
+                            <w:proofErr w:type="spellEnd"/>
+                            <w:r>
+                              <w:rPr>
+                                <w:rFonts w:ascii="Script MT Bold" w:hAnsi="Script MT Bold"/>
+                                <w:color w:val="FFFFFF" w:themeColor="background1"/>
+                                <w:sz w:val="30"/>
+                                <w:szCs w:val="30"/>
+                              </w:rPr>
+                              <w:t xml:space="preserve"> </w:t>
+                            </w:r>
+                            <w:proofErr w:type="spellStart"/>
+                            <w:r>
+                              <w:rPr>
+                                <w:rFonts w:ascii="Script MT Bold" w:hAnsi="Script MT Bold"/>
+                                <w:color w:val="FFFFFF" w:themeColor="background1"/>
+                                <w:sz w:val="30"/>
+                                <w:szCs w:val="30"/>
+                              </w:rPr>
+                              <w:t>day</w:t>
+                            </w:r>
+                            <w:proofErr w:type="spellEnd"/>
+                            <w:r>
+                              <w:rPr>
+                                <w:rFonts w:ascii="Script MT Bold" w:hAnsi="Script MT Bold"/>
+                                <w:color w:val="FFFFFF" w:themeColor="background1"/>
+                                <w:sz w:val="30"/>
+                                <w:szCs w:val="30"/>
+                              </w:rPr>
+                              <w:t xml:space="preserve"> so </w:t>
+                            </w:r>
+                            <w:proofErr w:type="spellStart"/>
+                            <w:r>
+                              <w:rPr>
+                                <w:rFonts w:ascii="Script MT Bold" w:hAnsi="Script MT Bold"/>
+                                <w:color w:val="FFFFFF" w:themeColor="background1"/>
+                                <w:sz w:val="30"/>
+                                <w:szCs w:val="30"/>
+                              </w:rPr>
+                              <w:t>tears</w:t>
+                            </w:r>
+                            <w:proofErr w:type="spellEnd"/>
+                            <w:r>
+                              <w:rPr>
+                                <w:rFonts w:ascii="Script MT Bold" w:hAnsi="Script MT Bold"/>
+                                <w:color w:val="FFFFFF" w:themeColor="background1"/>
+                                <w:sz w:val="30"/>
+                                <w:szCs w:val="30"/>
+                              </w:rPr>
+                              <w:t xml:space="preserve"> </w:t>
+                            </w:r>
+                            <w:proofErr w:type="spellStart"/>
+                            <w:r>
+                              <w:rPr>
+                                <w:rFonts w:ascii="Script MT Bold" w:hAnsi="Script MT Bold"/>
+                                <w:color w:val="FFFFFF" w:themeColor="background1"/>
+                                <w:sz w:val="30"/>
+                                <w:szCs w:val="30"/>
+                              </w:rPr>
+                              <w:t>stay</w:t>
+                            </w:r>
+                            <w:proofErr w:type="spellEnd"/>
+                            <w:r>
+                              <w:rPr>
+                                <w:rFonts w:ascii="Script MT Bold" w:hAnsi="Script MT Bold"/>
+                                <w:color w:val="FFFFFF" w:themeColor="background1"/>
+                                <w:sz w:val="30"/>
+                                <w:szCs w:val="30"/>
+                              </w:rPr>
+                              <w:t xml:space="preserve"> </w:t>
+                            </w:r>
+                            <w:proofErr w:type="spellStart"/>
+                            <w:r>
+                              <w:rPr>
+                                <w:rFonts w:ascii="Script MT Bold" w:hAnsi="Script MT Bold"/>
+                                <w:color w:val="FFFFFF" w:themeColor="background1"/>
+                                <w:sz w:val="30"/>
+                                <w:szCs w:val="30"/>
+                              </w:rPr>
+                              <w:t>away</w:t>
+                            </w:r>
+                            <w:proofErr w:type="spellEnd"/>
+                            <w:r>
+                              <w:rPr>
+                                <w:rFonts w:ascii="Script MT Bold" w:hAnsi="Script MT Bold"/>
+                                <w:color w:val="FFFFFF" w:themeColor="background1"/>
+                                <w:sz w:val="30"/>
+                                <w:szCs w:val="30"/>
+                              </w:rPr>
+                              <w:t>.</w:t>
+                            </w:r>
+                          </w:p>
+                          <w:p>
+                            <w:pPr>
+                              <w:spacing w:after="0"/>
+                              <w:jc w:val="center"/>
+                              <w:rPr>
+                                <w:rFonts w:ascii="Script MT Bold" w:hAnsi="Script MT Bold"/>
+                                <w:color w:val="FFFFFF" w:themeColor="background1"/>
+                                <w:sz w:val="30"/>
+                                <w:szCs w:val="30"/>
+                              </w:rPr>
+                            </w:pPr>
+                            <w:proofErr w:type="spellStart"/>
+                            <w:r>
+                              <w:rPr>
+                                <w:rFonts w:ascii="Script MT Bold" w:hAnsi="Script MT Bold"/>
+                                <w:color w:val="FFFFFF" w:themeColor="background1"/>
+                                <w:sz w:val="30"/>
+                                <w:szCs w:val="30"/>
+                              </w:rPr>
+                              <w:t>Communicate</w:t>
+                            </w:r>
+                            <w:proofErr w:type="spellEnd"/>
+                            <w:r>
+                              <w:rPr>
+                                <w:rFonts w:ascii="Script MT Bold" w:hAnsi="Script MT Bold"/>
+                                <w:color w:val="FFFFFF" w:themeColor="background1"/>
+                                <w:sz w:val="30"/>
+                                <w:szCs w:val="30"/>
+                              </w:rPr>
+                              <w:t xml:space="preserve"> so </w:t>
+                            </w:r>
+                            <w:proofErr w:type="spellStart"/>
+                            <w:r>
+                              <w:rPr>
+                                <w:rFonts w:ascii="Script MT Bold" w:hAnsi="Script MT Bold"/>
+                                <w:color w:val="FFFFFF" w:themeColor="background1"/>
+                                <w:sz w:val="30"/>
+                                <w:szCs w:val="30"/>
+                              </w:rPr>
+                              <w:t>you</w:t>
+                            </w:r>
+                            <w:proofErr w:type="spellEnd"/>
+                            <w:r>
+                              <w:rPr>
+                                <w:rFonts w:ascii="Script MT Bold" w:hAnsi="Script MT Bold"/>
+                                <w:color w:val="FFFFFF" w:themeColor="background1"/>
+                                <w:sz w:val="30"/>
+                                <w:szCs w:val="30"/>
+                              </w:rPr>
+                              <w:t xml:space="preserve"> </w:t>
+                            </w:r>
+                            <w:proofErr w:type="spellStart"/>
+                            <w:r>
+                              <w:rPr>
+                                <w:rFonts w:ascii="Script MT Bold" w:hAnsi="Script MT Bold"/>
+                                <w:color w:val="FFFFFF" w:themeColor="background1"/>
+                                <w:sz w:val="30"/>
+                                <w:szCs w:val="30"/>
+                              </w:rPr>
+                              <w:t>dont</w:t>
+                            </w:r>
+                            <w:proofErr w:type="spellEnd"/>
+                            <w:r>
+                              <w:rPr>
+                                <w:rFonts w:ascii="Script MT Bold" w:hAnsi="Script MT Bold"/>
+                                <w:color w:val="FFFFFF" w:themeColor="background1"/>
+                                <w:sz w:val="30"/>
+                                <w:szCs w:val="30"/>
+                              </w:rPr>
+                              <w:t xml:space="preserve"> </w:t>
+                            </w:r>
+                            <w:proofErr w:type="spellStart"/>
+                            <w:r>
+                              <w:rPr>
+                                <w:rFonts w:ascii="Script MT Bold" w:hAnsi="Script MT Bold"/>
+                                <w:color w:val="FFFFFF" w:themeColor="background1"/>
+                                <w:sz w:val="30"/>
+                                <w:szCs w:val="30"/>
+                              </w:rPr>
+                              <w:t>hate</w:t>
+                            </w:r>
+                            <w:proofErr w:type="spellEnd"/>
+                            <w:r>
+                              <w:rPr>
+                                <w:rFonts w:ascii="Script MT Bold" w:hAnsi="Script MT Bold"/>
+                                <w:color w:val="FFFFFF" w:themeColor="background1"/>
+                                <w:sz w:val="30"/>
+                                <w:szCs w:val="30"/>
+                              </w:rPr>
+                              <w:t>.</w:t>
+                            </w:r>
+                          </w:p>
+                          <w:p>
+                            <w:pPr>
+                              <w:spacing w:after="0"/>
+                              <w:jc w:val="center"/>
+                              <w:rPr>
+                                <w:rFonts w:ascii="Script MT Bold" w:hAnsi="Script MT Bold"/>
+                                <w:color w:val="FFFFFF" w:themeColor="background1"/>
+                                <w:sz w:val="30"/>
+                                <w:szCs w:val="30"/>
+                              </w:rPr>
+                            </w:pPr>
+                            <w:proofErr w:type="spellStart"/>
+                            <w:r>
+                              <w:rPr>
+                                <w:rFonts w:ascii="Script MT Bold" w:hAnsi="Script MT Bold"/>
+                                <w:color w:val="FFFFFF" w:themeColor="background1"/>
+                                <w:sz w:val="30"/>
+                                <w:szCs w:val="30"/>
+                              </w:rPr>
+                              <w:t>Don’t</w:t>
+                            </w:r>
+                            <w:proofErr w:type="spellEnd"/>
+                            <w:r>
+                              <w:rPr>
+                                <w:rFonts w:ascii="Script MT Bold" w:hAnsi="Script MT Bold"/>
+                                <w:color w:val="FFFFFF" w:themeColor="background1"/>
+                                <w:sz w:val="30"/>
+                                <w:szCs w:val="30"/>
+                              </w:rPr>
+                              <w:t xml:space="preserve"> </w:t>
+                            </w:r>
+                            <w:proofErr w:type="spellStart"/>
+                            <w:r>
+                              <w:rPr>
+                                <w:rFonts w:ascii="Script MT Bold" w:hAnsi="Script MT Bold"/>
+                                <w:color w:val="FFFFFF" w:themeColor="background1"/>
+                                <w:sz w:val="30"/>
+                                <w:szCs w:val="30"/>
+                              </w:rPr>
+                              <w:t>try</w:t>
+                            </w:r>
+                            <w:proofErr w:type="spellEnd"/>
+                            <w:r>
+                              <w:rPr>
+                                <w:rFonts w:ascii="Script MT Bold" w:hAnsi="Script MT Bold"/>
+                                <w:color w:val="FFFFFF" w:themeColor="background1"/>
+                                <w:sz w:val="30"/>
+                                <w:szCs w:val="30"/>
+                              </w:rPr>
+                              <w:t xml:space="preserve"> </w:t>
+                            </w:r>
+                            <w:proofErr w:type="spellStart"/>
+                            <w:r>
+                              <w:rPr>
+                                <w:rFonts w:ascii="Script MT Bold" w:hAnsi="Script MT Bold"/>
+                                <w:color w:val="FFFFFF" w:themeColor="background1"/>
+                                <w:sz w:val="30"/>
+                                <w:szCs w:val="30"/>
+                              </w:rPr>
+                              <w:t>to</w:t>
+                            </w:r>
+                            <w:proofErr w:type="spellEnd"/>
+                            <w:r>
+                              <w:rPr>
+                                <w:rFonts w:ascii="Script MT Bold" w:hAnsi="Script MT Bold"/>
+                                <w:color w:val="FFFFFF" w:themeColor="background1"/>
+                                <w:sz w:val="30"/>
+                                <w:szCs w:val="30"/>
+                              </w:rPr>
+                              <w:t xml:space="preserve"> fix </w:t>
+                            </w:r>
+                            <w:proofErr w:type="spellStart"/>
+                            <w:r>
+                              <w:rPr>
+                                <w:rFonts w:ascii="Script MT Bold" w:hAnsi="Script MT Bold"/>
+                                <w:color w:val="FFFFFF" w:themeColor="background1"/>
+                                <w:sz w:val="30"/>
+                                <w:szCs w:val="30"/>
+                              </w:rPr>
+                              <w:t>what</w:t>
+                            </w:r>
+                            <w:proofErr w:type="spellEnd"/>
+                            <w:r>
+                              <w:rPr>
+                                <w:rFonts w:ascii="Script MT Bold" w:hAnsi="Script MT Bold"/>
+                                <w:color w:val="FFFFFF" w:themeColor="background1"/>
+                                <w:sz w:val="30"/>
+                                <w:szCs w:val="30"/>
+                              </w:rPr>
+                              <w:t xml:space="preserve"> </w:t>
+                            </w:r>
+                            <w:proofErr w:type="spellStart"/>
+                            <w:r>
+                              <w:rPr>
+                                <w:rFonts w:ascii="Script MT Bold" w:hAnsi="Script MT Bold"/>
+                                <w:color w:val="FFFFFF" w:themeColor="background1"/>
+                                <w:sz w:val="30"/>
+                                <w:szCs w:val="30"/>
+                              </w:rPr>
+                              <w:t>you</w:t>
+                            </w:r>
+                            <w:proofErr w:type="spellEnd"/>
+                            <w:r>
+                              <w:rPr>
+                                <w:rFonts w:ascii="Script MT Bold" w:hAnsi="Script MT Bold"/>
+                                <w:color w:val="FFFFFF" w:themeColor="background1"/>
+                                <w:sz w:val="30"/>
+                                <w:szCs w:val="30"/>
+                              </w:rPr>
+                              <w:t xml:space="preserve"> </w:t>
+                            </w:r>
+                            <w:proofErr w:type="spellStart"/>
+                            <w:r>
+                              <w:rPr>
+                                <w:rFonts w:ascii="Script MT Bold" w:hAnsi="Script MT Bold"/>
+                                <w:color w:val="FFFFFF" w:themeColor="background1"/>
+                                <w:sz w:val="30"/>
+                                <w:szCs w:val="30"/>
+                              </w:rPr>
+                              <w:t>did</w:t>
+                            </w:r>
+                            <w:proofErr w:type="spellEnd"/>
+                            <w:r>
+                              <w:rPr>
+                                <w:rFonts w:ascii="Script MT Bold" w:hAnsi="Script MT Bold"/>
+                                <w:color w:val="FFFFFF" w:themeColor="background1"/>
+                                <w:sz w:val="30"/>
+                                <w:szCs w:val="30"/>
+                              </w:rPr>
+                              <w:t xml:space="preserve"> break.</w:t>
+                            </w:r>
+                          </w:p>
+                        </w:txbxContent>
+                      </wps:txbx>
+                      <wps:bodyPr rot="0" vert="horz" wrap="square" lIns="91440" tIns="45720" rIns="91440" bIns="45720" anchor="t" anchorCtr="0">
+                        <a:noAutofit/>
+                      </wps:bodyPr>
+                    </wps:wsp>
+                  </a:graphicData>
+                </a:graphic>
+                <wp14:sizeRelH relativeFrom="margin">
+                  <wp14:pctWidth>0</wp14:pctWidth>
+                </wp14:sizeRelH>
+                <wp14:sizeRelV relativeFrom="margin">
+                  <wp14:pctHeight>0</wp14:pctHeight>
+                </wp14:sizeRelV>
+              </wp:anchor>
+            </w:drawing>
+          </mc:Choice>
+          <mc:Fallback>
+            <w:pict>
+              <v:shape id="_x0000_s1027" type="#_x0000_t202" style="position:absolute;left:0;text-align:left;margin-left:32.6pt;margin-top:101.3pt;width:336.75pt;height:72.75pt;z-index:251664384;visibility:visible;mso-wrap-style:square;mso-width-percent:0;mso-height-percent:0;mso-wrap-distance-left:9pt;mso-wrap-distance-top:0;mso-wrap-distance-right:9pt;mso-wrap-distance-bottom:0;mso-position-horizontal:absolute;mso-position-horizontal-relative:text;mso-position-vertical:absolute;mso-position-vertical-relative:text;mso-width-percent:0;mso-height-percent:0;mso-width-relative:margin;mso-height-relative:margin;v-text-anchor:top" o:gfxdata="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" fillcolor="#9bbb59 [3206]" strokecolor="white [3212]">
+                <v:textbox>
+                  <w:txbxContent>
+                    <w:p>
+                      <w:pPr>
+                        <w:spacing w:after="0"/>
+                        <w:jc w:val="center"/>
+                        <w:rPr>
+                          <w:rFonts w:ascii="Script MT Bold" w:hAnsi="Script MT Bold"/>
+                          <w:color w:val="FFFFFF" w:themeColor="background1"/>
+                          <w:sz w:val="30"/>
+                          <w:szCs w:val="30"/>
+                        </w:rPr>
+                      </w:pPr>
+                      <w:r>
+                        <w:rPr>
+                          <w:rFonts w:ascii="Script MT Bold" w:hAnsi="Script MT Bold"/>
+                          <w:color w:val="FFFFFF" w:themeColor="background1"/>
+                          <w:sz w:val="30"/>
+                          <w:szCs w:val="30"/>
+                        </w:rPr>
+                        <w:t xml:space="preserve">Pull </w:t>
+                      </w:r>
+                      <w:proofErr w:type="spellStart"/>
+                      <w:r>
+                        <w:rPr>
+                          <w:rFonts w:ascii="Script MT Bold" w:hAnsi="Script MT Bold"/>
+                          <w:color w:val="FFFFFF" w:themeColor="background1"/>
+                          <w:sz w:val="30"/>
+                          <w:szCs w:val="30"/>
+                        </w:rPr>
+                        <w:t>every</w:t>
+                      </w:r>
+                      <w:proofErr w:type="spellEnd"/>
+                      <w:r>
+                        <w:rPr>
+                          <w:rFonts w:ascii="Script MT Bold" w:hAnsi="Script MT Bold"/>
+                          <w:color w:val="FFFFFF" w:themeColor="background1"/>
+                          <w:sz w:val="30"/>
+                          <w:szCs w:val="30"/>
+                        </w:rPr>
+                        <w:t xml:space="preserve"> </w:t>
+                      </w:r>
+                      <w:proofErr w:type="spellStart"/>
+                      <w:r>
+                        <w:rPr>
+                          <w:rFonts w:ascii="Script MT Bold" w:hAnsi="Script MT Bold"/>
+                          <w:color w:val="FFFFFF" w:themeColor="background1"/>
+                          <w:sz w:val="30"/>
+                          <w:szCs w:val="30"/>
+                        </w:rPr>
+                        <w:t>day</w:t>
+                      </w:r>
+                      <w:proofErr w:type="spellEnd"/>
+                      <w:r>
+                        <w:rPr>
+                          <w:rFonts w:ascii="Script MT Bold" w:hAnsi="Script MT Bold"/>
+                          <w:color w:val="FFFFFF" w:themeColor="background1"/>
+                          <w:sz w:val="30"/>
+                          <w:szCs w:val="30"/>
+                        </w:rPr>
+                        <w:t xml:space="preserve"> so </w:t>
+                      </w:r>
+                      <w:proofErr w:type="spellStart"/>
+                      <w:r>
+                        <w:rPr>
+                          <w:rFonts w:ascii="Script MT Bold" w:hAnsi="Script MT Bold"/>
+                          <w:color w:val="FFFFFF" w:themeColor="background1"/>
+                          <w:sz w:val="30"/>
+                          <w:szCs w:val="30"/>
+                        </w:rPr>
+                        <w:t>tears</w:t>
+                      </w:r>
+                      <w:proofErr w:type="spellEnd"/>
+                      <w:r>
+                        <w:rPr>
+                          <w:rFonts w:ascii="Script MT Bold" w:hAnsi="Script MT Bold"/>
+                          <w:color w:val="FFFFFF" w:themeColor="background1"/>
+                          <w:sz w:val="30"/>
+                          <w:szCs w:val="30"/>
+                        </w:rPr>
+                        <w:t xml:space="preserve"> </w:t>
+                      </w:r>
+                      <w:proofErr w:type="spellStart"/>
+                      <w:r>
+                        <w:rPr>
+                          <w:rFonts w:ascii="Script MT Bold" w:hAnsi="Script MT Bold"/>
+                          <w:color w:val="FFFFFF" w:themeColor="background1"/>
+                          <w:sz w:val="30"/>
+                          <w:szCs w:val="30"/>
+                        </w:rPr>
+                        <w:t>stay</w:t>
+                      </w:r>
+                      <w:proofErr w:type="spellEnd"/>
+                      <w:r>
+                        <w:rPr>
+                          <w:rFonts w:ascii="Script MT Bold" w:hAnsi="Script MT Bold"/>
+                          <w:color w:val="FFFFFF" w:themeColor="background1"/>
+                          <w:sz w:val="30"/>
+                          <w:szCs w:val="30"/>
+                        </w:rPr>
+                        <w:t xml:space="preserve"> </w:t>
+                      </w:r>
+                      <w:proofErr w:type="spellStart"/>
+                      <w:r>
+                        <w:rPr>
+                          <w:rFonts w:ascii="Script MT Bold" w:hAnsi="Script MT Bold"/>
+                          <w:color w:val="FFFFFF" w:themeColor="background1"/>
+                          <w:sz w:val="30"/>
+                          <w:szCs w:val="30"/>
+                        </w:rPr>
+                        <w:t>away</w:t>
+                      </w:r>
+                      <w:proofErr w:type="spellEnd"/>
+                      <w:r>
+                        <w:rPr>
+                          <w:rFonts w:ascii="Script MT Bold" w:hAnsi="Script MT Bold"/>
+                          <w:color w:val="FFFFFF" w:themeColor="background1"/>
+                          <w:sz w:val="30"/>
+                          <w:szCs w:val="30"/>
+                        </w:rPr>
+                        <w:t>.</w:t>
+                      </w:r>
+                    </w:p>
+                    <w:p>
+                      <w:pPr>
+                        <w:spacing w:after="0"/>
+                        <w:jc w:val="center"/>
+                        <w:rPr>
+                          <w:rFonts w:ascii="Script MT Bold" w:hAnsi="Script MT Bold"/>
+                          <w:color w:val="FFFFFF" w:themeColor="background1"/>
+                          <w:sz w:val="30"/>
+                          <w:szCs w:val="30"/>
+                        </w:rPr>
+                      </w:pPr>
+                      <w:proofErr w:type="spellStart"/>
+                      <w:r>
+                        <w:rPr>
+                          <w:rFonts w:ascii="Script MT Bold" w:hAnsi="Script MT Bold"/>
+                          <w:color w:val="FFFFFF" w:themeColor="background1"/>
+                          <w:sz w:val="30"/>
+                          <w:szCs w:val="30"/>
+                        </w:rPr>
+                        <w:t>Communicate</w:t>
+                      </w:r>
+                      <w:proofErr w:type="spellEnd"/>
+                      <w:r>
+                        <w:rPr>
+                          <w:rFonts w:ascii="Script MT Bold" w:hAnsi="Script MT Bold"/>
+                          <w:color w:val="FFFFFF" w:themeColor="background1"/>
+                          <w:sz w:val="30"/>
+                          <w:szCs w:val="30"/>
+                        </w:rPr>
+                        <w:t xml:space="preserve"> so </w:t>
+                      </w:r>
+                      <w:proofErr w:type="spellStart"/>
+                      <w:r>
+                        <w:rPr>
+                          <w:rFonts w:ascii="Script MT Bold" w:hAnsi="Script MT Bold"/>
+                          <w:color w:val="FFFFFF" w:themeColor="background1"/>
+                          <w:sz w:val="30"/>
+                          <w:szCs w:val="30"/>
+                        </w:rPr>
+                        <w:t>you</w:t>
+                      </w:r>
+                      <w:proofErr w:type="spellEnd"/>
+                      <w:r>
+                        <w:rPr>
+                          <w:rFonts w:ascii="Script MT Bold" w:hAnsi="Script MT Bold"/>
+                          <w:color w:val="FFFFFF" w:themeColor="background1"/>
+                          <w:sz w:val="30"/>
+                          <w:szCs w:val="30"/>
+                        </w:rPr>
+                        <w:t xml:space="preserve"> </w:t>
+                      </w:r>
+                      <w:proofErr w:type="spellStart"/>
+                      <w:r>
+                        <w:rPr>
+                          <w:rFonts w:ascii="Script MT Bold" w:hAnsi="Script MT Bold"/>
+                          <w:color w:val="FFFFFF" w:themeColor="background1"/>
+                          <w:sz w:val="30"/>
+                          <w:szCs w:val="30"/>
+                        </w:rPr>
+                        <w:t>dont</w:t>
+                      </w:r>
+                      <w:proofErr w:type="spellEnd"/>
+                      <w:r>
+                        <w:rPr>
+                          <w:rFonts w:ascii="Script MT Bold" w:hAnsi="Script MT Bold"/>
+                          <w:color w:val="FFFFFF" w:themeColor="background1"/>
+                          <w:sz w:val="30"/>
+                          <w:szCs w:val="30"/>
+                        </w:rPr>
+                        <w:t xml:space="preserve"> </w:t>
+                      </w:r>
+                      <w:proofErr w:type="spellStart"/>
+                      <w:r>
+                        <w:rPr>
+                          <w:rFonts w:ascii="Script MT Bold" w:hAnsi="Script MT Bold"/>
+                          <w:color w:val="FFFFFF" w:themeColor="background1"/>
+                          <w:sz w:val="30"/>
+                          <w:szCs w:val="30"/>
+                        </w:rPr>
+                        <w:t>hate</w:t>
+                      </w:r>
+                      <w:proofErr w:type="spellEnd"/>
+                      <w:r>
+                        <w:rPr>
+                          <w:rFonts w:ascii="Script MT Bold" w:hAnsi="Script MT Bold"/>
+                          <w:color w:val="FFFFFF" w:themeColor="background1"/>
+                          <w:sz w:val="30"/>
+                          <w:szCs w:val="30"/>
+                        </w:rPr>
+                        <w:t>.</w:t>
+                      </w:r>
+                    </w:p>
+                    <w:p>
+                      <w:pPr>
+                        <w:spacing w:after="0"/>
+                        <w:jc w:val="center"/>
+                        <w:rPr>
+                          <w:rFonts w:ascii="Script MT Bold" w:hAnsi="Script MT Bold"/>
+                          <w:color w:val="FFFFFF" w:themeColor="background1"/>
+                          <w:sz w:val="30"/>
+                          <w:szCs w:val="30"/>
+                        </w:rPr>
+                      </w:pPr>
+                      <w:proofErr w:type="spellStart"/>
+                      <w:r>
+                        <w:rPr>
+                          <w:rFonts w:ascii="Script MT Bold" w:hAnsi="Script MT Bold"/>
+                          <w:color w:val="FFFFFF" w:themeColor="background1"/>
+                          <w:sz w:val="30"/>
+                          <w:szCs w:val="30"/>
+                        </w:rPr>
+                        <w:t>Don’t</w:t>
+                      </w:r>
+                      <w:proofErr w:type="spellEnd"/>
+                      <w:r>
+                        <w:rPr>
+                          <w:rFonts w:ascii="Script MT Bold" w:hAnsi="Script MT Bold"/>
+                          <w:color w:val="FFFFFF" w:themeColor="background1"/>
+                          <w:sz w:val="30"/>
+                          <w:szCs w:val="30"/>
+                        </w:rPr>
+                        <w:t xml:space="preserve"> </w:t>
+                      </w:r>
+                      <w:proofErr w:type="spellStart"/>
+                      <w:r>
+                        <w:rPr>
+                          <w:rFonts w:ascii="Script MT Bold" w:hAnsi="Script MT Bold"/>
+                          <w:color w:val="FFFFFF" w:themeColor="background1"/>
+                          <w:sz w:val="30"/>
+                          <w:szCs w:val="30"/>
+                        </w:rPr>
+                        <w:t>try</w:t>
+                      </w:r>
+                      <w:proofErr w:type="spellEnd"/>
+                      <w:r>
+                        <w:rPr>
+                          <w:rFonts w:ascii="Script MT Bold" w:hAnsi="Script MT Bold"/>
+                          <w:color w:val="FFFFFF" w:themeColor="background1"/>
+                          <w:sz w:val="30"/>
+                          <w:szCs w:val="30"/>
+                        </w:rPr>
+                        <w:t xml:space="preserve"> </w:t>
+                      </w:r>
+                      <w:proofErr w:type="spellStart"/>
+                      <w:r>
+                        <w:rPr>
+                          <w:rFonts w:ascii="Script MT Bold" w:hAnsi="Script MT Bold"/>
+                          <w:color w:val="FFFFFF" w:themeColor="background1"/>
+                          <w:sz w:val="30"/>
+                          <w:szCs w:val="30"/>
+                        </w:rPr>
+                        <w:t>to</w:t>
+                      </w:r>
+                      <w:proofErr w:type="spellEnd"/>
+                      <w:r>
+                        <w:rPr>
+                          <w:rFonts w:ascii="Script MT Bold" w:hAnsi="Script MT Bold"/>
+                          <w:color w:val="FFFFFF" w:themeColor="background1"/>
+                          <w:sz w:val="30"/>
+                          <w:szCs w:val="30"/>
+                        </w:rPr>
+                        <w:t xml:space="preserve"> fix </w:t>
+                      </w:r>
+                      <w:proofErr w:type="spellStart"/>
+                      <w:r>
+                        <w:rPr>
+                          <w:rFonts w:ascii="Script MT Bold" w:hAnsi="Script MT Bold"/>
+                          <w:color w:val="FFFFFF" w:themeColor="background1"/>
+                          <w:sz w:val="30"/>
+                          <w:szCs w:val="30"/>
+                        </w:rPr>
+                        <w:t>what</w:t>
+                      </w:r>
+                      <w:proofErr w:type="spellEnd"/>
+                      <w:r>
+                        <w:rPr>
+                          <w:rFonts w:ascii="Script MT Bold" w:hAnsi="Script MT Bold"/>
+                          <w:color w:val="FFFFFF" w:themeColor="background1"/>
+                          <w:sz w:val="30"/>
+                          <w:szCs w:val="30"/>
+                        </w:rPr>
+                        <w:t xml:space="preserve"> </w:t>
+                      </w:r>
+                      <w:proofErr w:type="spellStart"/>
+                      <w:r>
+                        <w:rPr>
+                          <w:rFonts w:ascii="Script MT Bold" w:hAnsi="Script MT Bold"/>
+                          <w:color w:val="FFFFFF" w:themeColor="background1"/>
+                          <w:sz w:val="30"/>
+                          <w:szCs w:val="30"/>
+                        </w:rPr>
+                        <w:t>you</w:t>
+                      </w:r>
+                      <w:proofErr w:type="spellEnd"/>
+                      <w:r>
+                        <w:rPr>
+                          <w:rFonts w:ascii="Script MT Bold" w:hAnsi="Script MT Bold"/>
+                          <w:color w:val="FFFFFF" w:themeColor="background1"/>
+                          <w:sz w:val="30"/>
+                          <w:szCs w:val="30"/>
+                        </w:rPr>
+                        <w:t xml:space="preserve"> </w:t>
+                      </w:r>
+                      <w:proofErr w:type="spellStart"/>
+                      <w:r>
+                        <w:rPr>
+                          <w:rFonts w:ascii="Script MT Bold" w:hAnsi="Script MT Bold"/>
+                          <w:color w:val="FFFFFF" w:themeColor="background1"/>
+                          <w:sz w:val="30"/>
+                          <w:szCs w:val="30"/>
+                        </w:rPr>
+                        <w:t>did</w:t>
+                      </w:r>
+                      <w:proofErr w:type="spellEnd"/>
+                      <w:r>
+                        <w:rPr>
+                          <w:rFonts w:ascii="Script MT Bold" w:hAnsi="Script MT Bold"/>
+                          <w:color w:val="FFFFFF" w:themeColor="background1"/>
+                          <w:sz w:val="30"/>
+                          <w:szCs w:val="30"/>
+                        </w:rPr>
+                        <w:t xml:space="preserve"> break.</w:t>
+                      </w:r>
+                    </w:p>
+                  </w:txbxContent>
+                </v:textbox>
+                <w10:wrap type="topAndBottom"/>
+              </v:shape>
+            </w:pict>
+          </mc:Fallback>
+        </mc:AlternateContent>
+      </w:r>
+      <w:r>
+        <w:rPr>
+          <w:rFonts w:ascii="Arial" w:hAnsi="Arial" w:cs="Arial"/>
+          <w:noProof/>
+          <w:lang w:eastAsia="de-DE"/>
+        </w:rPr>
+        <mc:AlternateContent>
+          <mc:Choice Requires="wps">
+            <w:drawing>
+              <wp:anchor distT="0" distB="0" distL="114300" distR="114300" simplePos="0" relativeHeight="251662336" behindDoc="0" locked="0" layoutInCell="1" allowOverlap="1" wp14:anchorId="4CDBEF97" wp14:editId="2C834C92">
+                <wp:simplePos x="0" y="0"/>
+                <wp:positionH relativeFrom="column">
+                  <wp:posOffset>1337945</wp:posOffset>
                 </wp:positionH>
                 <wp:positionV relativeFrom="paragraph">
                   <wp:posOffset>438785</wp:posOffset>
@@ -4367,11 +4490,7 @@
           </mc:Choice>
           <mc:Fallback>
             <w:pict>
-              <v:shapetype id="_x0000_t202" coordsize="21600,21600" o:spt="202" path="m,l,21600r21600,l21600,xe">
-                <v:stroke joinstyle="miter"/>
-                <v:path gradientshapeok="t" o:connecttype="rect"/>
-              </v:shapetype>
-              <v:shape id="_x0000_s1027" type="#_x0000_t202" style="position:absolute;left:0;text-align:left;margin-left:97.85pt;margin-top:34.55pt;width:186.95pt;height:55.5pt;z-index:251662336;visibility:visible;mso-wrap-style:square;mso-width-percent:400;mso-height-percent:0;mso-wrap-distance-left:9pt;mso-wrap-distance-top:0;mso-wrap-distance-right:9pt;mso-wrap-distance-bottom:0;mso-position-horizontal:absolute;mso-position-horizontal-relative:text;mso-position-vertical:absolute;mso-position-vertical-relative:text;mso-width-percent:400;mso-height-percent:0;mso-width-relative:margin;mso-height-relative:margin;v-text-anchor:top" o:gfxdata="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" fillcolor="#fabf8f [1945]" strokecolor="white [3212]">
+              <v:shape id="_x0000_s1028" type="#_x0000_t202" style="position:absolute;left:0;text-align:left;margin-left:105.35pt;margin-top:34.55pt;width:186.95pt;height:55.5pt;z-index:251662336;visibility:visible;mso-wrap-style:square;mso-width-percent:400;mso-height-percent:0;mso-wrap-distance-left:9pt;mso-wrap-distance-top:0;mso-wrap-distance-right:9pt;mso-wrap-distance-bottom:0;mso-position-horizontal:absolute;mso-position-horizontal-relative:text;mso-position-vertical:absolute;mso-position-vertical-relative:text;mso-width-percent:400;mso-height-percent:0;mso-width-relative:margin;mso-height-relative:margin;v-text-anchor:top" o:gfxdata="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" fillcolor="#fabf8f [1945]" strokecolor="white [3212]">
                 <v:textbox>
                   <w:txbxContent>
                     <w:p>
@@ -4562,778 +4681,6 @@
                           <w:rFonts w:ascii="Arial" w:hAnsi="Arial" w:cs="Arial"/>
                         </w:rPr>
                         <w:t>!</w:t>
-                      </w:r>
-                    </w:p>
-                  </w:txbxContent>
-                </v:textbox>
-                <w10:wrap type="topAndBottom"/>
-              </v:shape>
-            </w:pict>
-          </mc:Fallback>
-        </mc:AlternateContent>
-      </w:r>
-      <w:r>
-        <w:rPr>
-          <w:rFonts w:ascii="Arial" w:hAnsi="Arial" w:cs="Arial"/>
-          <w:noProof/>
-          <w:lang w:eastAsia="de-DE"/>
-        </w:rPr>
-        <mc:AlternateContent>
-          <mc:Choice Requires="wps">
-            <w:drawing>
-              <wp:anchor distT="0" distB="0" distL="114300" distR="114300" simplePos="0" relativeHeight="251664384" behindDoc="0" locked="0" layoutInCell="1" allowOverlap="1" wp14:anchorId="7AF08C6E" wp14:editId="79485D2E">
-                <wp:simplePos x="0" y="0"/>
-                <wp:positionH relativeFrom="column">
-                  <wp:posOffset>347345</wp:posOffset>
-                </wp:positionH>
-                <wp:positionV relativeFrom="paragraph">
-                  <wp:posOffset>1286510</wp:posOffset>
-                </wp:positionV>
-                <wp:extent cx="4276725" cy="923925"/>
-                <wp:effectExtent l="0" t="0" r="28575" b="28575"/>
-                <wp:wrapTopAndBottom/>
-                <wp:docPr id="3" name="Textfeld 2"/>
-                <wp:cNvGraphicFramePr>
-                  <a:graphicFrameLocks xmlns:a="http://schemas.openxmlformats.org/drawingml/2006/main"/>
-                </wp:cNvGraphicFramePr>
-                <a:graphic xmlns:a="http://schemas.openxmlformats.org/drawingml/2006/main">
-                  <a:graphicData uri="http://schemas.microsoft.com/office/word/2010/wordprocessingShape">
-                    <wps:wsp>
-                      <wps:cNvSpPr txBox="1">
-                        <a:spLocks noChangeArrowheads="1"/>
-                      </wps:cNvSpPr>
-                      <wps:spPr bwMode="auto">
-                        <a:xfrm>
-                          <a:off x="0" y="0"/>
-                          <a:ext cx="4276725" cy="923925"/>
-                        </a:xfrm>
-                        <a:prstGeom prst="rect">
-                          <a:avLst/>
-                        </a:prstGeom>
-                        <a:solidFill>
-                          <a:schemeClr val="accent3"/>
-                        </a:solidFill>
-                        <a:ln w="9525">
-                          <a:solidFill>
-                            <a:schemeClr val="bg1"/>
-                          </a:solidFill>
-                          <a:miter lim="800000"/>
-                          <a:headEnd/>
-                          <a:tailEnd/>
-                        </a:ln>
-                      </wps:spPr>
-                      <wps:txbx>
-                        <w:txbxContent>
-                          <w:p>
-                            <w:pPr>
-                              <w:spacing w:after="0"/>
-                              <w:jc w:val="center"/>
-                              <w:rPr>
-                                <w:rFonts w:ascii="Script MT Bold" w:hAnsi="Script MT Bold"/>
-                                <w:color w:val="FFFFFF" w:themeColor="background1"/>
-                                <w:sz w:val="30"/>
-                                <w:szCs w:val="30"/>
-                              </w:rPr>
-                            </w:pPr>
-                            <w:r>
-                              <w:rPr>
-                                <w:rFonts w:ascii="Script MT Bold" w:hAnsi="Script MT Bold"/>
-                                <w:color w:val="FFFFFF" w:themeColor="background1"/>
-                                <w:sz w:val="30"/>
-                                <w:szCs w:val="30"/>
-                              </w:rPr>
-                              <w:t xml:space="preserve">Pull </w:t>
-                            </w:r>
-                            <w:proofErr w:type="spellStart"/>
-                            <w:r>
-                              <w:rPr>
-                                <w:rFonts w:ascii="Script MT Bold" w:hAnsi="Script MT Bold"/>
-                                <w:color w:val="FFFFFF" w:themeColor="background1"/>
-                                <w:sz w:val="30"/>
-                                <w:szCs w:val="30"/>
-                              </w:rPr>
-                              <w:t>every</w:t>
-                            </w:r>
-                            <w:proofErr w:type="spellEnd"/>
-                            <w:r>
-                              <w:rPr>
-                                <w:rFonts w:ascii="Script MT Bold" w:hAnsi="Script MT Bold"/>
-                                <w:color w:val="FFFFFF" w:themeColor="background1"/>
-                                <w:sz w:val="30"/>
-                                <w:szCs w:val="30"/>
-                              </w:rPr>
-                              <w:t xml:space="preserve"> </w:t>
-                            </w:r>
-                            <w:proofErr w:type="spellStart"/>
-                            <w:r>
-                              <w:rPr>
-                                <w:rFonts w:ascii="Script MT Bold" w:hAnsi="Script MT Bold"/>
-                                <w:color w:val="FFFFFF" w:themeColor="background1"/>
-                                <w:sz w:val="30"/>
-                                <w:szCs w:val="30"/>
-                              </w:rPr>
-                              <w:t>day</w:t>
-                            </w:r>
-                            <w:proofErr w:type="spellEnd"/>
-                            <w:r>
-                              <w:rPr>
-                                <w:rFonts w:ascii="Script MT Bold" w:hAnsi="Script MT Bold"/>
-                                <w:color w:val="FFFFFF" w:themeColor="background1"/>
-                                <w:sz w:val="30"/>
-                                <w:szCs w:val="30"/>
-                              </w:rPr>
-                              <w:t xml:space="preserve"> so </w:t>
-                            </w:r>
-                            <w:proofErr w:type="spellStart"/>
-                            <w:r>
-                              <w:rPr>
-                                <w:rFonts w:ascii="Script MT Bold" w:hAnsi="Script MT Bold"/>
-                                <w:color w:val="FFFFFF" w:themeColor="background1"/>
-                                <w:sz w:val="30"/>
-                                <w:szCs w:val="30"/>
-                              </w:rPr>
-                              <w:t>tears</w:t>
-                            </w:r>
-                            <w:proofErr w:type="spellEnd"/>
-                            <w:r>
-                              <w:rPr>
-                                <w:rFonts w:ascii="Script MT Bold" w:hAnsi="Script MT Bold"/>
-                                <w:color w:val="FFFFFF" w:themeColor="background1"/>
-                                <w:sz w:val="30"/>
-                                <w:szCs w:val="30"/>
-                              </w:rPr>
-                              <w:t xml:space="preserve"> </w:t>
-                            </w:r>
-                            <w:proofErr w:type="spellStart"/>
-                            <w:r>
-                              <w:rPr>
-                                <w:rFonts w:ascii="Script MT Bold" w:hAnsi="Script MT Bold"/>
-                                <w:color w:val="FFFFFF" w:themeColor="background1"/>
-                                <w:sz w:val="30"/>
-                                <w:szCs w:val="30"/>
-                              </w:rPr>
-                              <w:t>stay</w:t>
-                            </w:r>
-                            <w:proofErr w:type="spellEnd"/>
-                            <w:r>
-                              <w:rPr>
-                                <w:rFonts w:ascii="Script MT Bold" w:hAnsi="Script MT Bold"/>
-                                <w:color w:val="FFFFFF" w:themeColor="background1"/>
-                                <w:sz w:val="30"/>
-                                <w:szCs w:val="30"/>
-                              </w:rPr>
-                              <w:t xml:space="preserve"> </w:t>
-                            </w:r>
-                            <w:proofErr w:type="spellStart"/>
-                            <w:r>
-                              <w:rPr>
-                                <w:rFonts w:ascii="Script MT Bold" w:hAnsi="Script MT Bold"/>
-                                <w:color w:val="FFFFFF" w:themeColor="background1"/>
-                                <w:sz w:val="30"/>
-                                <w:szCs w:val="30"/>
-                              </w:rPr>
-                              <w:t>away</w:t>
-                            </w:r>
-                            <w:proofErr w:type="spellEnd"/>
-                            <w:r>
-                              <w:rPr>
-                                <w:rFonts w:ascii="Script MT Bold" w:hAnsi="Script MT Bold"/>
-                                <w:color w:val="FFFFFF" w:themeColor="background1"/>
-                                <w:sz w:val="30"/>
-                                <w:szCs w:val="30"/>
-                              </w:rPr>
-                              <w:t>.</w:t>
-                            </w:r>
-                          </w:p>
-                          <w:p>
-                            <w:pPr>
-                              <w:spacing w:after="0"/>
-                              <w:jc w:val="center"/>
-                              <w:rPr>
-                                <w:rFonts w:ascii="Script MT Bold" w:hAnsi="Script MT Bold"/>
-                                <w:color w:val="FFFFFF" w:themeColor="background1"/>
-                                <w:sz w:val="30"/>
-                                <w:szCs w:val="30"/>
-                              </w:rPr>
-                            </w:pPr>
-                            <w:proofErr w:type="spellStart"/>
-                            <w:r>
-                              <w:rPr>
-                                <w:rFonts w:ascii="Script MT Bold" w:hAnsi="Script MT Bold"/>
-                                <w:color w:val="FFFFFF" w:themeColor="background1"/>
-                                <w:sz w:val="30"/>
-                                <w:szCs w:val="30"/>
-                              </w:rPr>
-                              <w:t>Communicate</w:t>
-                            </w:r>
-                            <w:proofErr w:type="spellEnd"/>
-                            <w:r>
-                              <w:rPr>
-                                <w:rFonts w:ascii="Script MT Bold" w:hAnsi="Script MT Bold"/>
-                                <w:color w:val="FFFFFF" w:themeColor="background1"/>
-                                <w:sz w:val="30"/>
-                                <w:szCs w:val="30"/>
-                              </w:rPr>
-                              <w:t xml:space="preserve"> so </w:t>
-                            </w:r>
-                            <w:proofErr w:type="spellStart"/>
-                            <w:r>
-                              <w:rPr>
-                                <w:rFonts w:ascii="Script MT Bold" w:hAnsi="Script MT Bold"/>
-                                <w:color w:val="FFFFFF" w:themeColor="background1"/>
-                                <w:sz w:val="30"/>
-                                <w:szCs w:val="30"/>
-                              </w:rPr>
-                              <w:t>you</w:t>
-                            </w:r>
-                            <w:proofErr w:type="spellEnd"/>
-                            <w:r>
-                              <w:rPr>
-                                <w:rFonts w:ascii="Script MT Bold" w:hAnsi="Script MT Bold"/>
-                                <w:color w:val="FFFFFF" w:themeColor="background1"/>
-                                <w:sz w:val="30"/>
-                                <w:szCs w:val="30"/>
-                              </w:rPr>
-                              <w:t xml:space="preserve"> </w:t>
-                            </w:r>
-                            <w:proofErr w:type="spellStart"/>
-                            <w:r>
-                              <w:rPr>
-                                <w:rFonts w:ascii="Script MT Bold" w:hAnsi="Script MT Bold"/>
-                                <w:color w:val="FFFFFF" w:themeColor="background1"/>
-                                <w:sz w:val="30"/>
-                                <w:szCs w:val="30"/>
-                              </w:rPr>
-                              <w:t>dont</w:t>
-                            </w:r>
-                            <w:proofErr w:type="spellEnd"/>
-                            <w:r>
-                              <w:rPr>
-                                <w:rFonts w:ascii="Script MT Bold" w:hAnsi="Script MT Bold"/>
-                                <w:color w:val="FFFFFF" w:themeColor="background1"/>
-                                <w:sz w:val="30"/>
-                                <w:szCs w:val="30"/>
-                              </w:rPr>
-                              <w:t xml:space="preserve"> </w:t>
-                            </w:r>
-                            <w:proofErr w:type="spellStart"/>
-                            <w:r>
-                              <w:rPr>
-                                <w:rFonts w:ascii="Script MT Bold" w:hAnsi="Script MT Bold"/>
-                                <w:color w:val="FFFFFF" w:themeColor="background1"/>
-                                <w:sz w:val="30"/>
-                                <w:szCs w:val="30"/>
-                              </w:rPr>
-                              <w:t>hate</w:t>
-                            </w:r>
-                            <w:proofErr w:type="spellEnd"/>
-                            <w:r>
-                              <w:rPr>
-                                <w:rFonts w:ascii="Script MT Bold" w:hAnsi="Script MT Bold"/>
-                                <w:color w:val="FFFFFF" w:themeColor="background1"/>
-                                <w:sz w:val="30"/>
-                                <w:szCs w:val="30"/>
-                              </w:rPr>
-                              <w:t>.</w:t>
-                            </w:r>
-                          </w:p>
-                          <w:p>
-                            <w:pPr>
-                              <w:spacing w:after="0"/>
-                              <w:jc w:val="center"/>
-                              <w:rPr>
-                                <w:rFonts w:ascii="Script MT Bold" w:hAnsi="Script MT Bold"/>
-                                <w:color w:val="FFFFFF" w:themeColor="background1"/>
-                                <w:sz w:val="30"/>
-                                <w:szCs w:val="30"/>
-                              </w:rPr>
-                            </w:pPr>
-                            <w:proofErr w:type="spellStart"/>
-                            <w:r>
-                              <w:rPr>
-                                <w:rFonts w:ascii="Script MT Bold" w:hAnsi="Script MT Bold"/>
-                                <w:color w:val="FFFFFF" w:themeColor="background1"/>
-                                <w:sz w:val="30"/>
-                                <w:szCs w:val="30"/>
-                              </w:rPr>
-                              <w:t>Don’t</w:t>
-                            </w:r>
-                            <w:proofErr w:type="spellEnd"/>
-                            <w:r>
-                              <w:rPr>
-                                <w:rFonts w:ascii="Script MT Bold" w:hAnsi="Script MT Bold"/>
-                                <w:color w:val="FFFFFF" w:themeColor="background1"/>
-                                <w:sz w:val="30"/>
-                                <w:szCs w:val="30"/>
-                              </w:rPr>
-                              <w:t xml:space="preserve"> </w:t>
-                            </w:r>
-                            <w:proofErr w:type="spellStart"/>
-                            <w:r>
-                              <w:rPr>
-                                <w:rFonts w:ascii="Script MT Bold" w:hAnsi="Script MT Bold"/>
-                                <w:color w:val="FFFFFF" w:themeColor="background1"/>
-                                <w:sz w:val="30"/>
-                                <w:szCs w:val="30"/>
-                              </w:rPr>
-                              <w:t>try</w:t>
-                            </w:r>
-                            <w:proofErr w:type="spellEnd"/>
-                            <w:r>
-                              <w:rPr>
-                                <w:rFonts w:ascii="Script MT Bold" w:hAnsi="Script MT Bold"/>
-                                <w:color w:val="FFFFFF" w:themeColor="background1"/>
-                                <w:sz w:val="30"/>
-                                <w:szCs w:val="30"/>
-                              </w:rPr>
-                              <w:t xml:space="preserve"> </w:t>
-                            </w:r>
-                            <w:proofErr w:type="spellStart"/>
-                            <w:r>
-                              <w:rPr>
-                                <w:rFonts w:ascii="Script MT Bold" w:hAnsi="Script MT Bold"/>
-                                <w:color w:val="FFFFFF" w:themeColor="background1"/>
-                                <w:sz w:val="30"/>
-                                <w:szCs w:val="30"/>
-                              </w:rPr>
-                              <w:t>to</w:t>
-                            </w:r>
-                            <w:proofErr w:type="spellEnd"/>
-                            <w:r>
-                              <w:rPr>
-                                <w:rFonts w:ascii="Script MT Bold" w:hAnsi="Script MT Bold"/>
-                                <w:color w:val="FFFFFF" w:themeColor="background1"/>
-                                <w:sz w:val="30"/>
-                                <w:szCs w:val="30"/>
-                              </w:rPr>
-                              <w:t xml:space="preserve"> fix </w:t>
-                            </w:r>
-                            <w:proofErr w:type="spellStart"/>
-                            <w:r>
-                              <w:rPr>
-                                <w:rFonts w:ascii="Script MT Bold" w:hAnsi="Script MT Bold"/>
-                                <w:color w:val="FFFFFF" w:themeColor="background1"/>
-                                <w:sz w:val="30"/>
-                                <w:szCs w:val="30"/>
-                              </w:rPr>
-                              <w:t>what</w:t>
-                            </w:r>
-                            <w:proofErr w:type="spellEnd"/>
-                            <w:r>
-                              <w:rPr>
-                                <w:rFonts w:ascii="Script MT Bold" w:hAnsi="Script MT Bold"/>
-                                <w:color w:val="FFFFFF" w:themeColor="background1"/>
-                                <w:sz w:val="30"/>
-                                <w:szCs w:val="30"/>
-                              </w:rPr>
-                              <w:t xml:space="preserve"> </w:t>
-                            </w:r>
-                            <w:proofErr w:type="spellStart"/>
-                            <w:r>
-                              <w:rPr>
-                                <w:rFonts w:ascii="Script MT Bold" w:hAnsi="Script MT Bold"/>
-                                <w:color w:val="FFFFFF" w:themeColor="background1"/>
-                                <w:sz w:val="30"/>
-                                <w:szCs w:val="30"/>
-                              </w:rPr>
-                              <w:t>you</w:t>
-                            </w:r>
-                            <w:proofErr w:type="spellEnd"/>
-                            <w:r>
-                              <w:rPr>
-                                <w:rFonts w:ascii="Script MT Bold" w:hAnsi="Script MT Bold"/>
-                                <w:color w:val="FFFFFF" w:themeColor="background1"/>
-                                <w:sz w:val="30"/>
-                                <w:szCs w:val="30"/>
-                              </w:rPr>
-                              <w:t xml:space="preserve"> </w:t>
-                            </w:r>
-                            <w:proofErr w:type="spellStart"/>
-                            <w:r>
-                              <w:rPr>
-                                <w:rFonts w:ascii="Script MT Bold" w:hAnsi="Script MT Bold"/>
-                                <w:color w:val="FFFFFF" w:themeColor="background1"/>
-                                <w:sz w:val="30"/>
-                                <w:szCs w:val="30"/>
-                              </w:rPr>
-                              <w:t>did</w:t>
-                            </w:r>
-                            <w:proofErr w:type="spellEnd"/>
-                            <w:r>
-                              <w:rPr>
-                                <w:rFonts w:ascii="Script MT Bold" w:hAnsi="Script MT Bold"/>
-                                <w:color w:val="FFFFFF" w:themeColor="background1"/>
-                                <w:sz w:val="30"/>
-                                <w:szCs w:val="30"/>
-                              </w:rPr>
-                              <w:t xml:space="preserve"> break.</w:t>
-                            </w:r>
-                          </w:p>
-                        </w:txbxContent>
-                      </wps:txbx>
-                      <wps:bodyPr rot="0" vert="horz" wrap="square" lIns="91440" tIns="45720" rIns="91440" bIns="45720" anchor="t" anchorCtr="0">
-                        <a:noAutofit/>
-                      </wps:bodyPr>
-                    </wps:wsp>
-                  </a:graphicData>
-                </a:graphic>
-                <wp14:sizeRelH relativeFrom="margin">
-                  <wp14:pctWidth>0</wp14:pctWidth>
-                </wp14:sizeRelH>
-                <wp14:sizeRelV relativeFrom="margin">
-                  <wp14:pctHeight>0</wp14:pctHeight>
-                </wp14:sizeRelV>
-              </wp:anchor>
-            </w:drawing>
-          </mc:Choice>
-          <mc:Fallback>
-            <w:pict>
-              <v:shape id="_x0000_s1028" type="#_x0000_t202" style="position:absolute;left:0;text-align:left;margin-left:27.35pt;margin-top:101.3pt;width:336.75pt;height:72.75pt;z-index:251664384;visibility:visible;mso-wrap-style:square;mso-width-percent:0;mso-height-percent:0;mso-wrap-distance-left:9pt;mso-wrap-distance-top:0;mso-wrap-distance-right:9pt;mso-wrap-distance-bottom:0;mso-position-horizontal:absolute;mso-position-horizontal-relative:text;mso-position-vertical:absolute;mso-position-vertical-relative:text;mso-width-percent:0;mso-height-percent:0;mso-width-relative:margin;mso-height-relative:margin;v-text-anchor:top" o:gfxdata="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" fillcolor="#9bbb59 [3206]" strokecolor="white [3212]">
-                <v:textbox>
-                  <w:txbxContent>
-                    <w:p>
-                      <w:pPr>
-                        <w:spacing w:after="0"/>
-                        <w:jc w:val="center"/>
-                        <w:rPr>
-                          <w:rFonts w:ascii="Script MT Bold" w:hAnsi="Script MT Bold"/>
-                          <w:color w:val="FFFFFF" w:themeColor="background1"/>
-                          <w:sz w:val="30"/>
-                          <w:szCs w:val="30"/>
-                        </w:rPr>
-                      </w:pPr>
-                      <w:r>
-                        <w:rPr>
-                          <w:rFonts w:ascii="Script MT Bold" w:hAnsi="Script MT Bold"/>
-                          <w:color w:val="FFFFFF" w:themeColor="background1"/>
-                          <w:sz w:val="30"/>
-                          <w:szCs w:val="30"/>
-                        </w:rPr>
-                        <w:t xml:space="preserve">Pull </w:t>
-                      </w:r>
-                      <w:proofErr w:type="spellStart"/>
-                      <w:r>
-                        <w:rPr>
-                          <w:rFonts w:ascii="Script MT Bold" w:hAnsi="Script MT Bold"/>
-                          <w:color w:val="FFFFFF" w:themeColor="background1"/>
-                          <w:sz w:val="30"/>
-                          <w:szCs w:val="30"/>
-                        </w:rPr>
-                        <w:t>every</w:t>
-                      </w:r>
-                      <w:proofErr w:type="spellEnd"/>
-                      <w:r>
-                        <w:rPr>
-                          <w:rFonts w:ascii="Script MT Bold" w:hAnsi="Script MT Bold"/>
-                          <w:color w:val="FFFFFF" w:themeColor="background1"/>
-                          <w:sz w:val="30"/>
-                          <w:szCs w:val="30"/>
-                        </w:rPr>
-                        <w:t xml:space="preserve"> </w:t>
-                      </w:r>
-                      <w:proofErr w:type="spellStart"/>
-                      <w:r>
-                        <w:rPr>
-                          <w:rFonts w:ascii="Script MT Bold" w:hAnsi="Script MT Bold"/>
-                          <w:color w:val="FFFFFF" w:themeColor="background1"/>
-                          <w:sz w:val="30"/>
-                          <w:szCs w:val="30"/>
-                        </w:rPr>
-                        <w:t>day</w:t>
-                      </w:r>
-                      <w:proofErr w:type="spellEnd"/>
-                      <w:r>
-                        <w:rPr>
-                          <w:rFonts w:ascii="Script MT Bold" w:hAnsi="Script MT Bold"/>
-                          <w:color w:val="FFFFFF" w:themeColor="background1"/>
-                          <w:sz w:val="30"/>
-                          <w:szCs w:val="30"/>
-                        </w:rPr>
-                        <w:t xml:space="preserve"> so </w:t>
-                      </w:r>
-                      <w:proofErr w:type="spellStart"/>
-                      <w:r>
-                        <w:rPr>
-                          <w:rFonts w:ascii="Script MT Bold" w:hAnsi="Script MT Bold"/>
-                          <w:color w:val="FFFFFF" w:themeColor="background1"/>
-                          <w:sz w:val="30"/>
-                          <w:szCs w:val="30"/>
-                        </w:rPr>
-                        <w:t>tears</w:t>
-                      </w:r>
-                      <w:proofErr w:type="spellEnd"/>
-                      <w:r>
-                        <w:rPr>
-                          <w:rFonts w:ascii="Script MT Bold" w:hAnsi="Script MT Bold"/>
-                          <w:color w:val="FFFFFF" w:themeColor="background1"/>
-                          <w:sz w:val="30"/>
-                          <w:szCs w:val="30"/>
-                        </w:rPr>
-                        <w:t xml:space="preserve"> </w:t>
-                      </w:r>
-                      <w:proofErr w:type="spellStart"/>
-                      <w:r>
-                        <w:rPr>
-                          <w:rFonts w:ascii="Script MT Bold" w:hAnsi="Script MT Bold"/>
-                          <w:color w:val="FFFFFF" w:themeColor="background1"/>
-                          <w:sz w:val="30"/>
-                          <w:szCs w:val="30"/>
-                        </w:rPr>
-                        <w:t>stay</w:t>
-                      </w:r>
-                      <w:proofErr w:type="spellEnd"/>
-                      <w:r>
-                        <w:rPr>
-                          <w:rFonts w:ascii="Script MT Bold" w:hAnsi="Script MT Bold"/>
-                          <w:color w:val="FFFFFF" w:themeColor="background1"/>
-                          <w:sz w:val="30"/>
-                          <w:szCs w:val="30"/>
-                        </w:rPr>
-                        <w:t xml:space="preserve"> </w:t>
-                      </w:r>
-                      <w:proofErr w:type="spellStart"/>
-                      <w:r>
-                        <w:rPr>
-                          <w:rFonts w:ascii="Script MT Bold" w:hAnsi="Script MT Bold"/>
-                          <w:color w:val="FFFFFF" w:themeColor="background1"/>
-                          <w:sz w:val="30"/>
-                          <w:szCs w:val="30"/>
-                        </w:rPr>
-                        <w:t>away</w:t>
-                      </w:r>
-                      <w:proofErr w:type="spellEnd"/>
-                      <w:r>
-                        <w:rPr>
-                          <w:rFonts w:ascii="Script MT Bold" w:hAnsi="Script MT Bold"/>
-                          <w:color w:val="FFFFFF" w:themeColor="background1"/>
-                          <w:sz w:val="30"/>
-                          <w:szCs w:val="30"/>
-                        </w:rPr>
-                        <w:t>.</w:t>
-                      </w:r>
-                    </w:p>
-                    <w:p>
-                      <w:pPr>
-                        <w:spacing w:after="0"/>
-                        <w:jc w:val="center"/>
-                        <w:rPr>
-                          <w:rFonts w:ascii="Script MT Bold" w:hAnsi="Script MT Bold"/>
-                          <w:color w:val="FFFFFF" w:themeColor="background1"/>
-                          <w:sz w:val="30"/>
-                          <w:szCs w:val="30"/>
-                        </w:rPr>
-                      </w:pPr>
-                      <w:proofErr w:type="spellStart"/>
-                      <w:r>
-                        <w:rPr>
-                          <w:rFonts w:ascii="Script MT Bold" w:hAnsi="Script MT Bold"/>
-                          <w:color w:val="FFFFFF" w:themeColor="background1"/>
-                          <w:sz w:val="30"/>
-                          <w:szCs w:val="30"/>
-                        </w:rPr>
-                        <w:t>Communicate</w:t>
-                      </w:r>
-                      <w:proofErr w:type="spellEnd"/>
-                      <w:r>
-                        <w:rPr>
-                          <w:rFonts w:ascii="Script MT Bold" w:hAnsi="Script MT Bold"/>
-                          <w:color w:val="FFFFFF" w:themeColor="background1"/>
-                          <w:sz w:val="30"/>
-                          <w:szCs w:val="30"/>
-                        </w:rPr>
-                        <w:t xml:space="preserve"> so </w:t>
-                      </w:r>
-                      <w:proofErr w:type="spellStart"/>
-                      <w:r>
-                        <w:rPr>
-                          <w:rFonts w:ascii="Script MT Bold" w:hAnsi="Script MT Bold"/>
-                          <w:color w:val="FFFFFF" w:themeColor="background1"/>
-                          <w:sz w:val="30"/>
-                          <w:szCs w:val="30"/>
-                        </w:rPr>
-                        <w:t>you</w:t>
-                      </w:r>
-                      <w:proofErr w:type="spellEnd"/>
-                      <w:r>
-                        <w:rPr>
-                          <w:rFonts w:ascii="Script MT Bold" w:hAnsi="Script MT Bold"/>
-                          <w:color w:val="FFFFFF" w:themeColor="background1"/>
-                          <w:sz w:val="30"/>
-                          <w:szCs w:val="30"/>
-                        </w:rPr>
-                        <w:t xml:space="preserve"> </w:t>
-                      </w:r>
-                      <w:proofErr w:type="spellStart"/>
-                      <w:r>
-                        <w:rPr>
-                          <w:rFonts w:ascii="Script MT Bold" w:hAnsi="Script MT Bold"/>
-                          <w:color w:val="FFFFFF" w:themeColor="background1"/>
-                          <w:sz w:val="30"/>
-                          <w:szCs w:val="30"/>
-                        </w:rPr>
-                        <w:t>dont</w:t>
-                      </w:r>
-                      <w:proofErr w:type="spellEnd"/>
-                      <w:r>
-                        <w:rPr>
-                          <w:rFonts w:ascii="Script MT Bold" w:hAnsi="Script MT Bold"/>
-                          <w:color w:val="FFFFFF" w:themeColor="background1"/>
-                          <w:sz w:val="30"/>
-                          <w:szCs w:val="30"/>
-                        </w:rPr>
-                        <w:t xml:space="preserve"> </w:t>
-                      </w:r>
-                      <w:proofErr w:type="spellStart"/>
-                      <w:r>
-                        <w:rPr>
-                          <w:rFonts w:ascii="Script MT Bold" w:hAnsi="Script MT Bold"/>
-                          <w:color w:val="FFFFFF" w:themeColor="background1"/>
-                          <w:sz w:val="30"/>
-                          <w:szCs w:val="30"/>
-                        </w:rPr>
-                        <w:t>hate</w:t>
-                      </w:r>
-                      <w:proofErr w:type="spellEnd"/>
-                      <w:r>
-                        <w:rPr>
-                          <w:rFonts w:ascii="Script MT Bold" w:hAnsi="Script MT Bold"/>
-                          <w:color w:val="FFFFFF" w:themeColor="background1"/>
-                          <w:sz w:val="30"/>
-                          <w:szCs w:val="30"/>
-                        </w:rPr>
-                        <w:t>.</w:t>
-                      </w:r>
-                    </w:p>
-                    <w:p>
-                      <w:pPr>
-                        <w:spacing w:after="0"/>
-                        <w:jc w:val="center"/>
-                        <w:rPr>
-                          <w:rFonts w:ascii="Script MT Bold" w:hAnsi="Script MT Bold"/>
-                          <w:color w:val="FFFFFF" w:themeColor="background1"/>
-                          <w:sz w:val="30"/>
-                          <w:szCs w:val="30"/>
-                        </w:rPr>
-                      </w:pPr>
-                      <w:proofErr w:type="spellStart"/>
-                      <w:r>
-                        <w:rPr>
-                          <w:rFonts w:ascii="Script MT Bold" w:hAnsi="Script MT Bold"/>
-                          <w:color w:val="FFFFFF" w:themeColor="background1"/>
-                          <w:sz w:val="30"/>
-                          <w:szCs w:val="30"/>
-                        </w:rPr>
-                        <w:t>Don’t</w:t>
-                      </w:r>
-                      <w:proofErr w:type="spellEnd"/>
-                      <w:r>
-                        <w:rPr>
-                          <w:rFonts w:ascii="Script MT Bold" w:hAnsi="Script MT Bold"/>
-                          <w:color w:val="FFFFFF" w:themeColor="background1"/>
-                          <w:sz w:val="30"/>
-                          <w:szCs w:val="30"/>
-                        </w:rPr>
-                        <w:t xml:space="preserve"> </w:t>
-                      </w:r>
-                      <w:proofErr w:type="spellStart"/>
-                      <w:r>
-                        <w:rPr>
-                          <w:rFonts w:ascii="Script MT Bold" w:hAnsi="Script MT Bold"/>
-                          <w:color w:val="FFFFFF" w:themeColor="background1"/>
-                          <w:sz w:val="30"/>
-                          <w:szCs w:val="30"/>
-                        </w:rPr>
-                        <w:t>try</w:t>
-                      </w:r>
-                      <w:proofErr w:type="spellEnd"/>
-                      <w:r>
-                        <w:rPr>
-                          <w:rFonts w:ascii="Script MT Bold" w:hAnsi="Script MT Bold"/>
-                          <w:color w:val="FFFFFF" w:themeColor="background1"/>
-                          <w:sz w:val="30"/>
-                          <w:szCs w:val="30"/>
-                        </w:rPr>
-                        <w:t xml:space="preserve"> </w:t>
-                      </w:r>
-                      <w:proofErr w:type="spellStart"/>
-                      <w:r>
-                        <w:rPr>
-                          <w:rFonts w:ascii="Script MT Bold" w:hAnsi="Script MT Bold"/>
-                          <w:color w:val="FFFFFF" w:themeColor="background1"/>
-                          <w:sz w:val="30"/>
-                          <w:szCs w:val="30"/>
-                        </w:rPr>
-                        <w:t>to</w:t>
-                      </w:r>
-                      <w:proofErr w:type="spellEnd"/>
-                      <w:r>
-                        <w:rPr>
-                          <w:rFonts w:ascii="Script MT Bold" w:hAnsi="Script MT Bold"/>
-                          <w:color w:val="FFFFFF" w:themeColor="background1"/>
-                          <w:sz w:val="30"/>
-                          <w:szCs w:val="30"/>
-                        </w:rPr>
-                        <w:t xml:space="preserve"> fix </w:t>
-                      </w:r>
-                      <w:proofErr w:type="spellStart"/>
-                      <w:r>
-                        <w:rPr>
-                          <w:rFonts w:ascii="Script MT Bold" w:hAnsi="Script MT Bold"/>
-                          <w:color w:val="FFFFFF" w:themeColor="background1"/>
-                          <w:sz w:val="30"/>
-                          <w:szCs w:val="30"/>
-                        </w:rPr>
-                        <w:t>what</w:t>
-                      </w:r>
-                      <w:proofErr w:type="spellEnd"/>
-                      <w:r>
-                        <w:rPr>
-                          <w:rFonts w:ascii="Script MT Bold" w:hAnsi="Script MT Bold"/>
-                          <w:color w:val="FFFFFF" w:themeColor="background1"/>
-                          <w:sz w:val="30"/>
-                          <w:szCs w:val="30"/>
-                        </w:rPr>
-                        <w:t xml:space="preserve"> </w:t>
-                      </w:r>
-                      <w:proofErr w:type="spellStart"/>
-                      <w:r>
-                        <w:rPr>
-                          <w:rFonts w:ascii="Script MT Bold" w:hAnsi="Script MT Bold"/>
-                          <w:color w:val="FFFFFF" w:themeColor="background1"/>
-                          <w:sz w:val="30"/>
-                          <w:szCs w:val="30"/>
-                        </w:rPr>
-                        <w:t>you</w:t>
-                      </w:r>
-                      <w:proofErr w:type="spellEnd"/>
-                      <w:r>
-                        <w:rPr>
-                          <w:rFonts w:ascii="Script MT Bold" w:hAnsi="Script MT Bold"/>
-                          <w:color w:val="FFFFFF" w:themeColor="background1"/>
-                          <w:sz w:val="30"/>
-                          <w:szCs w:val="30"/>
-                        </w:rPr>
-                        <w:t xml:space="preserve"> </w:t>
-                      </w:r>
-                      <w:proofErr w:type="spellStart"/>
-                      <w:r>
-                        <w:rPr>
-                          <w:rFonts w:ascii="Script MT Bold" w:hAnsi="Script MT Bold"/>
-                          <w:color w:val="FFFFFF" w:themeColor="background1"/>
-                          <w:sz w:val="30"/>
-                          <w:szCs w:val="30"/>
-                        </w:rPr>
-                        <w:t>did</w:t>
-                      </w:r>
-                      <w:proofErr w:type="spellEnd"/>
-                      <w:r>
-                        <w:rPr>
-                          <w:rFonts w:ascii="Script MT Bold" w:hAnsi="Script MT Bold"/>
-                          <w:color w:val="FFFFFF" w:themeColor="background1"/>
-                          <w:sz w:val="30"/>
-                          <w:szCs w:val="30"/>
-                        </w:rPr>
-                        <w:t xml:space="preserve"> break.</w:t>
                       </w:r>
                     </w:p>
                   </w:txbxContent>
@@ -5466,15 +4813,18 @@
   <w:abstractNum w:abstractNumId="1">
     <w:nsid w:val="6BE759E0"/>
     <w:multiLevelType w:val="hybridMultilevel"/>
-    <w:tmpl w:val="4524E474"/>
-    <w:lvl w:ilvl="0" w:tplc="0407000F">
+    <w:tmpl w:val="BB925F1E"/>
+    <w:lvl w:ilvl="0" w:tplc="A08E12B0">
       <w:start w:val="1"/>
       <w:numFmt w:val="decimal"/>
       <w:lvlText w:val="%1."/>
       <w:lvlJc w:val="left"/>
       <w:pPr>
-        <w:ind w:left="720" w:hanging="360"/>
+        <w:ind w:left="786" w:hanging="360"/>
       </w:pPr>
+      <w:rPr>
+        <w:b w:val="0"/>
+      </w:rPr>
     </w:lvl>
     <w:lvl w:ilvl="1" w:tplc="04070019" w:tentative="1">
       <w:start w:val="1"/>
@@ -5482,7 +4832,7 @@
       <w:lvlText w:val="%2."/>
       <w:lvlJc w:val="left"/>
       <w:pPr>
-        <w:ind w:left="1440" w:hanging="360"/>
+        <w:ind w:left="1582" w:hanging="360"/>
       </w:pPr>
     </w:lvl>
     <w:lvl w:ilvl="2" w:tplc="0407001B" w:tentative="1">
@@ -5491,7 +4841,7 @@
       <w:lvlText w:val="%3."/>
       <w:lvlJc w:val="right"/>
       <w:pPr>
-        <w:ind w:left="2160" w:hanging="180"/>
+        <w:ind w:left="2302" w:hanging="180"/>
       </w:pPr>
     </w:lvl>
     <w:lvl w:ilvl="3" w:tplc="0407000F" w:tentative="1">
@@ -5500,7 +4850,7 @@
       <w:lvlText w:val="%4."/>
       <w:lvlJc w:val="left"/>
       <w:pPr>
-        <w:ind w:left="2880" w:hanging="360"/>
+        <w:ind w:left="3022" w:hanging="360"/>
       </w:pPr>
     </w:lvl>
     <w:lvl w:ilvl="4" w:tplc="04070019" w:tentative="1">
@@ -5509,7 +4859,7 @@
       <w:lvlText w:val="%5."/>
       <w:lvlJc w:val="left"/>
       <w:pPr>
-        <w:ind w:left="3600" w:hanging="360"/>
+        <w:ind w:left="3742" w:hanging="360"/>
       </w:pPr>
     </w:lvl>
     <w:lvl w:ilvl="5" w:tplc="0407001B" w:tentative="1">
@@ -5518,7 +4868,7 @@
       <w:lvlText w:val="%6."/>
       <w:lvlJc w:val="right"/>
       <w:pPr>
-        <w:ind w:left="4320" w:hanging="180"/>
+        <w:ind w:left="4462" w:hanging="180"/>
       </w:pPr>
     </w:lvl>
     <w:lvl w:ilvl="6" w:tplc="0407000F" w:tentative="1">
@@ -5527,7 +4877,7 @@
       <w:lvlText w:val="%7."/>
       <w:lvlJc w:val="left"/>
       <w:pPr>
-        <w:ind w:left="5040" w:hanging="360"/>
+        <w:ind w:left="5182" w:hanging="360"/>
       </w:pPr>
     </w:lvl>
     <w:lvl w:ilvl="7" w:tplc="04070019" w:tentative="1">
@@ -5536,7 +4886,7 @@
       <w:lvlText w:val="%8."/>
       <w:lvlJc w:val="left"/>
       <w:pPr>
-        <w:ind w:left="5760" w:hanging="360"/>
+        <w:ind w:left="5902" w:hanging="360"/>
       </w:pPr>
     </w:lvl>
     <w:lvl w:ilvl="8" w:tplc="0407001B" w:tentative="1">
@@ -5545,7 +4895,7 @@
       <w:lvlText w:val="%9."/>
       <w:lvlJc w:val="right"/>
       <w:pPr>
-        <w:ind w:left="6480" w:hanging="180"/>
+        <w:ind w:left="6622" w:hanging="180"/>
       </w:pPr>
     </w:lvl>
   </w:abstractNum>
@@ -6310,7 +5660,7 @@
 </file>
 
 <file path=customXml/itemProps1.xml><?xml version="1.0" encoding="utf-8"?>
-<ds:datastoreItem xmlns:ds="http://schemas.openxmlformats.org/officeDocument/2006/customXml" ds:itemID="{71C89641-09A6-480B-94EE-B2450775F6E5}">
+<ds:datastoreItem xmlns:ds="http://schemas.openxmlformats.org/officeDocument/2006/customXml" ds:itemID="{037EB0EF-22E6-4F78-9B31-CF06586ECFD9}">
   <ds:schemaRefs>
     <ds:schemaRef ds:uri="http://schemas.openxmlformats.org/officeDocument/2006/bibliography"/>
   </ds:schemaRefs>

</xml_diff>

<commit_message>
reverted how to docs
</commit_message>
<xml_diff>
--- a/Assets/Documents/Gitflow with Sourcetree.docx
+++ b/Assets/Documents/Gitflow with Sourcetree.docx
@@ -936,7 +936,7 @@
               <wp:anchor distT="0" distB="0" distL="114300" distR="114300" simplePos="0" relativeHeight="251659264" behindDoc="0" locked="0" layoutInCell="1" allowOverlap="1" wp14:anchorId="5560A52C" wp14:editId="77AD7DCB">
                 <wp:simplePos x="0" y="0"/>
                 <wp:positionH relativeFrom="column">
-                  <wp:posOffset>690880</wp:posOffset>
+                  <wp:posOffset>938530</wp:posOffset>
                 </wp:positionH>
                 <wp:positionV relativeFrom="paragraph">
                   <wp:posOffset>361315</wp:posOffset>
@@ -1386,7 +1386,7 @@
                 <v:stroke joinstyle="miter"/>
                 <v:path gradientshapeok="t" o:connecttype="rect"/>
               </v:shapetype>
-              <v:shape id="Textfeld 2" o:spid="_x0000_s1026" type="#_x0000_t202" style="position:absolute;left:0;text-align:left;margin-left:54.4pt;margin-top:28.45pt;width:299.25pt;height:54.75pt;z-index:251659264;visibility:visible;mso-wrap-style:square;mso-width-percent:0;mso-height-percent:0;mso-wrap-distance-left:9pt;mso-wrap-distance-top:0;mso-wrap-distance-right:9pt;mso-wrap-distance-bottom:0;mso-position-horizontal:absolute;mso-position-horizontal-relative:text;mso-position-vertical:absolute;mso-position-vertical-relative:text;mso-width-percent:0;mso-height-percent:0;mso-width-relative:margin;mso-height-relative:margin;v-text-anchor:top" o:gfxdata="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" fillcolor="#fbd4b4 [1305]" strokecolor="white [3212]">
+              <v:shape id="Textfeld 2" o:spid="_x0000_s1026" type="#_x0000_t202" style="position:absolute;left:0;text-align:left;margin-left:73.9pt;margin-top:28.45pt;width:299.25pt;height:54.75pt;z-index:251659264;visibility:visible;mso-wrap-style:square;mso-width-percent:0;mso-height-percent:0;mso-wrap-distance-left:9pt;mso-wrap-distance-top:0;mso-wrap-distance-right:9pt;mso-wrap-distance-bottom:0;mso-position-horizontal:absolute;mso-position-horizontal-relative:text;mso-position-vertical:absolute;mso-position-vertical-relative:text;mso-width-percent:0;mso-height-percent:0;mso-width-relative:margin;mso-height-relative:margin;v-text-anchor:top" o:gfxdata="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" fillcolor="#fbd4b4 [1305]" strokecolor="white [3212]">
                 <v:textbox>
                   <w:txbxContent>
                     <w:p>
@@ -2445,19 +2445,85 @@
           <w:rFonts w:ascii="Arial" w:hAnsi="Arial" w:cs="Arial"/>
         </w:rPr>
       </w:pPr>
-      <w:r>
-        <w:rPr>
-          <w:rFonts w:ascii="Arial" w:hAnsi="Arial" w:cs="Arial"/>
-        </w:rPr>
-        <w:t xml:space="preserve">Click </w:t>
-      </w:r>
-      <w:r>
-        <w:rPr>
-          <w:rFonts w:ascii="Arial" w:hAnsi="Arial" w:cs="Arial"/>
-          <w:b/>
-          <w:color w:val="E36C0A" w:themeColor="accent6" w:themeShade="BF"/>
-        </w:rPr>
-        <w:t>„Commit“</w:t>
+      <w:proofErr w:type="spellStart"/>
+      <w:r>
+        <w:rPr>
+          <w:rFonts w:ascii="Arial" w:hAnsi="Arial" w:cs="Arial"/>
+          <w:b/>
+          <w:color w:val="E36C0A" w:themeColor="accent6" w:themeShade="BF"/>
+        </w:rPr>
+        <w:t>Make</w:t>
+      </w:r>
+      <w:proofErr w:type="spellEnd"/>
+      <w:r>
+        <w:rPr>
+          <w:rFonts w:ascii="Arial" w:hAnsi="Arial" w:cs="Arial"/>
+          <w:b/>
+          <w:color w:val="E36C0A" w:themeColor="accent6" w:themeShade="BF"/>
+        </w:rPr>
+        <w:t xml:space="preserve"> </w:t>
+      </w:r>
+      <w:proofErr w:type="spellStart"/>
+      <w:r>
+        <w:rPr>
+          <w:rFonts w:ascii="Arial" w:hAnsi="Arial" w:cs="Arial"/>
+          <w:b/>
+          <w:color w:val="E36C0A" w:themeColor="accent6" w:themeShade="BF"/>
+        </w:rPr>
+        <w:t>develop</w:t>
+      </w:r>
+      <w:proofErr w:type="spellEnd"/>
+      <w:r>
+        <w:rPr>
+          <w:rFonts w:ascii="Arial" w:hAnsi="Arial" w:cs="Arial"/>
+          <w:b/>
+          <w:color w:val="E36C0A" w:themeColor="accent6" w:themeShade="BF"/>
+        </w:rPr>
+        <w:t xml:space="preserve"> </w:t>
+      </w:r>
+      <w:proofErr w:type="spellStart"/>
+      <w:r>
+        <w:rPr>
+          <w:rFonts w:ascii="Arial" w:hAnsi="Arial" w:cs="Arial"/>
+          <w:b/>
+          <w:color w:val="E36C0A" w:themeColor="accent6" w:themeShade="BF"/>
+        </w:rPr>
+        <w:t>active</w:t>
+      </w:r>
+      <w:proofErr w:type="spellEnd"/>
+      <w:r>
+        <w:rPr>
+          <w:rFonts w:ascii="Arial" w:hAnsi="Arial" w:cs="Arial"/>
+        </w:rPr>
+        <w:t xml:space="preserve"> </w:t>
+      </w:r>
+      <w:proofErr w:type="spellStart"/>
+      <w:r>
+        <w:rPr>
+          <w:rFonts w:ascii="Arial" w:hAnsi="Arial" w:cs="Arial"/>
+        </w:rPr>
+        <w:t>by</w:t>
+      </w:r>
+      <w:proofErr w:type="spellEnd"/>
+      <w:r>
+        <w:rPr>
+          <w:rFonts w:ascii="Arial" w:hAnsi="Arial" w:cs="Arial"/>
+        </w:rPr>
+        <w:t xml:space="preserve"> double </w:t>
+      </w:r>
+      <w:proofErr w:type="spellStart"/>
+      <w:r>
+        <w:rPr>
+          <w:rFonts w:ascii="Arial" w:hAnsi="Arial" w:cs="Arial"/>
+        </w:rPr>
+        <w:t>clicking</w:t>
+      </w:r>
+      <w:proofErr w:type="spellEnd"/>
+      <w:r>
+        <w:rPr>
+          <w:rFonts w:ascii="Arial" w:hAnsi="Arial" w:cs="Arial"/>
+        </w:rPr>
+        <w:t xml:space="preserve"> it</w:t>
       </w:r>
       <w:r>
         <w:rPr>
@@ -2465,96 +2531,53 @@
         </w:rPr>
         <w:t xml:space="preserve">. </w:t>
       </w:r>
-      <w:proofErr w:type="spellStart"/>
-      <w:r>
-        <w:rPr>
-          <w:rFonts w:ascii="Arial" w:hAnsi="Arial" w:cs="Arial"/>
-        </w:rPr>
-        <w:t>Only</w:t>
-      </w:r>
-      <w:proofErr w:type="spellEnd"/>
-      <w:r>
-        <w:rPr>
-          <w:rFonts w:ascii="Arial" w:hAnsi="Arial" w:cs="Arial"/>
-        </w:rPr>
-        <w:t xml:space="preserve"> </w:t>
-      </w:r>
-      <w:proofErr w:type="spellStart"/>
-      <w:r>
-        <w:rPr>
-          <w:rFonts w:ascii="Arial" w:hAnsi="Arial" w:cs="Arial"/>
-        </w:rPr>
-        <w:t>stage</w:t>
-      </w:r>
-      <w:proofErr w:type="spellEnd"/>
-      <w:r>
-        <w:rPr>
-          <w:rFonts w:ascii="Arial" w:hAnsi="Arial" w:cs="Arial"/>
-        </w:rPr>
-        <w:t xml:space="preserve"> </w:t>
-      </w:r>
-      <w:proofErr w:type="spellStart"/>
-      <w:r>
-        <w:rPr>
-          <w:rFonts w:ascii="Arial" w:hAnsi="Arial" w:cs="Arial"/>
-        </w:rPr>
-        <w:t>files</w:t>
-      </w:r>
-      <w:proofErr w:type="spellEnd"/>
-      <w:r>
-        <w:rPr>
-          <w:rFonts w:ascii="Arial" w:hAnsi="Arial" w:cs="Arial"/>
-        </w:rPr>
-        <w:t xml:space="preserve"> </w:t>
-      </w:r>
-      <w:proofErr w:type="spellStart"/>
-      <w:r>
-        <w:rPr>
-          <w:rFonts w:ascii="Arial" w:hAnsi="Arial" w:cs="Arial"/>
-        </w:rPr>
-        <w:t>that</w:t>
-      </w:r>
-      <w:proofErr w:type="spellEnd"/>
-      <w:r>
-        <w:rPr>
-          <w:rFonts w:ascii="Arial" w:hAnsi="Arial" w:cs="Arial"/>
-        </w:rPr>
-        <w:t xml:space="preserve"> </w:t>
-      </w:r>
-      <w:proofErr w:type="spellStart"/>
-      <w:r>
-        <w:rPr>
-          <w:rFonts w:ascii="Arial" w:hAnsi="Arial" w:cs="Arial"/>
-        </w:rPr>
-        <w:t>are</w:t>
-      </w:r>
-      <w:proofErr w:type="spellEnd"/>
-      <w:r>
-        <w:rPr>
-          <w:rFonts w:ascii="Arial" w:hAnsi="Arial" w:cs="Arial"/>
-        </w:rPr>
-        <w:t xml:space="preserve"> </w:t>
-      </w:r>
-      <w:proofErr w:type="spellStart"/>
-      <w:r>
-        <w:rPr>
-          <w:rFonts w:ascii="Arial" w:hAnsi="Arial" w:cs="Arial"/>
-        </w:rPr>
-        <w:t>meant</w:t>
-      </w:r>
-      <w:proofErr w:type="spellEnd"/>
-      <w:r>
-        <w:rPr>
-          <w:rFonts w:ascii="Arial" w:hAnsi="Arial" w:cs="Arial"/>
-        </w:rPr>
-        <w:t xml:space="preserve"> </w:t>
-      </w:r>
-      <w:proofErr w:type="spellStart"/>
-      <w:r>
-        <w:rPr>
-          <w:rFonts w:ascii="Arial" w:hAnsi="Arial" w:cs="Arial"/>
-        </w:rPr>
-        <w:t>to</w:t>
+      <w:r>
+        <w:rPr>
+          <w:rFonts w:ascii="Arial" w:hAnsi="Arial" w:cs="Arial"/>
+        </w:rPr>
+        <w:br/>
+        <w:t>(</w:t>
+      </w:r>
+      <w:r>
+        <w:rPr>
+          <w:rFonts w:ascii="Arial" w:hAnsi="Arial" w:cs="Arial"/>
+        </w:rPr>
+        <w:t xml:space="preserve">The </w:t>
+      </w:r>
+      <w:proofErr w:type="spellStart"/>
+      <w:r>
+        <w:rPr>
+          <w:rFonts w:ascii="Arial" w:hAnsi="Arial" w:cs="Arial"/>
+        </w:rPr>
+        <w:t>text</w:t>
+      </w:r>
+      <w:proofErr w:type="spellEnd"/>
+      <w:r>
+        <w:rPr>
+          <w:rFonts w:ascii="Arial" w:hAnsi="Arial" w:cs="Arial"/>
+        </w:rPr>
+        <w:t xml:space="preserve"> „</w:t>
+      </w:r>
+      <w:proofErr w:type="spellStart"/>
+      <w:r>
+        <w:rPr>
+          <w:rFonts w:ascii="Arial" w:hAnsi="Arial" w:cs="Arial"/>
+        </w:rPr>
+        <w:t>develop</w:t>
+      </w:r>
+      <w:proofErr w:type="spellEnd"/>
+      <w:r>
+        <w:rPr>
+          <w:rFonts w:ascii="Arial" w:hAnsi="Arial" w:cs="Arial"/>
+        </w:rPr>
+        <w:t xml:space="preserve">“ </w:t>
+      </w:r>
+      <w:proofErr w:type="spellStart"/>
+      <w:r>
+        <w:rPr>
+          <w:rFonts w:ascii="Arial" w:hAnsi="Arial" w:cs="Arial"/>
+        </w:rPr>
+        <w:t>should</w:t>
       </w:r>
       <w:proofErr w:type="spellEnd"/>
       <w:r>
@@ -2575,7 +2598,83 @@
         <w:rPr>
           <w:rFonts w:ascii="Arial" w:hAnsi="Arial" w:cs="Arial"/>
         </w:rPr>
-        <w:t xml:space="preserve"> so.</w:t>
+        <w:t xml:space="preserve"> </w:t>
+      </w:r>
+      <w:proofErr w:type="spellStart"/>
+      <w:r>
+        <w:rPr>
+          <w:rFonts w:ascii="Arial" w:hAnsi="Arial" w:cs="Arial"/>
+        </w:rPr>
+        <w:t>bold</w:t>
+      </w:r>
+      <w:proofErr w:type="spellEnd"/>
+      <w:r>
+        <w:rPr>
+          <w:rFonts w:ascii="Arial" w:hAnsi="Arial" w:cs="Arial"/>
+        </w:rPr>
+        <w:t xml:space="preserve"> </w:t>
+      </w:r>
+      <w:proofErr w:type="spellStart"/>
+      <w:r>
+        <w:rPr>
+          <w:rFonts w:ascii="Arial" w:hAnsi="Arial" w:cs="Arial"/>
+        </w:rPr>
+        <w:t>and</w:t>
+      </w:r>
+      <w:proofErr w:type="spellEnd"/>
+      <w:r>
+        <w:rPr>
+          <w:rFonts w:ascii="Arial" w:hAnsi="Arial" w:cs="Arial"/>
+        </w:rPr>
+        <w:t xml:space="preserve"> </w:t>
+      </w:r>
+      <w:proofErr w:type="spellStart"/>
+      <w:r>
+        <w:rPr>
+          <w:rFonts w:ascii="Arial" w:hAnsi="Arial" w:cs="Arial"/>
+        </w:rPr>
+        <w:t>preceded</w:t>
+      </w:r>
+      <w:proofErr w:type="spellEnd"/>
+      <w:r>
+        <w:rPr>
+          <w:rFonts w:ascii="Arial" w:hAnsi="Arial" w:cs="Arial"/>
+        </w:rPr>
+        <w:t xml:space="preserve"> </w:t>
+      </w:r>
+      <w:proofErr w:type="spellStart"/>
+      <w:r>
+        <w:rPr>
+          <w:rFonts w:ascii="Arial" w:hAnsi="Arial" w:cs="Arial"/>
+        </w:rPr>
+        <w:t>by</w:t>
+      </w:r>
+      <w:proofErr w:type="spellEnd"/>
+      <w:r>
+        <w:rPr>
+          <w:rFonts w:ascii="Arial" w:hAnsi="Arial" w:cs="Arial"/>
+        </w:rPr>
+        <w:t xml:space="preserve"> a </w:t>
+      </w:r>
+      <w:proofErr w:type="spellStart"/>
+      <w:r>
+        <w:rPr>
+          <w:rFonts w:ascii="Arial" w:hAnsi="Arial" w:cs="Arial"/>
+        </w:rPr>
+        <w:t>circle</w:t>
+      </w:r>
+      <w:proofErr w:type="spellEnd"/>
+      <w:r>
+        <w:rPr>
+          <w:rFonts w:ascii="Arial" w:hAnsi="Arial" w:cs="Arial"/>
+        </w:rPr>
+        <w:t>)</w:t>
+      </w:r>
+      <w:r>
+        <w:rPr>
+          <w:rFonts w:ascii="Arial" w:hAnsi="Arial" w:cs="Arial"/>
+        </w:rPr>
+        <w:t>.</w:t>
       </w:r>
     </w:p>
     <w:p>
@@ -2597,119 +2696,67 @@
         </w:numPr>
         <w:rPr>
           <w:rFonts w:ascii="Arial" w:hAnsi="Arial" w:cs="Arial"/>
-          <w:b/>
         </w:rPr>
       </w:pPr>
       <w:r>
         <w:rPr>
           <w:rFonts w:ascii="Arial" w:hAnsi="Arial" w:cs="Arial"/>
-          <w:b/>
-          <w:color w:val="E36C0A" w:themeColor="accent6" w:themeShade="BF"/>
-        </w:rPr>
-        <w:t xml:space="preserve"> </w:t>
-      </w:r>
-      <w:r>
-        <w:rPr>
-          <w:rFonts w:ascii="Arial" w:hAnsi="Arial" w:cs="Arial"/>
-          <w:b/>
-          <w:color w:val="E36C0A" w:themeColor="accent6" w:themeShade="BF"/>
-        </w:rPr>
-        <w:t xml:space="preserve">Enter a </w:t>
-      </w:r>
-      <w:proofErr w:type="spellStart"/>
-      <w:r>
-        <w:rPr>
-          <w:rFonts w:ascii="Arial" w:hAnsi="Arial" w:cs="Arial"/>
-          <w:b/>
-          <w:color w:val="E36C0A" w:themeColor="accent6" w:themeShade="BF"/>
-        </w:rPr>
-        <w:t>descriptive</w:t>
-      </w:r>
-      <w:proofErr w:type="spellEnd"/>
-      <w:r>
-        <w:rPr>
-          <w:rFonts w:ascii="Arial" w:hAnsi="Arial" w:cs="Arial"/>
-          <w:b/>
-          <w:color w:val="E36C0A" w:themeColor="accent6" w:themeShade="BF"/>
-        </w:rPr>
-        <w:t xml:space="preserve"> </w:t>
-      </w:r>
-      <w:proofErr w:type="spellStart"/>
-      <w:r>
-        <w:rPr>
-          <w:rFonts w:ascii="Arial" w:hAnsi="Arial" w:cs="Arial"/>
-          <w:b/>
-          <w:color w:val="E36C0A" w:themeColor="accent6" w:themeShade="BF"/>
-        </w:rPr>
-        <w:t>commit</w:t>
-      </w:r>
-      <w:proofErr w:type="spellEnd"/>
-      <w:r>
-        <w:rPr>
-          <w:rFonts w:ascii="Arial" w:hAnsi="Arial" w:cs="Arial"/>
-          <w:b/>
-          <w:color w:val="E36C0A" w:themeColor="accent6" w:themeShade="BF"/>
-        </w:rPr>
-        <w:t xml:space="preserve"> </w:t>
-      </w:r>
-      <w:proofErr w:type="spellStart"/>
-      <w:r>
-        <w:rPr>
-          <w:rFonts w:ascii="Arial" w:hAnsi="Arial" w:cs="Arial"/>
-          <w:b/>
-          <w:color w:val="E36C0A" w:themeColor="accent6" w:themeShade="BF"/>
-        </w:rPr>
-        <w:t>message</w:t>
-      </w:r>
-      <w:proofErr w:type="spellEnd"/>
-      <w:r>
-        <w:rPr>
-          <w:rFonts w:ascii="Arial" w:hAnsi="Arial" w:cs="Arial"/>
-          <w:b/>
-          <w:color w:val="E36C0A" w:themeColor="accent6" w:themeShade="BF"/>
-        </w:rPr>
-        <w:t xml:space="preserve"> </w:t>
-      </w:r>
-      <w:r>
-        <w:rPr>
-          <w:rFonts w:ascii="Arial" w:hAnsi="Arial" w:cs="Arial"/>
-        </w:rPr>
-        <w:t xml:space="preserve">after </w:t>
-      </w:r>
-      <w:proofErr w:type="spellStart"/>
-      <w:r>
-        <w:rPr>
-          <w:rFonts w:ascii="Arial" w:hAnsi="Arial" w:cs="Arial"/>
-        </w:rPr>
-        <w:t>thinking</w:t>
-      </w:r>
-      <w:proofErr w:type="spellEnd"/>
-      <w:r>
-        <w:rPr>
-          <w:rFonts w:ascii="Arial" w:hAnsi="Arial" w:cs="Arial"/>
-        </w:rPr>
-        <w:t xml:space="preserve"> </w:t>
-      </w:r>
-      <w:proofErr w:type="spellStart"/>
-      <w:r>
-        <w:rPr>
-          <w:rFonts w:ascii="Arial" w:hAnsi="Arial" w:cs="Arial"/>
-        </w:rPr>
-        <w:t>one</w:t>
-      </w:r>
-      <w:proofErr w:type="spellEnd"/>
-      <w:r>
-        <w:rPr>
-          <w:rFonts w:ascii="Arial" w:hAnsi="Arial" w:cs="Arial"/>
-        </w:rPr>
-        <w:t xml:space="preserve"> </w:t>
-      </w:r>
-      <w:proofErr w:type="spellStart"/>
-      <w:r>
-        <w:rPr>
-          <w:rFonts w:ascii="Arial" w:hAnsi="Arial" w:cs="Arial"/>
-        </w:rPr>
-        <w:t>minute</w:t>
+        </w:rPr>
+        <w:t xml:space="preserve">Click </w:t>
+      </w:r>
+      <w:r>
+        <w:rPr>
+          <w:rFonts w:ascii="Arial" w:hAnsi="Arial" w:cs="Arial"/>
+          <w:b/>
+          <w:color w:val="E36C0A" w:themeColor="accent6" w:themeShade="BF"/>
+        </w:rPr>
+        <w:t>„</w:t>
+      </w:r>
+      <w:proofErr w:type="spellStart"/>
+      <w:r>
+        <w:rPr>
+          <w:rFonts w:ascii="Arial" w:hAnsi="Arial" w:cs="Arial"/>
+          <w:b/>
+          <w:color w:val="E36C0A" w:themeColor="accent6" w:themeShade="BF"/>
+        </w:rPr>
+        <w:t>Fetch</w:t>
+      </w:r>
+      <w:proofErr w:type="spellEnd"/>
+      <w:r>
+        <w:rPr>
+          <w:rFonts w:ascii="Arial" w:hAnsi="Arial" w:cs="Arial"/>
+          <w:b/>
+          <w:color w:val="E36C0A" w:themeColor="accent6" w:themeShade="BF"/>
+        </w:rPr>
+        <w:t>“</w:t>
+      </w:r>
+      <w:r>
+        <w:rPr>
+          <w:rFonts w:ascii="Arial" w:hAnsi="Arial" w:cs="Arial"/>
+          <w:color w:val="E36C0A" w:themeColor="accent6" w:themeShade="BF"/>
+        </w:rPr>
+        <w:t xml:space="preserve"> </w:t>
+      </w:r>
+      <w:proofErr w:type="spellStart"/>
+      <w:r>
+        <w:rPr>
+          <w:rFonts w:ascii="Arial" w:hAnsi="Arial" w:cs="Arial"/>
+        </w:rPr>
+        <w:t>and</w:t>
+      </w:r>
+      <w:proofErr w:type="spellEnd"/>
+      <w:r>
+        <w:rPr>
+          <w:rFonts w:ascii="Arial" w:hAnsi="Arial" w:cs="Arial"/>
+        </w:rPr>
+        <w:t xml:space="preserve"> </w:t>
+      </w:r>
+      <w:proofErr w:type="spellStart"/>
+      <w:r>
+        <w:rPr>
+          <w:rFonts w:ascii="Arial" w:hAnsi="Arial" w:cs="Arial"/>
+        </w:rPr>
+        <w:t>confirm</w:t>
       </w:r>
       <w:proofErr w:type="spellEnd"/>
       <w:r>
@@ -2752,62 +2799,35 @@
           <w:b/>
           <w:color w:val="E36C0A" w:themeColor="accent6" w:themeShade="BF"/>
         </w:rPr>
-        <w:t>„Commit“</w:t>
-      </w:r>
-      <w:r>
-        <w:rPr>
-          <w:rFonts w:ascii="Arial" w:hAnsi="Arial" w:cs="Arial"/>
-        </w:rPr>
-        <w:t xml:space="preserve"> </w:t>
-      </w:r>
-      <w:proofErr w:type="spellStart"/>
-      <w:r>
-        <w:rPr>
-          <w:rFonts w:ascii="Arial" w:hAnsi="Arial" w:cs="Arial"/>
-        </w:rPr>
-        <w:t>next</w:t>
-      </w:r>
-      <w:proofErr w:type="spellEnd"/>
-      <w:r>
-        <w:rPr>
-          <w:rFonts w:ascii="Arial" w:hAnsi="Arial" w:cs="Arial"/>
-        </w:rPr>
-        <w:t xml:space="preserve"> </w:t>
-      </w:r>
-      <w:proofErr w:type="spellStart"/>
-      <w:r>
-        <w:rPr>
-          <w:rFonts w:ascii="Arial" w:hAnsi="Arial" w:cs="Arial"/>
-        </w:rPr>
-        <w:t>to</w:t>
-      </w:r>
-      <w:proofErr w:type="spellEnd"/>
-      <w:r>
-        <w:rPr>
-          <w:rFonts w:ascii="Arial" w:hAnsi="Arial" w:cs="Arial"/>
-        </w:rPr>
-        <w:t xml:space="preserve"> </w:t>
-      </w:r>
-      <w:proofErr w:type="spellStart"/>
-      <w:r>
-        <w:rPr>
-          <w:rFonts w:ascii="Arial" w:hAnsi="Arial" w:cs="Arial"/>
-        </w:rPr>
-        <w:t>the</w:t>
-      </w:r>
-      <w:proofErr w:type="spellEnd"/>
-      <w:r>
-        <w:rPr>
-          <w:rFonts w:ascii="Arial" w:hAnsi="Arial" w:cs="Arial"/>
-        </w:rPr>
-        <w:t xml:space="preserve"> </w:t>
-      </w:r>
-      <w:proofErr w:type="spellStart"/>
-      <w:r>
-        <w:rPr>
-          <w:rFonts w:ascii="Arial" w:hAnsi="Arial" w:cs="Arial"/>
-        </w:rPr>
-        <w:t>textbox</w:t>
+        <w:t>„Pull“</w:t>
+      </w:r>
+      <w:r>
+        <w:rPr>
+          <w:rFonts w:ascii="Arial" w:hAnsi="Arial" w:cs="Arial"/>
+          <w:color w:val="E36C0A" w:themeColor="accent6" w:themeShade="BF"/>
+        </w:rPr>
+        <w:t xml:space="preserve"> </w:t>
+      </w:r>
+      <w:proofErr w:type="spellStart"/>
+      <w:r>
+        <w:rPr>
+          <w:rFonts w:ascii="Arial" w:hAnsi="Arial" w:cs="Arial"/>
+        </w:rPr>
+        <w:t>and</w:t>
+      </w:r>
+      <w:proofErr w:type="spellEnd"/>
+      <w:r>
+        <w:rPr>
+          <w:rFonts w:ascii="Arial" w:hAnsi="Arial" w:cs="Arial"/>
+        </w:rPr>
+        <w:t xml:space="preserve"> </w:t>
+      </w:r>
+      <w:proofErr w:type="spellStart"/>
+      <w:r>
+        <w:rPr>
+          <w:rFonts w:ascii="Arial" w:hAnsi="Arial" w:cs="Arial"/>
+        </w:rPr>
+        <w:t>confirm</w:t>
       </w:r>
       <w:proofErr w:type="spellEnd"/>
       <w:r>
@@ -2841,284 +2861,16 @@
       <w:r>
         <w:rPr>
           <w:rFonts w:ascii="Arial" w:hAnsi="Arial" w:cs="Arial"/>
-          <w:b/>
-          <w:color w:val="E36C0A" w:themeColor="accent6" w:themeShade="BF"/>
-        </w:rPr>
-        <w:t xml:space="preserve">End </w:t>
-      </w:r>
-      <w:proofErr w:type="spellStart"/>
-      <w:r>
-        <w:rPr>
-          <w:rFonts w:ascii="Arial" w:hAnsi="Arial" w:cs="Arial"/>
-          <w:b/>
-          <w:color w:val="E36C0A" w:themeColor="accent6" w:themeShade="BF"/>
-        </w:rPr>
-        <w:t>the</w:t>
-      </w:r>
-      <w:proofErr w:type="spellEnd"/>
-      <w:r>
-        <w:rPr>
-          <w:rFonts w:ascii="Arial" w:hAnsi="Arial" w:cs="Arial"/>
-          <w:b/>
-          <w:color w:val="E36C0A" w:themeColor="accent6" w:themeShade="BF"/>
-        </w:rPr>
-        <w:t xml:space="preserve"> </w:t>
-      </w:r>
-      <w:proofErr w:type="spellStart"/>
-      <w:r>
-        <w:rPr>
-          <w:rFonts w:ascii="Arial" w:hAnsi="Arial" w:cs="Arial"/>
-          <w:b/>
-          <w:color w:val="E36C0A" w:themeColor="accent6" w:themeShade="BF"/>
-        </w:rPr>
-        <w:t>feature</w:t>
-      </w:r>
-      <w:proofErr w:type="spellEnd"/>
-      <w:r>
-        <w:rPr>
-          <w:rFonts w:ascii="Arial" w:hAnsi="Arial" w:cs="Arial"/>
-          <w:b/>
-          <w:color w:val="E36C0A" w:themeColor="accent6" w:themeShade="BF"/>
-        </w:rPr>
-        <w:t xml:space="preserve"> </w:t>
-      </w:r>
-      <w:proofErr w:type="spellStart"/>
-      <w:r>
-        <w:rPr>
-          <w:rFonts w:ascii="Arial" w:hAnsi="Arial" w:cs="Arial"/>
-        </w:rPr>
-        <w:t>by</w:t>
-      </w:r>
-      <w:proofErr w:type="spellEnd"/>
-      <w:r>
-        <w:rPr>
-          <w:rFonts w:ascii="Arial" w:hAnsi="Arial" w:cs="Arial"/>
-        </w:rPr>
-        <w:t xml:space="preserve"> </w:t>
-      </w:r>
-      <w:proofErr w:type="spellStart"/>
-      <w:r>
-        <w:rPr>
-          <w:rFonts w:ascii="Arial" w:hAnsi="Arial" w:cs="Arial"/>
-        </w:rPr>
-        <w:t>c</w:t>
-      </w:r>
-      <w:r>
-        <w:rPr>
-          <w:rFonts w:ascii="Arial" w:hAnsi="Arial" w:cs="Arial"/>
-        </w:rPr>
-        <w:t>l</w:t>
-      </w:r>
-      <w:r>
-        <w:rPr>
-          <w:rFonts w:ascii="Arial" w:hAnsi="Arial" w:cs="Arial"/>
-        </w:rPr>
-        <w:t>i</w:t>
-      </w:r>
-      <w:r>
-        <w:rPr>
-          <w:rFonts w:ascii="Arial" w:hAnsi="Arial" w:cs="Arial"/>
-        </w:rPr>
-        <w:t>ck</w:t>
-      </w:r>
-      <w:r>
-        <w:rPr>
-          <w:rFonts w:ascii="Arial" w:hAnsi="Arial" w:cs="Arial"/>
-        </w:rPr>
-        <w:t>ing</w:t>
-      </w:r>
-      <w:proofErr w:type="spellEnd"/>
-      <w:r>
-        <w:rPr>
-          <w:rFonts w:ascii="Arial" w:hAnsi="Arial" w:cs="Arial"/>
-        </w:rPr>
-        <w:t xml:space="preserve"> </w:t>
-      </w:r>
-      <w:proofErr w:type="spellStart"/>
-      <w:r>
-        <w:rPr>
-          <w:rFonts w:ascii="Arial" w:hAnsi="Arial" w:cs="Arial"/>
-        </w:rPr>
-        <w:t>the</w:t>
-      </w:r>
-      <w:proofErr w:type="spellEnd"/>
-      <w:r>
-        <w:rPr>
-          <w:rFonts w:ascii="Arial" w:hAnsi="Arial" w:cs="Arial"/>
-        </w:rPr>
-        <w:t xml:space="preserve"> </w:t>
-      </w:r>
-      <w:proofErr w:type="spellStart"/>
-      <w:r>
-        <w:rPr>
-          <w:rFonts w:ascii="Arial" w:hAnsi="Arial" w:cs="Arial"/>
-        </w:rPr>
-        <w:t>Git-flow</w:t>
-      </w:r>
-      <w:proofErr w:type="spellEnd"/>
-      <w:r>
-        <w:rPr>
-          <w:rFonts w:ascii="Arial" w:hAnsi="Arial" w:cs="Arial"/>
-        </w:rPr>
-        <w:t xml:space="preserve"> </w:t>
-      </w:r>
-      <w:proofErr w:type="spellStart"/>
-      <w:r>
-        <w:rPr>
-          <w:rFonts w:ascii="Arial" w:hAnsi="Arial" w:cs="Arial"/>
-        </w:rPr>
-        <w:t>icon</w:t>
-      </w:r>
-      <w:proofErr w:type="spellEnd"/>
-      <w:r>
-        <w:rPr>
-          <w:rFonts w:ascii="Arial" w:hAnsi="Arial" w:cs="Arial"/>
-        </w:rPr>
-        <w:t xml:space="preserve"> </w:t>
-      </w:r>
-      <w:proofErr w:type="spellStart"/>
-      <w:r>
-        <w:rPr>
-          <w:rFonts w:ascii="Arial" w:hAnsi="Arial" w:cs="Arial"/>
-        </w:rPr>
-        <w:t>and</w:t>
-      </w:r>
-      <w:proofErr w:type="spellEnd"/>
-      <w:r>
-        <w:rPr>
-          <w:rFonts w:ascii="Arial" w:hAnsi="Arial" w:cs="Arial"/>
-        </w:rPr>
-        <w:t xml:space="preserve"> </w:t>
-      </w:r>
-      <w:r>
-        <w:rPr>
-          <w:rFonts w:ascii="Arial" w:hAnsi="Arial" w:cs="Arial"/>
-        </w:rPr>
-        <w:t xml:space="preserve">„end </w:t>
-      </w:r>
-      <w:proofErr w:type="spellStart"/>
-      <w:r>
-        <w:rPr>
-          <w:rFonts w:ascii="Arial" w:hAnsi="Arial" w:cs="Arial"/>
-        </w:rPr>
-        <w:t>feature</w:t>
-      </w:r>
-      <w:proofErr w:type="spellEnd"/>
-      <w:r>
-        <w:rPr>
-          <w:rFonts w:ascii="Arial" w:hAnsi="Arial" w:cs="Arial"/>
-        </w:rPr>
-        <w:t>“</w:t>
-      </w:r>
-      <w:r>
-        <w:rPr>
-          <w:rFonts w:ascii="Arial" w:hAnsi="Arial" w:cs="Arial"/>
-        </w:rPr>
-        <w:t>.</w:t>
-      </w:r>
-    </w:p>
-    <w:p>
-      <w:pPr>
-        <w:pStyle w:val="Listenabsatz"/>
-        <w:rPr>
-          <w:rFonts w:ascii="Arial" w:hAnsi="Arial" w:cs="Arial"/>
-          <w:sz w:val="10"/>
-          <w:szCs w:val="10"/>
-        </w:rPr>
-      </w:pPr>
-      <w:bookmarkStart w:id="0" w:name="_GoBack"/>
-    </w:p>
-    <w:bookmarkEnd w:id="0"/>
-    <w:p>
-      <w:pPr>
-        <w:pStyle w:val="Listenabsatz"/>
-        <w:numPr>
-          <w:ilvl w:val="0"/>
-          <w:numId w:val="2"/>
-        </w:numPr>
-        <w:rPr>
-          <w:rFonts w:ascii="Arial" w:hAnsi="Arial" w:cs="Arial"/>
-        </w:rPr>
-      </w:pPr>
-      <w:proofErr w:type="spellStart"/>
-      <w:r>
-        <w:rPr>
-          <w:rFonts w:ascii="Arial" w:hAnsi="Arial" w:cs="Arial"/>
-          <w:b/>
-          <w:color w:val="E36C0A" w:themeColor="accent6" w:themeShade="BF"/>
-        </w:rPr>
-        <w:t>Make</w:t>
-      </w:r>
-      <w:proofErr w:type="spellEnd"/>
-      <w:r>
-        <w:rPr>
-          <w:rFonts w:ascii="Arial" w:hAnsi="Arial" w:cs="Arial"/>
-          <w:b/>
-          <w:color w:val="E36C0A" w:themeColor="accent6" w:themeShade="BF"/>
-        </w:rPr>
-        <w:t xml:space="preserve"> </w:t>
-      </w:r>
-      <w:proofErr w:type="spellStart"/>
-      <w:r>
-        <w:rPr>
-          <w:rFonts w:ascii="Arial" w:hAnsi="Arial" w:cs="Arial"/>
-          <w:b/>
-          <w:color w:val="E36C0A" w:themeColor="accent6" w:themeShade="BF"/>
-        </w:rPr>
-        <w:t>develop</w:t>
-      </w:r>
-      <w:proofErr w:type="spellEnd"/>
-      <w:r>
-        <w:rPr>
-          <w:rFonts w:ascii="Arial" w:hAnsi="Arial" w:cs="Arial"/>
-          <w:b/>
-          <w:color w:val="E36C0A" w:themeColor="accent6" w:themeShade="BF"/>
-        </w:rPr>
-        <w:t xml:space="preserve"> </w:t>
-      </w:r>
-      <w:proofErr w:type="spellStart"/>
-      <w:r>
-        <w:rPr>
-          <w:rFonts w:ascii="Arial" w:hAnsi="Arial" w:cs="Arial"/>
-          <w:b/>
-          <w:color w:val="E36C0A" w:themeColor="accent6" w:themeShade="BF"/>
-        </w:rPr>
-        <w:t>active</w:t>
-      </w:r>
-      <w:proofErr w:type="spellEnd"/>
-      <w:r>
-        <w:rPr>
-          <w:rFonts w:ascii="Arial" w:hAnsi="Arial" w:cs="Arial"/>
-        </w:rPr>
-        <w:t xml:space="preserve"> </w:t>
-      </w:r>
-      <w:proofErr w:type="spellStart"/>
-      <w:r>
-        <w:rPr>
-          <w:rFonts w:ascii="Arial" w:hAnsi="Arial" w:cs="Arial"/>
-        </w:rPr>
-        <w:t>by</w:t>
-      </w:r>
-      <w:proofErr w:type="spellEnd"/>
-      <w:r>
-        <w:rPr>
-          <w:rFonts w:ascii="Arial" w:hAnsi="Arial" w:cs="Arial"/>
-        </w:rPr>
-        <w:t xml:space="preserve"> double </w:t>
-      </w:r>
-      <w:proofErr w:type="spellStart"/>
-      <w:r>
-        <w:rPr>
-          <w:rFonts w:ascii="Arial" w:hAnsi="Arial" w:cs="Arial"/>
-        </w:rPr>
-        <w:t>clicking</w:t>
-      </w:r>
-      <w:proofErr w:type="spellEnd"/>
-      <w:r>
-        <w:rPr>
-          <w:rFonts w:ascii="Arial" w:hAnsi="Arial" w:cs="Arial"/>
-        </w:rPr>
-        <w:t xml:space="preserve"> it</w:t>
+        </w:rPr>
+        <w:t xml:space="preserve">Click </w:t>
+      </w:r>
+      <w:r>
+        <w:rPr>
+          <w:rFonts w:ascii="Arial" w:hAnsi="Arial" w:cs="Arial"/>
+          <w:b/>
+          <w:color w:val="E36C0A" w:themeColor="accent6" w:themeShade="BF"/>
+        </w:rPr>
+        <w:t>„Commit“</w:t>
       </w:r>
       <w:r>
         <w:rPr>
@@ -3126,53 +2878,96 @@
         </w:rPr>
         <w:t xml:space="preserve">. </w:t>
       </w:r>
-      <w:r>
-        <w:rPr>
-          <w:rFonts w:ascii="Arial" w:hAnsi="Arial" w:cs="Arial"/>
-        </w:rPr>
-        <w:br/>
-        <w:t>(</w:t>
-      </w:r>
-      <w:r>
-        <w:rPr>
-          <w:rFonts w:ascii="Arial" w:hAnsi="Arial" w:cs="Arial"/>
-        </w:rPr>
-        <w:t xml:space="preserve">The </w:t>
-      </w:r>
-      <w:proofErr w:type="spellStart"/>
-      <w:r>
-        <w:rPr>
-          <w:rFonts w:ascii="Arial" w:hAnsi="Arial" w:cs="Arial"/>
-        </w:rPr>
-        <w:t>text</w:t>
-      </w:r>
-      <w:proofErr w:type="spellEnd"/>
-      <w:r>
-        <w:rPr>
-          <w:rFonts w:ascii="Arial" w:hAnsi="Arial" w:cs="Arial"/>
-        </w:rPr>
-        <w:t xml:space="preserve"> „</w:t>
-      </w:r>
-      <w:proofErr w:type="spellStart"/>
-      <w:r>
-        <w:rPr>
-          <w:rFonts w:ascii="Arial" w:hAnsi="Arial" w:cs="Arial"/>
-        </w:rPr>
-        <w:t>develop</w:t>
-      </w:r>
-      <w:proofErr w:type="spellEnd"/>
-      <w:r>
-        <w:rPr>
-          <w:rFonts w:ascii="Arial" w:hAnsi="Arial" w:cs="Arial"/>
-        </w:rPr>
-        <w:t xml:space="preserve">“ </w:t>
-      </w:r>
-      <w:proofErr w:type="spellStart"/>
-      <w:r>
-        <w:rPr>
-          <w:rFonts w:ascii="Arial" w:hAnsi="Arial" w:cs="Arial"/>
-        </w:rPr>
-        <w:t>should</w:t>
+      <w:proofErr w:type="spellStart"/>
+      <w:r>
+        <w:rPr>
+          <w:rFonts w:ascii="Arial" w:hAnsi="Arial" w:cs="Arial"/>
+        </w:rPr>
+        <w:t>Only</w:t>
+      </w:r>
+      <w:proofErr w:type="spellEnd"/>
+      <w:r>
+        <w:rPr>
+          <w:rFonts w:ascii="Arial" w:hAnsi="Arial" w:cs="Arial"/>
+        </w:rPr>
+        <w:t xml:space="preserve"> </w:t>
+      </w:r>
+      <w:proofErr w:type="spellStart"/>
+      <w:r>
+        <w:rPr>
+          <w:rFonts w:ascii="Arial" w:hAnsi="Arial" w:cs="Arial"/>
+        </w:rPr>
+        <w:t>stage</w:t>
+      </w:r>
+      <w:proofErr w:type="spellEnd"/>
+      <w:r>
+        <w:rPr>
+          <w:rFonts w:ascii="Arial" w:hAnsi="Arial" w:cs="Arial"/>
+        </w:rPr>
+        <w:t xml:space="preserve"> </w:t>
+      </w:r>
+      <w:proofErr w:type="spellStart"/>
+      <w:r>
+        <w:rPr>
+          <w:rFonts w:ascii="Arial" w:hAnsi="Arial" w:cs="Arial"/>
+        </w:rPr>
+        <w:t>files</w:t>
+      </w:r>
+      <w:proofErr w:type="spellEnd"/>
+      <w:r>
+        <w:rPr>
+          <w:rFonts w:ascii="Arial" w:hAnsi="Arial" w:cs="Arial"/>
+        </w:rPr>
+        <w:t xml:space="preserve"> </w:t>
+      </w:r>
+      <w:proofErr w:type="spellStart"/>
+      <w:r>
+        <w:rPr>
+          <w:rFonts w:ascii="Arial" w:hAnsi="Arial" w:cs="Arial"/>
+        </w:rPr>
+        <w:t>that</w:t>
+      </w:r>
+      <w:proofErr w:type="spellEnd"/>
+      <w:r>
+        <w:rPr>
+          <w:rFonts w:ascii="Arial" w:hAnsi="Arial" w:cs="Arial"/>
+        </w:rPr>
+        <w:t xml:space="preserve"> </w:t>
+      </w:r>
+      <w:proofErr w:type="spellStart"/>
+      <w:r>
+        <w:rPr>
+          <w:rFonts w:ascii="Arial" w:hAnsi="Arial" w:cs="Arial"/>
+        </w:rPr>
+        <w:t>are</w:t>
+      </w:r>
+      <w:proofErr w:type="spellEnd"/>
+      <w:r>
+        <w:rPr>
+          <w:rFonts w:ascii="Arial" w:hAnsi="Arial" w:cs="Arial"/>
+        </w:rPr>
+        <w:t xml:space="preserve"> </w:t>
+      </w:r>
+      <w:proofErr w:type="spellStart"/>
+      <w:r>
+        <w:rPr>
+          <w:rFonts w:ascii="Arial" w:hAnsi="Arial" w:cs="Arial"/>
+        </w:rPr>
+        <w:t>meant</w:t>
+      </w:r>
+      <w:proofErr w:type="spellEnd"/>
+      <w:r>
+        <w:rPr>
+          <w:rFonts w:ascii="Arial" w:hAnsi="Arial" w:cs="Arial"/>
+        </w:rPr>
+        <w:t xml:space="preserve"> </w:t>
+      </w:r>
+      <w:proofErr w:type="spellStart"/>
+      <w:r>
+        <w:rPr>
+          <w:rFonts w:ascii="Arial" w:hAnsi="Arial" w:cs="Arial"/>
+        </w:rPr>
+        <w:t>to</w:t>
       </w:r>
       <w:proofErr w:type="spellEnd"/>
       <w:r>
@@ -3193,83 +2988,7 @@
         <w:rPr>
           <w:rFonts w:ascii="Arial" w:hAnsi="Arial" w:cs="Arial"/>
         </w:rPr>
-        <w:t xml:space="preserve"> </w:t>
-      </w:r>
-      <w:proofErr w:type="spellStart"/>
-      <w:r>
-        <w:rPr>
-          <w:rFonts w:ascii="Arial" w:hAnsi="Arial" w:cs="Arial"/>
-        </w:rPr>
-        <w:t>bold</w:t>
-      </w:r>
-      <w:proofErr w:type="spellEnd"/>
-      <w:r>
-        <w:rPr>
-          <w:rFonts w:ascii="Arial" w:hAnsi="Arial" w:cs="Arial"/>
-        </w:rPr>
-        <w:t xml:space="preserve"> </w:t>
-      </w:r>
-      <w:proofErr w:type="spellStart"/>
-      <w:r>
-        <w:rPr>
-          <w:rFonts w:ascii="Arial" w:hAnsi="Arial" w:cs="Arial"/>
-        </w:rPr>
-        <w:t>and</w:t>
-      </w:r>
-      <w:proofErr w:type="spellEnd"/>
-      <w:r>
-        <w:rPr>
-          <w:rFonts w:ascii="Arial" w:hAnsi="Arial" w:cs="Arial"/>
-        </w:rPr>
-        <w:t xml:space="preserve"> </w:t>
-      </w:r>
-      <w:proofErr w:type="spellStart"/>
-      <w:r>
-        <w:rPr>
-          <w:rFonts w:ascii="Arial" w:hAnsi="Arial" w:cs="Arial"/>
-        </w:rPr>
-        <w:t>preceded</w:t>
-      </w:r>
-      <w:proofErr w:type="spellEnd"/>
-      <w:r>
-        <w:rPr>
-          <w:rFonts w:ascii="Arial" w:hAnsi="Arial" w:cs="Arial"/>
-        </w:rPr>
-        <w:t xml:space="preserve"> </w:t>
-      </w:r>
-      <w:proofErr w:type="spellStart"/>
-      <w:r>
-        <w:rPr>
-          <w:rFonts w:ascii="Arial" w:hAnsi="Arial" w:cs="Arial"/>
-        </w:rPr>
-        <w:t>by</w:t>
-      </w:r>
-      <w:proofErr w:type="spellEnd"/>
-      <w:r>
-        <w:rPr>
-          <w:rFonts w:ascii="Arial" w:hAnsi="Arial" w:cs="Arial"/>
-        </w:rPr>
-        <w:t xml:space="preserve"> a </w:t>
-      </w:r>
-      <w:proofErr w:type="spellStart"/>
-      <w:r>
-        <w:rPr>
-          <w:rFonts w:ascii="Arial" w:hAnsi="Arial" w:cs="Arial"/>
-        </w:rPr>
-        <w:t>circle</w:t>
-      </w:r>
-      <w:proofErr w:type="spellEnd"/>
-      <w:r>
-        <w:rPr>
-          <w:rFonts w:ascii="Arial" w:hAnsi="Arial" w:cs="Arial"/>
-        </w:rPr>
-        <w:t>)</w:t>
-      </w:r>
-      <w:r>
-        <w:rPr>
-          <w:rFonts w:ascii="Arial" w:hAnsi="Arial" w:cs="Arial"/>
-        </w:rPr>
-        <w:t>.</w:t>
+        <w:t xml:space="preserve"> so.</w:t>
       </w:r>
     </w:p>
     <w:p>
@@ -3291,67 +3010,119 @@
         </w:numPr>
         <w:rPr>
           <w:rFonts w:ascii="Arial" w:hAnsi="Arial" w:cs="Arial"/>
+          <w:b/>
         </w:rPr>
       </w:pPr>
       <w:r>
         <w:rPr>
           <w:rFonts w:ascii="Arial" w:hAnsi="Arial" w:cs="Arial"/>
-        </w:rPr>
-        <w:t xml:space="preserve">Click </w:t>
-      </w:r>
-      <w:r>
-        <w:rPr>
-          <w:rFonts w:ascii="Arial" w:hAnsi="Arial" w:cs="Arial"/>
-          <w:b/>
-          <w:color w:val="E36C0A" w:themeColor="accent6" w:themeShade="BF"/>
-        </w:rPr>
-        <w:t>„</w:t>
-      </w:r>
-      <w:proofErr w:type="spellStart"/>
-      <w:r>
-        <w:rPr>
-          <w:rFonts w:ascii="Arial" w:hAnsi="Arial" w:cs="Arial"/>
-          <w:b/>
-          <w:color w:val="E36C0A" w:themeColor="accent6" w:themeShade="BF"/>
-        </w:rPr>
-        <w:t>Fetch</w:t>
-      </w:r>
-      <w:proofErr w:type="spellEnd"/>
-      <w:r>
-        <w:rPr>
-          <w:rFonts w:ascii="Arial" w:hAnsi="Arial" w:cs="Arial"/>
-          <w:b/>
-          <w:color w:val="E36C0A" w:themeColor="accent6" w:themeShade="BF"/>
-        </w:rPr>
-        <w:t>“</w:t>
-      </w:r>
-      <w:r>
-        <w:rPr>
-          <w:rFonts w:ascii="Arial" w:hAnsi="Arial" w:cs="Arial"/>
-          <w:color w:val="E36C0A" w:themeColor="accent6" w:themeShade="BF"/>
-        </w:rPr>
-        <w:t xml:space="preserve"> </w:t>
-      </w:r>
-      <w:proofErr w:type="spellStart"/>
-      <w:r>
-        <w:rPr>
-          <w:rFonts w:ascii="Arial" w:hAnsi="Arial" w:cs="Arial"/>
-        </w:rPr>
-        <w:t>and</w:t>
-      </w:r>
-      <w:proofErr w:type="spellEnd"/>
-      <w:r>
-        <w:rPr>
-          <w:rFonts w:ascii="Arial" w:hAnsi="Arial" w:cs="Arial"/>
-        </w:rPr>
-        <w:t xml:space="preserve"> </w:t>
-      </w:r>
-      <w:proofErr w:type="spellStart"/>
-      <w:r>
-        <w:rPr>
-          <w:rFonts w:ascii="Arial" w:hAnsi="Arial" w:cs="Arial"/>
-        </w:rPr>
-        <w:t>confirm</w:t>
+          <w:b/>
+          <w:color w:val="E36C0A" w:themeColor="accent6" w:themeShade="BF"/>
+        </w:rPr>
+        <w:t>E</w:t>
+      </w:r>
+      <w:r>
+        <w:rPr>
+          <w:rFonts w:ascii="Arial" w:hAnsi="Arial" w:cs="Arial"/>
+          <w:b/>
+          <w:color w:val="E36C0A" w:themeColor="accent6" w:themeShade="BF"/>
+        </w:rPr>
+        <w:t xml:space="preserve">nter a </w:t>
+      </w:r>
+      <w:proofErr w:type="spellStart"/>
+      <w:r>
+        <w:rPr>
+          <w:rFonts w:ascii="Arial" w:hAnsi="Arial" w:cs="Arial"/>
+          <w:b/>
+          <w:color w:val="E36C0A" w:themeColor="accent6" w:themeShade="BF"/>
+        </w:rPr>
+        <w:t>descriptive</w:t>
+      </w:r>
+      <w:proofErr w:type="spellEnd"/>
+      <w:r>
+        <w:rPr>
+          <w:rFonts w:ascii="Arial" w:hAnsi="Arial" w:cs="Arial"/>
+          <w:b/>
+          <w:color w:val="E36C0A" w:themeColor="accent6" w:themeShade="BF"/>
+        </w:rPr>
+        <w:t xml:space="preserve"> </w:t>
+      </w:r>
+      <w:proofErr w:type="spellStart"/>
+      <w:r>
+        <w:rPr>
+          <w:rFonts w:ascii="Arial" w:hAnsi="Arial" w:cs="Arial"/>
+          <w:b/>
+          <w:color w:val="E36C0A" w:themeColor="accent6" w:themeShade="BF"/>
+        </w:rPr>
+        <w:t>commit</w:t>
+      </w:r>
+      <w:proofErr w:type="spellEnd"/>
+      <w:r>
+        <w:rPr>
+          <w:rFonts w:ascii="Arial" w:hAnsi="Arial" w:cs="Arial"/>
+          <w:b/>
+          <w:color w:val="E36C0A" w:themeColor="accent6" w:themeShade="BF"/>
+        </w:rPr>
+        <w:t xml:space="preserve"> </w:t>
+      </w:r>
+      <w:proofErr w:type="spellStart"/>
+      <w:r>
+        <w:rPr>
+          <w:rFonts w:ascii="Arial" w:hAnsi="Arial" w:cs="Arial"/>
+          <w:b/>
+          <w:color w:val="E36C0A" w:themeColor="accent6" w:themeShade="BF"/>
+        </w:rPr>
+        <w:t>message</w:t>
+      </w:r>
+      <w:proofErr w:type="spellEnd"/>
+      <w:r>
+        <w:rPr>
+          <w:rFonts w:ascii="Arial" w:hAnsi="Arial" w:cs="Arial"/>
+          <w:b/>
+          <w:color w:val="E36C0A" w:themeColor="accent6" w:themeShade="BF"/>
+        </w:rPr>
+        <w:t xml:space="preserve"> </w:t>
+      </w:r>
+      <w:r>
+        <w:rPr>
+          <w:rFonts w:ascii="Arial" w:hAnsi="Arial" w:cs="Arial"/>
+        </w:rPr>
+        <w:t xml:space="preserve">after </w:t>
+      </w:r>
+      <w:proofErr w:type="spellStart"/>
+      <w:r>
+        <w:rPr>
+          <w:rFonts w:ascii="Arial" w:hAnsi="Arial" w:cs="Arial"/>
+        </w:rPr>
+        <w:t>thinking</w:t>
+      </w:r>
+      <w:proofErr w:type="spellEnd"/>
+      <w:r>
+        <w:rPr>
+          <w:rFonts w:ascii="Arial" w:hAnsi="Arial" w:cs="Arial"/>
+        </w:rPr>
+        <w:t xml:space="preserve"> </w:t>
+      </w:r>
+      <w:proofErr w:type="spellStart"/>
+      <w:r>
+        <w:rPr>
+          <w:rFonts w:ascii="Arial" w:hAnsi="Arial" w:cs="Arial"/>
+        </w:rPr>
+        <w:t>one</w:t>
+      </w:r>
+      <w:proofErr w:type="spellEnd"/>
+      <w:r>
+        <w:rPr>
+          <w:rFonts w:ascii="Arial" w:hAnsi="Arial" w:cs="Arial"/>
+        </w:rPr>
+        <w:t xml:space="preserve"> </w:t>
+      </w:r>
+      <w:proofErr w:type="spellStart"/>
+      <w:r>
+        <w:rPr>
+          <w:rFonts w:ascii="Arial" w:hAnsi="Arial" w:cs="Arial"/>
+        </w:rPr>
+        <w:t>minute</w:t>
       </w:r>
       <w:proofErr w:type="spellEnd"/>
       <w:r>
@@ -3394,12 +3165,360 @@
           <w:b/>
           <w:color w:val="E36C0A" w:themeColor="accent6" w:themeShade="BF"/>
         </w:rPr>
-        <w:t>„Pull“</w:t>
-      </w:r>
-      <w:r>
-        <w:rPr>
-          <w:rFonts w:ascii="Arial" w:hAnsi="Arial" w:cs="Arial"/>
-          <w:color w:val="E36C0A" w:themeColor="accent6" w:themeShade="BF"/>
+        <w:t>„Commit“</w:t>
+      </w:r>
+      <w:r>
+        <w:rPr>
+          <w:rFonts w:ascii="Arial" w:hAnsi="Arial" w:cs="Arial"/>
+        </w:rPr>
+        <w:t xml:space="preserve"> </w:t>
+      </w:r>
+      <w:proofErr w:type="spellStart"/>
+      <w:r>
+        <w:rPr>
+          <w:rFonts w:ascii="Arial" w:hAnsi="Arial" w:cs="Arial"/>
+        </w:rPr>
+        <w:t>next</w:t>
+      </w:r>
+      <w:proofErr w:type="spellEnd"/>
+      <w:r>
+        <w:rPr>
+          <w:rFonts w:ascii="Arial" w:hAnsi="Arial" w:cs="Arial"/>
+        </w:rPr>
+        <w:t xml:space="preserve"> </w:t>
+      </w:r>
+      <w:proofErr w:type="spellStart"/>
+      <w:r>
+        <w:rPr>
+          <w:rFonts w:ascii="Arial" w:hAnsi="Arial" w:cs="Arial"/>
+        </w:rPr>
+        <w:t>to</w:t>
+      </w:r>
+      <w:proofErr w:type="spellEnd"/>
+      <w:r>
+        <w:rPr>
+          <w:rFonts w:ascii="Arial" w:hAnsi="Arial" w:cs="Arial"/>
+        </w:rPr>
+        <w:t xml:space="preserve"> </w:t>
+      </w:r>
+      <w:proofErr w:type="spellStart"/>
+      <w:r>
+        <w:rPr>
+          <w:rFonts w:ascii="Arial" w:hAnsi="Arial" w:cs="Arial"/>
+        </w:rPr>
+        <w:t>the</w:t>
+      </w:r>
+      <w:proofErr w:type="spellEnd"/>
+      <w:r>
+        <w:rPr>
+          <w:rFonts w:ascii="Arial" w:hAnsi="Arial" w:cs="Arial"/>
+        </w:rPr>
+        <w:t xml:space="preserve"> </w:t>
+      </w:r>
+      <w:proofErr w:type="spellStart"/>
+      <w:r>
+        <w:rPr>
+          <w:rFonts w:ascii="Arial" w:hAnsi="Arial" w:cs="Arial"/>
+        </w:rPr>
+        <w:t>textbox</w:t>
+      </w:r>
+      <w:proofErr w:type="spellEnd"/>
+      <w:r>
+        <w:rPr>
+          <w:rFonts w:ascii="Arial" w:hAnsi="Arial" w:cs="Arial"/>
+        </w:rPr>
+        <w:t>.</w:t>
+      </w:r>
+    </w:p>
+    <w:p>
+      <w:pPr>
+        <w:pStyle w:val="Listenabsatz"/>
+        <w:rPr>
+          <w:rFonts w:ascii="Arial" w:hAnsi="Arial" w:cs="Arial"/>
+          <w:sz w:val="10"/>
+          <w:szCs w:val="10"/>
+        </w:rPr>
+      </w:pPr>
+    </w:p>
+    <w:p>
+      <w:pPr>
+        <w:pStyle w:val="Listenabsatz"/>
+        <w:numPr>
+          <w:ilvl w:val="0"/>
+          <w:numId w:val="2"/>
+        </w:numPr>
+        <w:rPr>
+          <w:rFonts w:ascii="Arial" w:hAnsi="Arial" w:cs="Arial"/>
+        </w:rPr>
+      </w:pPr>
+      <w:proofErr w:type="spellStart"/>
+      <w:r>
+        <w:rPr>
+          <w:rFonts w:ascii="Arial" w:hAnsi="Arial" w:cs="Arial"/>
+          <w:b/>
+          <w:color w:val="E36C0A" w:themeColor="accent6" w:themeShade="BF"/>
+        </w:rPr>
+        <w:t>Make</w:t>
+      </w:r>
+      <w:proofErr w:type="spellEnd"/>
+      <w:r>
+        <w:rPr>
+          <w:rFonts w:ascii="Arial" w:hAnsi="Arial" w:cs="Arial"/>
+          <w:b/>
+          <w:color w:val="F79646" w:themeColor="accent6"/>
+        </w:rPr>
+        <w:t xml:space="preserve"> </w:t>
+      </w:r>
+      <w:r>
+        <w:rPr>
+          <w:rFonts w:ascii="Arial" w:hAnsi="Arial" w:cs="Arial"/>
+          <w:b/>
+          <w:i/>
+          <w:color w:val="E36C0A" w:themeColor="accent6" w:themeShade="BF"/>
+        </w:rPr>
+        <w:t>&lt;</w:t>
+      </w:r>
+      <w:proofErr w:type="spellStart"/>
+      <w:r>
+        <w:rPr>
+          <w:rFonts w:ascii="Arial" w:hAnsi="Arial" w:cs="Arial"/>
+          <w:b/>
+          <w:i/>
+          <w:color w:val="E36C0A" w:themeColor="accent6" w:themeShade="BF"/>
+        </w:rPr>
+        <w:t>feature</w:t>
+      </w:r>
+      <w:proofErr w:type="spellEnd"/>
+      <w:r>
+        <w:rPr>
+          <w:rFonts w:ascii="Arial" w:hAnsi="Arial" w:cs="Arial"/>
+          <w:b/>
+          <w:i/>
+          <w:color w:val="E36C0A" w:themeColor="accent6" w:themeShade="BF"/>
+        </w:rPr>
+        <w:t xml:space="preserve"> </w:t>
+      </w:r>
+      <w:proofErr w:type="spellStart"/>
+      <w:r>
+        <w:rPr>
+          <w:rFonts w:ascii="Arial" w:hAnsi="Arial" w:cs="Arial"/>
+          <w:b/>
+          <w:i/>
+          <w:color w:val="E36C0A" w:themeColor="accent6" w:themeShade="BF"/>
+        </w:rPr>
+        <w:t>name</w:t>
+      </w:r>
+      <w:proofErr w:type="spellEnd"/>
+      <w:r>
+        <w:rPr>
+          <w:rFonts w:ascii="Arial" w:hAnsi="Arial" w:cs="Arial"/>
+          <w:b/>
+          <w:i/>
+          <w:color w:val="E36C0A" w:themeColor="accent6" w:themeShade="BF"/>
+        </w:rPr>
+        <w:t>&gt;</w:t>
+      </w:r>
+      <w:r>
+        <w:rPr>
+          <w:rFonts w:ascii="Arial" w:hAnsi="Arial" w:cs="Arial"/>
+          <w:b/>
+          <w:color w:val="E36C0A" w:themeColor="accent6" w:themeShade="BF"/>
+        </w:rPr>
+        <w:t xml:space="preserve"> </w:t>
+      </w:r>
+      <w:proofErr w:type="spellStart"/>
+      <w:r>
+        <w:rPr>
+          <w:rFonts w:ascii="Arial" w:hAnsi="Arial" w:cs="Arial"/>
+          <w:b/>
+          <w:color w:val="E36C0A" w:themeColor="accent6" w:themeShade="BF"/>
+        </w:rPr>
+        <w:t>branch</w:t>
+      </w:r>
+      <w:proofErr w:type="spellEnd"/>
+      <w:r>
+        <w:rPr>
+          <w:rFonts w:ascii="Arial" w:hAnsi="Arial" w:cs="Arial"/>
+          <w:b/>
+          <w:color w:val="E36C0A" w:themeColor="accent6" w:themeShade="BF"/>
+        </w:rPr>
+        <w:t xml:space="preserve"> </w:t>
+      </w:r>
+      <w:proofErr w:type="spellStart"/>
+      <w:r>
+        <w:rPr>
+          <w:rFonts w:ascii="Arial" w:hAnsi="Arial" w:cs="Arial"/>
+          <w:b/>
+          <w:color w:val="E36C0A" w:themeColor="accent6" w:themeShade="BF"/>
+        </w:rPr>
+        <w:t>active</w:t>
+      </w:r>
+      <w:proofErr w:type="spellEnd"/>
+      <w:r>
+        <w:rPr>
+          <w:rFonts w:ascii="Arial" w:hAnsi="Arial" w:cs="Arial"/>
+          <w:color w:val="E36C0A" w:themeColor="accent6" w:themeShade="BF"/>
+        </w:rPr>
+        <w:t xml:space="preserve"> </w:t>
+      </w:r>
+      <w:proofErr w:type="spellStart"/>
+      <w:r>
+        <w:rPr>
+          <w:rFonts w:ascii="Arial" w:hAnsi="Arial" w:cs="Arial"/>
+        </w:rPr>
+        <w:t>by</w:t>
+      </w:r>
+      <w:proofErr w:type="spellEnd"/>
+      <w:r>
+        <w:rPr>
+          <w:rFonts w:ascii="Arial" w:hAnsi="Arial" w:cs="Arial"/>
+        </w:rPr>
+        <w:t xml:space="preserve"> double </w:t>
+      </w:r>
+      <w:proofErr w:type="spellStart"/>
+      <w:r>
+        <w:rPr>
+          <w:rFonts w:ascii="Arial" w:hAnsi="Arial" w:cs="Arial"/>
+        </w:rPr>
+        <w:t>clicking</w:t>
+      </w:r>
+      <w:proofErr w:type="spellEnd"/>
+      <w:r>
+        <w:rPr>
+          <w:rFonts w:ascii="Arial" w:hAnsi="Arial" w:cs="Arial"/>
+        </w:rPr>
+        <w:t xml:space="preserve"> </w:t>
+      </w:r>
+      <w:r>
+        <w:rPr>
+          <w:rFonts w:ascii="Arial" w:hAnsi="Arial" w:cs="Arial"/>
+        </w:rPr>
+        <w:t>it</w:t>
+      </w:r>
+      <w:r>
+        <w:rPr>
+          <w:rFonts w:ascii="Arial" w:hAnsi="Arial" w:cs="Arial"/>
+        </w:rPr>
+        <w:t xml:space="preserve">. </w:t>
+      </w:r>
+    </w:p>
+    <w:p>
+      <w:pPr>
+        <w:pStyle w:val="Listenabsatz"/>
+        <w:rPr>
+          <w:rFonts w:ascii="Arial" w:hAnsi="Arial" w:cs="Arial"/>
+        </w:rPr>
+      </w:pPr>
+      <w:r>
+        <w:rPr>
+          <w:rFonts w:ascii="Arial" w:hAnsi="Arial" w:cs="Arial"/>
+        </w:rPr>
+        <w:t>(</w:t>
+      </w:r>
+      <w:r>
+        <w:rPr>
+          <w:rFonts w:ascii="Arial" w:hAnsi="Arial" w:cs="Arial"/>
+        </w:rPr>
+        <w:t xml:space="preserve">The </w:t>
+      </w:r>
+      <w:r>
+        <w:rPr>
+          <w:rFonts w:ascii="Arial" w:hAnsi="Arial" w:cs="Arial"/>
+          <w:i/>
+        </w:rPr>
+        <w:t>&lt;</w:t>
+      </w:r>
+      <w:proofErr w:type="spellStart"/>
+      <w:r>
+        <w:rPr>
+          <w:rFonts w:ascii="Arial" w:hAnsi="Arial" w:cs="Arial"/>
+          <w:i/>
+        </w:rPr>
+        <w:t>feature</w:t>
+      </w:r>
+      <w:proofErr w:type="spellEnd"/>
+      <w:r>
+        <w:rPr>
+          <w:rFonts w:ascii="Arial" w:hAnsi="Arial" w:cs="Arial"/>
+          <w:i/>
+        </w:rPr>
+        <w:t xml:space="preserve"> </w:t>
+      </w:r>
+      <w:proofErr w:type="spellStart"/>
+      <w:r>
+        <w:rPr>
+          <w:rFonts w:ascii="Arial" w:hAnsi="Arial" w:cs="Arial"/>
+          <w:i/>
+        </w:rPr>
+        <w:t>name</w:t>
+      </w:r>
+      <w:proofErr w:type="spellEnd"/>
+      <w:r>
+        <w:rPr>
+          <w:rFonts w:ascii="Arial" w:hAnsi="Arial" w:cs="Arial"/>
+          <w:i/>
+        </w:rPr>
+        <w:t>&gt;</w:t>
+      </w:r>
+      <w:r>
+        <w:rPr>
+          <w:rFonts w:ascii="Arial" w:hAnsi="Arial" w:cs="Arial"/>
+        </w:rPr>
+        <w:t xml:space="preserve"> </w:t>
+      </w:r>
+      <w:proofErr w:type="spellStart"/>
+      <w:r>
+        <w:rPr>
+          <w:rFonts w:ascii="Arial" w:hAnsi="Arial" w:cs="Arial"/>
+        </w:rPr>
+        <w:t>branch</w:t>
+      </w:r>
+      <w:proofErr w:type="spellEnd"/>
+      <w:r>
+        <w:rPr>
+          <w:rFonts w:ascii="Arial" w:hAnsi="Arial" w:cs="Arial"/>
+        </w:rPr>
+        <w:t xml:space="preserve"> </w:t>
+      </w:r>
+      <w:proofErr w:type="spellStart"/>
+      <w:r>
+        <w:rPr>
+          <w:rFonts w:ascii="Arial" w:hAnsi="Arial" w:cs="Arial"/>
+        </w:rPr>
+        <w:t>should</w:t>
+      </w:r>
+      <w:proofErr w:type="spellEnd"/>
+      <w:r>
+        <w:rPr>
+          <w:rFonts w:ascii="Arial" w:hAnsi="Arial" w:cs="Arial"/>
+        </w:rPr>
+        <w:t xml:space="preserve"> </w:t>
+      </w:r>
+      <w:proofErr w:type="spellStart"/>
+      <w:r>
+        <w:rPr>
+          <w:rFonts w:ascii="Arial" w:hAnsi="Arial" w:cs="Arial"/>
+        </w:rPr>
+        <w:t>be</w:t>
+      </w:r>
+      <w:proofErr w:type="spellEnd"/>
+      <w:r>
+        <w:rPr>
+          <w:rFonts w:ascii="Arial" w:hAnsi="Arial" w:cs="Arial"/>
+        </w:rPr>
+        <w:t xml:space="preserve"> </w:t>
+      </w:r>
+      <w:proofErr w:type="spellStart"/>
+      <w:r>
+        <w:rPr>
+          <w:rFonts w:ascii="Arial" w:hAnsi="Arial" w:cs="Arial"/>
+        </w:rPr>
+        <w:t>bold</w:t>
+      </w:r>
+      <w:proofErr w:type="spellEnd"/>
+      <w:r>
+        <w:rPr>
+          <w:rFonts w:ascii="Arial" w:hAnsi="Arial" w:cs="Arial"/>
         </w:rPr>
         <w:t xml:space="preserve"> </w:t>
       </w:r>
@@ -3422,9 +3541,539 @@
         <w:rPr>
           <w:rFonts w:ascii="Arial" w:hAnsi="Arial" w:cs="Arial"/>
         </w:rPr>
-        <w:t>confirm</w:t>
-      </w:r>
-      <w:proofErr w:type="spellEnd"/>
+        <w:t>preceded</w:t>
+      </w:r>
+      <w:proofErr w:type="spellEnd"/>
+      <w:r>
+        <w:rPr>
+          <w:rFonts w:ascii="Arial" w:hAnsi="Arial" w:cs="Arial"/>
+        </w:rPr>
+        <w:t xml:space="preserve"> </w:t>
+      </w:r>
+      <w:proofErr w:type="spellStart"/>
+      <w:r>
+        <w:rPr>
+          <w:rFonts w:ascii="Arial" w:hAnsi="Arial" w:cs="Arial"/>
+        </w:rPr>
+        <w:t>by</w:t>
+      </w:r>
+      <w:proofErr w:type="spellEnd"/>
+      <w:r>
+        <w:rPr>
+          <w:rFonts w:ascii="Arial" w:hAnsi="Arial" w:cs="Arial"/>
+        </w:rPr>
+        <w:t xml:space="preserve"> a </w:t>
+      </w:r>
+      <w:proofErr w:type="spellStart"/>
+      <w:r>
+        <w:rPr>
+          <w:rFonts w:ascii="Arial" w:hAnsi="Arial" w:cs="Arial"/>
+        </w:rPr>
+        <w:t>circle</w:t>
+      </w:r>
+      <w:proofErr w:type="spellEnd"/>
+      <w:r>
+        <w:rPr>
+          <w:rFonts w:ascii="Arial" w:hAnsi="Arial" w:cs="Arial"/>
+        </w:rPr>
+        <w:t>)</w:t>
+      </w:r>
+      <w:r>
+        <w:rPr>
+          <w:rFonts w:ascii="Arial" w:hAnsi="Arial" w:cs="Arial"/>
+        </w:rPr>
+        <w:t>.</w:t>
+      </w:r>
+    </w:p>
+    <w:p>
+      <w:pPr>
+        <w:pStyle w:val="Listenabsatz"/>
+        <w:rPr>
+          <w:rFonts w:ascii="Arial" w:hAnsi="Arial" w:cs="Arial"/>
+          <w:sz w:val="10"/>
+          <w:szCs w:val="10"/>
+        </w:rPr>
+      </w:pPr>
+    </w:p>
+    <w:p>
+      <w:pPr>
+        <w:pStyle w:val="Listenabsatz"/>
+        <w:numPr>
+          <w:ilvl w:val="0"/>
+          <w:numId w:val="2"/>
+        </w:numPr>
+        <w:rPr>
+          <w:rFonts w:ascii="Arial" w:hAnsi="Arial" w:cs="Arial"/>
+        </w:rPr>
+      </w:pPr>
+      <w:r>
+        <w:rPr>
+          <w:rFonts w:ascii="Arial" w:hAnsi="Arial" w:cs="Arial"/>
+          <w:b/>
+          <w:color w:val="E36C0A" w:themeColor="accent6" w:themeShade="BF"/>
+        </w:rPr>
+        <w:t xml:space="preserve">End </w:t>
+      </w:r>
+      <w:proofErr w:type="spellStart"/>
+      <w:r>
+        <w:rPr>
+          <w:rFonts w:ascii="Arial" w:hAnsi="Arial" w:cs="Arial"/>
+          <w:b/>
+          <w:color w:val="E36C0A" w:themeColor="accent6" w:themeShade="BF"/>
+        </w:rPr>
+        <w:t>the</w:t>
+      </w:r>
+      <w:proofErr w:type="spellEnd"/>
+      <w:r>
+        <w:rPr>
+          <w:rFonts w:ascii="Arial" w:hAnsi="Arial" w:cs="Arial"/>
+          <w:b/>
+          <w:color w:val="E36C0A" w:themeColor="accent6" w:themeShade="BF"/>
+        </w:rPr>
+        <w:t xml:space="preserve"> </w:t>
+      </w:r>
+      <w:proofErr w:type="spellStart"/>
+      <w:r>
+        <w:rPr>
+          <w:rFonts w:ascii="Arial" w:hAnsi="Arial" w:cs="Arial"/>
+          <w:b/>
+          <w:color w:val="E36C0A" w:themeColor="accent6" w:themeShade="BF"/>
+        </w:rPr>
+        <w:t>feature</w:t>
+      </w:r>
+      <w:proofErr w:type="spellEnd"/>
+      <w:r>
+        <w:rPr>
+          <w:rFonts w:ascii="Arial" w:hAnsi="Arial" w:cs="Arial"/>
+          <w:b/>
+          <w:color w:val="E36C0A" w:themeColor="accent6" w:themeShade="BF"/>
+        </w:rPr>
+        <w:t xml:space="preserve"> </w:t>
+      </w:r>
+      <w:proofErr w:type="spellStart"/>
+      <w:r>
+        <w:rPr>
+          <w:rFonts w:ascii="Arial" w:hAnsi="Arial" w:cs="Arial"/>
+        </w:rPr>
+        <w:t>by</w:t>
+      </w:r>
+      <w:proofErr w:type="spellEnd"/>
+      <w:r>
+        <w:rPr>
+          <w:rFonts w:ascii="Arial" w:hAnsi="Arial" w:cs="Arial"/>
+        </w:rPr>
+        <w:t xml:space="preserve"> </w:t>
+      </w:r>
+      <w:proofErr w:type="spellStart"/>
+      <w:r>
+        <w:rPr>
+          <w:rFonts w:ascii="Arial" w:hAnsi="Arial" w:cs="Arial"/>
+        </w:rPr>
+        <w:t>c</w:t>
+      </w:r>
+      <w:r>
+        <w:rPr>
+          <w:rFonts w:ascii="Arial" w:hAnsi="Arial" w:cs="Arial"/>
+        </w:rPr>
+        <w:t>l</w:t>
+      </w:r>
+      <w:r>
+        <w:rPr>
+          <w:rFonts w:ascii="Arial" w:hAnsi="Arial" w:cs="Arial"/>
+        </w:rPr>
+        <w:t>i</w:t>
+      </w:r>
+      <w:r>
+        <w:rPr>
+          <w:rFonts w:ascii="Arial" w:hAnsi="Arial" w:cs="Arial"/>
+        </w:rPr>
+        <w:t>ck</w:t>
+      </w:r>
+      <w:r>
+        <w:rPr>
+          <w:rFonts w:ascii="Arial" w:hAnsi="Arial" w:cs="Arial"/>
+        </w:rPr>
+        <w:t>ing</w:t>
+      </w:r>
+      <w:proofErr w:type="spellEnd"/>
+      <w:r>
+        <w:rPr>
+          <w:rFonts w:ascii="Arial" w:hAnsi="Arial" w:cs="Arial"/>
+        </w:rPr>
+        <w:t xml:space="preserve"> </w:t>
+      </w:r>
+      <w:proofErr w:type="spellStart"/>
+      <w:r>
+        <w:rPr>
+          <w:rFonts w:ascii="Arial" w:hAnsi="Arial" w:cs="Arial"/>
+        </w:rPr>
+        <w:t>the</w:t>
+      </w:r>
+      <w:proofErr w:type="spellEnd"/>
+      <w:r>
+        <w:rPr>
+          <w:rFonts w:ascii="Arial" w:hAnsi="Arial" w:cs="Arial"/>
+        </w:rPr>
+        <w:t xml:space="preserve"> </w:t>
+      </w:r>
+      <w:proofErr w:type="spellStart"/>
+      <w:r>
+        <w:rPr>
+          <w:rFonts w:ascii="Arial" w:hAnsi="Arial" w:cs="Arial"/>
+        </w:rPr>
+        <w:t>Git-flow</w:t>
+      </w:r>
+      <w:proofErr w:type="spellEnd"/>
+      <w:r>
+        <w:rPr>
+          <w:rFonts w:ascii="Arial" w:hAnsi="Arial" w:cs="Arial"/>
+        </w:rPr>
+        <w:t xml:space="preserve"> </w:t>
+      </w:r>
+      <w:proofErr w:type="spellStart"/>
+      <w:r>
+        <w:rPr>
+          <w:rFonts w:ascii="Arial" w:hAnsi="Arial" w:cs="Arial"/>
+        </w:rPr>
+        <w:t>icon</w:t>
+      </w:r>
+      <w:proofErr w:type="spellEnd"/>
+      <w:r>
+        <w:rPr>
+          <w:rFonts w:ascii="Arial" w:hAnsi="Arial" w:cs="Arial"/>
+        </w:rPr>
+        <w:t xml:space="preserve"> </w:t>
+      </w:r>
+      <w:proofErr w:type="spellStart"/>
+      <w:r>
+        <w:rPr>
+          <w:rFonts w:ascii="Arial" w:hAnsi="Arial" w:cs="Arial"/>
+        </w:rPr>
+        <w:t>and</w:t>
+      </w:r>
+      <w:proofErr w:type="spellEnd"/>
+      <w:r>
+        <w:rPr>
+          <w:rFonts w:ascii="Arial" w:hAnsi="Arial" w:cs="Arial"/>
+        </w:rPr>
+        <w:t xml:space="preserve"> </w:t>
+      </w:r>
+      <w:r>
+        <w:rPr>
+          <w:rFonts w:ascii="Arial" w:hAnsi="Arial" w:cs="Arial"/>
+        </w:rPr>
+        <w:t xml:space="preserve">„end </w:t>
+      </w:r>
+      <w:proofErr w:type="spellStart"/>
+      <w:r>
+        <w:rPr>
+          <w:rFonts w:ascii="Arial" w:hAnsi="Arial" w:cs="Arial"/>
+        </w:rPr>
+        <w:t>feature</w:t>
+      </w:r>
+      <w:proofErr w:type="spellEnd"/>
+      <w:r>
+        <w:rPr>
+          <w:rFonts w:ascii="Arial" w:hAnsi="Arial" w:cs="Arial"/>
+        </w:rPr>
+        <w:t>“</w:t>
+      </w:r>
+      <w:r>
+        <w:rPr>
+          <w:rFonts w:ascii="Arial" w:hAnsi="Arial" w:cs="Arial"/>
+        </w:rPr>
+        <w:t>.</w:t>
+      </w:r>
+    </w:p>
+    <w:p>
+      <w:pPr>
+        <w:pStyle w:val="Listenabsatz"/>
+        <w:rPr>
+          <w:rFonts w:ascii="Arial" w:hAnsi="Arial" w:cs="Arial"/>
+          <w:sz w:val="10"/>
+          <w:szCs w:val="10"/>
+        </w:rPr>
+      </w:pPr>
+    </w:p>
+    <w:p>
+      <w:pPr>
+        <w:pStyle w:val="Listenabsatz"/>
+        <w:numPr>
+          <w:ilvl w:val="0"/>
+          <w:numId w:val="2"/>
+        </w:numPr>
+        <w:rPr>
+          <w:rFonts w:ascii="Arial" w:hAnsi="Arial" w:cs="Arial"/>
+        </w:rPr>
+      </w:pPr>
+      <w:proofErr w:type="spellStart"/>
+      <w:r>
+        <w:rPr>
+          <w:rFonts w:ascii="Arial" w:hAnsi="Arial" w:cs="Arial"/>
+          <w:b/>
+          <w:color w:val="E36C0A" w:themeColor="accent6" w:themeShade="BF"/>
+        </w:rPr>
+        <w:t>Make</w:t>
+      </w:r>
+      <w:proofErr w:type="spellEnd"/>
+      <w:r>
+        <w:rPr>
+          <w:rFonts w:ascii="Arial" w:hAnsi="Arial" w:cs="Arial"/>
+          <w:b/>
+          <w:color w:val="E36C0A" w:themeColor="accent6" w:themeShade="BF"/>
+        </w:rPr>
+        <w:t xml:space="preserve"> </w:t>
+      </w:r>
+      <w:proofErr w:type="spellStart"/>
+      <w:r>
+        <w:rPr>
+          <w:rFonts w:ascii="Arial" w:hAnsi="Arial" w:cs="Arial"/>
+          <w:b/>
+          <w:color w:val="E36C0A" w:themeColor="accent6" w:themeShade="BF"/>
+        </w:rPr>
+        <w:t>develop</w:t>
+      </w:r>
+      <w:proofErr w:type="spellEnd"/>
+      <w:r>
+        <w:rPr>
+          <w:rFonts w:ascii="Arial" w:hAnsi="Arial" w:cs="Arial"/>
+          <w:b/>
+          <w:color w:val="E36C0A" w:themeColor="accent6" w:themeShade="BF"/>
+        </w:rPr>
+        <w:t xml:space="preserve"> </w:t>
+      </w:r>
+      <w:proofErr w:type="spellStart"/>
+      <w:r>
+        <w:rPr>
+          <w:rFonts w:ascii="Arial" w:hAnsi="Arial" w:cs="Arial"/>
+          <w:b/>
+          <w:color w:val="E36C0A" w:themeColor="accent6" w:themeShade="BF"/>
+        </w:rPr>
+        <w:t>active</w:t>
+      </w:r>
+      <w:proofErr w:type="spellEnd"/>
+      <w:r>
+        <w:rPr>
+          <w:rFonts w:ascii="Arial" w:hAnsi="Arial" w:cs="Arial"/>
+        </w:rPr>
+        <w:t xml:space="preserve"> </w:t>
+      </w:r>
+    </w:p>
+    <w:p>
+      <w:pPr>
+        <w:pStyle w:val="Listenabsatz"/>
+        <w:rPr>
+          <w:rFonts w:ascii="Arial" w:hAnsi="Arial" w:cs="Arial"/>
+        </w:rPr>
+      </w:pPr>
+      <w:r>
+        <w:rPr>
+          <w:rFonts w:ascii="Arial" w:hAnsi="Arial" w:cs="Arial"/>
+        </w:rPr>
+        <w:t>(</w:t>
+      </w:r>
+      <w:r>
+        <w:rPr>
+          <w:rFonts w:ascii="Arial" w:hAnsi="Arial" w:cs="Arial"/>
+        </w:rPr>
+        <w:t xml:space="preserve">double </w:t>
+      </w:r>
+      <w:proofErr w:type="spellStart"/>
+      <w:r>
+        <w:rPr>
+          <w:rFonts w:ascii="Arial" w:hAnsi="Arial" w:cs="Arial"/>
+        </w:rPr>
+        <w:t>click</w:t>
+      </w:r>
+      <w:proofErr w:type="spellEnd"/>
+      <w:r>
+        <w:rPr>
+          <w:rFonts w:ascii="Arial" w:hAnsi="Arial" w:cs="Arial"/>
+        </w:rPr>
+        <w:t xml:space="preserve"> </w:t>
+      </w:r>
+      <w:proofErr w:type="spellStart"/>
+      <w:r>
+        <w:rPr>
+          <w:rFonts w:ascii="Arial" w:hAnsi="Arial" w:cs="Arial"/>
+        </w:rPr>
+        <w:t>it</w:t>
+      </w:r>
+      <w:proofErr w:type="spellEnd"/>
+      <w:r>
+        <w:rPr>
+          <w:rFonts w:ascii="Arial" w:hAnsi="Arial" w:cs="Arial"/>
+        </w:rPr>
+        <w:t xml:space="preserve"> </w:t>
+      </w:r>
+      <w:proofErr w:type="spellStart"/>
+      <w:r>
+        <w:rPr>
+          <w:rFonts w:ascii="Arial" w:hAnsi="Arial" w:cs="Arial"/>
+        </w:rPr>
+        <w:t>to</w:t>
+      </w:r>
+      <w:proofErr w:type="spellEnd"/>
+      <w:r>
+        <w:rPr>
+          <w:rFonts w:ascii="Arial" w:hAnsi="Arial" w:cs="Arial"/>
+        </w:rPr>
+        <w:t xml:space="preserve"> </w:t>
+      </w:r>
+      <w:proofErr w:type="spellStart"/>
+      <w:r>
+        <w:rPr>
+          <w:rFonts w:ascii="Arial" w:hAnsi="Arial" w:cs="Arial"/>
+        </w:rPr>
+        <w:t>make</w:t>
+      </w:r>
+      <w:proofErr w:type="spellEnd"/>
+      <w:r>
+        <w:rPr>
+          <w:rFonts w:ascii="Arial" w:hAnsi="Arial" w:cs="Arial"/>
+        </w:rPr>
+        <w:t xml:space="preserve"> </w:t>
+      </w:r>
+      <w:proofErr w:type="spellStart"/>
+      <w:r>
+        <w:rPr>
+          <w:rFonts w:ascii="Arial" w:hAnsi="Arial" w:cs="Arial"/>
+        </w:rPr>
+        <w:t>it</w:t>
+      </w:r>
+      <w:proofErr w:type="spellEnd"/>
+      <w:r>
+        <w:rPr>
+          <w:rFonts w:ascii="Arial" w:hAnsi="Arial" w:cs="Arial"/>
+        </w:rPr>
+        <w:t xml:space="preserve"> </w:t>
+      </w:r>
+      <w:proofErr w:type="spellStart"/>
+      <w:r>
+        <w:rPr>
+          <w:rFonts w:ascii="Arial" w:hAnsi="Arial" w:cs="Arial"/>
+        </w:rPr>
+        <w:t>activ</w:t>
+      </w:r>
+      <w:r>
+        <w:rPr>
+          <w:rFonts w:ascii="Arial" w:hAnsi="Arial" w:cs="Arial"/>
+        </w:rPr>
+        <w:t>e</w:t>
+      </w:r>
+      <w:proofErr w:type="spellEnd"/>
+      <w:r>
+        <w:rPr>
+          <w:rFonts w:ascii="Arial" w:hAnsi="Arial" w:cs="Arial"/>
+        </w:rPr>
+        <w:t xml:space="preserve">, </w:t>
+      </w:r>
+      <w:proofErr w:type="spellStart"/>
+      <w:r>
+        <w:rPr>
+          <w:rFonts w:ascii="Arial" w:hAnsi="Arial" w:cs="Arial"/>
+        </w:rPr>
+        <w:t>indica</w:t>
+      </w:r>
+      <w:bookmarkStart w:id="0" w:name="_GoBack"/>
+      <w:bookmarkEnd w:id="0"/>
+      <w:r>
+        <w:rPr>
+          <w:rFonts w:ascii="Arial" w:hAnsi="Arial" w:cs="Arial"/>
+        </w:rPr>
+        <w:t>ted</w:t>
+      </w:r>
+      <w:proofErr w:type="spellEnd"/>
+      <w:r>
+        <w:rPr>
+          <w:rFonts w:ascii="Arial" w:hAnsi="Arial" w:cs="Arial"/>
+        </w:rPr>
+        <w:t xml:space="preserve"> </w:t>
+      </w:r>
+      <w:proofErr w:type="spellStart"/>
+      <w:r>
+        <w:rPr>
+          <w:rFonts w:ascii="Arial" w:hAnsi="Arial" w:cs="Arial"/>
+        </w:rPr>
+        <w:t>by</w:t>
+      </w:r>
+      <w:proofErr w:type="spellEnd"/>
+      <w:r>
+        <w:rPr>
+          <w:rFonts w:ascii="Arial" w:hAnsi="Arial" w:cs="Arial"/>
+        </w:rPr>
+        <w:t xml:space="preserve"> a </w:t>
+      </w:r>
+      <w:proofErr w:type="spellStart"/>
+      <w:r>
+        <w:rPr>
+          <w:rFonts w:ascii="Arial" w:hAnsi="Arial" w:cs="Arial"/>
+        </w:rPr>
+        <w:t>small</w:t>
+      </w:r>
+      <w:proofErr w:type="spellEnd"/>
+      <w:r>
+        <w:rPr>
+          <w:rFonts w:ascii="Arial" w:hAnsi="Arial" w:cs="Arial"/>
+        </w:rPr>
+        <w:t xml:space="preserve"> </w:t>
+      </w:r>
+      <w:proofErr w:type="spellStart"/>
+      <w:r>
+        <w:rPr>
+          <w:rFonts w:ascii="Arial" w:hAnsi="Arial" w:cs="Arial"/>
+        </w:rPr>
+        <w:t>circle</w:t>
+      </w:r>
+      <w:proofErr w:type="spellEnd"/>
+      <w:r>
+        <w:rPr>
+          <w:rFonts w:ascii="Arial" w:hAnsi="Arial" w:cs="Arial"/>
+        </w:rPr>
+        <w:t xml:space="preserve"> </w:t>
+      </w:r>
+      <w:proofErr w:type="spellStart"/>
+      <w:r>
+        <w:rPr>
+          <w:rFonts w:ascii="Arial" w:hAnsi="Arial" w:cs="Arial"/>
+        </w:rPr>
+        <w:t>and</w:t>
+      </w:r>
+      <w:proofErr w:type="spellEnd"/>
+      <w:r>
+        <w:rPr>
+          <w:rFonts w:ascii="Arial" w:hAnsi="Arial" w:cs="Arial"/>
+        </w:rPr>
+        <w:t xml:space="preserve"> </w:t>
+      </w:r>
+      <w:proofErr w:type="spellStart"/>
+      <w:r>
+        <w:rPr>
+          <w:rFonts w:ascii="Arial" w:hAnsi="Arial" w:cs="Arial"/>
+        </w:rPr>
+        <w:t>bold</w:t>
+      </w:r>
+      <w:proofErr w:type="spellEnd"/>
+      <w:r>
+        <w:rPr>
+          <w:rFonts w:ascii="Arial" w:hAnsi="Arial" w:cs="Arial"/>
+        </w:rPr>
+        <w:t xml:space="preserve"> </w:t>
+      </w:r>
+      <w:proofErr w:type="spellStart"/>
+      <w:r>
+        <w:rPr>
+          <w:rFonts w:ascii="Arial" w:hAnsi="Arial" w:cs="Arial"/>
+        </w:rPr>
+        <w:t>font</w:t>
+      </w:r>
+      <w:proofErr w:type="spellEnd"/>
+      <w:r>
+        <w:rPr>
+          <w:rFonts w:ascii="Arial" w:hAnsi="Arial" w:cs="Arial"/>
+        </w:rPr>
+        <w:t>)</w:t>
+      </w:r>
       <w:r>
         <w:rPr>
           <w:rFonts w:ascii="Arial" w:hAnsi="Arial" w:cs="Arial"/>
@@ -3463,782 +4112,10 @@
         <mc:AlternateContent>
           <mc:Choice Requires="wps">
             <w:drawing>
-              <wp:anchor distT="0" distB="0" distL="114300" distR="114300" simplePos="0" relativeHeight="251664384" behindDoc="0" locked="0" layoutInCell="1" allowOverlap="1" wp14:anchorId="441D5947" wp14:editId="34F6C346">
+              <wp:anchor distT="0" distB="0" distL="114300" distR="114300" simplePos="0" relativeHeight="251662336" behindDoc="0" locked="0" layoutInCell="1" allowOverlap="1" wp14:anchorId="3BC03FCF" wp14:editId="595CC40F">
                 <wp:simplePos x="0" y="0"/>
                 <wp:positionH relativeFrom="column">
-                  <wp:posOffset>414020</wp:posOffset>
-                </wp:positionH>
-                <wp:positionV relativeFrom="paragraph">
-                  <wp:posOffset>1286510</wp:posOffset>
-                </wp:positionV>
-                <wp:extent cx="4276725" cy="923925"/>
-                <wp:effectExtent l="0" t="0" r="28575" b="28575"/>
-                <wp:wrapTopAndBottom/>
-                <wp:docPr id="3" name="Textfeld 2"/>
-                <wp:cNvGraphicFramePr>
-                  <a:graphicFrameLocks xmlns:a="http://schemas.openxmlformats.org/drawingml/2006/main"/>
-                </wp:cNvGraphicFramePr>
-                <a:graphic xmlns:a="http://schemas.openxmlformats.org/drawingml/2006/main">
-                  <a:graphicData uri="http://schemas.microsoft.com/office/word/2010/wordprocessingShape">
-                    <wps:wsp>
-                      <wps:cNvSpPr txBox="1">
-                        <a:spLocks noChangeArrowheads="1"/>
-                      </wps:cNvSpPr>
-                      <wps:spPr bwMode="auto">
-                        <a:xfrm>
-                          <a:off x="0" y="0"/>
-                          <a:ext cx="4276725" cy="923925"/>
-                        </a:xfrm>
-                        <a:prstGeom prst="rect">
-                          <a:avLst/>
-                        </a:prstGeom>
-                        <a:solidFill>
-                          <a:schemeClr val="accent3"/>
-                        </a:solidFill>
-                        <a:ln w="9525">
-                          <a:solidFill>
-                            <a:schemeClr val="bg1"/>
-                          </a:solidFill>
-                          <a:miter lim="800000"/>
-                          <a:headEnd/>
-                          <a:tailEnd/>
-                        </a:ln>
-                      </wps:spPr>
-                      <wps:txbx>
-                        <w:txbxContent>
-                          <w:p>
-                            <w:pPr>
-                              <w:spacing w:after="0"/>
-                              <w:jc w:val="center"/>
-                              <w:rPr>
-                                <w:rFonts w:ascii="Script MT Bold" w:hAnsi="Script MT Bold"/>
-                                <w:color w:val="FFFFFF" w:themeColor="background1"/>
-                                <w:sz w:val="30"/>
-                                <w:szCs w:val="30"/>
-                              </w:rPr>
-                            </w:pPr>
-                            <w:r>
-                              <w:rPr>
-                                <w:rFonts w:ascii="Script MT Bold" w:hAnsi="Script MT Bold"/>
-                                <w:color w:val="FFFFFF" w:themeColor="background1"/>
-                                <w:sz w:val="30"/>
-                                <w:szCs w:val="30"/>
-                              </w:rPr>
-                              <w:t xml:space="preserve">Pull </w:t>
-                            </w:r>
-                            <w:proofErr w:type="spellStart"/>
-                            <w:r>
-                              <w:rPr>
-                                <w:rFonts w:ascii="Script MT Bold" w:hAnsi="Script MT Bold"/>
-                                <w:color w:val="FFFFFF" w:themeColor="background1"/>
-                                <w:sz w:val="30"/>
-                                <w:szCs w:val="30"/>
-                              </w:rPr>
-                              <w:t>every</w:t>
-                            </w:r>
-                            <w:proofErr w:type="spellEnd"/>
-                            <w:r>
-                              <w:rPr>
-                                <w:rFonts w:ascii="Script MT Bold" w:hAnsi="Script MT Bold"/>
-                                <w:color w:val="FFFFFF" w:themeColor="background1"/>
-                                <w:sz w:val="30"/>
-                                <w:szCs w:val="30"/>
-                              </w:rPr>
-                              <w:t xml:space="preserve"> </w:t>
-                            </w:r>
-                            <w:proofErr w:type="spellStart"/>
-                            <w:r>
-                              <w:rPr>
-                                <w:rFonts w:ascii="Script MT Bold" w:hAnsi="Script MT Bold"/>
-                                <w:color w:val="FFFFFF" w:themeColor="background1"/>
-                                <w:sz w:val="30"/>
-                                <w:szCs w:val="30"/>
-                              </w:rPr>
-                              <w:t>day</w:t>
-                            </w:r>
-                            <w:proofErr w:type="spellEnd"/>
-                            <w:r>
-                              <w:rPr>
-                                <w:rFonts w:ascii="Script MT Bold" w:hAnsi="Script MT Bold"/>
-                                <w:color w:val="FFFFFF" w:themeColor="background1"/>
-                                <w:sz w:val="30"/>
-                                <w:szCs w:val="30"/>
-                              </w:rPr>
-                              <w:t xml:space="preserve"> so </w:t>
-                            </w:r>
-                            <w:proofErr w:type="spellStart"/>
-                            <w:r>
-                              <w:rPr>
-                                <w:rFonts w:ascii="Script MT Bold" w:hAnsi="Script MT Bold"/>
-                                <w:color w:val="FFFFFF" w:themeColor="background1"/>
-                                <w:sz w:val="30"/>
-                                <w:szCs w:val="30"/>
-                              </w:rPr>
-                              <w:t>tears</w:t>
-                            </w:r>
-                            <w:proofErr w:type="spellEnd"/>
-                            <w:r>
-                              <w:rPr>
-                                <w:rFonts w:ascii="Script MT Bold" w:hAnsi="Script MT Bold"/>
-                                <w:color w:val="FFFFFF" w:themeColor="background1"/>
-                                <w:sz w:val="30"/>
-                                <w:szCs w:val="30"/>
-                              </w:rPr>
-                              <w:t xml:space="preserve"> </w:t>
-                            </w:r>
-                            <w:proofErr w:type="spellStart"/>
-                            <w:r>
-                              <w:rPr>
-                                <w:rFonts w:ascii="Script MT Bold" w:hAnsi="Script MT Bold"/>
-                                <w:color w:val="FFFFFF" w:themeColor="background1"/>
-                                <w:sz w:val="30"/>
-                                <w:szCs w:val="30"/>
-                              </w:rPr>
-                              <w:t>stay</w:t>
-                            </w:r>
-                            <w:proofErr w:type="spellEnd"/>
-                            <w:r>
-                              <w:rPr>
-                                <w:rFonts w:ascii="Script MT Bold" w:hAnsi="Script MT Bold"/>
-                                <w:color w:val="FFFFFF" w:themeColor="background1"/>
-                                <w:sz w:val="30"/>
-                                <w:szCs w:val="30"/>
-                              </w:rPr>
-                              <w:t xml:space="preserve"> </w:t>
-                            </w:r>
-                            <w:proofErr w:type="spellStart"/>
-                            <w:r>
-                              <w:rPr>
-                                <w:rFonts w:ascii="Script MT Bold" w:hAnsi="Script MT Bold"/>
-                                <w:color w:val="FFFFFF" w:themeColor="background1"/>
-                                <w:sz w:val="30"/>
-                                <w:szCs w:val="30"/>
-                              </w:rPr>
-                              <w:t>away</w:t>
-                            </w:r>
-                            <w:proofErr w:type="spellEnd"/>
-                            <w:r>
-                              <w:rPr>
-                                <w:rFonts w:ascii="Script MT Bold" w:hAnsi="Script MT Bold"/>
-                                <w:color w:val="FFFFFF" w:themeColor="background1"/>
-                                <w:sz w:val="30"/>
-                                <w:szCs w:val="30"/>
-                              </w:rPr>
-                              <w:t>.</w:t>
-                            </w:r>
-                          </w:p>
-                          <w:p>
-                            <w:pPr>
-                              <w:spacing w:after="0"/>
-                              <w:jc w:val="center"/>
-                              <w:rPr>
-                                <w:rFonts w:ascii="Script MT Bold" w:hAnsi="Script MT Bold"/>
-                                <w:color w:val="FFFFFF" w:themeColor="background1"/>
-                                <w:sz w:val="30"/>
-                                <w:szCs w:val="30"/>
-                              </w:rPr>
-                            </w:pPr>
-                            <w:proofErr w:type="spellStart"/>
-                            <w:r>
-                              <w:rPr>
-                                <w:rFonts w:ascii="Script MT Bold" w:hAnsi="Script MT Bold"/>
-                                <w:color w:val="FFFFFF" w:themeColor="background1"/>
-                                <w:sz w:val="30"/>
-                                <w:szCs w:val="30"/>
-                              </w:rPr>
-                              <w:t>Communicate</w:t>
-                            </w:r>
-                            <w:proofErr w:type="spellEnd"/>
-                            <w:r>
-                              <w:rPr>
-                                <w:rFonts w:ascii="Script MT Bold" w:hAnsi="Script MT Bold"/>
-                                <w:color w:val="FFFFFF" w:themeColor="background1"/>
-                                <w:sz w:val="30"/>
-                                <w:szCs w:val="30"/>
-                              </w:rPr>
-                              <w:t xml:space="preserve"> so </w:t>
-                            </w:r>
-                            <w:proofErr w:type="spellStart"/>
-                            <w:r>
-                              <w:rPr>
-                                <w:rFonts w:ascii="Script MT Bold" w:hAnsi="Script MT Bold"/>
-                                <w:color w:val="FFFFFF" w:themeColor="background1"/>
-                                <w:sz w:val="30"/>
-                                <w:szCs w:val="30"/>
-                              </w:rPr>
-                              <w:t>you</w:t>
-                            </w:r>
-                            <w:proofErr w:type="spellEnd"/>
-                            <w:r>
-                              <w:rPr>
-                                <w:rFonts w:ascii="Script MT Bold" w:hAnsi="Script MT Bold"/>
-                                <w:color w:val="FFFFFF" w:themeColor="background1"/>
-                                <w:sz w:val="30"/>
-                                <w:szCs w:val="30"/>
-                              </w:rPr>
-                              <w:t xml:space="preserve"> </w:t>
-                            </w:r>
-                            <w:proofErr w:type="spellStart"/>
-                            <w:r>
-                              <w:rPr>
-                                <w:rFonts w:ascii="Script MT Bold" w:hAnsi="Script MT Bold"/>
-                                <w:color w:val="FFFFFF" w:themeColor="background1"/>
-                                <w:sz w:val="30"/>
-                                <w:szCs w:val="30"/>
-                              </w:rPr>
-                              <w:t>dont</w:t>
-                            </w:r>
-                            <w:proofErr w:type="spellEnd"/>
-                            <w:r>
-                              <w:rPr>
-                                <w:rFonts w:ascii="Script MT Bold" w:hAnsi="Script MT Bold"/>
-                                <w:color w:val="FFFFFF" w:themeColor="background1"/>
-                                <w:sz w:val="30"/>
-                                <w:szCs w:val="30"/>
-                              </w:rPr>
-                              <w:t xml:space="preserve"> </w:t>
-                            </w:r>
-                            <w:proofErr w:type="spellStart"/>
-                            <w:r>
-                              <w:rPr>
-                                <w:rFonts w:ascii="Script MT Bold" w:hAnsi="Script MT Bold"/>
-                                <w:color w:val="FFFFFF" w:themeColor="background1"/>
-                                <w:sz w:val="30"/>
-                                <w:szCs w:val="30"/>
-                              </w:rPr>
-                              <w:t>hate</w:t>
-                            </w:r>
-                            <w:proofErr w:type="spellEnd"/>
-                            <w:r>
-                              <w:rPr>
-                                <w:rFonts w:ascii="Script MT Bold" w:hAnsi="Script MT Bold"/>
-                                <w:color w:val="FFFFFF" w:themeColor="background1"/>
-                                <w:sz w:val="30"/>
-                                <w:szCs w:val="30"/>
-                              </w:rPr>
-                              <w:t>.</w:t>
-                            </w:r>
-                          </w:p>
-                          <w:p>
-                            <w:pPr>
-                              <w:spacing w:after="0"/>
-                              <w:jc w:val="center"/>
-                              <w:rPr>
-                                <w:rFonts w:ascii="Script MT Bold" w:hAnsi="Script MT Bold"/>
-                                <w:color w:val="FFFFFF" w:themeColor="background1"/>
-                                <w:sz w:val="30"/>
-                                <w:szCs w:val="30"/>
-                              </w:rPr>
-                            </w:pPr>
-                            <w:proofErr w:type="spellStart"/>
-                            <w:r>
-                              <w:rPr>
-                                <w:rFonts w:ascii="Script MT Bold" w:hAnsi="Script MT Bold"/>
-                                <w:color w:val="FFFFFF" w:themeColor="background1"/>
-                                <w:sz w:val="30"/>
-                                <w:szCs w:val="30"/>
-                              </w:rPr>
-                              <w:t>Don’t</w:t>
-                            </w:r>
-                            <w:proofErr w:type="spellEnd"/>
-                            <w:r>
-                              <w:rPr>
-                                <w:rFonts w:ascii="Script MT Bold" w:hAnsi="Script MT Bold"/>
-                                <w:color w:val="FFFFFF" w:themeColor="background1"/>
-                                <w:sz w:val="30"/>
-                                <w:szCs w:val="30"/>
-                              </w:rPr>
-                              <w:t xml:space="preserve"> </w:t>
-                            </w:r>
-                            <w:proofErr w:type="spellStart"/>
-                            <w:r>
-                              <w:rPr>
-                                <w:rFonts w:ascii="Script MT Bold" w:hAnsi="Script MT Bold"/>
-                                <w:color w:val="FFFFFF" w:themeColor="background1"/>
-                                <w:sz w:val="30"/>
-                                <w:szCs w:val="30"/>
-                              </w:rPr>
-                              <w:t>try</w:t>
-                            </w:r>
-                            <w:proofErr w:type="spellEnd"/>
-                            <w:r>
-                              <w:rPr>
-                                <w:rFonts w:ascii="Script MT Bold" w:hAnsi="Script MT Bold"/>
-                                <w:color w:val="FFFFFF" w:themeColor="background1"/>
-                                <w:sz w:val="30"/>
-                                <w:szCs w:val="30"/>
-                              </w:rPr>
-                              <w:t xml:space="preserve"> </w:t>
-                            </w:r>
-                            <w:proofErr w:type="spellStart"/>
-                            <w:r>
-                              <w:rPr>
-                                <w:rFonts w:ascii="Script MT Bold" w:hAnsi="Script MT Bold"/>
-                                <w:color w:val="FFFFFF" w:themeColor="background1"/>
-                                <w:sz w:val="30"/>
-                                <w:szCs w:val="30"/>
-                              </w:rPr>
-                              <w:t>to</w:t>
-                            </w:r>
-                            <w:proofErr w:type="spellEnd"/>
-                            <w:r>
-                              <w:rPr>
-                                <w:rFonts w:ascii="Script MT Bold" w:hAnsi="Script MT Bold"/>
-                                <w:color w:val="FFFFFF" w:themeColor="background1"/>
-                                <w:sz w:val="30"/>
-                                <w:szCs w:val="30"/>
-                              </w:rPr>
-                              <w:t xml:space="preserve"> fix </w:t>
-                            </w:r>
-                            <w:proofErr w:type="spellStart"/>
-                            <w:r>
-                              <w:rPr>
-                                <w:rFonts w:ascii="Script MT Bold" w:hAnsi="Script MT Bold"/>
-                                <w:color w:val="FFFFFF" w:themeColor="background1"/>
-                                <w:sz w:val="30"/>
-                                <w:szCs w:val="30"/>
-                              </w:rPr>
-                              <w:t>what</w:t>
-                            </w:r>
-                            <w:proofErr w:type="spellEnd"/>
-                            <w:r>
-                              <w:rPr>
-                                <w:rFonts w:ascii="Script MT Bold" w:hAnsi="Script MT Bold"/>
-                                <w:color w:val="FFFFFF" w:themeColor="background1"/>
-                                <w:sz w:val="30"/>
-                                <w:szCs w:val="30"/>
-                              </w:rPr>
-                              <w:t xml:space="preserve"> </w:t>
-                            </w:r>
-                            <w:proofErr w:type="spellStart"/>
-                            <w:r>
-                              <w:rPr>
-                                <w:rFonts w:ascii="Script MT Bold" w:hAnsi="Script MT Bold"/>
-                                <w:color w:val="FFFFFF" w:themeColor="background1"/>
-                                <w:sz w:val="30"/>
-                                <w:szCs w:val="30"/>
-                              </w:rPr>
-                              <w:t>you</w:t>
-                            </w:r>
-                            <w:proofErr w:type="spellEnd"/>
-                            <w:r>
-                              <w:rPr>
-                                <w:rFonts w:ascii="Script MT Bold" w:hAnsi="Script MT Bold"/>
-                                <w:color w:val="FFFFFF" w:themeColor="background1"/>
-                                <w:sz w:val="30"/>
-                                <w:szCs w:val="30"/>
-                              </w:rPr>
-                              <w:t xml:space="preserve"> </w:t>
-                            </w:r>
-                            <w:proofErr w:type="spellStart"/>
-                            <w:r>
-                              <w:rPr>
-                                <w:rFonts w:ascii="Script MT Bold" w:hAnsi="Script MT Bold"/>
-                                <w:color w:val="FFFFFF" w:themeColor="background1"/>
-                                <w:sz w:val="30"/>
-                                <w:szCs w:val="30"/>
-                              </w:rPr>
-                              <w:t>did</w:t>
-                            </w:r>
-                            <w:proofErr w:type="spellEnd"/>
-                            <w:r>
-                              <w:rPr>
-                                <w:rFonts w:ascii="Script MT Bold" w:hAnsi="Script MT Bold"/>
-                                <w:color w:val="FFFFFF" w:themeColor="background1"/>
-                                <w:sz w:val="30"/>
-                                <w:szCs w:val="30"/>
-                              </w:rPr>
-                              <w:t xml:space="preserve"> break.</w:t>
-                            </w:r>
-                          </w:p>
-                        </w:txbxContent>
-                      </wps:txbx>
-                      <wps:bodyPr rot="0" vert="horz" wrap="square" lIns="91440" tIns="45720" rIns="91440" bIns="45720" anchor="t" anchorCtr="0">
-                        <a:noAutofit/>
-                      </wps:bodyPr>
-                    </wps:wsp>
-                  </a:graphicData>
-                </a:graphic>
-                <wp14:sizeRelH relativeFrom="margin">
-                  <wp14:pctWidth>0</wp14:pctWidth>
-                </wp14:sizeRelH>
-                <wp14:sizeRelV relativeFrom="margin">
-                  <wp14:pctHeight>0</wp14:pctHeight>
-                </wp14:sizeRelV>
-              </wp:anchor>
-            </w:drawing>
-          </mc:Choice>
-          <mc:Fallback>
-            <w:pict>
-              <v:shape id="_x0000_s1027" type="#_x0000_t202" style="position:absolute;left:0;text-align:left;margin-left:32.6pt;margin-top:101.3pt;width:336.75pt;height:72.75pt;z-index:251664384;visibility:visible;mso-wrap-style:square;mso-width-percent:0;mso-height-percent:0;mso-wrap-distance-left:9pt;mso-wrap-distance-top:0;mso-wrap-distance-right:9pt;mso-wrap-distance-bottom:0;mso-position-horizontal:absolute;mso-position-horizontal-relative:text;mso-position-vertical:absolute;mso-position-vertical-relative:text;mso-width-percent:0;mso-height-percent:0;mso-width-relative:margin;mso-height-relative:margin;v-text-anchor:top" o:gfxdata="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" fillcolor="#9bbb59 [3206]" strokecolor="white [3212]">
-                <v:textbox>
-                  <w:txbxContent>
-                    <w:p>
-                      <w:pPr>
-                        <w:spacing w:after="0"/>
-                        <w:jc w:val="center"/>
-                        <w:rPr>
-                          <w:rFonts w:ascii="Script MT Bold" w:hAnsi="Script MT Bold"/>
-                          <w:color w:val="FFFFFF" w:themeColor="background1"/>
-                          <w:sz w:val="30"/>
-                          <w:szCs w:val="30"/>
-                        </w:rPr>
-                      </w:pPr>
-                      <w:r>
-                        <w:rPr>
-                          <w:rFonts w:ascii="Script MT Bold" w:hAnsi="Script MT Bold"/>
-                          <w:color w:val="FFFFFF" w:themeColor="background1"/>
-                          <w:sz w:val="30"/>
-                          <w:szCs w:val="30"/>
-                        </w:rPr>
-                        <w:t xml:space="preserve">Pull </w:t>
-                      </w:r>
-                      <w:proofErr w:type="spellStart"/>
-                      <w:r>
-                        <w:rPr>
-                          <w:rFonts w:ascii="Script MT Bold" w:hAnsi="Script MT Bold"/>
-                          <w:color w:val="FFFFFF" w:themeColor="background1"/>
-                          <w:sz w:val="30"/>
-                          <w:szCs w:val="30"/>
-                        </w:rPr>
-                        <w:t>every</w:t>
-                      </w:r>
-                      <w:proofErr w:type="spellEnd"/>
-                      <w:r>
-                        <w:rPr>
-                          <w:rFonts w:ascii="Script MT Bold" w:hAnsi="Script MT Bold"/>
-                          <w:color w:val="FFFFFF" w:themeColor="background1"/>
-                          <w:sz w:val="30"/>
-                          <w:szCs w:val="30"/>
-                        </w:rPr>
-                        <w:t xml:space="preserve"> </w:t>
-                      </w:r>
-                      <w:proofErr w:type="spellStart"/>
-                      <w:r>
-                        <w:rPr>
-                          <w:rFonts w:ascii="Script MT Bold" w:hAnsi="Script MT Bold"/>
-                          <w:color w:val="FFFFFF" w:themeColor="background1"/>
-                          <w:sz w:val="30"/>
-                          <w:szCs w:val="30"/>
-                        </w:rPr>
-                        <w:t>day</w:t>
-                      </w:r>
-                      <w:proofErr w:type="spellEnd"/>
-                      <w:r>
-                        <w:rPr>
-                          <w:rFonts w:ascii="Script MT Bold" w:hAnsi="Script MT Bold"/>
-                          <w:color w:val="FFFFFF" w:themeColor="background1"/>
-                          <w:sz w:val="30"/>
-                          <w:szCs w:val="30"/>
-                        </w:rPr>
-                        <w:t xml:space="preserve"> so </w:t>
-                      </w:r>
-                      <w:proofErr w:type="spellStart"/>
-                      <w:r>
-                        <w:rPr>
-                          <w:rFonts w:ascii="Script MT Bold" w:hAnsi="Script MT Bold"/>
-                          <w:color w:val="FFFFFF" w:themeColor="background1"/>
-                          <w:sz w:val="30"/>
-                          <w:szCs w:val="30"/>
-                        </w:rPr>
-                        <w:t>tears</w:t>
-                      </w:r>
-                      <w:proofErr w:type="spellEnd"/>
-                      <w:r>
-                        <w:rPr>
-                          <w:rFonts w:ascii="Script MT Bold" w:hAnsi="Script MT Bold"/>
-                          <w:color w:val="FFFFFF" w:themeColor="background1"/>
-                          <w:sz w:val="30"/>
-                          <w:szCs w:val="30"/>
-                        </w:rPr>
-                        <w:t xml:space="preserve"> </w:t>
-                      </w:r>
-                      <w:proofErr w:type="spellStart"/>
-                      <w:r>
-                        <w:rPr>
-                          <w:rFonts w:ascii="Script MT Bold" w:hAnsi="Script MT Bold"/>
-                          <w:color w:val="FFFFFF" w:themeColor="background1"/>
-                          <w:sz w:val="30"/>
-                          <w:szCs w:val="30"/>
-                        </w:rPr>
-                        <w:t>stay</w:t>
-                      </w:r>
-                      <w:proofErr w:type="spellEnd"/>
-                      <w:r>
-                        <w:rPr>
-                          <w:rFonts w:ascii="Script MT Bold" w:hAnsi="Script MT Bold"/>
-                          <w:color w:val="FFFFFF" w:themeColor="background1"/>
-                          <w:sz w:val="30"/>
-                          <w:szCs w:val="30"/>
-                        </w:rPr>
-                        <w:t xml:space="preserve"> </w:t>
-                      </w:r>
-                      <w:proofErr w:type="spellStart"/>
-                      <w:r>
-                        <w:rPr>
-                          <w:rFonts w:ascii="Script MT Bold" w:hAnsi="Script MT Bold"/>
-                          <w:color w:val="FFFFFF" w:themeColor="background1"/>
-                          <w:sz w:val="30"/>
-                          <w:szCs w:val="30"/>
-                        </w:rPr>
-                        <w:t>away</w:t>
-                      </w:r>
-                      <w:proofErr w:type="spellEnd"/>
-                      <w:r>
-                        <w:rPr>
-                          <w:rFonts w:ascii="Script MT Bold" w:hAnsi="Script MT Bold"/>
-                          <w:color w:val="FFFFFF" w:themeColor="background1"/>
-                          <w:sz w:val="30"/>
-                          <w:szCs w:val="30"/>
-                        </w:rPr>
-                        <w:t>.</w:t>
-                      </w:r>
-                    </w:p>
-                    <w:p>
-                      <w:pPr>
-                        <w:spacing w:after="0"/>
-                        <w:jc w:val="center"/>
-                        <w:rPr>
-                          <w:rFonts w:ascii="Script MT Bold" w:hAnsi="Script MT Bold"/>
-                          <w:color w:val="FFFFFF" w:themeColor="background1"/>
-                          <w:sz w:val="30"/>
-                          <w:szCs w:val="30"/>
-                        </w:rPr>
-                      </w:pPr>
-                      <w:proofErr w:type="spellStart"/>
-                      <w:r>
-                        <w:rPr>
-                          <w:rFonts w:ascii="Script MT Bold" w:hAnsi="Script MT Bold"/>
-                          <w:color w:val="FFFFFF" w:themeColor="background1"/>
-                          <w:sz w:val="30"/>
-                          <w:szCs w:val="30"/>
-                        </w:rPr>
-                        <w:t>Communicate</w:t>
-                      </w:r>
-                      <w:proofErr w:type="spellEnd"/>
-                      <w:r>
-                        <w:rPr>
-                          <w:rFonts w:ascii="Script MT Bold" w:hAnsi="Script MT Bold"/>
-                          <w:color w:val="FFFFFF" w:themeColor="background1"/>
-                          <w:sz w:val="30"/>
-                          <w:szCs w:val="30"/>
-                        </w:rPr>
-                        <w:t xml:space="preserve"> so </w:t>
-                      </w:r>
-                      <w:proofErr w:type="spellStart"/>
-                      <w:r>
-                        <w:rPr>
-                          <w:rFonts w:ascii="Script MT Bold" w:hAnsi="Script MT Bold"/>
-                          <w:color w:val="FFFFFF" w:themeColor="background1"/>
-                          <w:sz w:val="30"/>
-                          <w:szCs w:val="30"/>
-                        </w:rPr>
-                        <w:t>you</w:t>
-                      </w:r>
-                      <w:proofErr w:type="spellEnd"/>
-                      <w:r>
-                        <w:rPr>
-                          <w:rFonts w:ascii="Script MT Bold" w:hAnsi="Script MT Bold"/>
-                          <w:color w:val="FFFFFF" w:themeColor="background1"/>
-                          <w:sz w:val="30"/>
-                          <w:szCs w:val="30"/>
-                        </w:rPr>
-                        <w:t xml:space="preserve"> </w:t>
-                      </w:r>
-                      <w:proofErr w:type="spellStart"/>
-                      <w:r>
-                        <w:rPr>
-                          <w:rFonts w:ascii="Script MT Bold" w:hAnsi="Script MT Bold"/>
-                          <w:color w:val="FFFFFF" w:themeColor="background1"/>
-                          <w:sz w:val="30"/>
-                          <w:szCs w:val="30"/>
-                        </w:rPr>
-                        <w:t>dont</w:t>
-                      </w:r>
-                      <w:proofErr w:type="spellEnd"/>
-                      <w:r>
-                        <w:rPr>
-                          <w:rFonts w:ascii="Script MT Bold" w:hAnsi="Script MT Bold"/>
-                          <w:color w:val="FFFFFF" w:themeColor="background1"/>
-                          <w:sz w:val="30"/>
-                          <w:szCs w:val="30"/>
-                        </w:rPr>
-                        <w:t xml:space="preserve"> </w:t>
-                      </w:r>
-                      <w:proofErr w:type="spellStart"/>
-                      <w:r>
-                        <w:rPr>
-                          <w:rFonts w:ascii="Script MT Bold" w:hAnsi="Script MT Bold"/>
-                          <w:color w:val="FFFFFF" w:themeColor="background1"/>
-                          <w:sz w:val="30"/>
-                          <w:szCs w:val="30"/>
-                        </w:rPr>
-                        <w:t>hate</w:t>
-                      </w:r>
-                      <w:proofErr w:type="spellEnd"/>
-                      <w:r>
-                        <w:rPr>
-                          <w:rFonts w:ascii="Script MT Bold" w:hAnsi="Script MT Bold"/>
-                          <w:color w:val="FFFFFF" w:themeColor="background1"/>
-                          <w:sz w:val="30"/>
-                          <w:szCs w:val="30"/>
-                        </w:rPr>
-                        <w:t>.</w:t>
-                      </w:r>
-                    </w:p>
-                    <w:p>
-                      <w:pPr>
-                        <w:spacing w:after="0"/>
-                        <w:jc w:val="center"/>
-                        <w:rPr>
-                          <w:rFonts w:ascii="Script MT Bold" w:hAnsi="Script MT Bold"/>
-                          <w:color w:val="FFFFFF" w:themeColor="background1"/>
-                          <w:sz w:val="30"/>
-                          <w:szCs w:val="30"/>
-                        </w:rPr>
-                      </w:pPr>
-                      <w:proofErr w:type="spellStart"/>
-                      <w:r>
-                        <w:rPr>
-                          <w:rFonts w:ascii="Script MT Bold" w:hAnsi="Script MT Bold"/>
-                          <w:color w:val="FFFFFF" w:themeColor="background1"/>
-                          <w:sz w:val="30"/>
-                          <w:szCs w:val="30"/>
-                        </w:rPr>
-                        <w:t>Don’t</w:t>
-                      </w:r>
-                      <w:proofErr w:type="spellEnd"/>
-                      <w:r>
-                        <w:rPr>
-                          <w:rFonts w:ascii="Script MT Bold" w:hAnsi="Script MT Bold"/>
-                          <w:color w:val="FFFFFF" w:themeColor="background1"/>
-                          <w:sz w:val="30"/>
-                          <w:szCs w:val="30"/>
-                        </w:rPr>
-                        <w:t xml:space="preserve"> </w:t>
-                      </w:r>
-                      <w:proofErr w:type="spellStart"/>
-                      <w:r>
-                        <w:rPr>
-                          <w:rFonts w:ascii="Script MT Bold" w:hAnsi="Script MT Bold"/>
-                          <w:color w:val="FFFFFF" w:themeColor="background1"/>
-                          <w:sz w:val="30"/>
-                          <w:szCs w:val="30"/>
-                        </w:rPr>
-                        <w:t>try</w:t>
-                      </w:r>
-                      <w:proofErr w:type="spellEnd"/>
-                      <w:r>
-                        <w:rPr>
-                          <w:rFonts w:ascii="Script MT Bold" w:hAnsi="Script MT Bold"/>
-                          <w:color w:val="FFFFFF" w:themeColor="background1"/>
-                          <w:sz w:val="30"/>
-                          <w:szCs w:val="30"/>
-                        </w:rPr>
-                        <w:t xml:space="preserve"> </w:t>
-                      </w:r>
-                      <w:proofErr w:type="spellStart"/>
-                      <w:r>
-                        <w:rPr>
-                          <w:rFonts w:ascii="Script MT Bold" w:hAnsi="Script MT Bold"/>
-                          <w:color w:val="FFFFFF" w:themeColor="background1"/>
-                          <w:sz w:val="30"/>
-                          <w:szCs w:val="30"/>
-                        </w:rPr>
-                        <w:t>to</w:t>
-                      </w:r>
-                      <w:proofErr w:type="spellEnd"/>
-                      <w:r>
-                        <w:rPr>
-                          <w:rFonts w:ascii="Script MT Bold" w:hAnsi="Script MT Bold"/>
-                          <w:color w:val="FFFFFF" w:themeColor="background1"/>
-                          <w:sz w:val="30"/>
-                          <w:szCs w:val="30"/>
-                        </w:rPr>
-                        <w:t xml:space="preserve"> fix </w:t>
-                      </w:r>
-                      <w:proofErr w:type="spellStart"/>
-                      <w:r>
-                        <w:rPr>
-                          <w:rFonts w:ascii="Script MT Bold" w:hAnsi="Script MT Bold"/>
-                          <w:color w:val="FFFFFF" w:themeColor="background1"/>
-                          <w:sz w:val="30"/>
-                          <w:szCs w:val="30"/>
-                        </w:rPr>
-                        <w:t>what</w:t>
-                      </w:r>
-                      <w:proofErr w:type="spellEnd"/>
-                      <w:r>
-                        <w:rPr>
-                          <w:rFonts w:ascii="Script MT Bold" w:hAnsi="Script MT Bold"/>
-                          <w:color w:val="FFFFFF" w:themeColor="background1"/>
-                          <w:sz w:val="30"/>
-                          <w:szCs w:val="30"/>
-                        </w:rPr>
-                        <w:t xml:space="preserve"> </w:t>
-                      </w:r>
-                      <w:proofErr w:type="spellStart"/>
-                      <w:r>
-                        <w:rPr>
-                          <w:rFonts w:ascii="Script MT Bold" w:hAnsi="Script MT Bold"/>
-                          <w:color w:val="FFFFFF" w:themeColor="background1"/>
-                          <w:sz w:val="30"/>
-                          <w:szCs w:val="30"/>
-                        </w:rPr>
-                        <w:t>you</w:t>
-                      </w:r>
-                      <w:proofErr w:type="spellEnd"/>
-                      <w:r>
-                        <w:rPr>
-                          <w:rFonts w:ascii="Script MT Bold" w:hAnsi="Script MT Bold"/>
-                          <w:color w:val="FFFFFF" w:themeColor="background1"/>
-                          <w:sz w:val="30"/>
-                          <w:szCs w:val="30"/>
-                        </w:rPr>
-                        <w:t xml:space="preserve"> </w:t>
-                      </w:r>
-                      <w:proofErr w:type="spellStart"/>
-                      <w:r>
-                        <w:rPr>
-                          <w:rFonts w:ascii="Script MT Bold" w:hAnsi="Script MT Bold"/>
-                          <w:color w:val="FFFFFF" w:themeColor="background1"/>
-                          <w:sz w:val="30"/>
-                          <w:szCs w:val="30"/>
-                        </w:rPr>
-                        <w:t>did</w:t>
-                      </w:r>
-                      <w:proofErr w:type="spellEnd"/>
-                      <w:r>
-                        <w:rPr>
-                          <w:rFonts w:ascii="Script MT Bold" w:hAnsi="Script MT Bold"/>
-                          <w:color w:val="FFFFFF" w:themeColor="background1"/>
-                          <w:sz w:val="30"/>
-                          <w:szCs w:val="30"/>
-                        </w:rPr>
-                        <w:t xml:space="preserve"> break.</w:t>
-                      </w:r>
-                    </w:p>
-                  </w:txbxContent>
-                </v:textbox>
-                <w10:wrap type="topAndBottom"/>
-              </v:shape>
-            </w:pict>
-          </mc:Fallback>
-        </mc:AlternateContent>
-      </w:r>
-      <w:r>
-        <w:rPr>
-          <w:rFonts w:ascii="Arial" w:hAnsi="Arial" w:cs="Arial"/>
-          <w:noProof/>
-          <w:lang w:eastAsia="de-DE"/>
-        </w:rPr>
-        <mc:AlternateContent>
-          <mc:Choice Requires="wps">
-            <w:drawing>
-              <wp:anchor distT="0" distB="0" distL="114300" distR="114300" simplePos="0" relativeHeight="251662336" behindDoc="0" locked="0" layoutInCell="1" allowOverlap="1" wp14:anchorId="4CDBEF97" wp14:editId="2C834C92">
-                <wp:simplePos x="0" y="0"/>
-                <wp:positionH relativeFrom="column">
-                  <wp:posOffset>1337945</wp:posOffset>
+                  <wp:posOffset>1242695</wp:posOffset>
                 </wp:positionH>
                 <wp:positionV relativeFrom="paragraph">
                   <wp:posOffset>438785</wp:posOffset>
@@ -4490,7 +4367,11 @@
           </mc:Choice>
           <mc:Fallback>
             <w:pict>
-              <v:shape id="_x0000_s1028" type="#_x0000_t202" style="position:absolute;left:0;text-align:left;margin-left:105.35pt;margin-top:34.55pt;width:186.95pt;height:55.5pt;z-index:251662336;visibility:visible;mso-wrap-style:square;mso-width-percent:400;mso-height-percent:0;mso-wrap-distance-left:9pt;mso-wrap-distance-top:0;mso-wrap-distance-right:9pt;mso-wrap-distance-bottom:0;mso-position-horizontal:absolute;mso-position-horizontal-relative:text;mso-position-vertical:absolute;mso-position-vertical-relative:text;mso-width-percent:400;mso-height-percent:0;mso-width-relative:margin;mso-height-relative:margin;v-text-anchor:top" o:gfxdata="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" fillcolor="#fabf8f [1945]" strokecolor="white [3212]">
+              <v:shapetype id="_x0000_t202" coordsize="21600,21600" o:spt="202" path="m,l,21600r21600,l21600,xe">
+                <v:stroke joinstyle="miter"/>
+                <v:path gradientshapeok="t" o:connecttype="rect"/>
+              </v:shapetype>
+              <v:shape id="_x0000_s1027" type="#_x0000_t202" style="position:absolute;left:0;text-align:left;margin-left:97.85pt;margin-top:34.55pt;width:186.95pt;height:55.5pt;z-index:251662336;visibility:visible;mso-wrap-style:square;mso-width-percent:400;mso-height-percent:0;mso-wrap-distance-left:9pt;mso-wrap-distance-top:0;mso-wrap-distance-right:9pt;mso-wrap-distance-bottom:0;mso-position-horizontal:absolute;mso-position-horizontal-relative:text;mso-position-vertical:absolute;mso-position-vertical-relative:text;mso-width-percent:400;mso-height-percent:0;mso-width-relative:margin;mso-height-relative:margin;v-text-anchor:top" o:gfxdata="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" fillcolor="#fabf8f [1945]" strokecolor="white [3212]">
                 <v:textbox>
                   <w:txbxContent>
                     <w:p>
@@ -4681,6 +4562,778 @@
                           <w:rFonts w:ascii="Arial" w:hAnsi="Arial" w:cs="Arial"/>
                         </w:rPr>
                         <w:t>!</w:t>
+                      </w:r>
+                    </w:p>
+                  </w:txbxContent>
+                </v:textbox>
+                <w10:wrap type="topAndBottom"/>
+              </v:shape>
+            </w:pict>
+          </mc:Fallback>
+        </mc:AlternateContent>
+      </w:r>
+      <w:r>
+        <w:rPr>
+          <w:rFonts w:ascii="Arial" w:hAnsi="Arial" w:cs="Arial"/>
+          <w:noProof/>
+          <w:lang w:eastAsia="de-DE"/>
+        </w:rPr>
+        <mc:AlternateContent>
+          <mc:Choice Requires="wps">
+            <w:drawing>
+              <wp:anchor distT="0" distB="0" distL="114300" distR="114300" simplePos="0" relativeHeight="251664384" behindDoc="0" locked="0" layoutInCell="1" allowOverlap="1" wp14:anchorId="7AF08C6E" wp14:editId="79485D2E">
+                <wp:simplePos x="0" y="0"/>
+                <wp:positionH relativeFrom="column">
+                  <wp:posOffset>347345</wp:posOffset>
+                </wp:positionH>
+                <wp:positionV relativeFrom="paragraph">
+                  <wp:posOffset>1286510</wp:posOffset>
+                </wp:positionV>
+                <wp:extent cx="4276725" cy="923925"/>
+                <wp:effectExtent l="0" t="0" r="28575" b="28575"/>
+                <wp:wrapTopAndBottom/>
+                <wp:docPr id="3" name="Textfeld 2"/>
+                <wp:cNvGraphicFramePr>
+                  <a:graphicFrameLocks xmlns:a="http://schemas.openxmlformats.org/drawingml/2006/main"/>
+                </wp:cNvGraphicFramePr>
+                <a:graphic xmlns:a="http://schemas.openxmlformats.org/drawingml/2006/main">
+                  <a:graphicData uri="http://schemas.microsoft.com/office/word/2010/wordprocessingShape">
+                    <wps:wsp>
+                      <wps:cNvSpPr txBox="1">
+                        <a:spLocks noChangeArrowheads="1"/>
+                      </wps:cNvSpPr>
+                      <wps:spPr bwMode="auto">
+                        <a:xfrm>
+                          <a:off x="0" y="0"/>
+                          <a:ext cx="4276725" cy="923925"/>
+                        </a:xfrm>
+                        <a:prstGeom prst="rect">
+                          <a:avLst/>
+                        </a:prstGeom>
+                        <a:solidFill>
+                          <a:schemeClr val="accent3"/>
+                        </a:solidFill>
+                        <a:ln w="9525">
+                          <a:solidFill>
+                            <a:schemeClr val="bg1"/>
+                          </a:solidFill>
+                          <a:miter lim="800000"/>
+                          <a:headEnd/>
+                          <a:tailEnd/>
+                        </a:ln>
+                      </wps:spPr>
+                      <wps:txbx>
+                        <w:txbxContent>
+                          <w:p>
+                            <w:pPr>
+                              <w:spacing w:after="0"/>
+                              <w:jc w:val="center"/>
+                              <w:rPr>
+                                <w:rFonts w:ascii="Script MT Bold" w:hAnsi="Script MT Bold"/>
+                                <w:color w:val="FFFFFF" w:themeColor="background1"/>
+                                <w:sz w:val="30"/>
+                                <w:szCs w:val="30"/>
+                              </w:rPr>
+                            </w:pPr>
+                            <w:r>
+                              <w:rPr>
+                                <w:rFonts w:ascii="Script MT Bold" w:hAnsi="Script MT Bold"/>
+                                <w:color w:val="FFFFFF" w:themeColor="background1"/>
+                                <w:sz w:val="30"/>
+                                <w:szCs w:val="30"/>
+                              </w:rPr>
+                              <w:t xml:space="preserve">Pull </w:t>
+                            </w:r>
+                            <w:proofErr w:type="spellStart"/>
+                            <w:r>
+                              <w:rPr>
+                                <w:rFonts w:ascii="Script MT Bold" w:hAnsi="Script MT Bold"/>
+                                <w:color w:val="FFFFFF" w:themeColor="background1"/>
+                                <w:sz w:val="30"/>
+                                <w:szCs w:val="30"/>
+                              </w:rPr>
+                              <w:t>every</w:t>
+                            </w:r>
+                            <w:proofErr w:type="spellEnd"/>
+                            <w:r>
+                              <w:rPr>
+                                <w:rFonts w:ascii="Script MT Bold" w:hAnsi="Script MT Bold"/>
+                                <w:color w:val="FFFFFF" w:themeColor="background1"/>
+                                <w:sz w:val="30"/>
+                                <w:szCs w:val="30"/>
+                              </w:rPr>
+                              <w:t xml:space="preserve"> </w:t>
+                            </w:r>
+                            <w:proofErr w:type="spellStart"/>
+                            <w:r>
+                              <w:rPr>
+                                <w:rFonts w:ascii="Script MT Bold" w:hAnsi="Script MT Bold"/>
+                                <w:color w:val="FFFFFF" w:themeColor="background1"/>
+                                <w:sz w:val="30"/>
+                                <w:szCs w:val="30"/>
+                              </w:rPr>
+                              <w:t>day</w:t>
+                            </w:r>
+                            <w:proofErr w:type="spellEnd"/>
+                            <w:r>
+                              <w:rPr>
+                                <w:rFonts w:ascii="Script MT Bold" w:hAnsi="Script MT Bold"/>
+                                <w:color w:val="FFFFFF" w:themeColor="background1"/>
+                                <w:sz w:val="30"/>
+                                <w:szCs w:val="30"/>
+                              </w:rPr>
+                              <w:t xml:space="preserve"> so </w:t>
+                            </w:r>
+                            <w:proofErr w:type="spellStart"/>
+                            <w:r>
+                              <w:rPr>
+                                <w:rFonts w:ascii="Script MT Bold" w:hAnsi="Script MT Bold"/>
+                                <w:color w:val="FFFFFF" w:themeColor="background1"/>
+                                <w:sz w:val="30"/>
+                                <w:szCs w:val="30"/>
+                              </w:rPr>
+                              <w:t>tears</w:t>
+                            </w:r>
+                            <w:proofErr w:type="spellEnd"/>
+                            <w:r>
+                              <w:rPr>
+                                <w:rFonts w:ascii="Script MT Bold" w:hAnsi="Script MT Bold"/>
+                                <w:color w:val="FFFFFF" w:themeColor="background1"/>
+                                <w:sz w:val="30"/>
+                                <w:szCs w:val="30"/>
+                              </w:rPr>
+                              <w:t xml:space="preserve"> </w:t>
+                            </w:r>
+                            <w:proofErr w:type="spellStart"/>
+                            <w:r>
+                              <w:rPr>
+                                <w:rFonts w:ascii="Script MT Bold" w:hAnsi="Script MT Bold"/>
+                                <w:color w:val="FFFFFF" w:themeColor="background1"/>
+                                <w:sz w:val="30"/>
+                                <w:szCs w:val="30"/>
+                              </w:rPr>
+                              <w:t>stay</w:t>
+                            </w:r>
+                            <w:proofErr w:type="spellEnd"/>
+                            <w:r>
+                              <w:rPr>
+                                <w:rFonts w:ascii="Script MT Bold" w:hAnsi="Script MT Bold"/>
+                                <w:color w:val="FFFFFF" w:themeColor="background1"/>
+                                <w:sz w:val="30"/>
+                                <w:szCs w:val="30"/>
+                              </w:rPr>
+                              <w:t xml:space="preserve"> </w:t>
+                            </w:r>
+                            <w:proofErr w:type="spellStart"/>
+                            <w:r>
+                              <w:rPr>
+                                <w:rFonts w:ascii="Script MT Bold" w:hAnsi="Script MT Bold"/>
+                                <w:color w:val="FFFFFF" w:themeColor="background1"/>
+                                <w:sz w:val="30"/>
+                                <w:szCs w:val="30"/>
+                              </w:rPr>
+                              <w:t>away</w:t>
+                            </w:r>
+                            <w:proofErr w:type="spellEnd"/>
+                            <w:r>
+                              <w:rPr>
+                                <w:rFonts w:ascii="Script MT Bold" w:hAnsi="Script MT Bold"/>
+                                <w:color w:val="FFFFFF" w:themeColor="background1"/>
+                                <w:sz w:val="30"/>
+                                <w:szCs w:val="30"/>
+                              </w:rPr>
+                              <w:t>.</w:t>
+                            </w:r>
+                          </w:p>
+                          <w:p>
+                            <w:pPr>
+                              <w:spacing w:after="0"/>
+                              <w:jc w:val="center"/>
+                              <w:rPr>
+                                <w:rFonts w:ascii="Script MT Bold" w:hAnsi="Script MT Bold"/>
+                                <w:color w:val="FFFFFF" w:themeColor="background1"/>
+                                <w:sz w:val="30"/>
+                                <w:szCs w:val="30"/>
+                              </w:rPr>
+                            </w:pPr>
+                            <w:proofErr w:type="spellStart"/>
+                            <w:r>
+                              <w:rPr>
+                                <w:rFonts w:ascii="Script MT Bold" w:hAnsi="Script MT Bold"/>
+                                <w:color w:val="FFFFFF" w:themeColor="background1"/>
+                                <w:sz w:val="30"/>
+                                <w:szCs w:val="30"/>
+                              </w:rPr>
+                              <w:t>Communicate</w:t>
+                            </w:r>
+                            <w:proofErr w:type="spellEnd"/>
+                            <w:r>
+                              <w:rPr>
+                                <w:rFonts w:ascii="Script MT Bold" w:hAnsi="Script MT Bold"/>
+                                <w:color w:val="FFFFFF" w:themeColor="background1"/>
+                                <w:sz w:val="30"/>
+                                <w:szCs w:val="30"/>
+                              </w:rPr>
+                              <w:t xml:space="preserve"> so </w:t>
+                            </w:r>
+                            <w:proofErr w:type="spellStart"/>
+                            <w:r>
+                              <w:rPr>
+                                <w:rFonts w:ascii="Script MT Bold" w:hAnsi="Script MT Bold"/>
+                                <w:color w:val="FFFFFF" w:themeColor="background1"/>
+                                <w:sz w:val="30"/>
+                                <w:szCs w:val="30"/>
+                              </w:rPr>
+                              <w:t>you</w:t>
+                            </w:r>
+                            <w:proofErr w:type="spellEnd"/>
+                            <w:r>
+                              <w:rPr>
+                                <w:rFonts w:ascii="Script MT Bold" w:hAnsi="Script MT Bold"/>
+                                <w:color w:val="FFFFFF" w:themeColor="background1"/>
+                                <w:sz w:val="30"/>
+                                <w:szCs w:val="30"/>
+                              </w:rPr>
+                              <w:t xml:space="preserve"> </w:t>
+                            </w:r>
+                            <w:proofErr w:type="spellStart"/>
+                            <w:r>
+                              <w:rPr>
+                                <w:rFonts w:ascii="Script MT Bold" w:hAnsi="Script MT Bold"/>
+                                <w:color w:val="FFFFFF" w:themeColor="background1"/>
+                                <w:sz w:val="30"/>
+                                <w:szCs w:val="30"/>
+                              </w:rPr>
+                              <w:t>dont</w:t>
+                            </w:r>
+                            <w:proofErr w:type="spellEnd"/>
+                            <w:r>
+                              <w:rPr>
+                                <w:rFonts w:ascii="Script MT Bold" w:hAnsi="Script MT Bold"/>
+                                <w:color w:val="FFFFFF" w:themeColor="background1"/>
+                                <w:sz w:val="30"/>
+                                <w:szCs w:val="30"/>
+                              </w:rPr>
+                              <w:t xml:space="preserve"> </w:t>
+                            </w:r>
+                            <w:proofErr w:type="spellStart"/>
+                            <w:r>
+                              <w:rPr>
+                                <w:rFonts w:ascii="Script MT Bold" w:hAnsi="Script MT Bold"/>
+                                <w:color w:val="FFFFFF" w:themeColor="background1"/>
+                                <w:sz w:val="30"/>
+                                <w:szCs w:val="30"/>
+                              </w:rPr>
+                              <w:t>hate</w:t>
+                            </w:r>
+                            <w:proofErr w:type="spellEnd"/>
+                            <w:r>
+                              <w:rPr>
+                                <w:rFonts w:ascii="Script MT Bold" w:hAnsi="Script MT Bold"/>
+                                <w:color w:val="FFFFFF" w:themeColor="background1"/>
+                                <w:sz w:val="30"/>
+                                <w:szCs w:val="30"/>
+                              </w:rPr>
+                              <w:t>.</w:t>
+                            </w:r>
+                          </w:p>
+                          <w:p>
+                            <w:pPr>
+                              <w:spacing w:after="0"/>
+                              <w:jc w:val="center"/>
+                              <w:rPr>
+                                <w:rFonts w:ascii="Script MT Bold" w:hAnsi="Script MT Bold"/>
+                                <w:color w:val="FFFFFF" w:themeColor="background1"/>
+                                <w:sz w:val="30"/>
+                                <w:szCs w:val="30"/>
+                              </w:rPr>
+                            </w:pPr>
+                            <w:proofErr w:type="spellStart"/>
+                            <w:r>
+                              <w:rPr>
+                                <w:rFonts w:ascii="Script MT Bold" w:hAnsi="Script MT Bold"/>
+                                <w:color w:val="FFFFFF" w:themeColor="background1"/>
+                                <w:sz w:val="30"/>
+                                <w:szCs w:val="30"/>
+                              </w:rPr>
+                              <w:t>Don’t</w:t>
+                            </w:r>
+                            <w:proofErr w:type="spellEnd"/>
+                            <w:r>
+                              <w:rPr>
+                                <w:rFonts w:ascii="Script MT Bold" w:hAnsi="Script MT Bold"/>
+                                <w:color w:val="FFFFFF" w:themeColor="background1"/>
+                                <w:sz w:val="30"/>
+                                <w:szCs w:val="30"/>
+                              </w:rPr>
+                              <w:t xml:space="preserve"> </w:t>
+                            </w:r>
+                            <w:proofErr w:type="spellStart"/>
+                            <w:r>
+                              <w:rPr>
+                                <w:rFonts w:ascii="Script MT Bold" w:hAnsi="Script MT Bold"/>
+                                <w:color w:val="FFFFFF" w:themeColor="background1"/>
+                                <w:sz w:val="30"/>
+                                <w:szCs w:val="30"/>
+                              </w:rPr>
+                              <w:t>try</w:t>
+                            </w:r>
+                            <w:proofErr w:type="spellEnd"/>
+                            <w:r>
+                              <w:rPr>
+                                <w:rFonts w:ascii="Script MT Bold" w:hAnsi="Script MT Bold"/>
+                                <w:color w:val="FFFFFF" w:themeColor="background1"/>
+                                <w:sz w:val="30"/>
+                                <w:szCs w:val="30"/>
+                              </w:rPr>
+                              <w:t xml:space="preserve"> </w:t>
+                            </w:r>
+                            <w:proofErr w:type="spellStart"/>
+                            <w:r>
+                              <w:rPr>
+                                <w:rFonts w:ascii="Script MT Bold" w:hAnsi="Script MT Bold"/>
+                                <w:color w:val="FFFFFF" w:themeColor="background1"/>
+                                <w:sz w:val="30"/>
+                                <w:szCs w:val="30"/>
+                              </w:rPr>
+                              <w:t>to</w:t>
+                            </w:r>
+                            <w:proofErr w:type="spellEnd"/>
+                            <w:r>
+                              <w:rPr>
+                                <w:rFonts w:ascii="Script MT Bold" w:hAnsi="Script MT Bold"/>
+                                <w:color w:val="FFFFFF" w:themeColor="background1"/>
+                                <w:sz w:val="30"/>
+                                <w:szCs w:val="30"/>
+                              </w:rPr>
+                              <w:t xml:space="preserve"> fix </w:t>
+                            </w:r>
+                            <w:proofErr w:type="spellStart"/>
+                            <w:r>
+                              <w:rPr>
+                                <w:rFonts w:ascii="Script MT Bold" w:hAnsi="Script MT Bold"/>
+                                <w:color w:val="FFFFFF" w:themeColor="background1"/>
+                                <w:sz w:val="30"/>
+                                <w:szCs w:val="30"/>
+                              </w:rPr>
+                              <w:t>what</w:t>
+                            </w:r>
+                            <w:proofErr w:type="spellEnd"/>
+                            <w:r>
+                              <w:rPr>
+                                <w:rFonts w:ascii="Script MT Bold" w:hAnsi="Script MT Bold"/>
+                                <w:color w:val="FFFFFF" w:themeColor="background1"/>
+                                <w:sz w:val="30"/>
+                                <w:szCs w:val="30"/>
+                              </w:rPr>
+                              <w:t xml:space="preserve"> </w:t>
+                            </w:r>
+                            <w:proofErr w:type="spellStart"/>
+                            <w:r>
+                              <w:rPr>
+                                <w:rFonts w:ascii="Script MT Bold" w:hAnsi="Script MT Bold"/>
+                                <w:color w:val="FFFFFF" w:themeColor="background1"/>
+                                <w:sz w:val="30"/>
+                                <w:szCs w:val="30"/>
+                              </w:rPr>
+                              <w:t>you</w:t>
+                            </w:r>
+                            <w:proofErr w:type="spellEnd"/>
+                            <w:r>
+                              <w:rPr>
+                                <w:rFonts w:ascii="Script MT Bold" w:hAnsi="Script MT Bold"/>
+                                <w:color w:val="FFFFFF" w:themeColor="background1"/>
+                                <w:sz w:val="30"/>
+                                <w:szCs w:val="30"/>
+                              </w:rPr>
+                              <w:t xml:space="preserve"> </w:t>
+                            </w:r>
+                            <w:proofErr w:type="spellStart"/>
+                            <w:r>
+                              <w:rPr>
+                                <w:rFonts w:ascii="Script MT Bold" w:hAnsi="Script MT Bold"/>
+                                <w:color w:val="FFFFFF" w:themeColor="background1"/>
+                                <w:sz w:val="30"/>
+                                <w:szCs w:val="30"/>
+                              </w:rPr>
+                              <w:t>did</w:t>
+                            </w:r>
+                            <w:proofErr w:type="spellEnd"/>
+                            <w:r>
+                              <w:rPr>
+                                <w:rFonts w:ascii="Script MT Bold" w:hAnsi="Script MT Bold"/>
+                                <w:color w:val="FFFFFF" w:themeColor="background1"/>
+                                <w:sz w:val="30"/>
+                                <w:szCs w:val="30"/>
+                              </w:rPr>
+                              <w:t xml:space="preserve"> break.</w:t>
+                            </w:r>
+                          </w:p>
+                        </w:txbxContent>
+                      </wps:txbx>
+                      <wps:bodyPr rot="0" vert="horz" wrap="square" lIns="91440" tIns="45720" rIns="91440" bIns="45720" anchor="t" anchorCtr="0">
+                        <a:noAutofit/>
+                      </wps:bodyPr>
+                    </wps:wsp>
+                  </a:graphicData>
+                </a:graphic>
+                <wp14:sizeRelH relativeFrom="margin">
+                  <wp14:pctWidth>0</wp14:pctWidth>
+                </wp14:sizeRelH>
+                <wp14:sizeRelV relativeFrom="margin">
+                  <wp14:pctHeight>0</wp14:pctHeight>
+                </wp14:sizeRelV>
+              </wp:anchor>
+            </w:drawing>
+          </mc:Choice>
+          <mc:Fallback>
+            <w:pict>
+              <v:shape id="_x0000_s1028" type="#_x0000_t202" style="position:absolute;left:0;text-align:left;margin-left:27.35pt;margin-top:101.3pt;width:336.75pt;height:72.75pt;z-index:251664384;visibility:visible;mso-wrap-style:square;mso-width-percent:0;mso-height-percent:0;mso-wrap-distance-left:9pt;mso-wrap-distance-top:0;mso-wrap-distance-right:9pt;mso-wrap-distance-bottom:0;mso-position-horizontal:absolute;mso-position-horizontal-relative:text;mso-position-vertical:absolute;mso-position-vertical-relative:text;mso-width-percent:0;mso-height-percent:0;mso-width-relative:margin;mso-height-relative:margin;v-text-anchor:top" o:gfxdata="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" fillcolor="#9bbb59 [3206]" strokecolor="white [3212]">
+                <v:textbox>
+                  <w:txbxContent>
+                    <w:p>
+                      <w:pPr>
+                        <w:spacing w:after="0"/>
+                        <w:jc w:val="center"/>
+                        <w:rPr>
+                          <w:rFonts w:ascii="Script MT Bold" w:hAnsi="Script MT Bold"/>
+                          <w:color w:val="FFFFFF" w:themeColor="background1"/>
+                          <w:sz w:val="30"/>
+                          <w:szCs w:val="30"/>
+                        </w:rPr>
+                      </w:pPr>
+                      <w:r>
+                        <w:rPr>
+                          <w:rFonts w:ascii="Script MT Bold" w:hAnsi="Script MT Bold"/>
+                          <w:color w:val="FFFFFF" w:themeColor="background1"/>
+                          <w:sz w:val="30"/>
+                          <w:szCs w:val="30"/>
+                        </w:rPr>
+                        <w:t xml:space="preserve">Pull </w:t>
+                      </w:r>
+                      <w:proofErr w:type="spellStart"/>
+                      <w:r>
+                        <w:rPr>
+                          <w:rFonts w:ascii="Script MT Bold" w:hAnsi="Script MT Bold"/>
+                          <w:color w:val="FFFFFF" w:themeColor="background1"/>
+                          <w:sz w:val="30"/>
+                          <w:szCs w:val="30"/>
+                        </w:rPr>
+                        <w:t>every</w:t>
+                      </w:r>
+                      <w:proofErr w:type="spellEnd"/>
+                      <w:r>
+                        <w:rPr>
+                          <w:rFonts w:ascii="Script MT Bold" w:hAnsi="Script MT Bold"/>
+                          <w:color w:val="FFFFFF" w:themeColor="background1"/>
+                          <w:sz w:val="30"/>
+                          <w:szCs w:val="30"/>
+                        </w:rPr>
+                        <w:t xml:space="preserve"> </w:t>
+                      </w:r>
+                      <w:proofErr w:type="spellStart"/>
+                      <w:r>
+                        <w:rPr>
+                          <w:rFonts w:ascii="Script MT Bold" w:hAnsi="Script MT Bold"/>
+                          <w:color w:val="FFFFFF" w:themeColor="background1"/>
+                          <w:sz w:val="30"/>
+                          <w:szCs w:val="30"/>
+                        </w:rPr>
+                        <w:t>day</w:t>
+                      </w:r>
+                      <w:proofErr w:type="spellEnd"/>
+                      <w:r>
+                        <w:rPr>
+                          <w:rFonts w:ascii="Script MT Bold" w:hAnsi="Script MT Bold"/>
+                          <w:color w:val="FFFFFF" w:themeColor="background1"/>
+                          <w:sz w:val="30"/>
+                          <w:szCs w:val="30"/>
+                        </w:rPr>
+                        <w:t xml:space="preserve"> so </w:t>
+                      </w:r>
+                      <w:proofErr w:type="spellStart"/>
+                      <w:r>
+                        <w:rPr>
+                          <w:rFonts w:ascii="Script MT Bold" w:hAnsi="Script MT Bold"/>
+                          <w:color w:val="FFFFFF" w:themeColor="background1"/>
+                          <w:sz w:val="30"/>
+                          <w:szCs w:val="30"/>
+                        </w:rPr>
+                        <w:t>tears</w:t>
+                      </w:r>
+                      <w:proofErr w:type="spellEnd"/>
+                      <w:r>
+                        <w:rPr>
+                          <w:rFonts w:ascii="Script MT Bold" w:hAnsi="Script MT Bold"/>
+                          <w:color w:val="FFFFFF" w:themeColor="background1"/>
+                          <w:sz w:val="30"/>
+                          <w:szCs w:val="30"/>
+                        </w:rPr>
+                        <w:t xml:space="preserve"> </w:t>
+                      </w:r>
+                      <w:proofErr w:type="spellStart"/>
+                      <w:r>
+                        <w:rPr>
+                          <w:rFonts w:ascii="Script MT Bold" w:hAnsi="Script MT Bold"/>
+                          <w:color w:val="FFFFFF" w:themeColor="background1"/>
+                          <w:sz w:val="30"/>
+                          <w:szCs w:val="30"/>
+                        </w:rPr>
+                        <w:t>stay</w:t>
+                      </w:r>
+                      <w:proofErr w:type="spellEnd"/>
+                      <w:r>
+                        <w:rPr>
+                          <w:rFonts w:ascii="Script MT Bold" w:hAnsi="Script MT Bold"/>
+                          <w:color w:val="FFFFFF" w:themeColor="background1"/>
+                          <w:sz w:val="30"/>
+                          <w:szCs w:val="30"/>
+                        </w:rPr>
+                        <w:t xml:space="preserve"> </w:t>
+                      </w:r>
+                      <w:proofErr w:type="spellStart"/>
+                      <w:r>
+                        <w:rPr>
+                          <w:rFonts w:ascii="Script MT Bold" w:hAnsi="Script MT Bold"/>
+                          <w:color w:val="FFFFFF" w:themeColor="background1"/>
+                          <w:sz w:val="30"/>
+                          <w:szCs w:val="30"/>
+                        </w:rPr>
+                        <w:t>away</w:t>
+                      </w:r>
+                      <w:proofErr w:type="spellEnd"/>
+                      <w:r>
+                        <w:rPr>
+                          <w:rFonts w:ascii="Script MT Bold" w:hAnsi="Script MT Bold"/>
+                          <w:color w:val="FFFFFF" w:themeColor="background1"/>
+                          <w:sz w:val="30"/>
+                          <w:szCs w:val="30"/>
+                        </w:rPr>
+                        <w:t>.</w:t>
+                      </w:r>
+                    </w:p>
+                    <w:p>
+                      <w:pPr>
+                        <w:spacing w:after="0"/>
+                        <w:jc w:val="center"/>
+                        <w:rPr>
+                          <w:rFonts w:ascii="Script MT Bold" w:hAnsi="Script MT Bold"/>
+                          <w:color w:val="FFFFFF" w:themeColor="background1"/>
+                          <w:sz w:val="30"/>
+                          <w:szCs w:val="30"/>
+                        </w:rPr>
+                      </w:pPr>
+                      <w:proofErr w:type="spellStart"/>
+                      <w:r>
+                        <w:rPr>
+                          <w:rFonts w:ascii="Script MT Bold" w:hAnsi="Script MT Bold"/>
+                          <w:color w:val="FFFFFF" w:themeColor="background1"/>
+                          <w:sz w:val="30"/>
+                          <w:szCs w:val="30"/>
+                        </w:rPr>
+                        <w:t>Communicate</w:t>
+                      </w:r>
+                      <w:proofErr w:type="spellEnd"/>
+                      <w:r>
+                        <w:rPr>
+                          <w:rFonts w:ascii="Script MT Bold" w:hAnsi="Script MT Bold"/>
+                          <w:color w:val="FFFFFF" w:themeColor="background1"/>
+                          <w:sz w:val="30"/>
+                          <w:szCs w:val="30"/>
+                        </w:rPr>
+                        <w:t xml:space="preserve"> so </w:t>
+                      </w:r>
+                      <w:proofErr w:type="spellStart"/>
+                      <w:r>
+                        <w:rPr>
+                          <w:rFonts w:ascii="Script MT Bold" w:hAnsi="Script MT Bold"/>
+                          <w:color w:val="FFFFFF" w:themeColor="background1"/>
+                          <w:sz w:val="30"/>
+                          <w:szCs w:val="30"/>
+                        </w:rPr>
+                        <w:t>you</w:t>
+                      </w:r>
+                      <w:proofErr w:type="spellEnd"/>
+                      <w:r>
+                        <w:rPr>
+                          <w:rFonts w:ascii="Script MT Bold" w:hAnsi="Script MT Bold"/>
+                          <w:color w:val="FFFFFF" w:themeColor="background1"/>
+                          <w:sz w:val="30"/>
+                          <w:szCs w:val="30"/>
+                        </w:rPr>
+                        <w:t xml:space="preserve"> </w:t>
+                      </w:r>
+                      <w:proofErr w:type="spellStart"/>
+                      <w:r>
+                        <w:rPr>
+                          <w:rFonts w:ascii="Script MT Bold" w:hAnsi="Script MT Bold"/>
+                          <w:color w:val="FFFFFF" w:themeColor="background1"/>
+                          <w:sz w:val="30"/>
+                          <w:szCs w:val="30"/>
+                        </w:rPr>
+                        <w:t>dont</w:t>
+                      </w:r>
+                      <w:proofErr w:type="spellEnd"/>
+                      <w:r>
+                        <w:rPr>
+                          <w:rFonts w:ascii="Script MT Bold" w:hAnsi="Script MT Bold"/>
+                          <w:color w:val="FFFFFF" w:themeColor="background1"/>
+                          <w:sz w:val="30"/>
+                          <w:szCs w:val="30"/>
+                        </w:rPr>
+                        <w:t xml:space="preserve"> </w:t>
+                      </w:r>
+                      <w:proofErr w:type="spellStart"/>
+                      <w:r>
+                        <w:rPr>
+                          <w:rFonts w:ascii="Script MT Bold" w:hAnsi="Script MT Bold"/>
+                          <w:color w:val="FFFFFF" w:themeColor="background1"/>
+                          <w:sz w:val="30"/>
+                          <w:szCs w:val="30"/>
+                        </w:rPr>
+                        <w:t>hate</w:t>
+                      </w:r>
+                      <w:proofErr w:type="spellEnd"/>
+                      <w:r>
+                        <w:rPr>
+                          <w:rFonts w:ascii="Script MT Bold" w:hAnsi="Script MT Bold"/>
+                          <w:color w:val="FFFFFF" w:themeColor="background1"/>
+                          <w:sz w:val="30"/>
+                          <w:szCs w:val="30"/>
+                        </w:rPr>
+                        <w:t>.</w:t>
+                      </w:r>
+                    </w:p>
+                    <w:p>
+                      <w:pPr>
+                        <w:spacing w:after="0"/>
+                        <w:jc w:val="center"/>
+                        <w:rPr>
+                          <w:rFonts w:ascii="Script MT Bold" w:hAnsi="Script MT Bold"/>
+                          <w:color w:val="FFFFFF" w:themeColor="background1"/>
+                          <w:sz w:val="30"/>
+                          <w:szCs w:val="30"/>
+                        </w:rPr>
+                      </w:pPr>
+                      <w:proofErr w:type="spellStart"/>
+                      <w:r>
+                        <w:rPr>
+                          <w:rFonts w:ascii="Script MT Bold" w:hAnsi="Script MT Bold"/>
+                          <w:color w:val="FFFFFF" w:themeColor="background1"/>
+                          <w:sz w:val="30"/>
+                          <w:szCs w:val="30"/>
+                        </w:rPr>
+                        <w:t>Don’t</w:t>
+                      </w:r>
+                      <w:proofErr w:type="spellEnd"/>
+                      <w:r>
+                        <w:rPr>
+                          <w:rFonts w:ascii="Script MT Bold" w:hAnsi="Script MT Bold"/>
+                          <w:color w:val="FFFFFF" w:themeColor="background1"/>
+                          <w:sz w:val="30"/>
+                          <w:szCs w:val="30"/>
+                        </w:rPr>
+                        <w:t xml:space="preserve"> </w:t>
+                      </w:r>
+                      <w:proofErr w:type="spellStart"/>
+                      <w:r>
+                        <w:rPr>
+                          <w:rFonts w:ascii="Script MT Bold" w:hAnsi="Script MT Bold"/>
+                          <w:color w:val="FFFFFF" w:themeColor="background1"/>
+                          <w:sz w:val="30"/>
+                          <w:szCs w:val="30"/>
+                        </w:rPr>
+                        <w:t>try</w:t>
+                      </w:r>
+                      <w:proofErr w:type="spellEnd"/>
+                      <w:r>
+                        <w:rPr>
+                          <w:rFonts w:ascii="Script MT Bold" w:hAnsi="Script MT Bold"/>
+                          <w:color w:val="FFFFFF" w:themeColor="background1"/>
+                          <w:sz w:val="30"/>
+                          <w:szCs w:val="30"/>
+                        </w:rPr>
+                        <w:t xml:space="preserve"> </w:t>
+                      </w:r>
+                      <w:proofErr w:type="spellStart"/>
+                      <w:r>
+                        <w:rPr>
+                          <w:rFonts w:ascii="Script MT Bold" w:hAnsi="Script MT Bold"/>
+                          <w:color w:val="FFFFFF" w:themeColor="background1"/>
+                          <w:sz w:val="30"/>
+                          <w:szCs w:val="30"/>
+                        </w:rPr>
+                        <w:t>to</w:t>
+                      </w:r>
+                      <w:proofErr w:type="spellEnd"/>
+                      <w:r>
+                        <w:rPr>
+                          <w:rFonts w:ascii="Script MT Bold" w:hAnsi="Script MT Bold"/>
+                          <w:color w:val="FFFFFF" w:themeColor="background1"/>
+                          <w:sz w:val="30"/>
+                          <w:szCs w:val="30"/>
+                        </w:rPr>
+                        <w:t xml:space="preserve"> fix </w:t>
+                      </w:r>
+                      <w:proofErr w:type="spellStart"/>
+                      <w:r>
+                        <w:rPr>
+                          <w:rFonts w:ascii="Script MT Bold" w:hAnsi="Script MT Bold"/>
+                          <w:color w:val="FFFFFF" w:themeColor="background1"/>
+                          <w:sz w:val="30"/>
+                          <w:szCs w:val="30"/>
+                        </w:rPr>
+                        <w:t>what</w:t>
+                      </w:r>
+                      <w:proofErr w:type="spellEnd"/>
+                      <w:r>
+                        <w:rPr>
+                          <w:rFonts w:ascii="Script MT Bold" w:hAnsi="Script MT Bold"/>
+                          <w:color w:val="FFFFFF" w:themeColor="background1"/>
+                          <w:sz w:val="30"/>
+                          <w:szCs w:val="30"/>
+                        </w:rPr>
+                        <w:t xml:space="preserve"> </w:t>
+                      </w:r>
+                      <w:proofErr w:type="spellStart"/>
+                      <w:r>
+                        <w:rPr>
+                          <w:rFonts w:ascii="Script MT Bold" w:hAnsi="Script MT Bold"/>
+                          <w:color w:val="FFFFFF" w:themeColor="background1"/>
+                          <w:sz w:val="30"/>
+                          <w:szCs w:val="30"/>
+                        </w:rPr>
+                        <w:t>you</w:t>
+                      </w:r>
+                      <w:proofErr w:type="spellEnd"/>
+                      <w:r>
+                        <w:rPr>
+                          <w:rFonts w:ascii="Script MT Bold" w:hAnsi="Script MT Bold"/>
+                          <w:color w:val="FFFFFF" w:themeColor="background1"/>
+                          <w:sz w:val="30"/>
+                          <w:szCs w:val="30"/>
+                        </w:rPr>
+                        <w:t xml:space="preserve"> </w:t>
+                      </w:r>
+                      <w:proofErr w:type="spellStart"/>
+                      <w:r>
+                        <w:rPr>
+                          <w:rFonts w:ascii="Script MT Bold" w:hAnsi="Script MT Bold"/>
+                          <w:color w:val="FFFFFF" w:themeColor="background1"/>
+                          <w:sz w:val="30"/>
+                          <w:szCs w:val="30"/>
+                        </w:rPr>
+                        <w:t>did</w:t>
+                      </w:r>
+                      <w:proofErr w:type="spellEnd"/>
+                      <w:r>
+                        <w:rPr>
+                          <w:rFonts w:ascii="Script MT Bold" w:hAnsi="Script MT Bold"/>
+                          <w:color w:val="FFFFFF" w:themeColor="background1"/>
+                          <w:sz w:val="30"/>
+                          <w:szCs w:val="30"/>
+                        </w:rPr>
+                        <w:t xml:space="preserve"> break.</w:t>
                       </w:r>
                     </w:p>
                   </w:txbxContent>
@@ -4813,18 +5466,15 @@
   <w:abstractNum w:abstractNumId="1">
     <w:nsid w:val="6BE759E0"/>
     <w:multiLevelType w:val="hybridMultilevel"/>
-    <w:tmpl w:val="BB925F1E"/>
-    <w:lvl w:ilvl="0" w:tplc="A08E12B0">
+    <w:tmpl w:val="4524E474"/>
+    <w:lvl w:ilvl="0" w:tplc="0407000F">
       <w:start w:val="1"/>
       <w:numFmt w:val="decimal"/>
       <w:lvlText w:val="%1."/>
       <w:lvlJc w:val="left"/>
       <w:pPr>
-        <w:ind w:left="786" w:hanging="360"/>
+        <w:ind w:left="720" w:hanging="360"/>
       </w:pPr>
-      <w:rPr>
-        <w:b w:val="0"/>
-      </w:rPr>
     </w:lvl>
     <w:lvl w:ilvl="1" w:tplc="04070019" w:tentative="1">
       <w:start w:val="1"/>
@@ -4832,7 +5482,7 @@
       <w:lvlText w:val="%2."/>
       <w:lvlJc w:val="left"/>
       <w:pPr>
-        <w:ind w:left="1582" w:hanging="360"/>
+        <w:ind w:left="1440" w:hanging="360"/>
       </w:pPr>
     </w:lvl>
     <w:lvl w:ilvl="2" w:tplc="0407001B" w:tentative="1">
@@ -4841,7 +5491,7 @@
       <w:lvlText w:val="%3."/>
       <w:lvlJc w:val="right"/>
       <w:pPr>
-        <w:ind w:left="2302" w:hanging="180"/>
+        <w:ind w:left="2160" w:hanging="180"/>
       </w:pPr>
     </w:lvl>
     <w:lvl w:ilvl="3" w:tplc="0407000F" w:tentative="1">
@@ -4850,7 +5500,7 @@
       <w:lvlText w:val="%4."/>
       <w:lvlJc w:val="left"/>
       <w:pPr>
-        <w:ind w:left="3022" w:hanging="360"/>
+        <w:ind w:left="2880" w:hanging="360"/>
       </w:pPr>
     </w:lvl>
     <w:lvl w:ilvl="4" w:tplc="04070019" w:tentative="1">
@@ -4859,7 +5509,7 @@
       <w:lvlText w:val="%5."/>
       <w:lvlJc w:val="left"/>
       <w:pPr>
-        <w:ind w:left="3742" w:hanging="360"/>
+        <w:ind w:left="3600" w:hanging="360"/>
       </w:pPr>
     </w:lvl>
     <w:lvl w:ilvl="5" w:tplc="0407001B" w:tentative="1">
@@ -4868,7 +5518,7 @@
       <w:lvlText w:val="%6."/>
       <w:lvlJc w:val="right"/>
       <w:pPr>
-        <w:ind w:left="4462" w:hanging="180"/>
+        <w:ind w:left="4320" w:hanging="180"/>
       </w:pPr>
     </w:lvl>
     <w:lvl w:ilvl="6" w:tplc="0407000F" w:tentative="1">
@@ -4877,7 +5527,7 @@
       <w:lvlText w:val="%7."/>
       <w:lvlJc w:val="left"/>
       <w:pPr>
-        <w:ind w:left="5182" w:hanging="360"/>
+        <w:ind w:left="5040" w:hanging="360"/>
       </w:pPr>
     </w:lvl>
     <w:lvl w:ilvl="7" w:tplc="04070019" w:tentative="1">
@@ -4886,7 +5536,7 @@
       <w:lvlText w:val="%8."/>
       <w:lvlJc w:val="left"/>
       <w:pPr>
-        <w:ind w:left="5902" w:hanging="360"/>
+        <w:ind w:left="5760" w:hanging="360"/>
       </w:pPr>
     </w:lvl>
     <w:lvl w:ilvl="8" w:tplc="0407001B" w:tentative="1">
@@ -4895,7 +5545,7 @@
       <w:lvlText w:val="%9."/>
       <w:lvlJc w:val="right"/>
       <w:pPr>
-        <w:ind w:left="6622" w:hanging="180"/>
+        <w:ind w:left="6480" w:hanging="180"/>
       </w:pPr>
     </w:lvl>
   </w:abstractNum>
@@ -5660,7 +6310,7 @@
 </file>
 
 <file path=customXml/itemProps1.xml><?xml version="1.0" encoding="utf-8"?>
-<ds:datastoreItem xmlns:ds="http://schemas.openxmlformats.org/officeDocument/2006/customXml" ds:itemID="{037EB0EF-22E6-4F78-9B31-CF06586ECFD9}">
+<ds:datastoreItem xmlns:ds="http://schemas.openxmlformats.org/officeDocument/2006/customXml" ds:itemID="{71C89641-09A6-480B-94EE-B2450775F6E5}">
   <ds:schemaRefs>
     <ds:schemaRef ds:uri="http://schemas.openxmlformats.org/officeDocument/2006/bibliography"/>
   </ds:schemaRefs>

</xml_diff>

<commit_message>
Commenting AASTCharacter, and InteractBoxTrigger, corrected how to documents
</commit_message>
<xml_diff>
--- a/Assets/Documents/Gitflow with Sourcetree.docx
+++ b/Assets/Documents/Gitflow with Sourcetree.docx
@@ -936,7 +936,7 @@
               <wp:anchor distT="0" distB="0" distL="114300" distR="114300" simplePos="0" relativeHeight="251659264" behindDoc="0" locked="0" layoutInCell="1" allowOverlap="1" wp14:anchorId="5560A52C" wp14:editId="77AD7DCB">
                 <wp:simplePos x="0" y="0"/>
                 <wp:positionH relativeFrom="column">
-                  <wp:posOffset>938530</wp:posOffset>
+                  <wp:posOffset>843280</wp:posOffset>
                 </wp:positionH>
                 <wp:positionV relativeFrom="paragraph">
                   <wp:posOffset>361315</wp:posOffset>
@@ -1386,7 +1386,7 @@
                 <v:stroke joinstyle="miter"/>
                 <v:path gradientshapeok="t" o:connecttype="rect"/>
               </v:shapetype>
-              <v:shape id="Textfeld 2" o:spid="_x0000_s1026" type="#_x0000_t202" style="position:absolute;left:0;text-align:left;margin-left:73.9pt;margin-top:28.45pt;width:299.25pt;height:54.75pt;z-index:251659264;visibility:visible;mso-wrap-style:square;mso-width-percent:0;mso-height-percent:0;mso-wrap-distance-left:9pt;mso-wrap-distance-top:0;mso-wrap-distance-right:9pt;mso-wrap-distance-bottom:0;mso-position-horizontal:absolute;mso-position-horizontal-relative:text;mso-position-vertical:absolute;mso-position-vertical-relative:text;mso-width-percent:0;mso-height-percent:0;mso-width-relative:margin;mso-height-relative:margin;v-text-anchor:top" o:gfxdata="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" fillcolor="#fbd4b4 [1305]" strokecolor="white [3212]">
+              <v:shape id="Textfeld 2" o:spid="_x0000_s1026" type="#_x0000_t202" style="position:absolute;left:0;text-align:left;margin-left:66.4pt;margin-top:28.45pt;width:299.25pt;height:54.75pt;z-index:251659264;visibility:visible;mso-wrap-style:square;mso-width-percent:0;mso-height-percent:0;mso-wrap-distance-left:9pt;mso-wrap-distance-top:0;mso-wrap-distance-right:9pt;mso-wrap-distance-bottom:0;mso-position-horizontal:absolute;mso-position-horizontal-relative:text;mso-position-vertical:absolute;mso-position-vertical-relative:text;mso-width-percent:0;mso-height-percent:0;mso-width-relative:margin;mso-height-relative:margin;v-text-anchor:top" o:gfxdata="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" fillcolor="#fbd4b4 [1305]" strokecolor="white [3212]">
                 <v:textbox>
                   <w:txbxContent>
                     <w:p>
@@ -2445,85 +2445,19 @@
           <w:rFonts w:ascii="Arial" w:hAnsi="Arial" w:cs="Arial"/>
         </w:rPr>
       </w:pPr>
-      <w:proofErr w:type="spellStart"/>
-      <w:r>
-        <w:rPr>
-          <w:rFonts w:ascii="Arial" w:hAnsi="Arial" w:cs="Arial"/>
-          <w:b/>
-          <w:color w:val="E36C0A" w:themeColor="accent6" w:themeShade="BF"/>
-        </w:rPr>
-        <w:t>Make</w:t>
-      </w:r>
-      <w:proofErr w:type="spellEnd"/>
-      <w:r>
-        <w:rPr>
-          <w:rFonts w:ascii="Arial" w:hAnsi="Arial" w:cs="Arial"/>
-          <w:b/>
-          <w:color w:val="E36C0A" w:themeColor="accent6" w:themeShade="BF"/>
-        </w:rPr>
-        <w:t xml:space="preserve"> </w:t>
-      </w:r>
-      <w:proofErr w:type="spellStart"/>
-      <w:r>
-        <w:rPr>
-          <w:rFonts w:ascii="Arial" w:hAnsi="Arial" w:cs="Arial"/>
-          <w:b/>
-          <w:color w:val="E36C0A" w:themeColor="accent6" w:themeShade="BF"/>
-        </w:rPr>
-        <w:t>develop</w:t>
-      </w:r>
-      <w:proofErr w:type="spellEnd"/>
-      <w:r>
-        <w:rPr>
-          <w:rFonts w:ascii="Arial" w:hAnsi="Arial" w:cs="Arial"/>
-          <w:b/>
-          <w:color w:val="E36C0A" w:themeColor="accent6" w:themeShade="BF"/>
-        </w:rPr>
-        <w:t xml:space="preserve"> </w:t>
-      </w:r>
-      <w:proofErr w:type="spellStart"/>
-      <w:r>
-        <w:rPr>
-          <w:rFonts w:ascii="Arial" w:hAnsi="Arial" w:cs="Arial"/>
-          <w:b/>
-          <w:color w:val="E36C0A" w:themeColor="accent6" w:themeShade="BF"/>
-        </w:rPr>
-        <w:t>active</w:t>
-      </w:r>
-      <w:proofErr w:type="spellEnd"/>
-      <w:r>
-        <w:rPr>
-          <w:rFonts w:ascii="Arial" w:hAnsi="Arial" w:cs="Arial"/>
-        </w:rPr>
-        <w:t xml:space="preserve"> </w:t>
-      </w:r>
-      <w:proofErr w:type="spellStart"/>
-      <w:r>
-        <w:rPr>
-          <w:rFonts w:ascii="Arial" w:hAnsi="Arial" w:cs="Arial"/>
-        </w:rPr>
-        <w:t>by</w:t>
-      </w:r>
-      <w:proofErr w:type="spellEnd"/>
-      <w:r>
-        <w:rPr>
-          <w:rFonts w:ascii="Arial" w:hAnsi="Arial" w:cs="Arial"/>
-        </w:rPr>
-        <w:t xml:space="preserve"> double </w:t>
-      </w:r>
-      <w:proofErr w:type="spellStart"/>
-      <w:r>
-        <w:rPr>
-          <w:rFonts w:ascii="Arial" w:hAnsi="Arial" w:cs="Arial"/>
-        </w:rPr>
-        <w:t>clicking</w:t>
-      </w:r>
-      <w:proofErr w:type="spellEnd"/>
-      <w:r>
-        <w:rPr>
-          <w:rFonts w:ascii="Arial" w:hAnsi="Arial" w:cs="Arial"/>
-        </w:rPr>
-        <w:t xml:space="preserve"> it</w:t>
+      <w:r>
+        <w:rPr>
+          <w:rFonts w:ascii="Arial" w:hAnsi="Arial" w:cs="Arial"/>
+        </w:rPr>
+        <w:t xml:space="preserve">Click </w:t>
+      </w:r>
+      <w:r>
+        <w:rPr>
+          <w:rFonts w:ascii="Arial" w:hAnsi="Arial" w:cs="Arial"/>
+          <w:b/>
+          <w:color w:val="E36C0A" w:themeColor="accent6" w:themeShade="BF"/>
+        </w:rPr>
+        <w:t>„Commit“</w:t>
       </w:r>
       <w:r>
         <w:rPr>
@@ -2531,53 +2465,96 @@
         </w:rPr>
         <w:t xml:space="preserve">. </w:t>
       </w:r>
-      <w:r>
-        <w:rPr>
-          <w:rFonts w:ascii="Arial" w:hAnsi="Arial" w:cs="Arial"/>
-        </w:rPr>
-        <w:br/>
-        <w:t>(</w:t>
-      </w:r>
-      <w:r>
-        <w:rPr>
-          <w:rFonts w:ascii="Arial" w:hAnsi="Arial" w:cs="Arial"/>
-        </w:rPr>
-        <w:t xml:space="preserve">The </w:t>
-      </w:r>
-      <w:proofErr w:type="spellStart"/>
-      <w:r>
-        <w:rPr>
-          <w:rFonts w:ascii="Arial" w:hAnsi="Arial" w:cs="Arial"/>
-        </w:rPr>
-        <w:t>text</w:t>
-      </w:r>
-      <w:proofErr w:type="spellEnd"/>
-      <w:r>
-        <w:rPr>
-          <w:rFonts w:ascii="Arial" w:hAnsi="Arial" w:cs="Arial"/>
-        </w:rPr>
-        <w:t xml:space="preserve"> „</w:t>
-      </w:r>
-      <w:proofErr w:type="spellStart"/>
-      <w:r>
-        <w:rPr>
-          <w:rFonts w:ascii="Arial" w:hAnsi="Arial" w:cs="Arial"/>
-        </w:rPr>
-        <w:t>develop</w:t>
-      </w:r>
-      <w:proofErr w:type="spellEnd"/>
-      <w:r>
-        <w:rPr>
-          <w:rFonts w:ascii="Arial" w:hAnsi="Arial" w:cs="Arial"/>
-        </w:rPr>
-        <w:t xml:space="preserve">“ </w:t>
-      </w:r>
-      <w:proofErr w:type="spellStart"/>
-      <w:r>
-        <w:rPr>
-          <w:rFonts w:ascii="Arial" w:hAnsi="Arial" w:cs="Arial"/>
-        </w:rPr>
-        <w:t>should</w:t>
+      <w:proofErr w:type="spellStart"/>
+      <w:r>
+        <w:rPr>
+          <w:rFonts w:ascii="Arial" w:hAnsi="Arial" w:cs="Arial"/>
+        </w:rPr>
+        <w:t>Only</w:t>
+      </w:r>
+      <w:proofErr w:type="spellEnd"/>
+      <w:r>
+        <w:rPr>
+          <w:rFonts w:ascii="Arial" w:hAnsi="Arial" w:cs="Arial"/>
+        </w:rPr>
+        <w:t xml:space="preserve"> </w:t>
+      </w:r>
+      <w:proofErr w:type="spellStart"/>
+      <w:r>
+        <w:rPr>
+          <w:rFonts w:ascii="Arial" w:hAnsi="Arial" w:cs="Arial"/>
+        </w:rPr>
+        <w:t>stage</w:t>
+      </w:r>
+      <w:proofErr w:type="spellEnd"/>
+      <w:r>
+        <w:rPr>
+          <w:rFonts w:ascii="Arial" w:hAnsi="Arial" w:cs="Arial"/>
+        </w:rPr>
+        <w:t xml:space="preserve"> </w:t>
+      </w:r>
+      <w:proofErr w:type="spellStart"/>
+      <w:r>
+        <w:rPr>
+          <w:rFonts w:ascii="Arial" w:hAnsi="Arial" w:cs="Arial"/>
+        </w:rPr>
+        <w:t>files</w:t>
+      </w:r>
+      <w:proofErr w:type="spellEnd"/>
+      <w:r>
+        <w:rPr>
+          <w:rFonts w:ascii="Arial" w:hAnsi="Arial" w:cs="Arial"/>
+        </w:rPr>
+        <w:t xml:space="preserve"> </w:t>
+      </w:r>
+      <w:proofErr w:type="spellStart"/>
+      <w:r>
+        <w:rPr>
+          <w:rFonts w:ascii="Arial" w:hAnsi="Arial" w:cs="Arial"/>
+        </w:rPr>
+        <w:t>that</w:t>
+      </w:r>
+      <w:proofErr w:type="spellEnd"/>
+      <w:r>
+        <w:rPr>
+          <w:rFonts w:ascii="Arial" w:hAnsi="Arial" w:cs="Arial"/>
+        </w:rPr>
+        <w:t xml:space="preserve"> </w:t>
+      </w:r>
+      <w:proofErr w:type="spellStart"/>
+      <w:r>
+        <w:rPr>
+          <w:rFonts w:ascii="Arial" w:hAnsi="Arial" w:cs="Arial"/>
+        </w:rPr>
+        <w:t>are</w:t>
+      </w:r>
+      <w:proofErr w:type="spellEnd"/>
+      <w:r>
+        <w:rPr>
+          <w:rFonts w:ascii="Arial" w:hAnsi="Arial" w:cs="Arial"/>
+        </w:rPr>
+        <w:t xml:space="preserve"> </w:t>
+      </w:r>
+      <w:proofErr w:type="spellStart"/>
+      <w:r>
+        <w:rPr>
+          <w:rFonts w:ascii="Arial" w:hAnsi="Arial" w:cs="Arial"/>
+        </w:rPr>
+        <w:t>meant</w:t>
+      </w:r>
+      <w:proofErr w:type="spellEnd"/>
+      <w:r>
+        <w:rPr>
+          <w:rFonts w:ascii="Arial" w:hAnsi="Arial" w:cs="Arial"/>
+        </w:rPr>
+        <w:t xml:space="preserve"> </w:t>
+      </w:r>
+      <w:proofErr w:type="spellStart"/>
+      <w:r>
+        <w:rPr>
+          <w:rFonts w:ascii="Arial" w:hAnsi="Arial" w:cs="Arial"/>
+        </w:rPr>
+        <w:t>to</w:t>
       </w:r>
       <w:proofErr w:type="spellEnd"/>
       <w:r>
@@ -2598,83 +2575,7 @@
         <w:rPr>
           <w:rFonts w:ascii="Arial" w:hAnsi="Arial" w:cs="Arial"/>
         </w:rPr>
-        <w:t xml:space="preserve"> </w:t>
-      </w:r>
-      <w:proofErr w:type="spellStart"/>
-      <w:r>
-        <w:rPr>
-          <w:rFonts w:ascii="Arial" w:hAnsi="Arial" w:cs="Arial"/>
-        </w:rPr>
-        <w:t>bold</w:t>
-      </w:r>
-      <w:proofErr w:type="spellEnd"/>
-      <w:r>
-        <w:rPr>
-          <w:rFonts w:ascii="Arial" w:hAnsi="Arial" w:cs="Arial"/>
-        </w:rPr>
-        <w:t xml:space="preserve"> </w:t>
-      </w:r>
-      <w:proofErr w:type="spellStart"/>
-      <w:r>
-        <w:rPr>
-          <w:rFonts w:ascii="Arial" w:hAnsi="Arial" w:cs="Arial"/>
-        </w:rPr>
-        <w:t>and</w:t>
-      </w:r>
-      <w:proofErr w:type="spellEnd"/>
-      <w:r>
-        <w:rPr>
-          <w:rFonts w:ascii="Arial" w:hAnsi="Arial" w:cs="Arial"/>
-        </w:rPr>
-        <w:t xml:space="preserve"> </w:t>
-      </w:r>
-      <w:proofErr w:type="spellStart"/>
-      <w:r>
-        <w:rPr>
-          <w:rFonts w:ascii="Arial" w:hAnsi="Arial" w:cs="Arial"/>
-        </w:rPr>
-        <w:t>preceded</w:t>
-      </w:r>
-      <w:proofErr w:type="spellEnd"/>
-      <w:r>
-        <w:rPr>
-          <w:rFonts w:ascii="Arial" w:hAnsi="Arial" w:cs="Arial"/>
-        </w:rPr>
-        <w:t xml:space="preserve"> </w:t>
-      </w:r>
-      <w:proofErr w:type="spellStart"/>
-      <w:r>
-        <w:rPr>
-          <w:rFonts w:ascii="Arial" w:hAnsi="Arial" w:cs="Arial"/>
-        </w:rPr>
-        <w:t>by</w:t>
-      </w:r>
-      <w:proofErr w:type="spellEnd"/>
-      <w:r>
-        <w:rPr>
-          <w:rFonts w:ascii="Arial" w:hAnsi="Arial" w:cs="Arial"/>
-        </w:rPr>
-        <w:t xml:space="preserve"> a </w:t>
-      </w:r>
-      <w:proofErr w:type="spellStart"/>
-      <w:r>
-        <w:rPr>
-          <w:rFonts w:ascii="Arial" w:hAnsi="Arial" w:cs="Arial"/>
-        </w:rPr>
-        <w:t>circle</w:t>
-      </w:r>
-      <w:proofErr w:type="spellEnd"/>
-      <w:r>
-        <w:rPr>
-          <w:rFonts w:ascii="Arial" w:hAnsi="Arial" w:cs="Arial"/>
-        </w:rPr>
-        <w:t>)</w:t>
-      </w:r>
-      <w:r>
-        <w:rPr>
-          <w:rFonts w:ascii="Arial" w:hAnsi="Arial" w:cs="Arial"/>
-        </w:rPr>
-        <w:t>.</w:t>
+        <w:t xml:space="preserve"> so.</w:t>
       </w:r>
     </w:p>
     <w:p>
@@ -2696,67 +2597,111 @@
         </w:numPr>
         <w:rPr>
           <w:rFonts w:ascii="Arial" w:hAnsi="Arial" w:cs="Arial"/>
+          <w:b/>
         </w:rPr>
       </w:pPr>
       <w:r>
         <w:rPr>
           <w:rFonts w:ascii="Arial" w:hAnsi="Arial" w:cs="Arial"/>
-        </w:rPr>
-        <w:t xml:space="preserve">Click </w:t>
-      </w:r>
-      <w:r>
-        <w:rPr>
-          <w:rFonts w:ascii="Arial" w:hAnsi="Arial" w:cs="Arial"/>
-          <w:b/>
-          <w:color w:val="E36C0A" w:themeColor="accent6" w:themeShade="BF"/>
-        </w:rPr>
-        <w:t>„</w:t>
-      </w:r>
-      <w:proofErr w:type="spellStart"/>
-      <w:r>
-        <w:rPr>
-          <w:rFonts w:ascii="Arial" w:hAnsi="Arial" w:cs="Arial"/>
-          <w:b/>
-          <w:color w:val="E36C0A" w:themeColor="accent6" w:themeShade="BF"/>
-        </w:rPr>
-        <w:t>Fetch</w:t>
-      </w:r>
-      <w:proofErr w:type="spellEnd"/>
-      <w:r>
-        <w:rPr>
-          <w:rFonts w:ascii="Arial" w:hAnsi="Arial" w:cs="Arial"/>
-          <w:b/>
-          <w:color w:val="E36C0A" w:themeColor="accent6" w:themeShade="BF"/>
-        </w:rPr>
-        <w:t>“</w:t>
-      </w:r>
-      <w:r>
-        <w:rPr>
-          <w:rFonts w:ascii="Arial" w:hAnsi="Arial" w:cs="Arial"/>
-          <w:color w:val="E36C0A" w:themeColor="accent6" w:themeShade="BF"/>
-        </w:rPr>
-        <w:t xml:space="preserve"> </w:t>
-      </w:r>
-      <w:proofErr w:type="spellStart"/>
-      <w:r>
-        <w:rPr>
-          <w:rFonts w:ascii="Arial" w:hAnsi="Arial" w:cs="Arial"/>
-        </w:rPr>
-        <w:t>and</w:t>
-      </w:r>
-      <w:proofErr w:type="spellEnd"/>
-      <w:r>
-        <w:rPr>
-          <w:rFonts w:ascii="Arial" w:hAnsi="Arial" w:cs="Arial"/>
-        </w:rPr>
-        <w:t xml:space="preserve"> </w:t>
-      </w:r>
-      <w:proofErr w:type="spellStart"/>
-      <w:r>
-        <w:rPr>
-          <w:rFonts w:ascii="Arial" w:hAnsi="Arial" w:cs="Arial"/>
-        </w:rPr>
-        <w:t>confirm</w:t>
+          <w:b/>
+          <w:color w:val="E36C0A" w:themeColor="accent6" w:themeShade="BF"/>
+        </w:rPr>
+        <w:t xml:space="preserve">Enter a </w:t>
+      </w:r>
+      <w:proofErr w:type="spellStart"/>
+      <w:r>
+        <w:rPr>
+          <w:rFonts w:ascii="Arial" w:hAnsi="Arial" w:cs="Arial"/>
+          <w:b/>
+          <w:color w:val="E36C0A" w:themeColor="accent6" w:themeShade="BF"/>
+        </w:rPr>
+        <w:t>descriptive</w:t>
+      </w:r>
+      <w:proofErr w:type="spellEnd"/>
+      <w:r>
+        <w:rPr>
+          <w:rFonts w:ascii="Arial" w:hAnsi="Arial" w:cs="Arial"/>
+          <w:b/>
+          <w:color w:val="E36C0A" w:themeColor="accent6" w:themeShade="BF"/>
+        </w:rPr>
+        <w:t xml:space="preserve"> </w:t>
+      </w:r>
+      <w:proofErr w:type="spellStart"/>
+      <w:r>
+        <w:rPr>
+          <w:rFonts w:ascii="Arial" w:hAnsi="Arial" w:cs="Arial"/>
+          <w:b/>
+          <w:color w:val="E36C0A" w:themeColor="accent6" w:themeShade="BF"/>
+        </w:rPr>
+        <w:t>commit</w:t>
+      </w:r>
+      <w:proofErr w:type="spellEnd"/>
+      <w:r>
+        <w:rPr>
+          <w:rFonts w:ascii="Arial" w:hAnsi="Arial" w:cs="Arial"/>
+          <w:b/>
+          <w:color w:val="E36C0A" w:themeColor="accent6" w:themeShade="BF"/>
+        </w:rPr>
+        <w:t xml:space="preserve"> </w:t>
+      </w:r>
+      <w:proofErr w:type="spellStart"/>
+      <w:r>
+        <w:rPr>
+          <w:rFonts w:ascii="Arial" w:hAnsi="Arial" w:cs="Arial"/>
+          <w:b/>
+          <w:color w:val="E36C0A" w:themeColor="accent6" w:themeShade="BF"/>
+        </w:rPr>
+        <w:t>message</w:t>
+      </w:r>
+      <w:proofErr w:type="spellEnd"/>
+      <w:r>
+        <w:rPr>
+          <w:rFonts w:ascii="Arial" w:hAnsi="Arial" w:cs="Arial"/>
+          <w:b/>
+          <w:color w:val="E36C0A" w:themeColor="accent6" w:themeShade="BF"/>
+        </w:rPr>
+        <w:t xml:space="preserve"> </w:t>
+      </w:r>
+      <w:r>
+        <w:rPr>
+          <w:rFonts w:ascii="Arial" w:hAnsi="Arial" w:cs="Arial"/>
+        </w:rPr>
+        <w:t xml:space="preserve">after </w:t>
+      </w:r>
+      <w:proofErr w:type="spellStart"/>
+      <w:r>
+        <w:rPr>
+          <w:rFonts w:ascii="Arial" w:hAnsi="Arial" w:cs="Arial"/>
+        </w:rPr>
+        <w:t>thinking</w:t>
+      </w:r>
+      <w:proofErr w:type="spellEnd"/>
+      <w:r>
+        <w:rPr>
+          <w:rFonts w:ascii="Arial" w:hAnsi="Arial" w:cs="Arial"/>
+        </w:rPr>
+        <w:t xml:space="preserve"> </w:t>
+      </w:r>
+      <w:proofErr w:type="spellStart"/>
+      <w:r>
+        <w:rPr>
+          <w:rFonts w:ascii="Arial" w:hAnsi="Arial" w:cs="Arial"/>
+        </w:rPr>
+        <w:t>one</w:t>
+      </w:r>
+      <w:proofErr w:type="spellEnd"/>
+      <w:r>
+        <w:rPr>
+          <w:rFonts w:ascii="Arial" w:hAnsi="Arial" w:cs="Arial"/>
+        </w:rPr>
+        <w:t xml:space="preserve"> </w:t>
+      </w:r>
+      <w:proofErr w:type="spellStart"/>
+      <w:r>
+        <w:rPr>
+          <w:rFonts w:ascii="Arial" w:hAnsi="Arial" w:cs="Arial"/>
+        </w:rPr>
+        <w:t>minute</w:t>
       </w:r>
       <w:proofErr w:type="spellEnd"/>
       <w:r>
@@ -2799,35 +2744,62 @@
           <w:b/>
           <w:color w:val="E36C0A" w:themeColor="accent6" w:themeShade="BF"/>
         </w:rPr>
-        <w:t>„Pull“</w:t>
-      </w:r>
-      <w:r>
-        <w:rPr>
-          <w:rFonts w:ascii="Arial" w:hAnsi="Arial" w:cs="Arial"/>
-          <w:color w:val="E36C0A" w:themeColor="accent6" w:themeShade="BF"/>
-        </w:rPr>
-        <w:t xml:space="preserve"> </w:t>
-      </w:r>
-      <w:proofErr w:type="spellStart"/>
-      <w:r>
-        <w:rPr>
-          <w:rFonts w:ascii="Arial" w:hAnsi="Arial" w:cs="Arial"/>
-        </w:rPr>
-        <w:t>and</w:t>
-      </w:r>
-      <w:proofErr w:type="spellEnd"/>
-      <w:r>
-        <w:rPr>
-          <w:rFonts w:ascii="Arial" w:hAnsi="Arial" w:cs="Arial"/>
-        </w:rPr>
-        <w:t xml:space="preserve"> </w:t>
-      </w:r>
-      <w:proofErr w:type="spellStart"/>
-      <w:r>
-        <w:rPr>
-          <w:rFonts w:ascii="Arial" w:hAnsi="Arial" w:cs="Arial"/>
-        </w:rPr>
-        <w:t>confirm</w:t>
+        <w:t>„Commit“</w:t>
+      </w:r>
+      <w:r>
+        <w:rPr>
+          <w:rFonts w:ascii="Arial" w:hAnsi="Arial" w:cs="Arial"/>
+        </w:rPr>
+        <w:t xml:space="preserve"> </w:t>
+      </w:r>
+      <w:proofErr w:type="spellStart"/>
+      <w:r>
+        <w:rPr>
+          <w:rFonts w:ascii="Arial" w:hAnsi="Arial" w:cs="Arial"/>
+        </w:rPr>
+        <w:t>next</w:t>
+      </w:r>
+      <w:proofErr w:type="spellEnd"/>
+      <w:r>
+        <w:rPr>
+          <w:rFonts w:ascii="Arial" w:hAnsi="Arial" w:cs="Arial"/>
+        </w:rPr>
+        <w:t xml:space="preserve"> </w:t>
+      </w:r>
+      <w:proofErr w:type="spellStart"/>
+      <w:r>
+        <w:rPr>
+          <w:rFonts w:ascii="Arial" w:hAnsi="Arial" w:cs="Arial"/>
+        </w:rPr>
+        <w:t>to</w:t>
+      </w:r>
+      <w:proofErr w:type="spellEnd"/>
+      <w:r>
+        <w:rPr>
+          <w:rFonts w:ascii="Arial" w:hAnsi="Arial" w:cs="Arial"/>
+        </w:rPr>
+        <w:t xml:space="preserve"> </w:t>
+      </w:r>
+      <w:proofErr w:type="spellStart"/>
+      <w:r>
+        <w:rPr>
+          <w:rFonts w:ascii="Arial" w:hAnsi="Arial" w:cs="Arial"/>
+        </w:rPr>
+        <w:t>the</w:t>
+      </w:r>
+      <w:proofErr w:type="spellEnd"/>
+      <w:r>
+        <w:rPr>
+          <w:rFonts w:ascii="Arial" w:hAnsi="Arial" w:cs="Arial"/>
+        </w:rPr>
+        <w:t xml:space="preserve"> </w:t>
+      </w:r>
+      <w:proofErr w:type="spellStart"/>
+      <w:r>
+        <w:rPr>
+          <w:rFonts w:ascii="Arial" w:hAnsi="Arial" w:cs="Arial"/>
+        </w:rPr>
+        <w:t>textbox</w:t>
       </w:r>
       <w:proofErr w:type="spellEnd"/>
       <w:r>
@@ -2858,19 +2830,85 @@
           <w:rFonts w:ascii="Arial" w:hAnsi="Arial" w:cs="Arial"/>
         </w:rPr>
       </w:pPr>
-      <w:r>
-        <w:rPr>
-          <w:rFonts w:ascii="Arial" w:hAnsi="Arial" w:cs="Arial"/>
-        </w:rPr>
-        <w:t xml:space="preserve">Click </w:t>
-      </w:r>
-      <w:r>
-        <w:rPr>
-          <w:rFonts w:ascii="Arial" w:hAnsi="Arial" w:cs="Arial"/>
-          <w:b/>
-          <w:color w:val="E36C0A" w:themeColor="accent6" w:themeShade="BF"/>
-        </w:rPr>
-        <w:t>„Commit“</w:t>
+      <w:proofErr w:type="spellStart"/>
+      <w:r>
+        <w:rPr>
+          <w:rFonts w:ascii="Arial" w:hAnsi="Arial" w:cs="Arial"/>
+          <w:b/>
+          <w:color w:val="E36C0A" w:themeColor="accent6" w:themeShade="BF"/>
+        </w:rPr>
+        <w:t>Make</w:t>
+      </w:r>
+      <w:proofErr w:type="spellEnd"/>
+      <w:r>
+        <w:rPr>
+          <w:rFonts w:ascii="Arial" w:hAnsi="Arial" w:cs="Arial"/>
+          <w:b/>
+          <w:color w:val="E36C0A" w:themeColor="accent6" w:themeShade="BF"/>
+        </w:rPr>
+        <w:t xml:space="preserve"> </w:t>
+      </w:r>
+      <w:proofErr w:type="spellStart"/>
+      <w:r>
+        <w:rPr>
+          <w:rFonts w:ascii="Arial" w:hAnsi="Arial" w:cs="Arial"/>
+          <w:b/>
+          <w:color w:val="E36C0A" w:themeColor="accent6" w:themeShade="BF"/>
+        </w:rPr>
+        <w:t>develop</w:t>
+      </w:r>
+      <w:proofErr w:type="spellEnd"/>
+      <w:r>
+        <w:rPr>
+          <w:rFonts w:ascii="Arial" w:hAnsi="Arial" w:cs="Arial"/>
+          <w:b/>
+          <w:color w:val="E36C0A" w:themeColor="accent6" w:themeShade="BF"/>
+        </w:rPr>
+        <w:t xml:space="preserve"> </w:t>
+      </w:r>
+      <w:proofErr w:type="spellStart"/>
+      <w:r>
+        <w:rPr>
+          <w:rFonts w:ascii="Arial" w:hAnsi="Arial" w:cs="Arial"/>
+          <w:b/>
+          <w:color w:val="E36C0A" w:themeColor="accent6" w:themeShade="BF"/>
+        </w:rPr>
+        <w:t>active</w:t>
+      </w:r>
+      <w:proofErr w:type="spellEnd"/>
+      <w:r>
+        <w:rPr>
+          <w:rFonts w:ascii="Arial" w:hAnsi="Arial" w:cs="Arial"/>
+        </w:rPr>
+        <w:t xml:space="preserve"> </w:t>
+      </w:r>
+      <w:proofErr w:type="spellStart"/>
+      <w:r>
+        <w:rPr>
+          <w:rFonts w:ascii="Arial" w:hAnsi="Arial" w:cs="Arial"/>
+        </w:rPr>
+        <w:t>by</w:t>
+      </w:r>
+      <w:proofErr w:type="spellEnd"/>
+      <w:r>
+        <w:rPr>
+          <w:rFonts w:ascii="Arial" w:hAnsi="Arial" w:cs="Arial"/>
+        </w:rPr>
+        <w:t xml:space="preserve"> double </w:t>
+      </w:r>
+      <w:proofErr w:type="spellStart"/>
+      <w:r>
+        <w:rPr>
+          <w:rFonts w:ascii="Arial" w:hAnsi="Arial" w:cs="Arial"/>
+        </w:rPr>
+        <w:t>clicking</w:t>
+      </w:r>
+      <w:proofErr w:type="spellEnd"/>
+      <w:r>
+        <w:rPr>
+          <w:rFonts w:ascii="Arial" w:hAnsi="Arial" w:cs="Arial"/>
+        </w:rPr>
+        <w:t xml:space="preserve"> it</w:t>
       </w:r>
       <w:r>
         <w:rPr>
@@ -2878,96 +2916,55 @@
         </w:rPr>
         <w:t xml:space="preserve">. </w:t>
       </w:r>
-      <w:proofErr w:type="spellStart"/>
-      <w:r>
-        <w:rPr>
-          <w:rFonts w:ascii="Arial" w:hAnsi="Arial" w:cs="Arial"/>
-        </w:rPr>
-        <w:t>Only</w:t>
-      </w:r>
-      <w:proofErr w:type="spellEnd"/>
-      <w:r>
-        <w:rPr>
-          <w:rFonts w:ascii="Arial" w:hAnsi="Arial" w:cs="Arial"/>
-        </w:rPr>
-        <w:t xml:space="preserve"> </w:t>
-      </w:r>
-      <w:proofErr w:type="spellStart"/>
-      <w:r>
-        <w:rPr>
-          <w:rFonts w:ascii="Arial" w:hAnsi="Arial" w:cs="Arial"/>
-        </w:rPr>
-        <w:t>stage</w:t>
-      </w:r>
-      <w:proofErr w:type="spellEnd"/>
-      <w:r>
-        <w:rPr>
-          <w:rFonts w:ascii="Arial" w:hAnsi="Arial" w:cs="Arial"/>
-        </w:rPr>
-        <w:t xml:space="preserve"> </w:t>
-      </w:r>
-      <w:proofErr w:type="spellStart"/>
-      <w:r>
-        <w:rPr>
-          <w:rFonts w:ascii="Arial" w:hAnsi="Arial" w:cs="Arial"/>
-        </w:rPr>
-        <w:t>files</w:t>
-      </w:r>
-      <w:proofErr w:type="spellEnd"/>
-      <w:r>
-        <w:rPr>
-          <w:rFonts w:ascii="Arial" w:hAnsi="Arial" w:cs="Arial"/>
-        </w:rPr>
-        <w:t xml:space="preserve"> </w:t>
-      </w:r>
-      <w:proofErr w:type="spellStart"/>
-      <w:r>
-        <w:rPr>
-          <w:rFonts w:ascii="Arial" w:hAnsi="Arial" w:cs="Arial"/>
-        </w:rPr>
-        <w:t>that</w:t>
-      </w:r>
-      <w:proofErr w:type="spellEnd"/>
-      <w:r>
-        <w:rPr>
-          <w:rFonts w:ascii="Arial" w:hAnsi="Arial" w:cs="Arial"/>
-        </w:rPr>
-        <w:t xml:space="preserve"> </w:t>
-      </w:r>
-      <w:proofErr w:type="spellStart"/>
-      <w:r>
-        <w:rPr>
-          <w:rFonts w:ascii="Arial" w:hAnsi="Arial" w:cs="Arial"/>
-        </w:rPr>
-        <w:t>are</w:t>
-      </w:r>
-      <w:proofErr w:type="spellEnd"/>
-      <w:r>
-        <w:rPr>
-          <w:rFonts w:ascii="Arial" w:hAnsi="Arial" w:cs="Arial"/>
-        </w:rPr>
-        <w:t xml:space="preserve"> </w:t>
-      </w:r>
-      <w:proofErr w:type="spellStart"/>
-      <w:r>
-        <w:rPr>
-          <w:rFonts w:ascii="Arial" w:hAnsi="Arial" w:cs="Arial"/>
-        </w:rPr>
-        <w:t>meant</w:t>
-      </w:r>
-      <w:proofErr w:type="spellEnd"/>
-      <w:r>
-        <w:rPr>
-          <w:rFonts w:ascii="Arial" w:hAnsi="Arial" w:cs="Arial"/>
-        </w:rPr>
-        <w:t xml:space="preserve"> </w:t>
-      </w:r>
-      <w:proofErr w:type="spellStart"/>
-      <w:r>
-        <w:rPr>
-          <w:rFonts w:ascii="Arial" w:hAnsi="Arial" w:cs="Arial"/>
-        </w:rPr>
-        <w:t>to</w:t>
+      <w:bookmarkStart w:id="0" w:name="_GoBack"/>
+      <w:bookmarkEnd w:id="0"/>
+      <w:r>
+        <w:rPr>
+          <w:rFonts w:ascii="Arial" w:hAnsi="Arial" w:cs="Arial"/>
+        </w:rPr>
+        <w:br/>
+        <w:t>(</w:t>
+      </w:r>
+      <w:r>
+        <w:rPr>
+          <w:rFonts w:ascii="Arial" w:hAnsi="Arial" w:cs="Arial"/>
+        </w:rPr>
+        <w:t xml:space="preserve">The </w:t>
+      </w:r>
+      <w:proofErr w:type="spellStart"/>
+      <w:r>
+        <w:rPr>
+          <w:rFonts w:ascii="Arial" w:hAnsi="Arial" w:cs="Arial"/>
+        </w:rPr>
+        <w:t>text</w:t>
+      </w:r>
+      <w:proofErr w:type="spellEnd"/>
+      <w:r>
+        <w:rPr>
+          <w:rFonts w:ascii="Arial" w:hAnsi="Arial" w:cs="Arial"/>
+        </w:rPr>
+        <w:t xml:space="preserve"> „</w:t>
+      </w:r>
+      <w:proofErr w:type="spellStart"/>
+      <w:r>
+        <w:rPr>
+          <w:rFonts w:ascii="Arial" w:hAnsi="Arial" w:cs="Arial"/>
+        </w:rPr>
+        <w:t>develop</w:t>
+      </w:r>
+      <w:proofErr w:type="spellEnd"/>
+      <w:r>
+        <w:rPr>
+          <w:rFonts w:ascii="Arial" w:hAnsi="Arial" w:cs="Arial"/>
+        </w:rPr>
+        <w:t xml:space="preserve">“ </w:t>
+      </w:r>
+      <w:proofErr w:type="spellStart"/>
+      <w:r>
+        <w:rPr>
+          <w:rFonts w:ascii="Arial" w:hAnsi="Arial" w:cs="Arial"/>
+        </w:rPr>
+        <w:t>should</w:t>
       </w:r>
       <w:proofErr w:type="spellEnd"/>
       <w:r>
@@ -2988,7 +2985,83 @@
         <w:rPr>
           <w:rFonts w:ascii="Arial" w:hAnsi="Arial" w:cs="Arial"/>
         </w:rPr>
-        <w:t xml:space="preserve"> so.</w:t>
+        <w:t xml:space="preserve"> </w:t>
+      </w:r>
+      <w:proofErr w:type="spellStart"/>
+      <w:r>
+        <w:rPr>
+          <w:rFonts w:ascii="Arial" w:hAnsi="Arial" w:cs="Arial"/>
+        </w:rPr>
+        <w:t>bold</w:t>
+      </w:r>
+      <w:proofErr w:type="spellEnd"/>
+      <w:r>
+        <w:rPr>
+          <w:rFonts w:ascii="Arial" w:hAnsi="Arial" w:cs="Arial"/>
+        </w:rPr>
+        <w:t xml:space="preserve"> </w:t>
+      </w:r>
+      <w:proofErr w:type="spellStart"/>
+      <w:r>
+        <w:rPr>
+          <w:rFonts w:ascii="Arial" w:hAnsi="Arial" w:cs="Arial"/>
+        </w:rPr>
+        <w:t>and</w:t>
+      </w:r>
+      <w:proofErr w:type="spellEnd"/>
+      <w:r>
+        <w:rPr>
+          <w:rFonts w:ascii="Arial" w:hAnsi="Arial" w:cs="Arial"/>
+        </w:rPr>
+        <w:t xml:space="preserve"> </w:t>
+      </w:r>
+      <w:proofErr w:type="spellStart"/>
+      <w:r>
+        <w:rPr>
+          <w:rFonts w:ascii="Arial" w:hAnsi="Arial" w:cs="Arial"/>
+        </w:rPr>
+        <w:t>preceded</w:t>
+      </w:r>
+      <w:proofErr w:type="spellEnd"/>
+      <w:r>
+        <w:rPr>
+          <w:rFonts w:ascii="Arial" w:hAnsi="Arial" w:cs="Arial"/>
+        </w:rPr>
+        <w:t xml:space="preserve"> </w:t>
+      </w:r>
+      <w:proofErr w:type="spellStart"/>
+      <w:r>
+        <w:rPr>
+          <w:rFonts w:ascii="Arial" w:hAnsi="Arial" w:cs="Arial"/>
+        </w:rPr>
+        <w:t>by</w:t>
+      </w:r>
+      <w:proofErr w:type="spellEnd"/>
+      <w:r>
+        <w:rPr>
+          <w:rFonts w:ascii="Arial" w:hAnsi="Arial" w:cs="Arial"/>
+        </w:rPr>
+        <w:t xml:space="preserve"> a </w:t>
+      </w:r>
+      <w:proofErr w:type="spellStart"/>
+      <w:r>
+        <w:rPr>
+          <w:rFonts w:ascii="Arial" w:hAnsi="Arial" w:cs="Arial"/>
+        </w:rPr>
+        <w:t>circle</w:t>
+      </w:r>
+      <w:proofErr w:type="spellEnd"/>
+      <w:r>
+        <w:rPr>
+          <w:rFonts w:ascii="Arial" w:hAnsi="Arial" w:cs="Arial"/>
+        </w:rPr>
+        <w:t>)</w:t>
+      </w:r>
+      <w:r>
+        <w:rPr>
+          <w:rFonts w:ascii="Arial" w:hAnsi="Arial" w:cs="Arial"/>
+        </w:rPr>
+        <w:t>.</w:t>
       </w:r>
     </w:p>
     <w:p>
@@ -3010,119 +3083,67 @@
         </w:numPr>
         <w:rPr>
           <w:rFonts w:ascii="Arial" w:hAnsi="Arial" w:cs="Arial"/>
-          <w:b/>
         </w:rPr>
       </w:pPr>
       <w:r>
         <w:rPr>
           <w:rFonts w:ascii="Arial" w:hAnsi="Arial" w:cs="Arial"/>
-          <w:b/>
-          <w:color w:val="E36C0A" w:themeColor="accent6" w:themeShade="BF"/>
-        </w:rPr>
-        <w:t>E</w:t>
-      </w:r>
-      <w:r>
-        <w:rPr>
-          <w:rFonts w:ascii="Arial" w:hAnsi="Arial" w:cs="Arial"/>
-          <w:b/>
-          <w:color w:val="E36C0A" w:themeColor="accent6" w:themeShade="BF"/>
-        </w:rPr>
-        <w:t xml:space="preserve">nter a </w:t>
-      </w:r>
-      <w:proofErr w:type="spellStart"/>
-      <w:r>
-        <w:rPr>
-          <w:rFonts w:ascii="Arial" w:hAnsi="Arial" w:cs="Arial"/>
-          <w:b/>
-          <w:color w:val="E36C0A" w:themeColor="accent6" w:themeShade="BF"/>
-        </w:rPr>
-        <w:t>descriptive</w:t>
-      </w:r>
-      <w:proofErr w:type="spellEnd"/>
-      <w:r>
-        <w:rPr>
-          <w:rFonts w:ascii="Arial" w:hAnsi="Arial" w:cs="Arial"/>
-          <w:b/>
-          <w:color w:val="E36C0A" w:themeColor="accent6" w:themeShade="BF"/>
-        </w:rPr>
-        <w:t xml:space="preserve"> </w:t>
-      </w:r>
-      <w:proofErr w:type="spellStart"/>
-      <w:r>
-        <w:rPr>
-          <w:rFonts w:ascii="Arial" w:hAnsi="Arial" w:cs="Arial"/>
-          <w:b/>
-          <w:color w:val="E36C0A" w:themeColor="accent6" w:themeShade="BF"/>
-        </w:rPr>
-        <w:t>commit</w:t>
-      </w:r>
-      <w:proofErr w:type="spellEnd"/>
-      <w:r>
-        <w:rPr>
-          <w:rFonts w:ascii="Arial" w:hAnsi="Arial" w:cs="Arial"/>
-          <w:b/>
-          <w:color w:val="E36C0A" w:themeColor="accent6" w:themeShade="BF"/>
-        </w:rPr>
-        <w:t xml:space="preserve"> </w:t>
-      </w:r>
-      <w:proofErr w:type="spellStart"/>
-      <w:r>
-        <w:rPr>
-          <w:rFonts w:ascii="Arial" w:hAnsi="Arial" w:cs="Arial"/>
-          <w:b/>
-          <w:color w:val="E36C0A" w:themeColor="accent6" w:themeShade="BF"/>
-        </w:rPr>
-        <w:t>message</w:t>
-      </w:r>
-      <w:proofErr w:type="spellEnd"/>
-      <w:r>
-        <w:rPr>
-          <w:rFonts w:ascii="Arial" w:hAnsi="Arial" w:cs="Arial"/>
-          <w:b/>
-          <w:color w:val="E36C0A" w:themeColor="accent6" w:themeShade="BF"/>
-        </w:rPr>
-        <w:t xml:space="preserve"> </w:t>
-      </w:r>
-      <w:r>
-        <w:rPr>
-          <w:rFonts w:ascii="Arial" w:hAnsi="Arial" w:cs="Arial"/>
-        </w:rPr>
-        <w:t xml:space="preserve">after </w:t>
-      </w:r>
-      <w:proofErr w:type="spellStart"/>
-      <w:r>
-        <w:rPr>
-          <w:rFonts w:ascii="Arial" w:hAnsi="Arial" w:cs="Arial"/>
-        </w:rPr>
-        <w:t>thinking</w:t>
-      </w:r>
-      <w:proofErr w:type="spellEnd"/>
-      <w:r>
-        <w:rPr>
-          <w:rFonts w:ascii="Arial" w:hAnsi="Arial" w:cs="Arial"/>
-        </w:rPr>
-        <w:t xml:space="preserve"> </w:t>
-      </w:r>
-      <w:proofErr w:type="spellStart"/>
-      <w:r>
-        <w:rPr>
-          <w:rFonts w:ascii="Arial" w:hAnsi="Arial" w:cs="Arial"/>
-        </w:rPr>
-        <w:t>one</w:t>
-      </w:r>
-      <w:proofErr w:type="spellEnd"/>
-      <w:r>
-        <w:rPr>
-          <w:rFonts w:ascii="Arial" w:hAnsi="Arial" w:cs="Arial"/>
-        </w:rPr>
-        <w:t xml:space="preserve"> </w:t>
-      </w:r>
-      <w:proofErr w:type="spellStart"/>
-      <w:r>
-        <w:rPr>
-          <w:rFonts w:ascii="Arial" w:hAnsi="Arial" w:cs="Arial"/>
-        </w:rPr>
-        <w:t>minute</w:t>
+        </w:rPr>
+        <w:t xml:space="preserve">Click </w:t>
+      </w:r>
+      <w:r>
+        <w:rPr>
+          <w:rFonts w:ascii="Arial" w:hAnsi="Arial" w:cs="Arial"/>
+          <w:b/>
+          <w:color w:val="E36C0A" w:themeColor="accent6" w:themeShade="BF"/>
+        </w:rPr>
+        <w:t>„</w:t>
+      </w:r>
+      <w:proofErr w:type="spellStart"/>
+      <w:r>
+        <w:rPr>
+          <w:rFonts w:ascii="Arial" w:hAnsi="Arial" w:cs="Arial"/>
+          <w:b/>
+          <w:color w:val="E36C0A" w:themeColor="accent6" w:themeShade="BF"/>
+        </w:rPr>
+        <w:t>Fetch</w:t>
+      </w:r>
+      <w:proofErr w:type="spellEnd"/>
+      <w:r>
+        <w:rPr>
+          <w:rFonts w:ascii="Arial" w:hAnsi="Arial" w:cs="Arial"/>
+          <w:b/>
+          <w:color w:val="E36C0A" w:themeColor="accent6" w:themeShade="BF"/>
+        </w:rPr>
+        <w:t>“</w:t>
+      </w:r>
+      <w:r>
+        <w:rPr>
+          <w:rFonts w:ascii="Arial" w:hAnsi="Arial" w:cs="Arial"/>
+          <w:color w:val="E36C0A" w:themeColor="accent6" w:themeShade="BF"/>
+        </w:rPr>
+        <w:t xml:space="preserve"> </w:t>
+      </w:r>
+      <w:proofErr w:type="spellStart"/>
+      <w:r>
+        <w:rPr>
+          <w:rFonts w:ascii="Arial" w:hAnsi="Arial" w:cs="Arial"/>
+        </w:rPr>
+        <w:t>and</w:t>
+      </w:r>
+      <w:proofErr w:type="spellEnd"/>
+      <w:r>
+        <w:rPr>
+          <w:rFonts w:ascii="Arial" w:hAnsi="Arial" w:cs="Arial"/>
+        </w:rPr>
+        <w:t xml:space="preserve"> </w:t>
+      </w:r>
+      <w:proofErr w:type="spellStart"/>
+      <w:r>
+        <w:rPr>
+          <w:rFonts w:ascii="Arial" w:hAnsi="Arial" w:cs="Arial"/>
+        </w:rPr>
+        <w:t>confirm</w:t>
       </w:r>
       <w:proofErr w:type="spellEnd"/>
       <w:r>
@@ -3165,62 +3186,35 @@
           <w:b/>
           <w:color w:val="E36C0A" w:themeColor="accent6" w:themeShade="BF"/>
         </w:rPr>
-        <w:t>„Commit“</w:t>
-      </w:r>
-      <w:r>
-        <w:rPr>
-          <w:rFonts w:ascii="Arial" w:hAnsi="Arial" w:cs="Arial"/>
-        </w:rPr>
-        <w:t xml:space="preserve"> </w:t>
-      </w:r>
-      <w:proofErr w:type="spellStart"/>
-      <w:r>
-        <w:rPr>
-          <w:rFonts w:ascii="Arial" w:hAnsi="Arial" w:cs="Arial"/>
-        </w:rPr>
-        <w:t>next</w:t>
-      </w:r>
-      <w:proofErr w:type="spellEnd"/>
-      <w:r>
-        <w:rPr>
-          <w:rFonts w:ascii="Arial" w:hAnsi="Arial" w:cs="Arial"/>
-        </w:rPr>
-        <w:t xml:space="preserve"> </w:t>
-      </w:r>
-      <w:proofErr w:type="spellStart"/>
-      <w:r>
-        <w:rPr>
-          <w:rFonts w:ascii="Arial" w:hAnsi="Arial" w:cs="Arial"/>
-        </w:rPr>
-        <w:t>to</w:t>
-      </w:r>
-      <w:proofErr w:type="spellEnd"/>
-      <w:r>
-        <w:rPr>
-          <w:rFonts w:ascii="Arial" w:hAnsi="Arial" w:cs="Arial"/>
-        </w:rPr>
-        <w:t xml:space="preserve"> </w:t>
-      </w:r>
-      <w:proofErr w:type="spellStart"/>
-      <w:r>
-        <w:rPr>
-          <w:rFonts w:ascii="Arial" w:hAnsi="Arial" w:cs="Arial"/>
-        </w:rPr>
-        <w:t>the</w:t>
-      </w:r>
-      <w:proofErr w:type="spellEnd"/>
-      <w:r>
-        <w:rPr>
-          <w:rFonts w:ascii="Arial" w:hAnsi="Arial" w:cs="Arial"/>
-        </w:rPr>
-        <w:t xml:space="preserve"> </w:t>
-      </w:r>
-      <w:proofErr w:type="spellStart"/>
-      <w:r>
-        <w:rPr>
-          <w:rFonts w:ascii="Arial" w:hAnsi="Arial" w:cs="Arial"/>
-        </w:rPr>
-        <w:t>textbox</w:t>
+        <w:t>„Pull“</w:t>
+      </w:r>
+      <w:r>
+        <w:rPr>
+          <w:rFonts w:ascii="Arial" w:hAnsi="Arial" w:cs="Arial"/>
+          <w:color w:val="E36C0A" w:themeColor="accent6" w:themeShade="BF"/>
+        </w:rPr>
+        <w:t xml:space="preserve"> </w:t>
+      </w:r>
+      <w:proofErr w:type="spellStart"/>
+      <w:r>
+        <w:rPr>
+          <w:rFonts w:ascii="Arial" w:hAnsi="Arial" w:cs="Arial"/>
+        </w:rPr>
+        <w:t>and</w:t>
+      </w:r>
+      <w:proofErr w:type="spellEnd"/>
+      <w:r>
+        <w:rPr>
+          <w:rFonts w:ascii="Arial" w:hAnsi="Arial" w:cs="Arial"/>
+        </w:rPr>
+        <w:t xml:space="preserve"> </w:t>
+      </w:r>
+      <w:proofErr w:type="spellStart"/>
+      <w:r>
+        <w:rPr>
+          <w:rFonts w:ascii="Arial" w:hAnsi="Arial" w:cs="Arial"/>
+        </w:rPr>
+        <w:t>confirm</w:t>
       </w:r>
       <w:proofErr w:type="spellEnd"/>
       <w:r>
@@ -3973,15 +3967,7 @@
         <w:rPr>
           <w:rFonts w:ascii="Arial" w:hAnsi="Arial" w:cs="Arial"/>
         </w:rPr>
-        <w:t>indica</w:t>
-      </w:r>
-      <w:bookmarkStart w:id="0" w:name="_GoBack"/>
-      <w:bookmarkEnd w:id="0"/>
-      <w:r>
-        <w:rPr>
-          <w:rFonts w:ascii="Arial" w:hAnsi="Arial" w:cs="Arial"/>
-        </w:rPr>
-        <w:t>ted</w:t>
+        <w:t>indicated</w:t>
       </w:r>
       <w:proofErr w:type="spellEnd"/>
       <w:r>
@@ -4112,10 +4098,782 @@
         <mc:AlternateContent>
           <mc:Choice Requires="wps">
             <w:drawing>
-              <wp:anchor distT="0" distB="0" distL="114300" distR="114300" simplePos="0" relativeHeight="251662336" behindDoc="0" locked="0" layoutInCell="1" allowOverlap="1" wp14:anchorId="3BC03FCF" wp14:editId="595CC40F">
+              <wp:anchor distT="0" distB="0" distL="114300" distR="114300" simplePos="0" relativeHeight="251664384" behindDoc="0" locked="0" layoutInCell="1" allowOverlap="1" wp14:anchorId="3EFFE35A" wp14:editId="79C1CAD5">
                 <wp:simplePos x="0" y="0"/>
                 <wp:positionH relativeFrom="column">
-                  <wp:posOffset>1242695</wp:posOffset>
+                  <wp:posOffset>509270</wp:posOffset>
+                </wp:positionH>
+                <wp:positionV relativeFrom="paragraph">
+                  <wp:posOffset>1296035</wp:posOffset>
+                </wp:positionV>
+                <wp:extent cx="4276725" cy="923925"/>
+                <wp:effectExtent l="0" t="0" r="28575" b="28575"/>
+                <wp:wrapTopAndBottom/>
+                <wp:docPr id="3" name="Textfeld 2"/>
+                <wp:cNvGraphicFramePr>
+                  <a:graphicFrameLocks xmlns:a="http://schemas.openxmlformats.org/drawingml/2006/main"/>
+                </wp:cNvGraphicFramePr>
+                <a:graphic xmlns:a="http://schemas.openxmlformats.org/drawingml/2006/main">
+                  <a:graphicData uri="http://schemas.microsoft.com/office/word/2010/wordprocessingShape">
+                    <wps:wsp>
+                      <wps:cNvSpPr txBox="1">
+                        <a:spLocks noChangeArrowheads="1"/>
+                      </wps:cNvSpPr>
+                      <wps:spPr bwMode="auto">
+                        <a:xfrm>
+                          <a:off x="0" y="0"/>
+                          <a:ext cx="4276725" cy="923925"/>
+                        </a:xfrm>
+                        <a:prstGeom prst="rect">
+                          <a:avLst/>
+                        </a:prstGeom>
+                        <a:solidFill>
+                          <a:schemeClr val="accent3"/>
+                        </a:solidFill>
+                        <a:ln w="9525">
+                          <a:solidFill>
+                            <a:schemeClr val="bg1"/>
+                          </a:solidFill>
+                          <a:miter lim="800000"/>
+                          <a:headEnd/>
+                          <a:tailEnd/>
+                        </a:ln>
+                      </wps:spPr>
+                      <wps:txbx>
+                        <w:txbxContent>
+                          <w:p>
+                            <w:pPr>
+                              <w:spacing w:after="0"/>
+                              <w:jc w:val="center"/>
+                              <w:rPr>
+                                <w:rFonts w:ascii="Script MT Bold" w:hAnsi="Script MT Bold"/>
+                                <w:color w:val="FFFFFF" w:themeColor="background1"/>
+                                <w:sz w:val="30"/>
+                                <w:szCs w:val="30"/>
+                              </w:rPr>
+                            </w:pPr>
+                            <w:r>
+                              <w:rPr>
+                                <w:rFonts w:ascii="Script MT Bold" w:hAnsi="Script MT Bold"/>
+                                <w:color w:val="FFFFFF" w:themeColor="background1"/>
+                                <w:sz w:val="30"/>
+                                <w:szCs w:val="30"/>
+                              </w:rPr>
+                              <w:t xml:space="preserve">Pull </w:t>
+                            </w:r>
+                            <w:proofErr w:type="spellStart"/>
+                            <w:r>
+                              <w:rPr>
+                                <w:rFonts w:ascii="Script MT Bold" w:hAnsi="Script MT Bold"/>
+                                <w:color w:val="FFFFFF" w:themeColor="background1"/>
+                                <w:sz w:val="30"/>
+                                <w:szCs w:val="30"/>
+                              </w:rPr>
+                              <w:t>every</w:t>
+                            </w:r>
+                            <w:proofErr w:type="spellEnd"/>
+                            <w:r>
+                              <w:rPr>
+                                <w:rFonts w:ascii="Script MT Bold" w:hAnsi="Script MT Bold"/>
+                                <w:color w:val="FFFFFF" w:themeColor="background1"/>
+                                <w:sz w:val="30"/>
+                                <w:szCs w:val="30"/>
+                              </w:rPr>
+                              <w:t xml:space="preserve"> </w:t>
+                            </w:r>
+                            <w:proofErr w:type="spellStart"/>
+                            <w:r>
+                              <w:rPr>
+                                <w:rFonts w:ascii="Script MT Bold" w:hAnsi="Script MT Bold"/>
+                                <w:color w:val="FFFFFF" w:themeColor="background1"/>
+                                <w:sz w:val="30"/>
+                                <w:szCs w:val="30"/>
+                              </w:rPr>
+                              <w:t>day</w:t>
+                            </w:r>
+                            <w:proofErr w:type="spellEnd"/>
+                            <w:r>
+                              <w:rPr>
+                                <w:rFonts w:ascii="Script MT Bold" w:hAnsi="Script MT Bold"/>
+                                <w:color w:val="FFFFFF" w:themeColor="background1"/>
+                                <w:sz w:val="30"/>
+                                <w:szCs w:val="30"/>
+                              </w:rPr>
+                              <w:t xml:space="preserve"> so </w:t>
+                            </w:r>
+                            <w:proofErr w:type="spellStart"/>
+                            <w:r>
+                              <w:rPr>
+                                <w:rFonts w:ascii="Script MT Bold" w:hAnsi="Script MT Bold"/>
+                                <w:color w:val="FFFFFF" w:themeColor="background1"/>
+                                <w:sz w:val="30"/>
+                                <w:szCs w:val="30"/>
+                              </w:rPr>
+                              <w:t>tears</w:t>
+                            </w:r>
+                            <w:proofErr w:type="spellEnd"/>
+                            <w:r>
+                              <w:rPr>
+                                <w:rFonts w:ascii="Script MT Bold" w:hAnsi="Script MT Bold"/>
+                                <w:color w:val="FFFFFF" w:themeColor="background1"/>
+                                <w:sz w:val="30"/>
+                                <w:szCs w:val="30"/>
+                              </w:rPr>
+                              <w:t xml:space="preserve"> </w:t>
+                            </w:r>
+                            <w:proofErr w:type="spellStart"/>
+                            <w:r>
+                              <w:rPr>
+                                <w:rFonts w:ascii="Script MT Bold" w:hAnsi="Script MT Bold"/>
+                                <w:color w:val="FFFFFF" w:themeColor="background1"/>
+                                <w:sz w:val="30"/>
+                                <w:szCs w:val="30"/>
+                              </w:rPr>
+                              <w:t>stay</w:t>
+                            </w:r>
+                            <w:proofErr w:type="spellEnd"/>
+                            <w:r>
+                              <w:rPr>
+                                <w:rFonts w:ascii="Script MT Bold" w:hAnsi="Script MT Bold"/>
+                                <w:color w:val="FFFFFF" w:themeColor="background1"/>
+                                <w:sz w:val="30"/>
+                                <w:szCs w:val="30"/>
+                              </w:rPr>
+                              <w:t xml:space="preserve"> </w:t>
+                            </w:r>
+                            <w:proofErr w:type="spellStart"/>
+                            <w:r>
+                              <w:rPr>
+                                <w:rFonts w:ascii="Script MT Bold" w:hAnsi="Script MT Bold"/>
+                                <w:color w:val="FFFFFF" w:themeColor="background1"/>
+                                <w:sz w:val="30"/>
+                                <w:szCs w:val="30"/>
+                              </w:rPr>
+                              <w:t>away</w:t>
+                            </w:r>
+                            <w:proofErr w:type="spellEnd"/>
+                            <w:r>
+                              <w:rPr>
+                                <w:rFonts w:ascii="Script MT Bold" w:hAnsi="Script MT Bold"/>
+                                <w:color w:val="FFFFFF" w:themeColor="background1"/>
+                                <w:sz w:val="30"/>
+                                <w:szCs w:val="30"/>
+                              </w:rPr>
+                              <w:t>.</w:t>
+                            </w:r>
+                          </w:p>
+                          <w:p>
+                            <w:pPr>
+                              <w:spacing w:after="0"/>
+                              <w:jc w:val="center"/>
+                              <w:rPr>
+                                <w:rFonts w:ascii="Script MT Bold" w:hAnsi="Script MT Bold"/>
+                                <w:color w:val="FFFFFF" w:themeColor="background1"/>
+                                <w:sz w:val="30"/>
+                                <w:szCs w:val="30"/>
+                              </w:rPr>
+                            </w:pPr>
+                            <w:proofErr w:type="spellStart"/>
+                            <w:r>
+                              <w:rPr>
+                                <w:rFonts w:ascii="Script MT Bold" w:hAnsi="Script MT Bold"/>
+                                <w:color w:val="FFFFFF" w:themeColor="background1"/>
+                                <w:sz w:val="30"/>
+                                <w:szCs w:val="30"/>
+                              </w:rPr>
+                              <w:t>Communicate</w:t>
+                            </w:r>
+                            <w:proofErr w:type="spellEnd"/>
+                            <w:r>
+                              <w:rPr>
+                                <w:rFonts w:ascii="Script MT Bold" w:hAnsi="Script MT Bold"/>
+                                <w:color w:val="FFFFFF" w:themeColor="background1"/>
+                                <w:sz w:val="30"/>
+                                <w:szCs w:val="30"/>
+                              </w:rPr>
+                              <w:t xml:space="preserve"> so </w:t>
+                            </w:r>
+                            <w:proofErr w:type="spellStart"/>
+                            <w:r>
+                              <w:rPr>
+                                <w:rFonts w:ascii="Script MT Bold" w:hAnsi="Script MT Bold"/>
+                                <w:color w:val="FFFFFF" w:themeColor="background1"/>
+                                <w:sz w:val="30"/>
+                                <w:szCs w:val="30"/>
+                              </w:rPr>
+                              <w:t>you</w:t>
+                            </w:r>
+                            <w:proofErr w:type="spellEnd"/>
+                            <w:r>
+                              <w:rPr>
+                                <w:rFonts w:ascii="Script MT Bold" w:hAnsi="Script MT Bold"/>
+                                <w:color w:val="FFFFFF" w:themeColor="background1"/>
+                                <w:sz w:val="30"/>
+                                <w:szCs w:val="30"/>
+                              </w:rPr>
+                              <w:t xml:space="preserve"> </w:t>
+                            </w:r>
+                            <w:proofErr w:type="spellStart"/>
+                            <w:r>
+                              <w:rPr>
+                                <w:rFonts w:ascii="Script MT Bold" w:hAnsi="Script MT Bold"/>
+                                <w:color w:val="FFFFFF" w:themeColor="background1"/>
+                                <w:sz w:val="30"/>
+                                <w:szCs w:val="30"/>
+                              </w:rPr>
+                              <w:t>dont</w:t>
+                            </w:r>
+                            <w:proofErr w:type="spellEnd"/>
+                            <w:r>
+                              <w:rPr>
+                                <w:rFonts w:ascii="Script MT Bold" w:hAnsi="Script MT Bold"/>
+                                <w:color w:val="FFFFFF" w:themeColor="background1"/>
+                                <w:sz w:val="30"/>
+                                <w:szCs w:val="30"/>
+                              </w:rPr>
+                              <w:t xml:space="preserve"> </w:t>
+                            </w:r>
+                            <w:proofErr w:type="spellStart"/>
+                            <w:r>
+                              <w:rPr>
+                                <w:rFonts w:ascii="Script MT Bold" w:hAnsi="Script MT Bold"/>
+                                <w:color w:val="FFFFFF" w:themeColor="background1"/>
+                                <w:sz w:val="30"/>
+                                <w:szCs w:val="30"/>
+                              </w:rPr>
+                              <w:t>hate</w:t>
+                            </w:r>
+                            <w:proofErr w:type="spellEnd"/>
+                            <w:r>
+                              <w:rPr>
+                                <w:rFonts w:ascii="Script MT Bold" w:hAnsi="Script MT Bold"/>
+                                <w:color w:val="FFFFFF" w:themeColor="background1"/>
+                                <w:sz w:val="30"/>
+                                <w:szCs w:val="30"/>
+                              </w:rPr>
+                              <w:t>.</w:t>
+                            </w:r>
+                          </w:p>
+                          <w:p>
+                            <w:pPr>
+                              <w:spacing w:after="0"/>
+                              <w:jc w:val="center"/>
+                              <w:rPr>
+                                <w:rFonts w:ascii="Script MT Bold" w:hAnsi="Script MT Bold"/>
+                                <w:color w:val="FFFFFF" w:themeColor="background1"/>
+                                <w:sz w:val="30"/>
+                                <w:szCs w:val="30"/>
+                              </w:rPr>
+                            </w:pPr>
+                            <w:proofErr w:type="spellStart"/>
+                            <w:r>
+                              <w:rPr>
+                                <w:rFonts w:ascii="Script MT Bold" w:hAnsi="Script MT Bold"/>
+                                <w:color w:val="FFFFFF" w:themeColor="background1"/>
+                                <w:sz w:val="30"/>
+                                <w:szCs w:val="30"/>
+                              </w:rPr>
+                              <w:t>Don’t</w:t>
+                            </w:r>
+                            <w:proofErr w:type="spellEnd"/>
+                            <w:r>
+                              <w:rPr>
+                                <w:rFonts w:ascii="Script MT Bold" w:hAnsi="Script MT Bold"/>
+                                <w:color w:val="FFFFFF" w:themeColor="background1"/>
+                                <w:sz w:val="30"/>
+                                <w:szCs w:val="30"/>
+                              </w:rPr>
+                              <w:t xml:space="preserve"> </w:t>
+                            </w:r>
+                            <w:proofErr w:type="spellStart"/>
+                            <w:r>
+                              <w:rPr>
+                                <w:rFonts w:ascii="Script MT Bold" w:hAnsi="Script MT Bold"/>
+                                <w:color w:val="FFFFFF" w:themeColor="background1"/>
+                                <w:sz w:val="30"/>
+                                <w:szCs w:val="30"/>
+                              </w:rPr>
+                              <w:t>try</w:t>
+                            </w:r>
+                            <w:proofErr w:type="spellEnd"/>
+                            <w:r>
+                              <w:rPr>
+                                <w:rFonts w:ascii="Script MT Bold" w:hAnsi="Script MT Bold"/>
+                                <w:color w:val="FFFFFF" w:themeColor="background1"/>
+                                <w:sz w:val="30"/>
+                                <w:szCs w:val="30"/>
+                              </w:rPr>
+                              <w:t xml:space="preserve"> </w:t>
+                            </w:r>
+                            <w:proofErr w:type="spellStart"/>
+                            <w:r>
+                              <w:rPr>
+                                <w:rFonts w:ascii="Script MT Bold" w:hAnsi="Script MT Bold"/>
+                                <w:color w:val="FFFFFF" w:themeColor="background1"/>
+                                <w:sz w:val="30"/>
+                                <w:szCs w:val="30"/>
+                              </w:rPr>
+                              <w:t>to</w:t>
+                            </w:r>
+                            <w:proofErr w:type="spellEnd"/>
+                            <w:r>
+                              <w:rPr>
+                                <w:rFonts w:ascii="Script MT Bold" w:hAnsi="Script MT Bold"/>
+                                <w:color w:val="FFFFFF" w:themeColor="background1"/>
+                                <w:sz w:val="30"/>
+                                <w:szCs w:val="30"/>
+                              </w:rPr>
+                              <w:t xml:space="preserve"> fix </w:t>
+                            </w:r>
+                            <w:proofErr w:type="spellStart"/>
+                            <w:r>
+                              <w:rPr>
+                                <w:rFonts w:ascii="Script MT Bold" w:hAnsi="Script MT Bold"/>
+                                <w:color w:val="FFFFFF" w:themeColor="background1"/>
+                                <w:sz w:val="30"/>
+                                <w:szCs w:val="30"/>
+                              </w:rPr>
+                              <w:t>what</w:t>
+                            </w:r>
+                            <w:proofErr w:type="spellEnd"/>
+                            <w:r>
+                              <w:rPr>
+                                <w:rFonts w:ascii="Script MT Bold" w:hAnsi="Script MT Bold"/>
+                                <w:color w:val="FFFFFF" w:themeColor="background1"/>
+                                <w:sz w:val="30"/>
+                                <w:szCs w:val="30"/>
+                              </w:rPr>
+                              <w:t xml:space="preserve"> </w:t>
+                            </w:r>
+                            <w:proofErr w:type="spellStart"/>
+                            <w:r>
+                              <w:rPr>
+                                <w:rFonts w:ascii="Script MT Bold" w:hAnsi="Script MT Bold"/>
+                                <w:color w:val="FFFFFF" w:themeColor="background1"/>
+                                <w:sz w:val="30"/>
+                                <w:szCs w:val="30"/>
+                              </w:rPr>
+                              <w:t>you</w:t>
+                            </w:r>
+                            <w:proofErr w:type="spellEnd"/>
+                            <w:r>
+                              <w:rPr>
+                                <w:rFonts w:ascii="Script MT Bold" w:hAnsi="Script MT Bold"/>
+                                <w:color w:val="FFFFFF" w:themeColor="background1"/>
+                                <w:sz w:val="30"/>
+                                <w:szCs w:val="30"/>
+                              </w:rPr>
+                              <w:t xml:space="preserve"> </w:t>
+                            </w:r>
+                            <w:proofErr w:type="spellStart"/>
+                            <w:r>
+                              <w:rPr>
+                                <w:rFonts w:ascii="Script MT Bold" w:hAnsi="Script MT Bold"/>
+                                <w:color w:val="FFFFFF" w:themeColor="background1"/>
+                                <w:sz w:val="30"/>
+                                <w:szCs w:val="30"/>
+                              </w:rPr>
+                              <w:t>did</w:t>
+                            </w:r>
+                            <w:proofErr w:type="spellEnd"/>
+                            <w:r>
+                              <w:rPr>
+                                <w:rFonts w:ascii="Script MT Bold" w:hAnsi="Script MT Bold"/>
+                                <w:color w:val="FFFFFF" w:themeColor="background1"/>
+                                <w:sz w:val="30"/>
+                                <w:szCs w:val="30"/>
+                              </w:rPr>
+                              <w:t xml:space="preserve"> break.</w:t>
+                            </w:r>
+                          </w:p>
+                        </w:txbxContent>
+                      </wps:txbx>
+                      <wps:bodyPr rot="0" vert="horz" wrap="square" lIns="91440" tIns="45720" rIns="91440" bIns="45720" anchor="t" anchorCtr="0">
+                        <a:noAutofit/>
+                      </wps:bodyPr>
+                    </wps:wsp>
+                  </a:graphicData>
+                </a:graphic>
+                <wp14:sizeRelH relativeFrom="margin">
+                  <wp14:pctWidth>0</wp14:pctWidth>
+                </wp14:sizeRelH>
+                <wp14:sizeRelV relativeFrom="margin">
+                  <wp14:pctHeight>0</wp14:pctHeight>
+                </wp14:sizeRelV>
+              </wp:anchor>
+            </w:drawing>
+          </mc:Choice>
+          <mc:Fallback>
+            <w:pict>
+              <v:shape id="_x0000_s1027" type="#_x0000_t202" style="position:absolute;left:0;text-align:left;margin-left:40.1pt;margin-top:102.05pt;width:336.75pt;height:72.75pt;z-index:251664384;visibility:visible;mso-wrap-style:square;mso-width-percent:0;mso-height-percent:0;mso-wrap-distance-left:9pt;mso-wrap-distance-top:0;mso-wrap-distance-right:9pt;mso-wrap-distance-bottom:0;mso-position-horizontal:absolute;mso-position-horizontal-relative:text;mso-position-vertical:absolute;mso-position-vertical-relative:text;mso-width-percent:0;mso-height-percent:0;mso-width-relative:margin;mso-height-relative:margin;v-text-anchor:top" o:gfxdata="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" fillcolor="#9bbb59 [3206]" strokecolor="white [3212]">
+                <v:textbox>
+                  <w:txbxContent>
+                    <w:p>
+                      <w:pPr>
+                        <w:spacing w:after="0"/>
+                        <w:jc w:val="center"/>
+                        <w:rPr>
+                          <w:rFonts w:ascii="Script MT Bold" w:hAnsi="Script MT Bold"/>
+                          <w:color w:val="FFFFFF" w:themeColor="background1"/>
+                          <w:sz w:val="30"/>
+                          <w:szCs w:val="30"/>
+                        </w:rPr>
+                      </w:pPr>
+                      <w:r>
+                        <w:rPr>
+                          <w:rFonts w:ascii="Script MT Bold" w:hAnsi="Script MT Bold"/>
+                          <w:color w:val="FFFFFF" w:themeColor="background1"/>
+                          <w:sz w:val="30"/>
+                          <w:szCs w:val="30"/>
+                        </w:rPr>
+                        <w:t xml:space="preserve">Pull </w:t>
+                      </w:r>
+                      <w:proofErr w:type="spellStart"/>
+                      <w:r>
+                        <w:rPr>
+                          <w:rFonts w:ascii="Script MT Bold" w:hAnsi="Script MT Bold"/>
+                          <w:color w:val="FFFFFF" w:themeColor="background1"/>
+                          <w:sz w:val="30"/>
+                          <w:szCs w:val="30"/>
+                        </w:rPr>
+                        <w:t>every</w:t>
+                      </w:r>
+                      <w:proofErr w:type="spellEnd"/>
+                      <w:r>
+                        <w:rPr>
+                          <w:rFonts w:ascii="Script MT Bold" w:hAnsi="Script MT Bold"/>
+                          <w:color w:val="FFFFFF" w:themeColor="background1"/>
+                          <w:sz w:val="30"/>
+                          <w:szCs w:val="30"/>
+                        </w:rPr>
+                        <w:t xml:space="preserve"> </w:t>
+                      </w:r>
+                      <w:proofErr w:type="spellStart"/>
+                      <w:r>
+                        <w:rPr>
+                          <w:rFonts w:ascii="Script MT Bold" w:hAnsi="Script MT Bold"/>
+                          <w:color w:val="FFFFFF" w:themeColor="background1"/>
+                          <w:sz w:val="30"/>
+                          <w:szCs w:val="30"/>
+                        </w:rPr>
+                        <w:t>day</w:t>
+                      </w:r>
+                      <w:proofErr w:type="spellEnd"/>
+                      <w:r>
+                        <w:rPr>
+                          <w:rFonts w:ascii="Script MT Bold" w:hAnsi="Script MT Bold"/>
+                          <w:color w:val="FFFFFF" w:themeColor="background1"/>
+                          <w:sz w:val="30"/>
+                          <w:szCs w:val="30"/>
+                        </w:rPr>
+                        <w:t xml:space="preserve"> so </w:t>
+                      </w:r>
+                      <w:proofErr w:type="spellStart"/>
+                      <w:r>
+                        <w:rPr>
+                          <w:rFonts w:ascii="Script MT Bold" w:hAnsi="Script MT Bold"/>
+                          <w:color w:val="FFFFFF" w:themeColor="background1"/>
+                          <w:sz w:val="30"/>
+                          <w:szCs w:val="30"/>
+                        </w:rPr>
+                        <w:t>tears</w:t>
+                      </w:r>
+                      <w:proofErr w:type="spellEnd"/>
+                      <w:r>
+                        <w:rPr>
+                          <w:rFonts w:ascii="Script MT Bold" w:hAnsi="Script MT Bold"/>
+                          <w:color w:val="FFFFFF" w:themeColor="background1"/>
+                          <w:sz w:val="30"/>
+                          <w:szCs w:val="30"/>
+                        </w:rPr>
+                        <w:t xml:space="preserve"> </w:t>
+                      </w:r>
+                      <w:proofErr w:type="spellStart"/>
+                      <w:r>
+                        <w:rPr>
+                          <w:rFonts w:ascii="Script MT Bold" w:hAnsi="Script MT Bold"/>
+                          <w:color w:val="FFFFFF" w:themeColor="background1"/>
+                          <w:sz w:val="30"/>
+                          <w:szCs w:val="30"/>
+                        </w:rPr>
+                        <w:t>stay</w:t>
+                      </w:r>
+                      <w:proofErr w:type="spellEnd"/>
+                      <w:r>
+                        <w:rPr>
+                          <w:rFonts w:ascii="Script MT Bold" w:hAnsi="Script MT Bold"/>
+                          <w:color w:val="FFFFFF" w:themeColor="background1"/>
+                          <w:sz w:val="30"/>
+                          <w:szCs w:val="30"/>
+                        </w:rPr>
+                        <w:t xml:space="preserve"> </w:t>
+                      </w:r>
+                      <w:proofErr w:type="spellStart"/>
+                      <w:r>
+                        <w:rPr>
+                          <w:rFonts w:ascii="Script MT Bold" w:hAnsi="Script MT Bold"/>
+                          <w:color w:val="FFFFFF" w:themeColor="background1"/>
+                          <w:sz w:val="30"/>
+                          <w:szCs w:val="30"/>
+                        </w:rPr>
+                        <w:t>away</w:t>
+                      </w:r>
+                      <w:proofErr w:type="spellEnd"/>
+                      <w:r>
+                        <w:rPr>
+                          <w:rFonts w:ascii="Script MT Bold" w:hAnsi="Script MT Bold"/>
+                          <w:color w:val="FFFFFF" w:themeColor="background1"/>
+                          <w:sz w:val="30"/>
+                          <w:szCs w:val="30"/>
+                        </w:rPr>
+                        <w:t>.</w:t>
+                      </w:r>
+                    </w:p>
+                    <w:p>
+                      <w:pPr>
+                        <w:spacing w:after="0"/>
+                        <w:jc w:val="center"/>
+                        <w:rPr>
+                          <w:rFonts w:ascii="Script MT Bold" w:hAnsi="Script MT Bold"/>
+                          <w:color w:val="FFFFFF" w:themeColor="background1"/>
+                          <w:sz w:val="30"/>
+                          <w:szCs w:val="30"/>
+                        </w:rPr>
+                      </w:pPr>
+                      <w:proofErr w:type="spellStart"/>
+                      <w:r>
+                        <w:rPr>
+                          <w:rFonts w:ascii="Script MT Bold" w:hAnsi="Script MT Bold"/>
+                          <w:color w:val="FFFFFF" w:themeColor="background1"/>
+                          <w:sz w:val="30"/>
+                          <w:szCs w:val="30"/>
+                        </w:rPr>
+                        <w:t>Communicate</w:t>
+                      </w:r>
+                      <w:proofErr w:type="spellEnd"/>
+                      <w:r>
+                        <w:rPr>
+                          <w:rFonts w:ascii="Script MT Bold" w:hAnsi="Script MT Bold"/>
+                          <w:color w:val="FFFFFF" w:themeColor="background1"/>
+                          <w:sz w:val="30"/>
+                          <w:szCs w:val="30"/>
+                        </w:rPr>
+                        <w:t xml:space="preserve"> so </w:t>
+                      </w:r>
+                      <w:proofErr w:type="spellStart"/>
+                      <w:r>
+                        <w:rPr>
+                          <w:rFonts w:ascii="Script MT Bold" w:hAnsi="Script MT Bold"/>
+                          <w:color w:val="FFFFFF" w:themeColor="background1"/>
+                          <w:sz w:val="30"/>
+                          <w:szCs w:val="30"/>
+                        </w:rPr>
+                        <w:t>you</w:t>
+                      </w:r>
+                      <w:proofErr w:type="spellEnd"/>
+                      <w:r>
+                        <w:rPr>
+                          <w:rFonts w:ascii="Script MT Bold" w:hAnsi="Script MT Bold"/>
+                          <w:color w:val="FFFFFF" w:themeColor="background1"/>
+                          <w:sz w:val="30"/>
+                          <w:szCs w:val="30"/>
+                        </w:rPr>
+                        <w:t xml:space="preserve"> </w:t>
+                      </w:r>
+                      <w:proofErr w:type="spellStart"/>
+                      <w:r>
+                        <w:rPr>
+                          <w:rFonts w:ascii="Script MT Bold" w:hAnsi="Script MT Bold"/>
+                          <w:color w:val="FFFFFF" w:themeColor="background1"/>
+                          <w:sz w:val="30"/>
+                          <w:szCs w:val="30"/>
+                        </w:rPr>
+                        <w:t>dont</w:t>
+                      </w:r>
+                      <w:proofErr w:type="spellEnd"/>
+                      <w:r>
+                        <w:rPr>
+                          <w:rFonts w:ascii="Script MT Bold" w:hAnsi="Script MT Bold"/>
+                          <w:color w:val="FFFFFF" w:themeColor="background1"/>
+                          <w:sz w:val="30"/>
+                          <w:szCs w:val="30"/>
+                        </w:rPr>
+                        <w:t xml:space="preserve"> </w:t>
+                      </w:r>
+                      <w:proofErr w:type="spellStart"/>
+                      <w:r>
+                        <w:rPr>
+                          <w:rFonts w:ascii="Script MT Bold" w:hAnsi="Script MT Bold"/>
+                          <w:color w:val="FFFFFF" w:themeColor="background1"/>
+                          <w:sz w:val="30"/>
+                          <w:szCs w:val="30"/>
+                        </w:rPr>
+                        <w:t>hate</w:t>
+                      </w:r>
+                      <w:proofErr w:type="spellEnd"/>
+                      <w:r>
+                        <w:rPr>
+                          <w:rFonts w:ascii="Script MT Bold" w:hAnsi="Script MT Bold"/>
+                          <w:color w:val="FFFFFF" w:themeColor="background1"/>
+                          <w:sz w:val="30"/>
+                          <w:szCs w:val="30"/>
+                        </w:rPr>
+                        <w:t>.</w:t>
+                      </w:r>
+                    </w:p>
+                    <w:p>
+                      <w:pPr>
+                        <w:spacing w:after="0"/>
+                        <w:jc w:val="center"/>
+                        <w:rPr>
+                          <w:rFonts w:ascii="Script MT Bold" w:hAnsi="Script MT Bold"/>
+                          <w:color w:val="FFFFFF" w:themeColor="background1"/>
+                          <w:sz w:val="30"/>
+                          <w:szCs w:val="30"/>
+                        </w:rPr>
+                      </w:pPr>
+                      <w:proofErr w:type="spellStart"/>
+                      <w:r>
+                        <w:rPr>
+                          <w:rFonts w:ascii="Script MT Bold" w:hAnsi="Script MT Bold"/>
+                          <w:color w:val="FFFFFF" w:themeColor="background1"/>
+                          <w:sz w:val="30"/>
+                          <w:szCs w:val="30"/>
+                        </w:rPr>
+                        <w:t>Don’t</w:t>
+                      </w:r>
+                      <w:proofErr w:type="spellEnd"/>
+                      <w:r>
+                        <w:rPr>
+                          <w:rFonts w:ascii="Script MT Bold" w:hAnsi="Script MT Bold"/>
+                          <w:color w:val="FFFFFF" w:themeColor="background1"/>
+                          <w:sz w:val="30"/>
+                          <w:szCs w:val="30"/>
+                        </w:rPr>
+                        <w:t xml:space="preserve"> </w:t>
+                      </w:r>
+                      <w:proofErr w:type="spellStart"/>
+                      <w:r>
+                        <w:rPr>
+                          <w:rFonts w:ascii="Script MT Bold" w:hAnsi="Script MT Bold"/>
+                          <w:color w:val="FFFFFF" w:themeColor="background1"/>
+                          <w:sz w:val="30"/>
+                          <w:szCs w:val="30"/>
+                        </w:rPr>
+                        <w:t>try</w:t>
+                      </w:r>
+                      <w:proofErr w:type="spellEnd"/>
+                      <w:r>
+                        <w:rPr>
+                          <w:rFonts w:ascii="Script MT Bold" w:hAnsi="Script MT Bold"/>
+                          <w:color w:val="FFFFFF" w:themeColor="background1"/>
+                          <w:sz w:val="30"/>
+                          <w:szCs w:val="30"/>
+                        </w:rPr>
+                        <w:t xml:space="preserve"> </w:t>
+                      </w:r>
+                      <w:proofErr w:type="spellStart"/>
+                      <w:r>
+                        <w:rPr>
+                          <w:rFonts w:ascii="Script MT Bold" w:hAnsi="Script MT Bold"/>
+                          <w:color w:val="FFFFFF" w:themeColor="background1"/>
+                          <w:sz w:val="30"/>
+                          <w:szCs w:val="30"/>
+                        </w:rPr>
+                        <w:t>to</w:t>
+                      </w:r>
+                      <w:proofErr w:type="spellEnd"/>
+                      <w:r>
+                        <w:rPr>
+                          <w:rFonts w:ascii="Script MT Bold" w:hAnsi="Script MT Bold"/>
+                          <w:color w:val="FFFFFF" w:themeColor="background1"/>
+                          <w:sz w:val="30"/>
+                          <w:szCs w:val="30"/>
+                        </w:rPr>
+                        <w:t xml:space="preserve"> fix </w:t>
+                      </w:r>
+                      <w:proofErr w:type="spellStart"/>
+                      <w:r>
+                        <w:rPr>
+                          <w:rFonts w:ascii="Script MT Bold" w:hAnsi="Script MT Bold"/>
+                          <w:color w:val="FFFFFF" w:themeColor="background1"/>
+                          <w:sz w:val="30"/>
+                          <w:szCs w:val="30"/>
+                        </w:rPr>
+                        <w:t>what</w:t>
+                      </w:r>
+                      <w:proofErr w:type="spellEnd"/>
+                      <w:r>
+                        <w:rPr>
+                          <w:rFonts w:ascii="Script MT Bold" w:hAnsi="Script MT Bold"/>
+                          <w:color w:val="FFFFFF" w:themeColor="background1"/>
+                          <w:sz w:val="30"/>
+                          <w:szCs w:val="30"/>
+                        </w:rPr>
+                        <w:t xml:space="preserve"> </w:t>
+                      </w:r>
+                      <w:proofErr w:type="spellStart"/>
+                      <w:r>
+                        <w:rPr>
+                          <w:rFonts w:ascii="Script MT Bold" w:hAnsi="Script MT Bold"/>
+                          <w:color w:val="FFFFFF" w:themeColor="background1"/>
+                          <w:sz w:val="30"/>
+                          <w:szCs w:val="30"/>
+                        </w:rPr>
+                        <w:t>you</w:t>
+                      </w:r>
+                      <w:proofErr w:type="spellEnd"/>
+                      <w:r>
+                        <w:rPr>
+                          <w:rFonts w:ascii="Script MT Bold" w:hAnsi="Script MT Bold"/>
+                          <w:color w:val="FFFFFF" w:themeColor="background1"/>
+                          <w:sz w:val="30"/>
+                          <w:szCs w:val="30"/>
+                        </w:rPr>
+                        <w:t xml:space="preserve"> </w:t>
+                      </w:r>
+                      <w:proofErr w:type="spellStart"/>
+                      <w:r>
+                        <w:rPr>
+                          <w:rFonts w:ascii="Script MT Bold" w:hAnsi="Script MT Bold"/>
+                          <w:color w:val="FFFFFF" w:themeColor="background1"/>
+                          <w:sz w:val="30"/>
+                          <w:szCs w:val="30"/>
+                        </w:rPr>
+                        <w:t>did</w:t>
+                      </w:r>
+                      <w:proofErr w:type="spellEnd"/>
+                      <w:r>
+                        <w:rPr>
+                          <w:rFonts w:ascii="Script MT Bold" w:hAnsi="Script MT Bold"/>
+                          <w:color w:val="FFFFFF" w:themeColor="background1"/>
+                          <w:sz w:val="30"/>
+                          <w:szCs w:val="30"/>
+                        </w:rPr>
+                        <w:t xml:space="preserve"> break.</w:t>
+                      </w:r>
+                    </w:p>
+                  </w:txbxContent>
+                </v:textbox>
+                <w10:wrap type="topAndBottom"/>
+              </v:shape>
+            </w:pict>
+          </mc:Fallback>
+        </mc:AlternateContent>
+      </w:r>
+      <w:r>
+        <w:rPr>
+          <w:rFonts w:ascii="Arial" w:hAnsi="Arial" w:cs="Arial"/>
+          <w:noProof/>
+          <w:lang w:eastAsia="de-DE"/>
+        </w:rPr>
+        <mc:AlternateContent>
+          <mc:Choice Requires="wps">
+            <w:drawing>
+              <wp:anchor distT="0" distB="0" distL="114300" distR="114300" simplePos="0" relativeHeight="251662336" behindDoc="0" locked="0" layoutInCell="1" allowOverlap="1" wp14:anchorId="1DDF19A1" wp14:editId="12E6E585">
+                <wp:simplePos x="0" y="0"/>
+                <wp:positionH relativeFrom="column">
+                  <wp:posOffset>1471295</wp:posOffset>
                 </wp:positionH>
                 <wp:positionV relativeFrom="paragraph">
                   <wp:posOffset>438785</wp:posOffset>
@@ -4367,11 +5125,7 @@
           </mc:Choice>
           <mc:Fallback>
             <w:pict>
-              <v:shapetype id="_x0000_t202" coordsize="21600,21600" o:spt="202" path="m,l,21600r21600,l21600,xe">
-                <v:stroke joinstyle="miter"/>
-                <v:path gradientshapeok="t" o:connecttype="rect"/>
-              </v:shapetype>
-              <v:shape id="_x0000_s1027" type="#_x0000_t202" style="position:absolute;left:0;text-align:left;margin-left:97.85pt;margin-top:34.55pt;width:186.95pt;height:55.5pt;z-index:251662336;visibility:visible;mso-wrap-style:square;mso-width-percent:400;mso-height-percent:0;mso-wrap-distance-left:9pt;mso-wrap-distance-top:0;mso-wrap-distance-right:9pt;mso-wrap-distance-bottom:0;mso-position-horizontal:absolute;mso-position-horizontal-relative:text;mso-position-vertical:absolute;mso-position-vertical-relative:text;mso-width-percent:400;mso-height-percent:0;mso-width-relative:margin;mso-height-relative:margin;v-text-anchor:top" o:gfxdata="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" fillcolor="#fabf8f [1945]" strokecolor="white [3212]">
+              <v:shape id="_x0000_s1028" type="#_x0000_t202" style="position:absolute;left:0;text-align:left;margin-left:115.85pt;margin-top:34.55pt;width:186.95pt;height:55.5pt;z-index:251662336;visibility:visible;mso-wrap-style:square;mso-width-percent:400;mso-height-percent:0;mso-wrap-distance-left:9pt;mso-wrap-distance-top:0;mso-wrap-distance-right:9pt;mso-wrap-distance-bottom:0;mso-position-horizontal:absolute;mso-position-horizontal-relative:text;mso-position-vertical:absolute;mso-position-vertical-relative:text;mso-width-percent:400;mso-height-percent:0;mso-width-relative:margin;mso-height-relative:margin;v-text-anchor:top" o:gfxdata="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" fillcolor="#fabf8f [1945]" strokecolor="white [3212]">
                 <v:textbox>
                   <w:txbxContent>
                     <w:p>
@@ -4562,778 +5316,6 @@
                           <w:rFonts w:ascii="Arial" w:hAnsi="Arial" w:cs="Arial"/>
                         </w:rPr>
                         <w:t>!</w:t>
-                      </w:r>
-                    </w:p>
-                  </w:txbxContent>
-                </v:textbox>
-                <w10:wrap type="topAndBottom"/>
-              </v:shape>
-            </w:pict>
-          </mc:Fallback>
-        </mc:AlternateContent>
-      </w:r>
-      <w:r>
-        <w:rPr>
-          <w:rFonts w:ascii="Arial" w:hAnsi="Arial" w:cs="Arial"/>
-          <w:noProof/>
-          <w:lang w:eastAsia="de-DE"/>
-        </w:rPr>
-        <mc:AlternateContent>
-          <mc:Choice Requires="wps">
-            <w:drawing>
-              <wp:anchor distT="0" distB="0" distL="114300" distR="114300" simplePos="0" relativeHeight="251664384" behindDoc="0" locked="0" layoutInCell="1" allowOverlap="1" wp14:anchorId="7AF08C6E" wp14:editId="79485D2E">
-                <wp:simplePos x="0" y="0"/>
-                <wp:positionH relativeFrom="column">
-                  <wp:posOffset>347345</wp:posOffset>
-                </wp:positionH>
-                <wp:positionV relativeFrom="paragraph">
-                  <wp:posOffset>1286510</wp:posOffset>
-                </wp:positionV>
-                <wp:extent cx="4276725" cy="923925"/>
-                <wp:effectExtent l="0" t="0" r="28575" b="28575"/>
-                <wp:wrapTopAndBottom/>
-                <wp:docPr id="3" name="Textfeld 2"/>
-                <wp:cNvGraphicFramePr>
-                  <a:graphicFrameLocks xmlns:a="http://schemas.openxmlformats.org/drawingml/2006/main"/>
-                </wp:cNvGraphicFramePr>
-                <a:graphic xmlns:a="http://schemas.openxmlformats.org/drawingml/2006/main">
-                  <a:graphicData uri="http://schemas.microsoft.com/office/word/2010/wordprocessingShape">
-                    <wps:wsp>
-                      <wps:cNvSpPr txBox="1">
-                        <a:spLocks noChangeArrowheads="1"/>
-                      </wps:cNvSpPr>
-                      <wps:spPr bwMode="auto">
-                        <a:xfrm>
-                          <a:off x="0" y="0"/>
-                          <a:ext cx="4276725" cy="923925"/>
-                        </a:xfrm>
-                        <a:prstGeom prst="rect">
-                          <a:avLst/>
-                        </a:prstGeom>
-                        <a:solidFill>
-                          <a:schemeClr val="accent3"/>
-                        </a:solidFill>
-                        <a:ln w="9525">
-                          <a:solidFill>
-                            <a:schemeClr val="bg1"/>
-                          </a:solidFill>
-                          <a:miter lim="800000"/>
-                          <a:headEnd/>
-                          <a:tailEnd/>
-                        </a:ln>
-                      </wps:spPr>
-                      <wps:txbx>
-                        <w:txbxContent>
-                          <w:p>
-                            <w:pPr>
-                              <w:spacing w:after="0"/>
-                              <w:jc w:val="center"/>
-                              <w:rPr>
-                                <w:rFonts w:ascii="Script MT Bold" w:hAnsi="Script MT Bold"/>
-                                <w:color w:val="FFFFFF" w:themeColor="background1"/>
-                                <w:sz w:val="30"/>
-                                <w:szCs w:val="30"/>
-                              </w:rPr>
-                            </w:pPr>
-                            <w:r>
-                              <w:rPr>
-                                <w:rFonts w:ascii="Script MT Bold" w:hAnsi="Script MT Bold"/>
-                                <w:color w:val="FFFFFF" w:themeColor="background1"/>
-                                <w:sz w:val="30"/>
-                                <w:szCs w:val="30"/>
-                              </w:rPr>
-                              <w:t xml:space="preserve">Pull </w:t>
-                            </w:r>
-                            <w:proofErr w:type="spellStart"/>
-                            <w:r>
-                              <w:rPr>
-                                <w:rFonts w:ascii="Script MT Bold" w:hAnsi="Script MT Bold"/>
-                                <w:color w:val="FFFFFF" w:themeColor="background1"/>
-                                <w:sz w:val="30"/>
-                                <w:szCs w:val="30"/>
-                              </w:rPr>
-                              <w:t>every</w:t>
-                            </w:r>
-                            <w:proofErr w:type="spellEnd"/>
-                            <w:r>
-                              <w:rPr>
-                                <w:rFonts w:ascii="Script MT Bold" w:hAnsi="Script MT Bold"/>
-                                <w:color w:val="FFFFFF" w:themeColor="background1"/>
-                                <w:sz w:val="30"/>
-                                <w:szCs w:val="30"/>
-                              </w:rPr>
-                              <w:t xml:space="preserve"> </w:t>
-                            </w:r>
-                            <w:proofErr w:type="spellStart"/>
-                            <w:r>
-                              <w:rPr>
-                                <w:rFonts w:ascii="Script MT Bold" w:hAnsi="Script MT Bold"/>
-                                <w:color w:val="FFFFFF" w:themeColor="background1"/>
-                                <w:sz w:val="30"/>
-                                <w:szCs w:val="30"/>
-                              </w:rPr>
-                              <w:t>day</w:t>
-                            </w:r>
-                            <w:proofErr w:type="spellEnd"/>
-                            <w:r>
-                              <w:rPr>
-                                <w:rFonts w:ascii="Script MT Bold" w:hAnsi="Script MT Bold"/>
-                                <w:color w:val="FFFFFF" w:themeColor="background1"/>
-                                <w:sz w:val="30"/>
-                                <w:szCs w:val="30"/>
-                              </w:rPr>
-                              <w:t xml:space="preserve"> so </w:t>
-                            </w:r>
-                            <w:proofErr w:type="spellStart"/>
-                            <w:r>
-                              <w:rPr>
-                                <w:rFonts w:ascii="Script MT Bold" w:hAnsi="Script MT Bold"/>
-                                <w:color w:val="FFFFFF" w:themeColor="background1"/>
-                                <w:sz w:val="30"/>
-                                <w:szCs w:val="30"/>
-                              </w:rPr>
-                              <w:t>tears</w:t>
-                            </w:r>
-                            <w:proofErr w:type="spellEnd"/>
-                            <w:r>
-                              <w:rPr>
-                                <w:rFonts w:ascii="Script MT Bold" w:hAnsi="Script MT Bold"/>
-                                <w:color w:val="FFFFFF" w:themeColor="background1"/>
-                                <w:sz w:val="30"/>
-                                <w:szCs w:val="30"/>
-                              </w:rPr>
-                              <w:t xml:space="preserve"> </w:t>
-                            </w:r>
-                            <w:proofErr w:type="spellStart"/>
-                            <w:r>
-                              <w:rPr>
-                                <w:rFonts w:ascii="Script MT Bold" w:hAnsi="Script MT Bold"/>
-                                <w:color w:val="FFFFFF" w:themeColor="background1"/>
-                                <w:sz w:val="30"/>
-                                <w:szCs w:val="30"/>
-                              </w:rPr>
-                              <w:t>stay</w:t>
-                            </w:r>
-                            <w:proofErr w:type="spellEnd"/>
-                            <w:r>
-                              <w:rPr>
-                                <w:rFonts w:ascii="Script MT Bold" w:hAnsi="Script MT Bold"/>
-                                <w:color w:val="FFFFFF" w:themeColor="background1"/>
-                                <w:sz w:val="30"/>
-                                <w:szCs w:val="30"/>
-                              </w:rPr>
-                              <w:t xml:space="preserve"> </w:t>
-                            </w:r>
-                            <w:proofErr w:type="spellStart"/>
-                            <w:r>
-                              <w:rPr>
-                                <w:rFonts w:ascii="Script MT Bold" w:hAnsi="Script MT Bold"/>
-                                <w:color w:val="FFFFFF" w:themeColor="background1"/>
-                                <w:sz w:val="30"/>
-                                <w:szCs w:val="30"/>
-                              </w:rPr>
-                              <w:t>away</w:t>
-                            </w:r>
-                            <w:proofErr w:type="spellEnd"/>
-                            <w:r>
-                              <w:rPr>
-                                <w:rFonts w:ascii="Script MT Bold" w:hAnsi="Script MT Bold"/>
-                                <w:color w:val="FFFFFF" w:themeColor="background1"/>
-                                <w:sz w:val="30"/>
-                                <w:szCs w:val="30"/>
-                              </w:rPr>
-                              <w:t>.</w:t>
-                            </w:r>
-                          </w:p>
-                          <w:p>
-                            <w:pPr>
-                              <w:spacing w:after="0"/>
-                              <w:jc w:val="center"/>
-                              <w:rPr>
-                                <w:rFonts w:ascii="Script MT Bold" w:hAnsi="Script MT Bold"/>
-                                <w:color w:val="FFFFFF" w:themeColor="background1"/>
-                                <w:sz w:val="30"/>
-                                <w:szCs w:val="30"/>
-                              </w:rPr>
-                            </w:pPr>
-                            <w:proofErr w:type="spellStart"/>
-                            <w:r>
-                              <w:rPr>
-                                <w:rFonts w:ascii="Script MT Bold" w:hAnsi="Script MT Bold"/>
-                                <w:color w:val="FFFFFF" w:themeColor="background1"/>
-                                <w:sz w:val="30"/>
-                                <w:szCs w:val="30"/>
-                              </w:rPr>
-                              <w:t>Communicate</w:t>
-                            </w:r>
-                            <w:proofErr w:type="spellEnd"/>
-                            <w:r>
-                              <w:rPr>
-                                <w:rFonts w:ascii="Script MT Bold" w:hAnsi="Script MT Bold"/>
-                                <w:color w:val="FFFFFF" w:themeColor="background1"/>
-                                <w:sz w:val="30"/>
-                                <w:szCs w:val="30"/>
-                              </w:rPr>
-                              <w:t xml:space="preserve"> so </w:t>
-                            </w:r>
-                            <w:proofErr w:type="spellStart"/>
-                            <w:r>
-                              <w:rPr>
-                                <w:rFonts w:ascii="Script MT Bold" w:hAnsi="Script MT Bold"/>
-                                <w:color w:val="FFFFFF" w:themeColor="background1"/>
-                                <w:sz w:val="30"/>
-                                <w:szCs w:val="30"/>
-                              </w:rPr>
-                              <w:t>you</w:t>
-                            </w:r>
-                            <w:proofErr w:type="spellEnd"/>
-                            <w:r>
-                              <w:rPr>
-                                <w:rFonts w:ascii="Script MT Bold" w:hAnsi="Script MT Bold"/>
-                                <w:color w:val="FFFFFF" w:themeColor="background1"/>
-                                <w:sz w:val="30"/>
-                                <w:szCs w:val="30"/>
-                              </w:rPr>
-                              <w:t xml:space="preserve"> </w:t>
-                            </w:r>
-                            <w:proofErr w:type="spellStart"/>
-                            <w:r>
-                              <w:rPr>
-                                <w:rFonts w:ascii="Script MT Bold" w:hAnsi="Script MT Bold"/>
-                                <w:color w:val="FFFFFF" w:themeColor="background1"/>
-                                <w:sz w:val="30"/>
-                                <w:szCs w:val="30"/>
-                              </w:rPr>
-                              <w:t>dont</w:t>
-                            </w:r>
-                            <w:proofErr w:type="spellEnd"/>
-                            <w:r>
-                              <w:rPr>
-                                <w:rFonts w:ascii="Script MT Bold" w:hAnsi="Script MT Bold"/>
-                                <w:color w:val="FFFFFF" w:themeColor="background1"/>
-                                <w:sz w:val="30"/>
-                                <w:szCs w:val="30"/>
-                              </w:rPr>
-                              <w:t xml:space="preserve"> </w:t>
-                            </w:r>
-                            <w:proofErr w:type="spellStart"/>
-                            <w:r>
-                              <w:rPr>
-                                <w:rFonts w:ascii="Script MT Bold" w:hAnsi="Script MT Bold"/>
-                                <w:color w:val="FFFFFF" w:themeColor="background1"/>
-                                <w:sz w:val="30"/>
-                                <w:szCs w:val="30"/>
-                              </w:rPr>
-                              <w:t>hate</w:t>
-                            </w:r>
-                            <w:proofErr w:type="spellEnd"/>
-                            <w:r>
-                              <w:rPr>
-                                <w:rFonts w:ascii="Script MT Bold" w:hAnsi="Script MT Bold"/>
-                                <w:color w:val="FFFFFF" w:themeColor="background1"/>
-                                <w:sz w:val="30"/>
-                                <w:szCs w:val="30"/>
-                              </w:rPr>
-                              <w:t>.</w:t>
-                            </w:r>
-                          </w:p>
-                          <w:p>
-                            <w:pPr>
-                              <w:spacing w:after="0"/>
-                              <w:jc w:val="center"/>
-                              <w:rPr>
-                                <w:rFonts w:ascii="Script MT Bold" w:hAnsi="Script MT Bold"/>
-                                <w:color w:val="FFFFFF" w:themeColor="background1"/>
-                                <w:sz w:val="30"/>
-                                <w:szCs w:val="30"/>
-                              </w:rPr>
-                            </w:pPr>
-                            <w:proofErr w:type="spellStart"/>
-                            <w:r>
-                              <w:rPr>
-                                <w:rFonts w:ascii="Script MT Bold" w:hAnsi="Script MT Bold"/>
-                                <w:color w:val="FFFFFF" w:themeColor="background1"/>
-                                <w:sz w:val="30"/>
-                                <w:szCs w:val="30"/>
-                              </w:rPr>
-                              <w:t>Don’t</w:t>
-                            </w:r>
-                            <w:proofErr w:type="spellEnd"/>
-                            <w:r>
-                              <w:rPr>
-                                <w:rFonts w:ascii="Script MT Bold" w:hAnsi="Script MT Bold"/>
-                                <w:color w:val="FFFFFF" w:themeColor="background1"/>
-                                <w:sz w:val="30"/>
-                                <w:szCs w:val="30"/>
-                              </w:rPr>
-                              <w:t xml:space="preserve"> </w:t>
-                            </w:r>
-                            <w:proofErr w:type="spellStart"/>
-                            <w:r>
-                              <w:rPr>
-                                <w:rFonts w:ascii="Script MT Bold" w:hAnsi="Script MT Bold"/>
-                                <w:color w:val="FFFFFF" w:themeColor="background1"/>
-                                <w:sz w:val="30"/>
-                                <w:szCs w:val="30"/>
-                              </w:rPr>
-                              <w:t>try</w:t>
-                            </w:r>
-                            <w:proofErr w:type="spellEnd"/>
-                            <w:r>
-                              <w:rPr>
-                                <w:rFonts w:ascii="Script MT Bold" w:hAnsi="Script MT Bold"/>
-                                <w:color w:val="FFFFFF" w:themeColor="background1"/>
-                                <w:sz w:val="30"/>
-                                <w:szCs w:val="30"/>
-                              </w:rPr>
-                              <w:t xml:space="preserve"> </w:t>
-                            </w:r>
-                            <w:proofErr w:type="spellStart"/>
-                            <w:r>
-                              <w:rPr>
-                                <w:rFonts w:ascii="Script MT Bold" w:hAnsi="Script MT Bold"/>
-                                <w:color w:val="FFFFFF" w:themeColor="background1"/>
-                                <w:sz w:val="30"/>
-                                <w:szCs w:val="30"/>
-                              </w:rPr>
-                              <w:t>to</w:t>
-                            </w:r>
-                            <w:proofErr w:type="spellEnd"/>
-                            <w:r>
-                              <w:rPr>
-                                <w:rFonts w:ascii="Script MT Bold" w:hAnsi="Script MT Bold"/>
-                                <w:color w:val="FFFFFF" w:themeColor="background1"/>
-                                <w:sz w:val="30"/>
-                                <w:szCs w:val="30"/>
-                              </w:rPr>
-                              <w:t xml:space="preserve"> fix </w:t>
-                            </w:r>
-                            <w:proofErr w:type="spellStart"/>
-                            <w:r>
-                              <w:rPr>
-                                <w:rFonts w:ascii="Script MT Bold" w:hAnsi="Script MT Bold"/>
-                                <w:color w:val="FFFFFF" w:themeColor="background1"/>
-                                <w:sz w:val="30"/>
-                                <w:szCs w:val="30"/>
-                              </w:rPr>
-                              <w:t>what</w:t>
-                            </w:r>
-                            <w:proofErr w:type="spellEnd"/>
-                            <w:r>
-                              <w:rPr>
-                                <w:rFonts w:ascii="Script MT Bold" w:hAnsi="Script MT Bold"/>
-                                <w:color w:val="FFFFFF" w:themeColor="background1"/>
-                                <w:sz w:val="30"/>
-                                <w:szCs w:val="30"/>
-                              </w:rPr>
-                              <w:t xml:space="preserve"> </w:t>
-                            </w:r>
-                            <w:proofErr w:type="spellStart"/>
-                            <w:r>
-                              <w:rPr>
-                                <w:rFonts w:ascii="Script MT Bold" w:hAnsi="Script MT Bold"/>
-                                <w:color w:val="FFFFFF" w:themeColor="background1"/>
-                                <w:sz w:val="30"/>
-                                <w:szCs w:val="30"/>
-                              </w:rPr>
-                              <w:t>you</w:t>
-                            </w:r>
-                            <w:proofErr w:type="spellEnd"/>
-                            <w:r>
-                              <w:rPr>
-                                <w:rFonts w:ascii="Script MT Bold" w:hAnsi="Script MT Bold"/>
-                                <w:color w:val="FFFFFF" w:themeColor="background1"/>
-                                <w:sz w:val="30"/>
-                                <w:szCs w:val="30"/>
-                              </w:rPr>
-                              <w:t xml:space="preserve"> </w:t>
-                            </w:r>
-                            <w:proofErr w:type="spellStart"/>
-                            <w:r>
-                              <w:rPr>
-                                <w:rFonts w:ascii="Script MT Bold" w:hAnsi="Script MT Bold"/>
-                                <w:color w:val="FFFFFF" w:themeColor="background1"/>
-                                <w:sz w:val="30"/>
-                                <w:szCs w:val="30"/>
-                              </w:rPr>
-                              <w:t>did</w:t>
-                            </w:r>
-                            <w:proofErr w:type="spellEnd"/>
-                            <w:r>
-                              <w:rPr>
-                                <w:rFonts w:ascii="Script MT Bold" w:hAnsi="Script MT Bold"/>
-                                <w:color w:val="FFFFFF" w:themeColor="background1"/>
-                                <w:sz w:val="30"/>
-                                <w:szCs w:val="30"/>
-                              </w:rPr>
-                              <w:t xml:space="preserve"> break.</w:t>
-                            </w:r>
-                          </w:p>
-                        </w:txbxContent>
-                      </wps:txbx>
-                      <wps:bodyPr rot="0" vert="horz" wrap="square" lIns="91440" tIns="45720" rIns="91440" bIns="45720" anchor="t" anchorCtr="0">
-                        <a:noAutofit/>
-                      </wps:bodyPr>
-                    </wps:wsp>
-                  </a:graphicData>
-                </a:graphic>
-                <wp14:sizeRelH relativeFrom="margin">
-                  <wp14:pctWidth>0</wp14:pctWidth>
-                </wp14:sizeRelH>
-                <wp14:sizeRelV relativeFrom="margin">
-                  <wp14:pctHeight>0</wp14:pctHeight>
-                </wp14:sizeRelV>
-              </wp:anchor>
-            </w:drawing>
-          </mc:Choice>
-          <mc:Fallback>
-            <w:pict>
-              <v:shape id="_x0000_s1028" type="#_x0000_t202" style="position:absolute;left:0;text-align:left;margin-left:27.35pt;margin-top:101.3pt;width:336.75pt;height:72.75pt;z-index:251664384;visibility:visible;mso-wrap-style:square;mso-width-percent:0;mso-height-percent:0;mso-wrap-distance-left:9pt;mso-wrap-distance-top:0;mso-wrap-distance-right:9pt;mso-wrap-distance-bottom:0;mso-position-horizontal:absolute;mso-position-horizontal-relative:text;mso-position-vertical:absolute;mso-position-vertical-relative:text;mso-width-percent:0;mso-height-percent:0;mso-width-relative:margin;mso-height-relative:margin;v-text-anchor:top" o:gfxdata="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" fillcolor="#9bbb59 [3206]" strokecolor="white [3212]">
-                <v:textbox>
-                  <w:txbxContent>
-                    <w:p>
-                      <w:pPr>
-                        <w:spacing w:after="0"/>
-                        <w:jc w:val="center"/>
-                        <w:rPr>
-                          <w:rFonts w:ascii="Script MT Bold" w:hAnsi="Script MT Bold"/>
-                          <w:color w:val="FFFFFF" w:themeColor="background1"/>
-                          <w:sz w:val="30"/>
-                          <w:szCs w:val="30"/>
-                        </w:rPr>
-                      </w:pPr>
-                      <w:r>
-                        <w:rPr>
-                          <w:rFonts w:ascii="Script MT Bold" w:hAnsi="Script MT Bold"/>
-                          <w:color w:val="FFFFFF" w:themeColor="background1"/>
-                          <w:sz w:val="30"/>
-                          <w:szCs w:val="30"/>
-                        </w:rPr>
-                        <w:t xml:space="preserve">Pull </w:t>
-                      </w:r>
-                      <w:proofErr w:type="spellStart"/>
-                      <w:r>
-                        <w:rPr>
-                          <w:rFonts w:ascii="Script MT Bold" w:hAnsi="Script MT Bold"/>
-                          <w:color w:val="FFFFFF" w:themeColor="background1"/>
-                          <w:sz w:val="30"/>
-                          <w:szCs w:val="30"/>
-                        </w:rPr>
-                        <w:t>every</w:t>
-                      </w:r>
-                      <w:proofErr w:type="spellEnd"/>
-                      <w:r>
-                        <w:rPr>
-                          <w:rFonts w:ascii="Script MT Bold" w:hAnsi="Script MT Bold"/>
-                          <w:color w:val="FFFFFF" w:themeColor="background1"/>
-                          <w:sz w:val="30"/>
-                          <w:szCs w:val="30"/>
-                        </w:rPr>
-                        <w:t xml:space="preserve"> </w:t>
-                      </w:r>
-                      <w:proofErr w:type="spellStart"/>
-                      <w:r>
-                        <w:rPr>
-                          <w:rFonts w:ascii="Script MT Bold" w:hAnsi="Script MT Bold"/>
-                          <w:color w:val="FFFFFF" w:themeColor="background1"/>
-                          <w:sz w:val="30"/>
-                          <w:szCs w:val="30"/>
-                        </w:rPr>
-                        <w:t>day</w:t>
-                      </w:r>
-                      <w:proofErr w:type="spellEnd"/>
-                      <w:r>
-                        <w:rPr>
-                          <w:rFonts w:ascii="Script MT Bold" w:hAnsi="Script MT Bold"/>
-                          <w:color w:val="FFFFFF" w:themeColor="background1"/>
-                          <w:sz w:val="30"/>
-                          <w:szCs w:val="30"/>
-                        </w:rPr>
-                        <w:t xml:space="preserve"> so </w:t>
-                      </w:r>
-                      <w:proofErr w:type="spellStart"/>
-                      <w:r>
-                        <w:rPr>
-                          <w:rFonts w:ascii="Script MT Bold" w:hAnsi="Script MT Bold"/>
-                          <w:color w:val="FFFFFF" w:themeColor="background1"/>
-                          <w:sz w:val="30"/>
-                          <w:szCs w:val="30"/>
-                        </w:rPr>
-                        <w:t>tears</w:t>
-                      </w:r>
-                      <w:proofErr w:type="spellEnd"/>
-                      <w:r>
-                        <w:rPr>
-                          <w:rFonts w:ascii="Script MT Bold" w:hAnsi="Script MT Bold"/>
-                          <w:color w:val="FFFFFF" w:themeColor="background1"/>
-                          <w:sz w:val="30"/>
-                          <w:szCs w:val="30"/>
-                        </w:rPr>
-                        <w:t xml:space="preserve"> </w:t>
-                      </w:r>
-                      <w:proofErr w:type="spellStart"/>
-                      <w:r>
-                        <w:rPr>
-                          <w:rFonts w:ascii="Script MT Bold" w:hAnsi="Script MT Bold"/>
-                          <w:color w:val="FFFFFF" w:themeColor="background1"/>
-                          <w:sz w:val="30"/>
-                          <w:szCs w:val="30"/>
-                        </w:rPr>
-                        <w:t>stay</w:t>
-                      </w:r>
-                      <w:proofErr w:type="spellEnd"/>
-                      <w:r>
-                        <w:rPr>
-                          <w:rFonts w:ascii="Script MT Bold" w:hAnsi="Script MT Bold"/>
-                          <w:color w:val="FFFFFF" w:themeColor="background1"/>
-                          <w:sz w:val="30"/>
-                          <w:szCs w:val="30"/>
-                        </w:rPr>
-                        <w:t xml:space="preserve"> </w:t>
-                      </w:r>
-                      <w:proofErr w:type="spellStart"/>
-                      <w:r>
-                        <w:rPr>
-                          <w:rFonts w:ascii="Script MT Bold" w:hAnsi="Script MT Bold"/>
-                          <w:color w:val="FFFFFF" w:themeColor="background1"/>
-                          <w:sz w:val="30"/>
-                          <w:szCs w:val="30"/>
-                        </w:rPr>
-                        <w:t>away</w:t>
-                      </w:r>
-                      <w:proofErr w:type="spellEnd"/>
-                      <w:r>
-                        <w:rPr>
-                          <w:rFonts w:ascii="Script MT Bold" w:hAnsi="Script MT Bold"/>
-                          <w:color w:val="FFFFFF" w:themeColor="background1"/>
-                          <w:sz w:val="30"/>
-                          <w:szCs w:val="30"/>
-                        </w:rPr>
-                        <w:t>.</w:t>
-                      </w:r>
-                    </w:p>
-                    <w:p>
-                      <w:pPr>
-                        <w:spacing w:after="0"/>
-                        <w:jc w:val="center"/>
-                        <w:rPr>
-                          <w:rFonts w:ascii="Script MT Bold" w:hAnsi="Script MT Bold"/>
-                          <w:color w:val="FFFFFF" w:themeColor="background1"/>
-                          <w:sz w:val="30"/>
-                          <w:szCs w:val="30"/>
-                        </w:rPr>
-                      </w:pPr>
-                      <w:proofErr w:type="spellStart"/>
-                      <w:r>
-                        <w:rPr>
-                          <w:rFonts w:ascii="Script MT Bold" w:hAnsi="Script MT Bold"/>
-                          <w:color w:val="FFFFFF" w:themeColor="background1"/>
-                          <w:sz w:val="30"/>
-                          <w:szCs w:val="30"/>
-                        </w:rPr>
-                        <w:t>Communicate</w:t>
-                      </w:r>
-                      <w:proofErr w:type="spellEnd"/>
-                      <w:r>
-                        <w:rPr>
-                          <w:rFonts w:ascii="Script MT Bold" w:hAnsi="Script MT Bold"/>
-                          <w:color w:val="FFFFFF" w:themeColor="background1"/>
-                          <w:sz w:val="30"/>
-                          <w:szCs w:val="30"/>
-                        </w:rPr>
-                        <w:t xml:space="preserve"> so </w:t>
-                      </w:r>
-                      <w:proofErr w:type="spellStart"/>
-                      <w:r>
-                        <w:rPr>
-                          <w:rFonts w:ascii="Script MT Bold" w:hAnsi="Script MT Bold"/>
-                          <w:color w:val="FFFFFF" w:themeColor="background1"/>
-                          <w:sz w:val="30"/>
-                          <w:szCs w:val="30"/>
-                        </w:rPr>
-                        <w:t>you</w:t>
-                      </w:r>
-                      <w:proofErr w:type="spellEnd"/>
-                      <w:r>
-                        <w:rPr>
-                          <w:rFonts w:ascii="Script MT Bold" w:hAnsi="Script MT Bold"/>
-                          <w:color w:val="FFFFFF" w:themeColor="background1"/>
-                          <w:sz w:val="30"/>
-                          <w:szCs w:val="30"/>
-                        </w:rPr>
-                        <w:t xml:space="preserve"> </w:t>
-                      </w:r>
-                      <w:proofErr w:type="spellStart"/>
-                      <w:r>
-                        <w:rPr>
-                          <w:rFonts w:ascii="Script MT Bold" w:hAnsi="Script MT Bold"/>
-                          <w:color w:val="FFFFFF" w:themeColor="background1"/>
-                          <w:sz w:val="30"/>
-                          <w:szCs w:val="30"/>
-                        </w:rPr>
-                        <w:t>dont</w:t>
-                      </w:r>
-                      <w:proofErr w:type="spellEnd"/>
-                      <w:r>
-                        <w:rPr>
-                          <w:rFonts w:ascii="Script MT Bold" w:hAnsi="Script MT Bold"/>
-                          <w:color w:val="FFFFFF" w:themeColor="background1"/>
-                          <w:sz w:val="30"/>
-                          <w:szCs w:val="30"/>
-                        </w:rPr>
-                        <w:t xml:space="preserve"> </w:t>
-                      </w:r>
-                      <w:proofErr w:type="spellStart"/>
-                      <w:r>
-                        <w:rPr>
-                          <w:rFonts w:ascii="Script MT Bold" w:hAnsi="Script MT Bold"/>
-                          <w:color w:val="FFFFFF" w:themeColor="background1"/>
-                          <w:sz w:val="30"/>
-                          <w:szCs w:val="30"/>
-                        </w:rPr>
-                        <w:t>hate</w:t>
-                      </w:r>
-                      <w:proofErr w:type="spellEnd"/>
-                      <w:r>
-                        <w:rPr>
-                          <w:rFonts w:ascii="Script MT Bold" w:hAnsi="Script MT Bold"/>
-                          <w:color w:val="FFFFFF" w:themeColor="background1"/>
-                          <w:sz w:val="30"/>
-                          <w:szCs w:val="30"/>
-                        </w:rPr>
-                        <w:t>.</w:t>
-                      </w:r>
-                    </w:p>
-                    <w:p>
-                      <w:pPr>
-                        <w:spacing w:after="0"/>
-                        <w:jc w:val="center"/>
-                        <w:rPr>
-                          <w:rFonts w:ascii="Script MT Bold" w:hAnsi="Script MT Bold"/>
-                          <w:color w:val="FFFFFF" w:themeColor="background1"/>
-                          <w:sz w:val="30"/>
-                          <w:szCs w:val="30"/>
-                        </w:rPr>
-                      </w:pPr>
-                      <w:proofErr w:type="spellStart"/>
-                      <w:r>
-                        <w:rPr>
-                          <w:rFonts w:ascii="Script MT Bold" w:hAnsi="Script MT Bold"/>
-                          <w:color w:val="FFFFFF" w:themeColor="background1"/>
-                          <w:sz w:val="30"/>
-                          <w:szCs w:val="30"/>
-                        </w:rPr>
-                        <w:t>Don’t</w:t>
-                      </w:r>
-                      <w:proofErr w:type="spellEnd"/>
-                      <w:r>
-                        <w:rPr>
-                          <w:rFonts w:ascii="Script MT Bold" w:hAnsi="Script MT Bold"/>
-                          <w:color w:val="FFFFFF" w:themeColor="background1"/>
-                          <w:sz w:val="30"/>
-                          <w:szCs w:val="30"/>
-                        </w:rPr>
-                        <w:t xml:space="preserve"> </w:t>
-                      </w:r>
-                      <w:proofErr w:type="spellStart"/>
-                      <w:r>
-                        <w:rPr>
-                          <w:rFonts w:ascii="Script MT Bold" w:hAnsi="Script MT Bold"/>
-                          <w:color w:val="FFFFFF" w:themeColor="background1"/>
-                          <w:sz w:val="30"/>
-                          <w:szCs w:val="30"/>
-                        </w:rPr>
-                        <w:t>try</w:t>
-                      </w:r>
-                      <w:proofErr w:type="spellEnd"/>
-                      <w:r>
-                        <w:rPr>
-                          <w:rFonts w:ascii="Script MT Bold" w:hAnsi="Script MT Bold"/>
-                          <w:color w:val="FFFFFF" w:themeColor="background1"/>
-                          <w:sz w:val="30"/>
-                          <w:szCs w:val="30"/>
-                        </w:rPr>
-                        <w:t xml:space="preserve"> </w:t>
-                      </w:r>
-                      <w:proofErr w:type="spellStart"/>
-                      <w:r>
-                        <w:rPr>
-                          <w:rFonts w:ascii="Script MT Bold" w:hAnsi="Script MT Bold"/>
-                          <w:color w:val="FFFFFF" w:themeColor="background1"/>
-                          <w:sz w:val="30"/>
-                          <w:szCs w:val="30"/>
-                        </w:rPr>
-                        <w:t>to</w:t>
-                      </w:r>
-                      <w:proofErr w:type="spellEnd"/>
-                      <w:r>
-                        <w:rPr>
-                          <w:rFonts w:ascii="Script MT Bold" w:hAnsi="Script MT Bold"/>
-                          <w:color w:val="FFFFFF" w:themeColor="background1"/>
-                          <w:sz w:val="30"/>
-                          <w:szCs w:val="30"/>
-                        </w:rPr>
-                        <w:t xml:space="preserve"> fix </w:t>
-                      </w:r>
-                      <w:proofErr w:type="spellStart"/>
-                      <w:r>
-                        <w:rPr>
-                          <w:rFonts w:ascii="Script MT Bold" w:hAnsi="Script MT Bold"/>
-                          <w:color w:val="FFFFFF" w:themeColor="background1"/>
-                          <w:sz w:val="30"/>
-                          <w:szCs w:val="30"/>
-                        </w:rPr>
-                        <w:t>what</w:t>
-                      </w:r>
-                      <w:proofErr w:type="spellEnd"/>
-                      <w:r>
-                        <w:rPr>
-                          <w:rFonts w:ascii="Script MT Bold" w:hAnsi="Script MT Bold"/>
-                          <w:color w:val="FFFFFF" w:themeColor="background1"/>
-                          <w:sz w:val="30"/>
-                          <w:szCs w:val="30"/>
-                        </w:rPr>
-                        <w:t xml:space="preserve"> </w:t>
-                      </w:r>
-                      <w:proofErr w:type="spellStart"/>
-                      <w:r>
-                        <w:rPr>
-                          <w:rFonts w:ascii="Script MT Bold" w:hAnsi="Script MT Bold"/>
-                          <w:color w:val="FFFFFF" w:themeColor="background1"/>
-                          <w:sz w:val="30"/>
-                          <w:szCs w:val="30"/>
-                        </w:rPr>
-                        <w:t>you</w:t>
-                      </w:r>
-                      <w:proofErr w:type="spellEnd"/>
-                      <w:r>
-                        <w:rPr>
-                          <w:rFonts w:ascii="Script MT Bold" w:hAnsi="Script MT Bold"/>
-                          <w:color w:val="FFFFFF" w:themeColor="background1"/>
-                          <w:sz w:val="30"/>
-                          <w:szCs w:val="30"/>
-                        </w:rPr>
-                        <w:t xml:space="preserve"> </w:t>
-                      </w:r>
-                      <w:proofErr w:type="spellStart"/>
-                      <w:r>
-                        <w:rPr>
-                          <w:rFonts w:ascii="Script MT Bold" w:hAnsi="Script MT Bold"/>
-                          <w:color w:val="FFFFFF" w:themeColor="background1"/>
-                          <w:sz w:val="30"/>
-                          <w:szCs w:val="30"/>
-                        </w:rPr>
-                        <w:t>did</w:t>
-                      </w:r>
-                      <w:proofErr w:type="spellEnd"/>
-                      <w:r>
-                        <w:rPr>
-                          <w:rFonts w:ascii="Script MT Bold" w:hAnsi="Script MT Bold"/>
-                          <w:color w:val="FFFFFF" w:themeColor="background1"/>
-                          <w:sz w:val="30"/>
-                          <w:szCs w:val="30"/>
-                        </w:rPr>
-                        <w:t xml:space="preserve"> break.</w:t>
                       </w:r>
                     </w:p>
                   </w:txbxContent>
@@ -6310,7 +6292,7 @@
 </file>
 
 <file path=customXml/itemProps1.xml><?xml version="1.0" encoding="utf-8"?>
-<ds:datastoreItem xmlns:ds="http://schemas.openxmlformats.org/officeDocument/2006/customXml" ds:itemID="{71C89641-09A6-480B-94EE-B2450775F6E5}">
+<ds:datastoreItem xmlns:ds="http://schemas.openxmlformats.org/officeDocument/2006/customXml" ds:itemID="{8029DBBD-1E08-4F76-83A2-980FCB8EE850}">
   <ds:schemaRefs>
     <ds:schemaRef ds:uri="http://schemas.openxmlformats.org/officeDocument/2006/bibliography"/>
   </ds:schemaRefs>

</xml_diff>